<commit_message>
combined squat and sit; added to analysis output doc
</commit_message>
<xml_diff>
--- a/_documents/Analysis_Output_(with amb_t).docx
+++ b/_documents/Analysis_Output_(with amb_t).docx
@@ -7536,6 +7536,7 @@
           <w:rStyle w:val="gnkrckgcgsb"/>
           <w:rFonts w:ascii="Lucida Console" w:hAnsi="Lucida Console"/>
           <w:color w:val="000000"/>
+          <w:highlight w:val="yellow"/>
           <w:bdr w:val="none" w:sz="0" w:space="0" w:color="auto" w:frame="1"/>
         </w:rPr>
         <w:t>pos_behQW</w:t>
@@ -7546,6 +7547,7 @@
           <w:rStyle w:val="gnkrckgcgsb"/>
           <w:rFonts w:ascii="Lucida Console" w:hAnsi="Lucida Console"/>
           <w:color w:val="000000"/>
+          <w:highlight w:val="yellow"/>
           <w:bdr w:val="none" w:sz="0" w:space="0" w:color="auto" w:frame="1"/>
         </w:rPr>
         <w:t xml:space="preserve">      0.368928   0.195171   1.890</w:t>
@@ -7570,6 +7572,7 @@
           <w:rStyle w:val="gnkrckgcgsb"/>
           <w:rFonts w:ascii="Lucida Console" w:hAnsi="Lucida Console"/>
           <w:color w:val="000000"/>
+          <w:highlight w:val="cyan"/>
           <w:bdr w:val="none" w:sz="0" w:space="0" w:color="auto" w:frame="1"/>
         </w:rPr>
         <w:t>pos_behQS</w:t>
@@ -7580,6 +7583,7 @@
           <w:rStyle w:val="gnkrckgcgsb"/>
           <w:rFonts w:ascii="Lucida Console" w:hAnsi="Lucida Console"/>
           <w:color w:val="000000"/>
+          <w:highlight w:val="cyan"/>
           <w:bdr w:val="none" w:sz="0" w:space="0" w:color="auto" w:frame="1"/>
         </w:rPr>
         <w:t xml:space="preserve">      0.555998   0.281731   1.974</w:t>
@@ -8556,6 +8560,1696 @@
           <w:bdr w:val="none" w:sz="0" w:space="0" w:color="auto" w:frame="1"/>
         </w:rPr>
         <w:t xml:space="preserve">    -0.706282939   2.25793155</w:t>
+      </w:r>
+    </w:p>
+    <w:p>
+      <w:r>
+        <w:br w:type="page"/>
+      </w:r>
+    </w:p>
+    <w:p>
+      <w:r>
+        <w:lastRenderedPageBreak/>
+        <w:t>With Bp as outgroup &amp; Squat combined with Sit</w:t>
+      </w:r>
+    </w:p>
+    <w:p>
+      <w:pPr>
+        <w:pStyle w:val="HTMLPreformatted"/>
+        <w:shd w:val="clear" w:color="auto" w:fill="FFFFFF"/>
+        <w:wordWrap w:val="0"/>
+        <w:spacing w:line="225" w:lineRule="atLeast"/>
+        <w:rPr>
+          <w:rStyle w:val="gnkrckgcgsb"/>
+          <w:rFonts w:ascii="Lucida Console" w:hAnsi="Lucida Console"/>
+          <w:color w:val="000000"/>
+          <w:bdr w:val="none" w:sz="0" w:space="0" w:color="auto" w:frame="1"/>
+        </w:rPr>
+      </w:pPr>
+      <w:r>
+        <w:rPr>
+          <w:rStyle w:val="gnkrckgcgsb"/>
+          <w:rFonts w:ascii="Lucida Console" w:hAnsi="Lucida Console"/>
+          <w:color w:val="000000"/>
+          <w:bdr w:val="none" w:sz="0" w:space="0" w:color="auto" w:frame="1"/>
+        </w:rPr>
+        <w:t>Linear mixed model fit by REML ['</w:t>
+      </w:r>
+      <w:proofErr w:type="spellStart"/>
+      <w:r>
+        <w:rPr>
+          <w:rStyle w:val="gnkrckgcgsb"/>
+          <w:rFonts w:ascii="Lucida Console" w:hAnsi="Lucida Console"/>
+          <w:color w:val="000000"/>
+          <w:bdr w:val="none" w:sz="0" w:space="0" w:color="auto" w:frame="1"/>
+        </w:rPr>
+        <w:t>lmerMod</w:t>
+      </w:r>
+      <w:proofErr w:type="spellEnd"/>
+      <w:r>
+        <w:rPr>
+          <w:rStyle w:val="gnkrckgcgsb"/>
+          <w:rFonts w:ascii="Lucida Console" w:hAnsi="Lucida Console"/>
+          <w:color w:val="000000"/>
+          <w:bdr w:val="none" w:sz="0" w:space="0" w:color="auto" w:frame="1"/>
+        </w:rPr>
+        <w:t>']</w:t>
+      </w:r>
+    </w:p>
+    <w:p>
+      <w:pPr>
+        <w:pStyle w:val="HTMLPreformatted"/>
+        <w:shd w:val="clear" w:color="auto" w:fill="FFFFFF"/>
+        <w:wordWrap w:val="0"/>
+        <w:spacing w:line="225" w:lineRule="atLeast"/>
+        <w:rPr>
+          <w:rStyle w:val="gnkrckgcgsb"/>
+          <w:rFonts w:ascii="Lucida Console" w:hAnsi="Lucida Console"/>
+          <w:color w:val="000000"/>
+          <w:bdr w:val="none" w:sz="0" w:space="0" w:color="auto" w:frame="1"/>
+        </w:rPr>
+      </w:pPr>
+      <w:r>
+        <w:rPr>
+          <w:rStyle w:val="gnkrckgcgsb"/>
+          <w:rFonts w:ascii="Lucida Console" w:hAnsi="Lucida Console"/>
+          <w:color w:val="000000"/>
+          <w:bdr w:val="none" w:sz="0" w:space="0" w:color="auto" w:frame="1"/>
+        </w:rPr>
+        <w:t xml:space="preserve">Formula: </w:t>
+      </w:r>
+      <w:proofErr w:type="spellStart"/>
+      <w:r>
+        <w:rPr>
+          <w:rStyle w:val="gnkrckgcgsb"/>
+          <w:rFonts w:ascii="Lucida Console" w:hAnsi="Lucida Console"/>
+          <w:color w:val="000000"/>
+          <w:bdr w:val="none" w:sz="0" w:space="0" w:color="auto" w:frame="1"/>
+        </w:rPr>
+        <w:t>therm_t</w:t>
+      </w:r>
+      <w:proofErr w:type="spellEnd"/>
+      <w:r>
+        <w:rPr>
+          <w:rStyle w:val="gnkrckgcgsb"/>
+          <w:rFonts w:ascii="Lucida Console" w:hAnsi="Lucida Console"/>
+          <w:color w:val="000000"/>
+          <w:bdr w:val="none" w:sz="0" w:space="0" w:color="auto" w:frame="1"/>
+        </w:rPr>
+        <w:t xml:space="preserve"> ~ </w:t>
+      </w:r>
+      <w:proofErr w:type="spellStart"/>
+      <w:r>
+        <w:rPr>
+          <w:rStyle w:val="gnkrckgcgsb"/>
+          <w:rFonts w:ascii="Lucida Console" w:hAnsi="Lucida Console"/>
+          <w:color w:val="000000"/>
+          <w:bdr w:val="none" w:sz="0" w:space="0" w:color="auto" w:frame="1"/>
+        </w:rPr>
+        <w:t>pos_beh</w:t>
+      </w:r>
+      <w:proofErr w:type="spellEnd"/>
+      <w:r>
+        <w:rPr>
+          <w:rStyle w:val="gnkrckgcgsb"/>
+          <w:rFonts w:ascii="Lucida Console" w:hAnsi="Lucida Console"/>
+          <w:color w:val="000000"/>
+          <w:bdr w:val="none" w:sz="0" w:space="0" w:color="auto" w:frame="1"/>
+        </w:rPr>
+        <w:t xml:space="preserve"> + </w:t>
+      </w:r>
+      <w:proofErr w:type="spellStart"/>
+      <w:r>
+        <w:rPr>
+          <w:rStyle w:val="gnkrckgcgsb"/>
+          <w:rFonts w:ascii="Lucida Console" w:hAnsi="Lucida Console"/>
+          <w:color w:val="000000"/>
+          <w:bdr w:val="none" w:sz="0" w:space="0" w:color="auto" w:frame="1"/>
+        </w:rPr>
+        <w:t>amb_t</w:t>
+      </w:r>
+      <w:proofErr w:type="spellEnd"/>
+      <w:r>
+        <w:rPr>
+          <w:rStyle w:val="gnkrckgcgsb"/>
+          <w:rFonts w:ascii="Lucida Console" w:hAnsi="Lucida Console"/>
+          <w:color w:val="000000"/>
+          <w:bdr w:val="none" w:sz="0" w:space="0" w:color="auto" w:frame="1"/>
+        </w:rPr>
+        <w:t xml:space="preserve"> + sun + date + </w:t>
+      </w:r>
+      <w:proofErr w:type="spellStart"/>
+      <w:r>
+        <w:rPr>
+          <w:rStyle w:val="gnkrckgcgsb"/>
+          <w:rFonts w:ascii="Lucida Console" w:hAnsi="Lucida Console"/>
+          <w:color w:val="000000"/>
+          <w:bdr w:val="none" w:sz="0" w:space="0" w:color="auto" w:frame="1"/>
+        </w:rPr>
+        <w:t>hab_type</w:t>
+      </w:r>
+      <w:proofErr w:type="spellEnd"/>
+      <w:r>
+        <w:rPr>
+          <w:rStyle w:val="gnkrckgcgsb"/>
+          <w:rFonts w:ascii="Lucida Console" w:hAnsi="Lucida Console"/>
+          <w:color w:val="000000"/>
+          <w:bdr w:val="none" w:sz="0" w:space="0" w:color="auto" w:frame="1"/>
+        </w:rPr>
+        <w:t xml:space="preserve"> + (1 | individual)</w:t>
+      </w:r>
+    </w:p>
+    <w:p>
+      <w:pPr>
+        <w:pStyle w:val="HTMLPreformatted"/>
+        <w:shd w:val="clear" w:color="auto" w:fill="FFFFFF"/>
+        <w:wordWrap w:val="0"/>
+        <w:spacing w:line="225" w:lineRule="atLeast"/>
+        <w:rPr>
+          <w:rStyle w:val="gnkrckgcgsb"/>
+          <w:rFonts w:ascii="Lucida Console" w:hAnsi="Lucida Console"/>
+          <w:color w:val="000000"/>
+          <w:bdr w:val="none" w:sz="0" w:space="0" w:color="auto" w:frame="1"/>
+        </w:rPr>
+      </w:pPr>
+      <w:r>
+        <w:rPr>
+          <w:rStyle w:val="gnkrckgcgsb"/>
+          <w:rFonts w:ascii="Lucida Console" w:hAnsi="Lucida Console"/>
+          <w:color w:val="000000"/>
+          <w:bdr w:val="none" w:sz="0" w:space="0" w:color="auto" w:frame="1"/>
+        </w:rPr>
+        <w:t xml:space="preserve">   Data: prelim_temp3</w:t>
+      </w:r>
+    </w:p>
+    <w:p>
+      <w:pPr>
+        <w:pStyle w:val="HTMLPreformatted"/>
+        <w:shd w:val="clear" w:color="auto" w:fill="FFFFFF"/>
+        <w:wordWrap w:val="0"/>
+        <w:spacing w:line="225" w:lineRule="atLeast"/>
+        <w:rPr>
+          <w:rStyle w:val="gnkrckgcgsb"/>
+          <w:rFonts w:ascii="Lucida Console" w:hAnsi="Lucida Console"/>
+          <w:color w:val="000000"/>
+          <w:bdr w:val="none" w:sz="0" w:space="0" w:color="auto" w:frame="1"/>
+        </w:rPr>
+      </w:pPr>
+    </w:p>
+    <w:p>
+      <w:pPr>
+        <w:pStyle w:val="HTMLPreformatted"/>
+        <w:shd w:val="clear" w:color="auto" w:fill="FFFFFF"/>
+        <w:wordWrap w:val="0"/>
+        <w:spacing w:line="225" w:lineRule="atLeast"/>
+        <w:rPr>
+          <w:rStyle w:val="gnkrckgcgsb"/>
+          <w:rFonts w:ascii="Lucida Console" w:hAnsi="Lucida Console"/>
+          <w:color w:val="000000"/>
+          <w:bdr w:val="none" w:sz="0" w:space="0" w:color="auto" w:frame="1"/>
+        </w:rPr>
+      </w:pPr>
+      <w:r>
+        <w:rPr>
+          <w:rStyle w:val="gnkrckgcgsb"/>
+          <w:rFonts w:ascii="Lucida Console" w:hAnsi="Lucida Console"/>
+          <w:color w:val="000000"/>
+          <w:bdr w:val="none" w:sz="0" w:space="0" w:color="auto" w:frame="1"/>
+        </w:rPr>
+        <w:t>REML criterion at convergence: 3136.6</w:t>
+      </w:r>
+    </w:p>
+    <w:p>
+      <w:pPr>
+        <w:pStyle w:val="HTMLPreformatted"/>
+        <w:shd w:val="clear" w:color="auto" w:fill="FFFFFF"/>
+        <w:wordWrap w:val="0"/>
+        <w:spacing w:line="225" w:lineRule="atLeast"/>
+        <w:rPr>
+          <w:rStyle w:val="gnkrckgcgsb"/>
+          <w:rFonts w:ascii="Lucida Console" w:hAnsi="Lucida Console"/>
+          <w:color w:val="000000"/>
+          <w:bdr w:val="none" w:sz="0" w:space="0" w:color="auto" w:frame="1"/>
+        </w:rPr>
+      </w:pPr>
+    </w:p>
+    <w:p>
+      <w:pPr>
+        <w:pStyle w:val="HTMLPreformatted"/>
+        <w:shd w:val="clear" w:color="auto" w:fill="FFFFFF"/>
+        <w:wordWrap w:val="0"/>
+        <w:spacing w:line="225" w:lineRule="atLeast"/>
+        <w:rPr>
+          <w:rStyle w:val="gnkrckgcgsb"/>
+          <w:rFonts w:ascii="Lucida Console" w:hAnsi="Lucida Console"/>
+          <w:color w:val="000000"/>
+          <w:bdr w:val="none" w:sz="0" w:space="0" w:color="auto" w:frame="1"/>
+        </w:rPr>
+      </w:pPr>
+      <w:r>
+        <w:rPr>
+          <w:rStyle w:val="gnkrckgcgsb"/>
+          <w:rFonts w:ascii="Lucida Console" w:hAnsi="Lucida Console"/>
+          <w:color w:val="000000"/>
+          <w:bdr w:val="none" w:sz="0" w:space="0" w:color="auto" w:frame="1"/>
+        </w:rPr>
+        <w:t xml:space="preserve">Scaled residuals: </w:t>
+      </w:r>
+    </w:p>
+    <w:p>
+      <w:pPr>
+        <w:pStyle w:val="HTMLPreformatted"/>
+        <w:shd w:val="clear" w:color="auto" w:fill="FFFFFF"/>
+        <w:wordWrap w:val="0"/>
+        <w:spacing w:line="225" w:lineRule="atLeast"/>
+        <w:rPr>
+          <w:rStyle w:val="gnkrckgcgsb"/>
+          <w:rFonts w:ascii="Lucida Console" w:hAnsi="Lucida Console"/>
+          <w:color w:val="000000"/>
+          <w:bdr w:val="none" w:sz="0" w:space="0" w:color="auto" w:frame="1"/>
+        </w:rPr>
+      </w:pPr>
+      <w:r>
+        <w:rPr>
+          <w:rStyle w:val="gnkrckgcgsb"/>
+          <w:rFonts w:ascii="Lucida Console" w:hAnsi="Lucida Console"/>
+          <w:color w:val="000000"/>
+          <w:bdr w:val="none" w:sz="0" w:space="0" w:color="auto" w:frame="1"/>
+        </w:rPr>
+        <w:t xml:space="preserve">     Min       1Q   Median       3Q      Max </w:t>
+      </w:r>
+    </w:p>
+    <w:p>
+      <w:pPr>
+        <w:pStyle w:val="HTMLPreformatted"/>
+        <w:shd w:val="clear" w:color="auto" w:fill="FFFFFF"/>
+        <w:wordWrap w:val="0"/>
+        <w:spacing w:line="225" w:lineRule="atLeast"/>
+        <w:rPr>
+          <w:rStyle w:val="gnkrckgcgsb"/>
+          <w:rFonts w:ascii="Lucida Console" w:hAnsi="Lucida Console"/>
+          <w:color w:val="000000"/>
+          <w:bdr w:val="none" w:sz="0" w:space="0" w:color="auto" w:frame="1"/>
+        </w:rPr>
+      </w:pPr>
+      <w:r>
+        <w:rPr>
+          <w:rStyle w:val="gnkrckgcgsb"/>
+          <w:rFonts w:ascii="Lucida Console" w:hAnsi="Lucida Console"/>
+          <w:color w:val="000000"/>
+          <w:bdr w:val="none" w:sz="0" w:space="0" w:color="auto" w:frame="1"/>
+        </w:rPr>
+        <w:t>-3.09586 -0.</w:t>
+      </w:r>
+      <w:proofErr w:type="gramStart"/>
+      <w:r>
+        <w:rPr>
+          <w:rStyle w:val="gnkrckgcgsb"/>
+          <w:rFonts w:ascii="Lucida Console" w:hAnsi="Lucida Console"/>
+          <w:color w:val="000000"/>
+          <w:bdr w:val="none" w:sz="0" w:space="0" w:color="auto" w:frame="1"/>
+        </w:rPr>
+        <w:t>63182  0.03339</w:t>
+      </w:r>
+      <w:proofErr w:type="gramEnd"/>
+      <w:r>
+        <w:rPr>
+          <w:rStyle w:val="gnkrckgcgsb"/>
+          <w:rFonts w:ascii="Lucida Console" w:hAnsi="Lucida Console"/>
+          <w:color w:val="000000"/>
+          <w:bdr w:val="none" w:sz="0" w:space="0" w:color="auto" w:frame="1"/>
+        </w:rPr>
+        <w:t xml:space="preserve">  0.61007  3.11176 </w:t>
+      </w:r>
+    </w:p>
+    <w:p>
+      <w:pPr>
+        <w:pStyle w:val="HTMLPreformatted"/>
+        <w:shd w:val="clear" w:color="auto" w:fill="FFFFFF"/>
+        <w:wordWrap w:val="0"/>
+        <w:spacing w:line="225" w:lineRule="atLeast"/>
+        <w:rPr>
+          <w:rStyle w:val="gnkrckgcgsb"/>
+          <w:rFonts w:ascii="Lucida Console" w:hAnsi="Lucida Console"/>
+          <w:color w:val="000000"/>
+          <w:bdr w:val="none" w:sz="0" w:space="0" w:color="auto" w:frame="1"/>
+        </w:rPr>
+      </w:pPr>
+    </w:p>
+    <w:p>
+      <w:pPr>
+        <w:pStyle w:val="HTMLPreformatted"/>
+        <w:shd w:val="clear" w:color="auto" w:fill="FFFFFF"/>
+        <w:wordWrap w:val="0"/>
+        <w:spacing w:line="225" w:lineRule="atLeast"/>
+        <w:rPr>
+          <w:rStyle w:val="gnkrckgcgsb"/>
+          <w:rFonts w:ascii="Lucida Console" w:hAnsi="Lucida Console"/>
+          <w:color w:val="000000"/>
+          <w:bdr w:val="none" w:sz="0" w:space="0" w:color="auto" w:frame="1"/>
+        </w:rPr>
+      </w:pPr>
+      <w:r>
+        <w:rPr>
+          <w:rStyle w:val="gnkrckgcgsb"/>
+          <w:rFonts w:ascii="Lucida Console" w:hAnsi="Lucida Console"/>
+          <w:color w:val="000000"/>
+          <w:bdr w:val="none" w:sz="0" w:space="0" w:color="auto" w:frame="1"/>
+        </w:rPr>
+        <w:t>Random effects:</w:t>
+      </w:r>
+    </w:p>
+    <w:p>
+      <w:pPr>
+        <w:pStyle w:val="HTMLPreformatted"/>
+        <w:shd w:val="clear" w:color="auto" w:fill="FFFFFF"/>
+        <w:wordWrap w:val="0"/>
+        <w:spacing w:line="225" w:lineRule="atLeast"/>
+        <w:rPr>
+          <w:rStyle w:val="gnkrckgcgsb"/>
+          <w:rFonts w:ascii="Lucida Console" w:hAnsi="Lucida Console"/>
+          <w:color w:val="000000"/>
+          <w:bdr w:val="none" w:sz="0" w:space="0" w:color="auto" w:frame="1"/>
+        </w:rPr>
+      </w:pPr>
+      <w:r>
+        <w:rPr>
+          <w:rStyle w:val="gnkrckgcgsb"/>
+          <w:rFonts w:ascii="Lucida Console" w:hAnsi="Lucida Console"/>
+          <w:color w:val="000000"/>
+          <w:bdr w:val="none" w:sz="0" w:space="0" w:color="auto" w:frame="1"/>
+        </w:rPr>
+        <w:t xml:space="preserve"> Groups     Name        Variance </w:t>
+      </w:r>
+      <w:proofErr w:type="spellStart"/>
+      <w:r>
+        <w:rPr>
+          <w:rStyle w:val="gnkrckgcgsb"/>
+          <w:rFonts w:ascii="Lucida Console" w:hAnsi="Lucida Console"/>
+          <w:color w:val="000000"/>
+          <w:bdr w:val="none" w:sz="0" w:space="0" w:color="auto" w:frame="1"/>
+        </w:rPr>
+        <w:t>Std.Dev</w:t>
+      </w:r>
+      <w:proofErr w:type="spellEnd"/>
+      <w:r>
+        <w:rPr>
+          <w:rStyle w:val="gnkrckgcgsb"/>
+          <w:rFonts w:ascii="Lucida Console" w:hAnsi="Lucida Console"/>
+          <w:color w:val="000000"/>
+          <w:bdr w:val="none" w:sz="0" w:space="0" w:color="auto" w:frame="1"/>
+        </w:rPr>
+        <w:t>.</w:t>
+      </w:r>
+    </w:p>
+    <w:p>
+      <w:pPr>
+        <w:pStyle w:val="HTMLPreformatted"/>
+        <w:shd w:val="clear" w:color="auto" w:fill="FFFFFF"/>
+        <w:wordWrap w:val="0"/>
+        <w:spacing w:line="225" w:lineRule="atLeast"/>
+        <w:rPr>
+          <w:rStyle w:val="gnkrckgcgsb"/>
+          <w:rFonts w:ascii="Lucida Console" w:hAnsi="Lucida Console"/>
+          <w:color w:val="000000"/>
+          <w:bdr w:val="none" w:sz="0" w:space="0" w:color="auto" w:frame="1"/>
+        </w:rPr>
+      </w:pPr>
+      <w:r>
+        <w:rPr>
+          <w:rStyle w:val="gnkrckgcgsb"/>
+          <w:rFonts w:ascii="Lucida Console" w:hAnsi="Lucida Console"/>
+          <w:color w:val="000000"/>
+          <w:bdr w:val="none" w:sz="0" w:space="0" w:color="auto" w:frame="1"/>
+        </w:rPr>
+        <w:t xml:space="preserve"> individual (Intercept) 0.3808   0.6171  </w:t>
+      </w:r>
+    </w:p>
+    <w:p>
+      <w:pPr>
+        <w:pStyle w:val="HTMLPreformatted"/>
+        <w:shd w:val="clear" w:color="auto" w:fill="FFFFFF"/>
+        <w:wordWrap w:val="0"/>
+        <w:spacing w:line="225" w:lineRule="atLeast"/>
+        <w:rPr>
+          <w:rStyle w:val="gnkrckgcgsb"/>
+          <w:rFonts w:ascii="Lucida Console" w:hAnsi="Lucida Console"/>
+          <w:color w:val="000000"/>
+          <w:bdr w:val="none" w:sz="0" w:space="0" w:color="auto" w:frame="1"/>
+        </w:rPr>
+      </w:pPr>
+      <w:r>
+        <w:rPr>
+          <w:rStyle w:val="gnkrckgcgsb"/>
+          <w:rFonts w:ascii="Lucida Console" w:hAnsi="Lucida Console"/>
+          <w:color w:val="000000"/>
+          <w:bdr w:val="none" w:sz="0" w:space="0" w:color="auto" w:frame="1"/>
+        </w:rPr>
+        <w:t xml:space="preserve"> Residual               2.7360   1.6541  </w:t>
+      </w:r>
+    </w:p>
+    <w:p>
+      <w:pPr>
+        <w:pStyle w:val="HTMLPreformatted"/>
+        <w:shd w:val="clear" w:color="auto" w:fill="FFFFFF"/>
+        <w:wordWrap w:val="0"/>
+        <w:spacing w:line="225" w:lineRule="atLeast"/>
+        <w:rPr>
+          <w:rStyle w:val="gnkrckgcgsb"/>
+          <w:rFonts w:ascii="Lucida Console" w:hAnsi="Lucida Console"/>
+          <w:color w:val="000000"/>
+          <w:bdr w:val="none" w:sz="0" w:space="0" w:color="auto" w:frame="1"/>
+        </w:rPr>
+      </w:pPr>
+      <w:r>
+        <w:rPr>
+          <w:rStyle w:val="gnkrckgcgsb"/>
+          <w:rFonts w:ascii="Lucida Console" w:hAnsi="Lucida Console"/>
+          <w:color w:val="000000"/>
+          <w:bdr w:val="none" w:sz="0" w:space="0" w:color="auto" w:frame="1"/>
+        </w:rPr>
+        <w:t xml:space="preserve">Number of </w:t>
+      </w:r>
+      <w:proofErr w:type="spellStart"/>
+      <w:r>
+        <w:rPr>
+          <w:rStyle w:val="gnkrckgcgsb"/>
+          <w:rFonts w:ascii="Lucida Console" w:hAnsi="Lucida Console"/>
+          <w:color w:val="000000"/>
+          <w:bdr w:val="none" w:sz="0" w:space="0" w:color="auto" w:frame="1"/>
+        </w:rPr>
+        <w:t>obs</w:t>
+      </w:r>
+      <w:proofErr w:type="spellEnd"/>
+      <w:r>
+        <w:rPr>
+          <w:rStyle w:val="gnkrckgcgsb"/>
+          <w:rFonts w:ascii="Lucida Console" w:hAnsi="Lucida Console"/>
+          <w:color w:val="000000"/>
+          <w:bdr w:val="none" w:sz="0" w:space="0" w:color="auto" w:frame="1"/>
+        </w:rPr>
+        <w:t>: 804, groups:  individual, 12</w:t>
+      </w:r>
+    </w:p>
+    <w:p>
+      <w:pPr>
+        <w:pStyle w:val="HTMLPreformatted"/>
+        <w:shd w:val="clear" w:color="auto" w:fill="FFFFFF"/>
+        <w:wordWrap w:val="0"/>
+        <w:spacing w:line="225" w:lineRule="atLeast"/>
+        <w:rPr>
+          <w:rStyle w:val="gnkrckgcgsb"/>
+          <w:rFonts w:ascii="Lucida Console" w:hAnsi="Lucida Console"/>
+          <w:color w:val="000000"/>
+          <w:bdr w:val="none" w:sz="0" w:space="0" w:color="auto" w:frame="1"/>
+        </w:rPr>
+      </w:pPr>
+    </w:p>
+    <w:p>
+      <w:pPr>
+        <w:pStyle w:val="HTMLPreformatted"/>
+        <w:shd w:val="clear" w:color="auto" w:fill="FFFFFF"/>
+        <w:wordWrap w:val="0"/>
+        <w:spacing w:line="225" w:lineRule="atLeast"/>
+        <w:rPr>
+          <w:rStyle w:val="gnkrckgcgsb"/>
+          <w:rFonts w:ascii="Lucida Console" w:hAnsi="Lucida Console"/>
+          <w:color w:val="000000"/>
+          <w:bdr w:val="none" w:sz="0" w:space="0" w:color="auto" w:frame="1"/>
+        </w:rPr>
+      </w:pPr>
+      <w:r>
+        <w:rPr>
+          <w:rStyle w:val="gnkrckgcgsb"/>
+          <w:rFonts w:ascii="Lucida Console" w:hAnsi="Lucida Console"/>
+          <w:color w:val="000000"/>
+          <w:bdr w:val="none" w:sz="0" w:space="0" w:color="auto" w:frame="1"/>
+        </w:rPr>
+        <w:t>Fixed effects:</w:t>
+      </w:r>
+    </w:p>
+    <w:p>
+      <w:pPr>
+        <w:pStyle w:val="HTMLPreformatted"/>
+        <w:shd w:val="clear" w:color="auto" w:fill="FFFFFF"/>
+        <w:wordWrap w:val="0"/>
+        <w:spacing w:line="225" w:lineRule="atLeast"/>
+        <w:rPr>
+          <w:rStyle w:val="gnkrckgcgsb"/>
+          <w:rFonts w:ascii="Lucida Console" w:hAnsi="Lucida Console"/>
+          <w:color w:val="000000"/>
+          <w:bdr w:val="none" w:sz="0" w:space="0" w:color="auto" w:frame="1"/>
+        </w:rPr>
+      </w:pPr>
+      <w:r>
+        <w:rPr>
+          <w:rStyle w:val="gnkrckgcgsb"/>
+          <w:rFonts w:ascii="Lucida Console" w:hAnsi="Lucida Console"/>
+          <w:color w:val="000000"/>
+          <w:bdr w:val="none" w:sz="0" w:space="0" w:color="auto" w:frame="1"/>
+        </w:rPr>
+        <w:t xml:space="preserve">               Estimate Std. Error t value</w:t>
+      </w:r>
+    </w:p>
+    <w:p>
+      <w:pPr>
+        <w:pStyle w:val="HTMLPreformatted"/>
+        <w:shd w:val="clear" w:color="auto" w:fill="FFFFFF"/>
+        <w:wordWrap w:val="0"/>
+        <w:spacing w:line="225" w:lineRule="atLeast"/>
+        <w:rPr>
+          <w:rStyle w:val="gnkrckgcgsb"/>
+          <w:rFonts w:ascii="Lucida Console" w:hAnsi="Lucida Console"/>
+          <w:color w:val="000000"/>
+          <w:bdr w:val="none" w:sz="0" w:space="0" w:color="auto" w:frame="1"/>
+        </w:rPr>
+      </w:pPr>
+      <w:r>
+        <w:rPr>
+          <w:rStyle w:val="gnkrckgcgsb"/>
+          <w:rFonts w:ascii="Lucida Console" w:hAnsi="Lucida Console"/>
+          <w:color w:val="000000"/>
+          <w:bdr w:val="none" w:sz="0" w:space="0" w:color="auto" w:frame="1"/>
+        </w:rPr>
+        <w:t>(</w:t>
+      </w:r>
+      <w:proofErr w:type="gramStart"/>
+      <w:r>
+        <w:rPr>
+          <w:rStyle w:val="gnkrckgcgsb"/>
+          <w:rFonts w:ascii="Lucida Console" w:hAnsi="Lucida Console"/>
+          <w:color w:val="000000"/>
+          <w:bdr w:val="none" w:sz="0" w:space="0" w:color="auto" w:frame="1"/>
+        </w:rPr>
+        <w:t>Intercept)  615.703145</w:t>
+      </w:r>
+      <w:proofErr w:type="gramEnd"/>
+      <w:r>
+        <w:rPr>
+          <w:rStyle w:val="gnkrckgcgsb"/>
+          <w:rFonts w:ascii="Lucida Console" w:hAnsi="Lucida Console"/>
+          <w:color w:val="000000"/>
+          <w:bdr w:val="none" w:sz="0" w:space="0" w:color="auto" w:frame="1"/>
+        </w:rPr>
+        <w:t xml:space="preserve"> 127.058283   4.846</w:t>
+      </w:r>
+    </w:p>
+    <w:p>
+      <w:pPr>
+        <w:pStyle w:val="HTMLPreformatted"/>
+        <w:shd w:val="clear" w:color="auto" w:fill="FFFFFF"/>
+        <w:wordWrap w:val="0"/>
+        <w:spacing w:line="225" w:lineRule="atLeast"/>
+        <w:rPr>
+          <w:rStyle w:val="gnkrckgcgsb"/>
+          <w:rFonts w:ascii="Lucida Console" w:hAnsi="Lucida Console"/>
+          <w:color w:val="000000"/>
+          <w:bdr w:val="none" w:sz="0" w:space="0" w:color="auto" w:frame="1"/>
+        </w:rPr>
+      </w:pPr>
+      <w:proofErr w:type="spellStart"/>
+      <w:r>
+        <w:rPr>
+          <w:rStyle w:val="gnkrckgcgsb"/>
+          <w:rFonts w:ascii="Lucida Console" w:hAnsi="Lucida Console"/>
+          <w:color w:val="000000"/>
+          <w:bdr w:val="none" w:sz="0" w:space="0" w:color="auto" w:frame="1"/>
+        </w:rPr>
+        <w:t>pos_behLy</w:t>
+      </w:r>
+      <w:proofErr w:type="spellEnd"/>
+      <w:r>
+        <w:rPr>
+          <w:rStyle w:val="gnkrckgcgsb"/>
+          <w:rFonts w:ascii="Lucida Console" w:hAnsi="Lucida Console"/>
+          <w:color w:val="000000"/>
+          <w:bdr w:val="none" w:sz="0" w:space="0" w:color="auto" w:frame="1"/>
+        </w:rPr>
+        <w:t xml:space="preserve">     -0.906274   </w:t>
+      </w:r>
+      <w:proofErr w:type="gramStart"/>
+      <w:r>
+        <w:rPr>
+          <w:rStyle w:val="gnkrckgcgsb"/>
+          <w:rFonts w:ascii="Lucida Console" w:hAnsi="Lucida Console"/>
+          <w:color w:val="000000"/>
+          <w:bdr w:val="none" w:sz="0" w:space="0" w:color="auto" w:frame="1"/>
+        </w:rPr>
+        <w:t>0.258282  -</w:t>
+      </w:r>
+      <w:proofErr w:type="gramEnd"/>
+      <w:r>
+        <w:rPr>
+          <w:rStyle w:val="gnkrckgcgsb"/>
+          <w:rFonts w:ascii="Lucida Console" w:hAnsi="Lucida Console"/>
+          <w:color w:val="000000"/>
+          <w:bdr w:val="none" w:sz="0" w:space="0" w:color="auto" w:frame="1"/>
+        </w:rPr>
+        <w:t>3.509</w:t>
+      </w:r>
+    </w:p>
+    <w:p>
+      <w:pPr>
+        <w:pStyle w:val="HTMLPreformatted"/>
+        <w:shd w:val="clear" w:color="auto" w:fill="FFFFFF"/>
+        <w:wordWrap w:val="0"/>
+        <w:spacing w:line="225" w:lineRule="atLeast"/>
+        <w:rPr>
+          <w:rStyle w:val="gnkrckgcgsb"/>
+          <w:rFonts w:ascii="Lucida Console" w:hAnsi="Lucida Console"/>
+          <w:color w:val="000000"/>
+          <w:bdr w:val="none" w:sz="0" w:space="0" w:color="auto" w:frame="1"/>
+        </w:rPr>
+      </w:pPr>
+      <w:proofErr w:type="spellStart"/>
+      <w:r>
+        <w:rPr>
+          <w:rStyle w:val="gnkrckgcgsb"/>
+          <w:rFonts w:ascii="Lucida Console" w:hAnsi="Lucida Console"/>
+          <w:color w:val="000000"/>
+          <w:bdr w:val="none" w:sz="0" w:space="0" w:color="auto" w:frame="1"/>
+        </w:rPr>
+        <w:t>pos_behSt</w:t>
+      </w:r>
+      <w:proofErr w:type="spellEnd"/>
+      <w:r>
+        <w:rPr>
+          <w:rStyle w:val="gnkrckgcgsb"/>
+          <w:rFonts w:ascii="Lucida Console" w:hAnsi="Lucida Console"/>
+          <w:color w:val="000000"/>
+          <w:bdr w:val="none" w:sz="0" w:space="0" w:color="auto" w:frame="1"/>
+        </w:rPr>
+        <w:t xml:space="preserve">      0.449950   0.174575   2.577</w:t>
+      </w:r>
+    </w:p>
+    <w:p>
+      <w:pPr>
+        <w:pStyle w:val="HTMLPreformatted"/>
+        <w:shd w:val="clear" w:color="auto" w:fill="FFFFFF"/>
+        <w:wordWrap w:val="0"/>
+        <w:spacing w:line="225" w:lineRule="atLeast"/>
+        <w:rPr>
+          <w:rStyle w:val="gnkrckgcgsb"/>
+          <w:rFonts w:ascii="Lucida Console" w:hAnsi="Lucida Console"/>
+          <w:color w:val="000000"/>
+          <w:bdr w:val="none" w:sz="0" w:space="0" w:color="auto" w:frame="1"/>
+        </w:rPr>
+      </w:pPr>
+      <w:proofErr w:type="spellStart"/>
+      <w:r>
+        <w:rPr>
+          <w:rStyle w:val="gnkrckgcgsb"/>
+          <w:rFonts w:ascii="Lucida Console" w:hAnsi="Lucida Console"/>
+          <w:color w:val="000000"/>
+          <w:bdr w:val="none" w:sz="0" w:space="0" w:color="auto" w:frame="1"/>
+        </w:rPr>
+        <w:t>pos_behQW</w:t>
+      </w:r>
+      <w:proofErr w:type="spellEnd"/>
+      <w:r>
+        <w:rPr>
+          <w:rStyle w:val="gnkrckgcgsb"/>
+          <w:rFonts w:ascii="Lucida Console" w:hAnsi="Lucida Console"/>
+          <w:color w:val="000000"/>
+          <w:bdr w:val="none" w:sz="0" w:space="0" w:color="auto" w:frame="1"/>
+        </w:rPr>
+        <w:t xml:space="preserve">      0.369811   0.195200   1.895</w:t>
+      </w:r>
+    </w:p>
+    <w:p>
+      <w:pPr>
+        <w:pStyle w:val="HTMLPreformatted"/>
+        <w:shd w:val="clear" w:color="auto" w:fill="FFFFFF"/>
+        <w:wordWrap w:val="0"/>
+        <w:spacing w:line="225" w:lineRule="atLeast"/>
+        <w:rPr>
+          <w:rStyle w:val="gnkrckgcgsb"/>
+          <w:rFonts w:ascii="Lucida Console" w:hAnsi="Lucida Console"/>
+          <w:color w:val="000000"/>
+          <w:bdr w:val="none" w:sz="0" w:space="0" w:color="auto" w:frame="1"/>
+        </w:rPr>
+      </w:pPr>
+      <w:proofErr w:type="spellStart"/>
+      <w:r>
+        <w:rPr>
+          <w:rStyle w:val="gnkrckgcgsb"/>
+          <w:rFonts w:ascii="Lucida Console" w:hAnsi="Lucida Console"/>
+          <w:color w:val="000000"/>
+          <w:bdr w:val="none" w:sz="0" w:space="0" w:color="auto" w:frame="1"/>
+        </w:rPr>
+        <w:t>pos_behQS</w:t>
+      </w:r>
+      <w:proofErr w:type="spellEnd"/>
+      <w:r>
+        <w:rPr>
+          <w:rStyle w:val="gnkrckgcgsb"/>
+          <w:rFonts w:ascii="Lucida Console" w:hAnsi="Lucida Console"/>
+          <w:color w:val="000000"/>
+          <w:bdr w:val="none" w:sz="0" w:space="0" w:color="auto" w:frame="1"/>
+        </w:rPr>
+        <w:t xml:space="preserve">      0.558831   0.281762   1.983</w:t>
+      </w:r>
+    </w:p>
+    <w:p>
+      <w:pPr>
+        <w:pStyle w:val="HTMLPreformatted"/>
+        <w:shd w:val="clear" w:color="auto" w:fill="FFFFFF"/>
+        <w:wordWrap w:val="0"/>
+        <w:spacing w:line="225" w:lineRule="atLeast"/>
+        <w:rPr>
+          <w:rStyle w:val="gnkrckgcgsb"/>
+          <w:rFonts w:ascii="Lucida Console" w:hAnsi="Lucida Console"/>
+          <w:color w:val="000000"/>
+          <w:bdr w:val="none" w:sz="0" w:space="0" w:color="auto" w:frame="1"/>
+        </w:rPr>
+      </w:pPr>
+      <w:proofErr w:type="spellStart"/>
+      <w:r>
+        <w:rPr>
+          <w:rStyle w:val="gnkrckgcgsb"/>
+          <w:rFonts w:ascii="Lucida Console" w:hAnsi="Lucida Console"/>
+          <w:color w:val="000000"/>
+          <w:bdr w:val="none" w:sz="0" w:space="0" w:color="auto" w:frame="1"/>
+        </w:rPr>
+        <w:t>pos_behSu</w:t>
+      </w:r>
+      <w:proofErr w:type="spellEnd"/>
+      <w:r>
+        <w:rPr>
+          <w:rStyle w:val="gnkrckgcgsb"/>
+          <w:rFonts w:ascii="Lucida Console" w:hAnsi="Lucida Console"/>
+          <w:color w:val="000000"/>
+          <w:bdr w:val="none" w:sz="0" w:space="0" w:color="auto" w:frame="1"/>
+        </w:rPr>
+        <w:t xml:space="preserve">      0.717965   0.547237   1.312</w:t>
+      </w:r>
+    </w:p>
+    <w:p>
+      <w:pPr>
+        <w:pStyle w:val="HTMLPreformatted"/>
+        <w:shd w:val="clear" w:color="auto" w:fill="FFFFFF"/>
+        <w:wordWrap w:val="0"/>
+        <w:spacing w:line="225" w:lineRule="atLeast"/>
+        <w:rPr>
+          <w:rStyle w:val="gnkrckgcgsb"/>
+          <w:rFonts w:ascii="Lucida Console" w:hAnsi="Lucida Console"/>
+          <w:color w:val="000000"/>
+          <w:bdr w:val="none" w:sz="0" w:space="0" w:color="auto" w:frame="1"/>
+        </w:rPr>
+      </w:pPr>
+      <w:proofErr w:type="spellStart"/>
+      <w:r>
+        <w:rPr>
+          <w:rStyle w:val="gnkrckgcgsb"/>
+          <w:rFonts w:ascii="Lucida Console" w:hAnsi="Lucida Console"/>
+          <w:color w:val="000000"/>
+          <w:bdr w:val="none" w:sz="0" w:space="0" w:color="auto" w:frame="1"/>
+        </w:rPr>
+        <w:t>pos_behVC</w:t>
+      </w:r>
+      <w:proofErr w:type="spellEnd"/>
+      <w:r>
+        <w:rPr>
+          <w:rStyle w:val="gnkrckgcgsb"/>
+          <w:rFonts w:ascii="Lucida Console" w:hAnsi="Lucida Console"/>
+          <w:color w:val="000000"/>
+          <w:bdr w:val="none" w:sz="0" w:space="0" w:color="auto" w:frame="1"/>
+        </w:rPr>
+        <w:t xml:space="preserve">      0.196825   0.365398   0.539</w:t>
+      </w:r>
+    </w:p>
+    <w:p>
+      <w:pPr>
+        <w:pStyle w:val="HTMLPreformatted"/>
+        <w:shd w:val="clear" w:color="auto" w:fill="FFFFFF"/>
+        <w:wordWrap w:val="0"/>
+        <w:spacing w:line="225" w:lineRule="atLeast"/>
+        <w:rPr>
+          <w:rStyle w:val="gnkrckgcgsb"/>
+          <w:rFonts w:ascii="Lucida Console" w:hAnsi="Lucida Console"/>
+          <w:color w:val="000000"/>
+          <w:bdr w:val="none" w:sz="0" w:space="0" w:color="auto" w:frame="1"/>
+        </w:rPr>
+      </w:pPr>
+      <w:proofErr w:type="spellStart"/>
+      <w:r>
+        <w:rPr>
+          <w:rStyle w:val="gnkrckgcgsb"/>
+          <w:rFonts w:ascii="Lucida Console" w:hAnsi="Lucida Console"/>
+          <w:color w:val="000000"/>
+          <w:bdr w:val="none" w:sz="0" w:space="0" w:color="auto" w:frame="1"/>
+        </w:rPr>
+        <w:t>amb_t</w:t>
+      </w:r>
+      <w:proofErr w:type="spellEnd"/>
+      <w:r>
+        <w:rPr>
+          <w:rStyle w:val="gnkrckgcgsb"/>
+          <w:rFonts w:ascii="Lucida Console" w:hAnsi="Lucida Console"/>
+          <w:color w:val="000000"/>
+          <w:bdr w:val="none" w:sz="0" w:space="0" w:color="auto" w:frame="1"/>
+        </w:rPr>
+        <w:t xml:space="preserve">          0.271599   </w:t>
+      </w:r>
+      <w:proofErr w:type="gramStart"/>
+      <w:r>
+        <w:rPr>
+          <w:rStyle w:val="gnkrckgcgsb"/>
+          <w:rFonts w:ascii="Lucida Console" w:hAnsi="Lucida Console"/>
+          <w:color w:val="000000"/>
+          <w:bdr w:val="none" w:sz="0" w:space="0" w:color="auto" w:frame="1"/>
+        </w:rPr>
+        <w:t>0.017110  15.873</w:t>
+      </w:r>
+      <w:proofErr w:type="gramEnd"/>
+    </w:p>
+    <w:p>
+      <w:pPr>
+        <w:pStyle w:val="HTMLPreformatted"/>
+        <w:shd w:val="clear" w:color="auto" w:fill="FFFFFF"/>
+        <w:wordWrap w:val="0"/>
+        <w:spacing w:line="225" w:lineRule="atLeast"/>
+        <w:rPr>
+          <w:rStyle w:val="gnkrckgcgsb"/>
+          <w:rFonts w:ascii="Lucida Console" w:hAnsi="Lucida Console"/>
+          <w:color w:val="000000"/>
+          <w:bdr w:val="none" w:sz="0" w:space="0" w:color="auto" w:frame="1"/>
+        </w:rPr>
+      </w:pPr>
+      <w:r>
+        <w:rPr>
+          <w:rStyle w:val="gnkrckgcgsb"/>
+          <w:rFonts w:ascii="Lucida Console" w:hAnsi="Lucida Console"/>
+          <w:color w:val="000000"/>
+          <w:bdr w:val="none" w:sz="0" w:space="0" w:color="auto" w:frame="1"/>
+        </w:rPr>
+        <w:t xml:space="preserve">sun            0.048965   </w:t>
+      </w:r>
+      <w:proofErr w:type="gramStart"/>
+      <w:r>
+        <w:rPr>
+          <w:rStyle w:val="gnkrckgcgsb"/>
+          <w:rFonts w:ascii="Lucida Console" w:hAnsi="Lucida Console"/>
+          <w:color w:val="000000"/>
+          <w:bdr w:val="none" w:sz="0" w:space="0" w:color="auto" w:frame="1"/>
+        </w:rPr>
+        <w:t>0.002926  16.736</w:t>
+      </w:r>
+      <w:proofErr w:type="gramEnd"/>
+    </w:p>
+    <w:p>
+      <w:pPr>
+        <w:pStyle w:val="HTMLPreformatted"/>
+        <w:shd w:val="clear" w:color="auto" w:fill="FFFFFF"/>
+        <w:wordWrap w:val="0"/>
+        <w:spacing w:line="225" w:lineRule="atLeast"/>
+        <w:rPr>
+          <w:rStyle w:val="gnkrckgcgsb"/>
+          <w:rFonts w:ascii="Lucida Console" w:hAnsi="Lucida Console"/>
+          <w:color w:val="000000"/>
+          <w:bdr w:val="none" w:sz="0" w:space="0" w:color="auto" w:frame="1"/>
+        </w:rPr>
+      </w:pPr>
+      <w:r>
+        <w:rPr>
+          <w:rStyle w:val="gnkrckgcgsb"/>
+          <w:rFonts w:ascii="Lucida Console" w:hAnsi="Lucida Console"/>
+          <w:color w:val="000000"/>
+          <w:bdr w:val="none" w:sz="0" w:space="0" w:color="auto" w:frame="1"/>
+        </w:rPr>
+        <w:t xml:space="preserve">date          -0.033447   </w:t>
+      </w:r>
+      <w:proofErr w:type="gramStart"/>
+      <w:r>
+        <w:rPr>
+          <w:rStyle w:val="gnkrckgcgsb"/>
+          <w:rFonts w:ascii="Lucida Console" w:hAnsi="Lucida Console"/>
+          <w:color w:val="000000"/>
+          <w:bdr w:val="none" w:sz="0" w:space="0" w:color="auto" w:frame="1"/>
+        </w:rPr>
+        <w:t>0.007168  -</w:t>
+      </w:r>
+      <w:proofErr w:type="gramEnd"/>
+      <w:r>
+        <w:rPr>
+          <w:rStyle w:val="gnkrckgcgsb"/>
+          <w:rFonts w:ascii="Lucida Console" w:hAnsi="Lucida Console"/>
+          <w:color w:val="000000"/>
+          <w:bdr w:val="none" w:sz="0" w:space="0" w:color="auto" w:frame="1"/>
+        </w:rPr>
+        <w:t>4.666</w:t>
+      </w:r>
+    </w:p>
+    <w:p>
+      <w:pPr>
+        <w:pStyle w:val="HTMLPreformatted"/>
+        <w:shd w:val="clear" w:color="auto" w:fill="FFFFFF"/>
+        <w:wordWrap w:val="0"/>
+        <w:spacing w:line="225" w:lineRule="atLeast"/>
+        <w:rPr>
+          <w:rStyle w:val="gnkrckgcgsb"/>
+          <w:rFonts w:ascii="Lucida Console" w:hAnsi="Lucida Console"/>
+          <w:color w:val="000000"/>
+          <w:bdr w:val="none" w:sz="0" w:space="0" w:color="auto" w:frame="1"/>
+        </w:rPr>
+      </w:pPr>
+      <w:proofErr w:type="spellStart"/>
+      <w:r>
+        <w:rPr>
+          <w:rStyle w:val="gnkrckgcgsb"/>
+          <w:rFonts w:ascii="Lucida Console" w:hAnsi="Lucida Console"/>
+          <w:color w:val="000000"/>
+          <w:bdr w:val="none" w:sz="0" w:space="0" w:color="auto" w:frame="1"/>
+        </w:rPr>
+        <w:t>hab_typeBMWD</w:t>
+      </w:r>
+      <w:proofErr w:type="spellEnd"/>
+      <w:r>
+        <w:rPr>
+          <w:rStyle w:val="gnkrckgcgsb"/>
+          <w:rFonts w:ascii="Lucida Console" w:hAnsi="Lucida Console"/>
+          <w:color w:val="000000"/>
+          <w:bdr w:val="none" w:sz="0" w:space="0" w:color="auto" w:frame="1"/>
+        </w:rPr>
+        <w:t xml:space="preserve">   0.576691   0.786384   0.733</w:t>
+      </w:r>
+    </w:p>
+    <w:p>
+      <w:pPr>
+        <w:pStyle w:val="HTMLPreformatted"/>
+        <w:shd w:val="clear" w:color="auto" w:fill="FFFFFF"/>
+        <w:wordWrap w:val="0"/>
+        <w:spacing w:line="225" w:lineRule="atLeast"/>
+        <w:rPr>
+          <w:rStyle w:val="gnkrckgcgsb"/>
+          <w:rFonts w:ascii="Lucida Console" w:hAnsi="Lucida Console"/>
+          <w:color w:val="000000"/>
+          <w:bdr w:val="none" w:sz="0" w:space="0" w:color="auto" w:frame="1"/>
+        </w:rPr>
+      </w:pPr>
+      <w:proofErr w:type="spellStart"/>
+      <w:r>
+        <w:rPr>
+          <w:rStyle w:val="gnkrckgcgsb"/>
+          <w:rFonts w:ascii="Lucida Console" w:hAnsi="Lucida Console"/>
+          <w:color w:val="000000"/>
+          <w:bdr w:val="none" w:sz="0" w:space="0" w:color="auto" w:frame="1"/>
+        </w:rPr>
+        <w:t>hab_typeGA</w:t>
+      </w:r>
+      <w:proofErr w:type="spellEnd"/>
+      <w:r>
+        <w:rPr>
+          <w:rStyle w:val="gnkrckgcgsb"/>
+          <w:rFonts w:ascii="Lucida Console" w:hAnsi="Lucida Console"/>
+          <w:color w:val="000000"/>
+          <w:bdr w:val="none" w:sz="0" w:space="0" w:color="auto" w:frame="1"/>
+        </w:rPr>
+        <w:t xml:space="preserve">     1.210988   0.785251   1.542</w:t>
+      </w:r>
+    </w:p>
+    <w:p>
+      <w:pPr>
+        <w:pStyle w:val="HTMLPreformatted"/>
+        <w:shd w:val="clear" w:color="auto" w:fill="FFFFFF"/>
+        <w:wordWrap w:val="0"/>
+        <w:spacing w:line="225" w:lineRule="atLeast"/>
+        <w:rPr>
+          <w:rStyle w:val="gnkrckgcgsb"/>
+          <w:rFonts w:ascii="Lucida Console" w:hAnsi="Lucida Console"/>
+          <w:color w:val="000000"/>
+          <w:bdr w:val="none" w:sz="0" w:space="0" w:color="auto" w:frame="1"/>
+        </w:rPr>
+      </w:pPr>
+      <w:proofErr w:type="spellStart"/>
+      <w:r>
+        <w:rPr>
+          <w:rStyle w:val="gnkrckgcgsb"/>
+          <w:rFonts w:ascii="Lucida Console" w:hAnsi="Lucida Console"/>
+          <w:color w:val="000000"/>
+          <w:bdr w:val="none" w:sz="0" w:space="0" w:color="auto" w:frame="1"/>
+        </w:rPr>
+        <w:t>hab_typeGL</w:t>
+      </w:r>
+      <w:proofErr w:type="spellEnd"/>
+      <w:r>
+        <w:rPr>
+          <w:rStyle w:val="gnkrckgcgsb"/>
+          <w:rFonts w:ascii="Lucida Console" w:hAnsi="Lucida Console"/>
+          <w:color w:val="000000"/>
+          <w:bdr w:val="none" w:sz="0" w:space="0" w:color="auto" w:frame="1"/>
+        </w:rPr>
+        <w:t xml:space="preserve">     0.930169   0.804370   1.156</w:t>
+      </w:r>
+    </w:p>
+    <w:p>
+      <w:pPr>
+        <w:pStyle w:val="HTMLPreformatted"/>
+        <w:shd w:val="clear" w:color="auto" w:fill="FFFFFF"/>
+        <w:wordWrap w:val="0"/>
+        <w:spacing w:line="225" w:lineRule="atLeast"/>
+        <w:rPr>
+          <w:rFonts w:ascii="Lucida Console" w:hAnsi="Lucida Console"/>
+          <w:color w:val="000000"/>
+        </w:rPr>
+      </w:pPr>
+      <w:proofErr w:type="spellStart"/>
+      <w:r>
+        <w:rPr>
+          <w:rStyle w:val="gnkrckgcgsb"/>
+          <w:rFonts w:ascii="Lucida Console" w:hAnsi="Lucida Console"/>
+          <w:color w:val="000000"/>
+          <w:bdr w:val="none" w:sz="0" w:space="0" w:color="auto" w:frame="1"/>
+        </w:rPr>
+        <w:t>hab_typeWD</w:t>
+      </w:r>
+      <w:proofErr w:type="spellEnd"/>
+      <w:r>
+        <w:rPr>
+          <w:rStyle w:val="gnkrckgcgsb"/>
+          <w:rFonts w:ascii="Lucida Console" w:hAnsi="Lucida Console"/>
+          <w:color w:val="000000"/>
+          <w:bdr w:val="none" w:sz="0" w:space="0" w:color="auto" w:frame="1"/>
+        </w:rPr>
+        <w:t xml:space="preserve">     0.919904   0.751501   1.224</w:t>
+      </w:r>
+    </w:p>
+    <w:p/>
+    <w:p>
+      <w:r>
+        <w:t>CI</w:t>
+      </w:r>
+    </w:p>
+    <w:p>
+      <w:pPr>
+        <w:pStyle w:val="HTMLPreformatted"/>
+        <w:shd w:val="clear" w:color="auto" w:fill="FFFFFF"/>
+        <w:wordWrap w:val="0"/>
+        <w:spacing w:line="225" w:lineRule="atLeast"/>
+        <w:rPr>
+          <w:rStyle w:val="gnkrckgcgsb"/>
+          <w:rFonts w:ascii="Lucida Console" w:hAnsi="Lucida Console"/>
+          <w:color w:val="000000"/>
+          <w:bdr w:val="none" w:sz="0" w:space="0" w:color="auto" w:frame="1"/>
+        </w:rPr>
+      </w:pPr>
+      <w:r>
+        <w:rPr>
+          <w:rStyle w:val="gnkrckgcgsb"/>
+          <w:rFonts w:ascii="Lucida Console" w:hAnsi="Lucida Console"/>
+          <w:color w:val="000000"/>
+          <w:bdr w:val="none" w:sz="0" w:space="0" w:color="auto" w:frame="1"/>
+        </w:rPr>
+        <w:t xml:space="preserve">                     2.5 %       97.5 %</w:t>
+      </w:r>
+    </w:p>
+    <w:p>
+      <w:pPr>
+        <w:pStyle w:val="HTMLPreformatted"/>
+        <w:shd w:val="clear" w:color="auto" w:fill="FFFFFF"/>
+        <w:wordWrap w:val="0"/>
+        <w:spacing w:line="225" w:lineRule="atLeast"/>
+        <w:rPr>
+          <w:rStyle w:val="gnkrckgcgsb"/>
+          <w:rFonts w:ascii="Lucida Console" w:hAnsi="Lucida Console"/>
+          <w:color w:val="000000"/>
+          <w:bdr w:val="none" w:sz="0" w:space="0" w:color="auto" w:frame="1"/>
+        </w:rPr>
+      </w:pPr>
+      <w:proofErr w:type="gramStart"/>
+      <w:r>
+        <w:rPr>
+          <w:rStyle w:val="gnkrckgcgsb"/>
+          <w:rFonts w:ascii="Lucida Console" w:hAnsi="Lucida Console"/>
+          <w:color w:val="000000"/>
+          <w:bdr w:val="none" w:sz="0" w:space="0" w:color="auto" w:frame="1"/>
+        </w:rPr>
+        <w:t>.sig</w:t>
+      </w:r>
+      <w:proofErr w:type="gramEnd"/>
+      <w:r>
+        <w:rPr>
+          <w:rStyle w:val="gnkrckgcgsb"/>
+          <w:rFonts w:ascii="Lucida Console" w:hAnsi="Lucida Console"/>
+          <w:color w:val="000000"/>
+          <w:bdr w:val="none" w:sz="0" w:space="0" w:color="auto" w:frame="1"/>
+        </w:rPr>
+        <w:t>01         0.355320262   0.97527212</w:t>
+      </w:r>
+    </w:p>
+    <w:p>
+      <w:pPr>
+        <w:pStyle w:val="HTMLPreformatted"/>
+        <w:shd w:val="clear" w:color="auto" w:fill="FFFFFF"/>
+        <w:wordWrap w:val="0"/>
+        <w:spacing w:line="225" w:lineRule="atLeast"/>
+        <w:rPr>
+          <w:rStyle w:val="gnkrckgcgsb"/>
+          <w:rFonts w:ascii="Lucida Console" w:hAnsi="Lucida Console"/>
+          <w:color w:val="000000"/>
+          <w:bdr w:val="none" w:sz="0" w:space="0" w:color="auto" w:frame="1"/>
+        </w:rPr>
+      </w:pPr>
+      <w:proofErr w:type="gramStart"/>
+      <w:r>
+        <w:rPr>
+          <w:rStyle w:val="gnkrckgcgsb"/>
+          <w:rFonts w:ascii="Lucida Console" w:hAnsi="Lucida Console"/>
+          <w:color w:val="000000"/>
+          <w:bdr w:val="none" w:sz="0" w:space="0" w:color="auto" w:frame="1"/>
+        </w:rPr>
+        <w:t>.sigma</w:t>
+      </w:r>
+      <w:proofErr w:type="gramEnd"/>
+      <w:r>
+        <w:rPr>
+          <w:rStyle w:val="gnkrckgcgsb"/>
+          <w:rFonts w:ascii="Lucida Console" w:hAnsi="Lucida Console"/>
+          <w:color w:val="000000"/>
+          <w:bdr w:val="none" w:sz="0" w:space="0" w:color="auto" w:frame="1"/>
+        </w:rPr>
+        <w:t xml:space="preserve">         1.563185375   1.72521001</w:t>
+      </w:r>
+    </w:p>
+    <w:p>
+      <w:pPr>
+        <w:pStyle w:val="HTMLPreformatted"/>
+        <w:shd w:val="clear" w:color="auto" w:fill="FFFFFF"/>
+        <w:wordWrap w:val="0"/>
+        <w:spacing w:line="225" w:lineRule="atLeast"/>
+        <w:rPr>
+          <w:rStyle w:val="gnkrckgcgsb"/>
+          <w:rFonts w:ascii="Lucida Console" w:hAnsi="Lucida Console"/>
+          <w:color w:val="000000"/>
+          <w:bdr w:val="none" w:sz="0" w:space="0" w:color="auto" w:frame="1"/>
+        </w:rPr>
+      </w:pPr>
+      <w:r>
+        <w:rPr>
+          <w:rStyle w:val="gnkrckgcgsb"/>
+          <w:rFonts w:ascii="Lucida Console" w:hAnsi="Lucida Console"/>
+          <w:color w:val="000000"/>
+          <w:bdr w:val="none" w:sz="0" w:space="0" w:color="auto" w:frame="1"/>
+        </w:rPr>
+        <w:t>(</w:t>
+      </w:r>
+      <w:proofErr w:type="gramStart"/>
+      <w:r>
+        <w:rPr>
+          <w:rStyle w:val="gnkrckgcgsb"/>
+          <w:rFonts w:ascii="Lucida Console" w:hAnsi="Lucida Console"/>
+          <w:color w:val="000000"/>
+          <w:bdr w:val="none" w:sz="0" w:space="0" w:color="auto" w:frame="1"/>
+        </w:rPr>
+        <w:t>Intercept)  368.964770336</w:t>
+      </w:r>
+      <w:proofErr w:type="gramEnd"/>
+      <w:r>
+        <w:rPr>
+          <w:rStyle w:val="gnkrckgcgsb"/>
+          <w:rFonts w:ascii="Lucida Console" w:hAnsi="Lucida Console"/>
+          <w:color w:val="000000"/>
+          <w:bdr w:val="none" w:sz="0" w:space="0" w:color="auto" w:frame="1"/>
+        </w:rPr>
+        <w:t xml:space="preserve"> 869.24017648</w:t>
+      </w:r>
+    </w:p>
+    <w:p>
+      <w:pPr>
+        <w:pStyle w:val="HTMLPreformatted"/>
+        <w:shd w:val="clear" w:color="auto" w:fill="FFFFFF"/>
+        <w:wordWrap w:val="0"/>
+        <w:spacing w:line="225" w:lineRule="atLeast"/>
+        <w:rPr>
+          <w:rStyle w:val="gnkrckgcgsb"/>
+          <w:rFonts w:ascii="Lucida Console" w:hAnsi="Lucida Console"/>
+          <w:color w:val="000000"/>
+          <w:bdr w:val="none" w:sz="0" w:space="0" w:color="auto" w:frame="1"/>
+        </w:rPr>
+      </w:pPr>
+      <w:proofErr w:type="spellStart"/>
+      <w:r>
+        <w:rPr>
+          <w:rStyle w:val="gnkrckgcgsb"/>
+          <w:rFonts w:ascii="Lucida Console" w:hAnsi="Lucida Console"/>
+          <w:color w:val="000000"/>
+          <w:bdr w:val="none" w:sz="0" w:space="0" w:color="auto" w:frame="1"/>
+        </w:rPr>
+        <w:t>pos_behLy</w:t>
+      </w:r>
+      <w:proofErr w:type="spellEnd"/>
+      <w:r>
+        <w:rPr>
+          <w:rStyle w:val="gnkrckgcgsb"/>
+          <w:rFonts w:ascii="Lucida Console" w:hAnsi="Lucida Console"/>
+          <w:color w:val="000000"/>
+          <w:bdr w:val="none" w:sz="0" w:space="0" w:color="auto" w:frame="1"/>
+        </w:rPr>
+        <w:t xml:space="preserve">     -1.</w:t>
+      </w:r>
+      <w:proofErr w:type="gramStart"/>
+      <w:r>
+        <w:rPr>
+          <w:rStyle w:val="gnkrckgcgsb"/>
+          <w:rFonts w:ascii="Lucida Console" w:hAnsi="Lucida Console"/>
+          <w:color w:val="000000"/>
+          <w:bdr w:val="none" w:sz="0" w:space="0" w:color="auto" w:frame="1"/>
+        </w:rPr>
+        <w:t>406007105  -</w:t>
+      </w:r>
+      <w:proofErr w:type="gramEnd"/>
+      <w:r>
+        <w:rPr>
+          <w:rStyle w:val="gnkrckgcgsb"/>
+          <w:rFonts w:ascii="Lucida Console" w:hAnsi="Lucida Console"/>
+          <w:color w:val="000000"/>
+          <w:bdr w:val="none" w:sz="0" w:space="0" w:color="auto" w:frame="1"/>
+        </w:rPr>
+        <w:t>0.39867850</w:t>
+      </w:r>
+    </w:p>
+    <w:p>
+      <w:pPr>
+        <w:pStyle w:val="HTMLPreformatted"/>
+        <w:shd w:val="clear" w:color="auto" w:fill="FFFFFF"/>
+        <w:wordWrap w:val="0"/>
+        <w:spacing w:line="225" w:lineRule="atLeast"/>
+        <w:rPr>
+          <w:rStyle w:val="gnkrckgcgsb"/>
+          <w:rFonts w:ascii="Lucida Console" w:hAnsi="Lucida Console"/>
+          <w:color w:val="000000"/>
+          <w:bdr w:val="none" w:sz="0" w:space="0" w:color="auto" w:frame="1"/>
+        </w:rPr>
+      </w:pPr>
+      <w:proofErr w:type="spellStart"/>
+      <w:r>
+        <w:rPr>
+          <w:rStyle w:val="gnkrckgcgsb"/>
+          <w:rFonts w:ascii="Lucida Console" w:hAnsi="Lucida Console"/>
+          <w:color w:val="000000"/>
+          <w:bdr w:val="none" w:sz="0" w:space="0" w:color="auto" w:frame="1"/>
+        </w:rPr>
+        <w:t>pos_behSt</w:t>
+      </w:r>
+      <w:proofErr w:type="spellEnd"/>
+      <w:r>
+        <w:rPr>
+          <w:rStyle w:val="gnkrckgcgsb"/>
+          <w:rFonts w:ascii="Lucida Console" w:hAnsi="Lucida Console"/>
+          <w:color w:val="000000"/>
+          <w:bdr w:val="none" w:sz="0" w:space="0" w:color="auto" w:frame="1"/>
+        </w:rPr>
+        <w:t xml:space="preserve">      0.111592028   0.79159677</w:t>
+      </w:r>
+    </w:p>
+    <w:p>
+      <w:pPr>
+        <w:pStyle w:val="HTMLPreformatted"/>
+        <w:shd w:val="clear" w:color="auto" w:fill="FFFFFF"/>
+        <w:wordWrap w:val="0"/>
+        <w:spacing w:line="225" w:lineRule="atLeast"/>
+        <w:rPr>
+          <w:rStyle w:val="gnkrckgcgsb"/>
+          <w:rFonts w:ascii="Lucida Console" w:hAnsi="Lucida Console"/>
+          <w:color w:val="000000"/>
+          <w:bdr w:val="none" w:sz="0" w:space="0" w:color="auto" w:frame="1"/>
+        </w:rPr>
+      </w:pPr>
+      <w:proofErr w:type="spellStart"/>
+      <w:r>
+        <w:rPr>
+          <w:rStyle w:val="gnkrckgcgsb"/>
+          <w:rFonts w:ascii="Lucida Console" w:hAnsi="Lucida Console"/>
+          <w:color w:val="000000"/>
+          <w:bdr w:val="none" w:sz="0" w:space="0" w:color="auto" w:frame="1"/>
+        </w:rPr>
+        <w:t>pos_behQW</w:t>
+      </w:r>
+      <w:proofErr w:type="spellEnd"/>
+      <w:r>
+        <w:rPr>
+          <w:rStyle w:val="gnkrckgcgsb"/>
+          <w:rFonts w:ascii="Lucida Console" w:hAnsi="Lucida Console"/>
+          <w:color w:val="000000"/>
+          <w:bdr w:val="none" w:sz="0" w:space="0" w:color="auto" w:frame="1"/>
+        </w:rPr>
+        <w:t xml:space="preserve">     -0.008237348   0.75240631</w:t>
+      </w:r>
+    </w:p>
+    <w:p>
+      <w:pPr>
+        <w:pStyle w:val="HTMLPreformatted"/>
+        <w:shd w:val="clear" w:color="auto" w:fill="FFFFFF"/>
+        <w:wordWrap w:val="0"/>
+        <w:spacing w:line="225" w:lineRule="atLeast"/>
+        <w:rPr>
+          <w:rStyle w:val="gnkrckgcgsb"/>
+          <w:rFonts w:ascii="Lucida Console" w:hAnsi="Lucida Console"/>
+          <w:color w:val="000000"/>
+          <w:bdr w:val="none" w:sz="0" w:space="0" w:color="auto" w:frame="1"/>
+        </w:rPr>
+      </w:pPr>
+      <w:proofErr w:type="spellStart"/>
+      <w:r>
+        <w:rPr>
+          <w:rStyle w:val="gnkrckgcgsb"/>
+          <w:rFonts w:ascii="Lucida Console" w:hAnsi="Lucida Console"/>
+          <w:color w:val="000000"/>
+          <w:bdr w:val="none" w:sz="0" w:space="0" w:color="auto" w:frame="1"/>
+        </w:rPr>
+        <w:t>pos_behQS</w:t>
+      </w:r>
+      <w:proofErr w:type="spellEnd"/>
+      <w:r>
+        <w:rPr>
+          <w:rStyle w:val="gnkrckgcgsb"/>
+          <w:rFonts w:ascii="Lucida Console" w:hAnsi="Lucida Console"/>
+          <w:color w:val="000000"/>
+          <w:bdr w:val="none" w:sz="0" w:space="0" w:color="auto" w:frame="1"/>
+        </w:rPr>
+        <w:t xml:space="preserve">      0.010875643   1.10776655</w:t>
+      </w:r>
+    </w:p>
+    <w:p>
+      <w:pPr>
+        <w:pStyle w:val="HTMLPreformatted"/>
+        <w:shd w:val="clear" w:color="auto" w:fill="FFFFFF"/>
+        <w:wordWrap w:val="0"/>
+        <w:spacing w:line="225" w:lineRule="atLeast"/>
+        <w:rPr>
+          <w:rStyle w:val="gnkrckgcgsb"/>
+          <w:rFonts w:ascii="Lucida Console" w:hAnsi="Lucida Console"/>
+          <w:color w:val="000000"/>
+          <w:bdr w:val="none" w:sz="0" w:space="0" w:color="auto" w:frame="1"/>
+        </w:rPr>
+      </w:pPr>
+      <w:proofErr w:type="spellStart"/>
+      <w:r>
+        <w:rPr>
+          <w:rStyle w:val="gnkrckgcgsb"/>
+          <w:rFonts w:ascii="Lucida Console" w:hAnsi="Lucida Console"/>
+          <w:color w:val="000000"/>
+          <w:bdr w:val="none" w:sz="0" w:space="0" w:color="auto" w:frame="1"/>
+        </w:rPr>
+        <w:t>pos_behSu</w:t>
+      </w:r>
+      <w:proofErr w:type="spellEnd"/>
+      <w:r>
+        <w:rPr>
+          <w:rStyle w:val="gnkrckgcgsb"/>
+          <w:rFonts w:ascii="Lucida Console" w:hAnsi="Lucida Console"/>
+          <w:color w:val="000000"/>
+          <w:bdr w:val="none" w:sz="0" w:space="0" w:color="auto" w:frame="1"/>
+        </w:rPr>
+        <w:t xml:space="preserve">     -0.343272827   1.78811851</w:t>
+      </w:r>
+    </w:p>
+    <w:p>
+      <w:pPr>
+        <w:pStyle w:val="HTMLPreformatted"/>
+        <w:shd w:val="clear" w:color="auto" w:fill="FFFFFF"/>
+        <w:wordWrap w:val="0"/>
+        <w:spacing w:line="225" w:lineRule="atLeast"/>
+        <w:rPr>
+          <w:rStyle w:val="gnkrckgcgsb"/>
+          <w:rFonts w:ascii="Lucida Console" w:hAnsi="Lucida Console"/>
+          <w:color w:val="000000"/>
+          <w:bdr w:val="none" w:sz="0" w:space="0" w:color="auto" w:frame="1"/>
+        </w:rPr>
+      </w:pPr>
+      <w:proofErr w:type="spellStart"/>
+      <w:r>
+        <w:rPr>
+          <w:rStyle w:val="gnkrckgcgsb"/>
+          <w:rFonts w:ascii="Lucida Console" w:hAnsi="Lucida Console"/>
+          <w:color w:val="000000"/>
+          <w:bdr w:val="none" w:sz="0" w:space="0" w:color="auto" w:frame="1"/>
+        </w:rPr>
+        <w:t>pos_behVC</w:t>
+      </w:r>
+      <w:proofErr w:type="spellEnd"/>
+      <w:r>
+        <w:rPr>
+          <w:rStyle w:val="gnkrckgcgsb"/>
+          <w:rFonts w:ascii="Lucida Console" w:hAnsi="Lucida Console"/>
+          <w:color w:val="000000"/>
+          <w:bdr w:val="none" w:sz="0" w:space="0" w:color="auto" w:frame="1"/>
+        </w:rPr>
+        <w:t xml:space="preserve">     -0.513609893   0.90858669</w:t>
+      </w:r>
+    </w:p>
+    <w:p>
+      <w:pPr>
+        <w:pStyle w:val="HTMLPreformatted"/>
+        <w:shd w:val="clear" w:color="auto" w:fill="FFFFFF"/>
+        <w:wordWrap w:val="0"/>
+        <w:spacing w:line="225" w:lineRule="atLeast"/>
+        <w:rPr>
+          <w:rStyle w:val="gnkrckgcgsb"/>
+          <w:rFonts w:ascii="Lucida Console" w:hAnsi="Lucida Console"/>
+          <w:color w:val="000000"/>
+          <w:bdr w:val="none" w:sz="0" w:space="0" w:color="auto" w:frame="1"/>
+        </w:rPr>
+      </w:pPr>
+      <w:proofErr w:type="spellStart"/>
+      <w:r>
+        <w:rPr>
+          <w:rStyle w:val="gnkrckgcgsb"/>
+          <w:rFonts w:ascii="Lucida Console" w:hAnsi="Lucida Console"/>
+          <w:color w:val="000000"/>
+          <w:bdr w:val="none" w:sz="0" w:space="0" w:color="auto" w:frame="1"/>
+        </w:rPr>
+        <w:t>amb_t</w:t>
+      </w:r>
+      <w:proofErr w:type="spellEnd"/>
+      <w:r>
+        <w:rPr>
+          <w:rStyle w:val="gnkrckgcgsb"/>
+          <w:rFonts w:ascii="Lucida Console" w:hAnsi="Lucida Console"/>
+          <w:color w:val="000000"/>
+          <w:bdr w:val="none" w:sz="0" w:space="0" w:color="auto" w:frame="1"/>
+        </w:rPr>
+        <w:t xml:space="preserve">          0.236849663   0.30472565</w:t>
+      </w:r>
+    </w:p>
+    <w:p>
+      <w:pPr>
+        <w:pStyle w:val="HTMLPreformatted"/>
+        <w:shd w:val="clear" w:color="auto" w:fill="FFFFFF"/>
+        <w:wordWrap w:val="0"/>
+        <w:spacing w:line="225" w:lineRule="atLeast"/>
+        <w:rPr>
+          <w:rStyle w:val="gnkrckgcgsb"/>
+          <w:rFonts w:ascii="Lucida Console" w:hAnsi="Lucida Console"/>
+          <w:color w:val="000000"/>
+          <w:bdr w:val="none" w:sz="0" w:space="0" w:color="auto" w:frame="1"/>
+        </w:rPr>
+      </w:pPr>
+      <w:r>
+        <w:rPr>
+          <w:rStyle w:val="gnkrckgcgsb"/>
+          <w:rFonts w:ascii="Lucida Console" w:hAnsi="Lucida Console"/>
+          <w:color w:val="000000"/>
+          <w:bdr w:val="none" w:sz="0" w:space="0" w:color="auto" w:frame="1"/>
+        </w:rPr>
+        <w:t>sun            0.043314956   0.05475050</w:t>
+      </w:r>
+    </w:p>
+    <w:p>
+      <w:pPr>
+        <w:pStyle w:val="HTMLPreformatted"/>
+        <w:shd w:val="clear" w:color="auto" w:fill="FFFFFF"/>
+        <w:wordWrap w:val="0"/>
+        <w:spacing w:line="225" w:lineRule="atLeast"/>
+        <w:rPr>
+          <w:rStyle w:val="gnkrckgcgsb"/>
+          <w:rFonts w:ascii="Lucida Console" w:hAnsi="Lucida Console"/>
+          <w:color w:val="000000"/>
+          <w:bdr w:val="none" w:sz="0" w:space="0" w:color="auto" w:frame="1"/>
+        </w:rPr>
+      </w:pPr>
+      <w:r>
+        <w:rPr>
+          <w:rStyle w:val="gnkrckgcgsb"/>
+          <w:rFonts w:ascii="Lucida Console" w:hAnsi="Lucida Console"/>
+          <w:color w:val="000000"/>
+          <w:bdr w:val="none" w:sz="0" w:space="0" w:color="auto" w:frame="1"/>
+        </w:rPr>
+        <w:t>date          -0.</w:t>
+      </w:r>
+      <w:proofErr w:type="gramStart"/>
+      <w:r>
+        <w:rPr>
+          <w:rStyle w:val="gnkrckgcgsb"/>
+          <w:rFonts w:ascii="Lucida Console" w:hAnsi="Lucida Console"/>
+          <w:color w:val="000000"/>
+          <w:bdr w:val="none" w:sz="0" w:space="0" w:color="auto" w:frame="1"/>
+        </w:rPr>
+        <w:t>047747843  -</w:t>
+      </w:r>
+      <w:proofErr w:type="gramEnd"/>
+      <w:r>
+        <w:rPr>
+          <w:rStyle w:val="gnkrckgcgsb"/>
+          <w:rFonts w:ascii="Lucida Console" w:hAnsi="Lucida Console"/>
+          <w:color w:val="000000"/>
+          <w:bdr w:val="none" w:sz="0" w:space="0" w:color="auto" w:frame="1"/>
+        </w:rPr>
+        <w:t>0.01952742</w:t>
+      </w:r>
+    </w:p>
+    <w:p>
+      <w:pPr>
+        <w:pStyle w:val="HTMLPreformatted"/>
+        <w:shd w:val="clear" w:color="auto" w:fill="FFFFFF"/>
+        <w:wordWrap w:val="0"/>
+        <w:spacing w:line="225" w:lineRule="atLeast"/>
+        <w:rPr>
+          <w:rStyle w:val="gnkrckgcgsb"/>
+          <w:rFonts w:ascii="Lucida Console" w:hAnsi="Lucida Console"/>
+          <w:color w:val="000000"/>
+          <w:bdr w:val="none" w:sz="0" w:space="0" w:color="auto" w:frame="1"/>
+        </w:rPr>
+      </w:pPr>
+      <w:proofErr w:type="spellStart"/>
+      <w:r>
+        <w:rPr>
+          <w:rStyle w:val="gnkrckgcgsb"/>
+          <w:rFonts w:ascii="Lucida Console" w:hAnsi="Lucida Console"/>
+          <w:color w:val="000000"/>
+          <w:bdr w:val="none" w:sz="0" w:space="0" w:color="auto" w:frame="1"/>
+        </w:rPr>
+        <w:t>hab_</w:t>
+      </w:r>
+      <w:proofErr w:type="gramStart"/>
+      <w:r>
+        <w:rPr>
+          <w:rStyle w:val="gnkrckgcgsb"/>
+          <w:rFonts w:ascii="Lucida Console" w:hAnsi="Lucida Console"/>
+          <w:color w:val="000000"/>
+          <w:bdr w:val="none" w:sz="0" w:space="0" w:color="auto" w:frame="1"/>
+        </w:rPr>
+        <w:t>typeBMWD</w:t>
+      </w:r>
+      <w:proofErr w:type="spellEnd"/>
+      <w:r>
+        <w:rPr>
+          <w:rStyle w:val="gnkrckgcgsb"/>
+          <w:rFonts w:ascii="Lucida Console" w:hAnsi="Lucida Console"/>
+          <w:color w:val="000000"/>
+          <w:bdr w:val="none" w:sz="0" w:space="0" w:color="auto" w:frame="1"/>
+        </w:rPr>
+        <w:t xml:space="preserve">  -</w:t>
+      </w:r>
+      <w:proofErr w:type="gramEnd"/>
+      <w:r>
+        <w:rPr>
+          <w:rStyle w:val="gnkrckgcgsb"/>
+          <w:rFonts w:ascii="Lucida Console" w:hAnsi="Lucida Console"/>
+          <w:color w:val="000000"/>
+          <w:bdr w:val="none" w:sz="0" w:space="0" w:color="auto" w:frame="1"/>
+        </w:rPr>
+        <w:t>0.970434471   2.09760088</w:t>
+      </w:r>
+    </w:p>
+    <w:p>
+      <w:pPr>
+        <w:pStyle w:val="HTMLPreformatted"/>
+        <w:shd w:val="clear" w:color="auto" w:fill="FFFFFF"/>
+        <w:wordWrap w:val="0"/>
+        <w:spacing w:line="225" w:lineRule="atLeast"/>
+        <w:rPr>
+          <w:rStyle w:val="gnkrckgcgsb"/>
+          <w:rFonts w:ascii="Lucida Console" w:hAnsi="Lucida Console"/>
+          <w:color w:val="000000"/>
+          <w:bdr w:val="none" w:sz="0" w:space="0" w:color="auto" w:frame="1"/>
+        </w:rPr>
+      </w:pPr>
+      <w:proofErr w:type="spellStart"/>
+      <w:r>
+        <w:rPr>
+          <w:rStyle w:val="gnkrckgcgsb"/>
+          <w:rFonts w:ascii="Lucida Console" w:hAnsi="Lucida Console"/>
+          <w:color w:val="000000"/>
+          <w:bdr w:val="none" w:sz="0" w:space="0" w:color="auto" w:frame="1"/>
+        </w:rPr>
+        <w:t>hab_typeGA</w:t>
+      </w:r>
+      <w:proofErr w:type="spellEnd"/>
+      <w:r>
+        <w:rPr>
+          <w:rStyle w:val="gnkrckgcgsb"/>
+          <w:rFonts w:ascii="Lucida Console" w:hAnsi="Lucida Console"/>
+          <w:color w:val="000000"/>
+          <w:bdr w:val="none" w:sz="0" w:space="0" w:color="auto" w:frame="1"/>
+        </w:rPr>
+        <w:t xml:space="preserve">    -0.319614710   2.73728275</w:t>
+      </w:r>
+    </w:p>
+    <w:p>
+      <w:pPr>
+        <w:pStyle w:val="HTMLPreformatted"/>
+        <w:shd w:val="clear" w:color="auto" w:fill="FFFFFF"/>
+        <w:wordWrap w:val="0"/>
+        <w:spacing w:line="225" w:lineRule="atLeast"/>
+        <w:rPr>
+          <w:rStyle w:val="gnkrckgcgsb"/>
+          <w:rFonts w:ascii="Lucida Console" w:hAnsi="Lucida Console"/>
+          <w:color w:val="000000"/>
+          <w:bdr w:val="none" w:sz="0" w:space="0" w:color="auto" w:frame="1"/>
+        </w:rPr>
+      </w:pPr>
+      <w:proofErr w:type="spellStart"/>
+      <w:r>
+        <w:rPr>
+          <w:rStyle w:val="gnkrckgcgsb"/>
+          <w:rFonts w:ascii="Lucida Console" w:hAnsi="Lucida Console"/>
+          <w:color w:val="000000"/>
+          <w:bdr w:val="none" w:sz="0" w:space="0" w:color="auto" w:frame="1"/>
+        </w:rPr>
+        <w:t>hab_typeGL</w:t>
+      </w:r>
+      <w:proofErr w:type="spellEnd"/>
+      <w:r>
+        <w:rPr>
+          <w:rStyle w:val="gnkrckgcgsb"/>
+          <w:rFonts w:ascii="Lucida Console" w:hAnsi="Lucida Console"/>
+          <w:color w:val="000000"/>
+          <w:bdr w:val="none" w:sz="0" w:space="0" w:color="auto" w:frame="1"/>
+        </w:rPr>
+        <w:t xml:space="preserve">    -0.640401718   2.49175328</w:t>
+      </w:r>
+    </w:p>
+    <w:p>
+      <w:pPr>
+        <w:pStyle w:val="HTMLPreformatted"/>
+        <w:shd w:val="clear" w:color="auto" w:fill="FFFFFF"/>
+        <w:wordWrap w:val="0"/>
+        <w:spacing w:line="225" w:lineRule="atLeast"/>
+        <w:rPr>
+          <w:rFonts w:ascii="Lucida Console" w:hAnsi="Lucida Console"/>
+          <w:color w:val="000000"/>
+        </w:rPr>
+      </w:pPr>
+      <w:proofErr w:type="spellStart"/>
+      <w:r>
+        <w:rPr>
+          <w:rStyle w:val="gnkrckgcgsb"/>
+          <w:rFonts w:ascii="Lucida Console" w:hAnsi="Lucida Console"/>
+          <w:color w:val="000000"/>
+          <w:bdr w:val="none" w:sz="0" w:space="0" w:color="auto" w:frame="1"/>
+        </w:rPr>
+        <w:t>hab_typeWD</w:t>
+      </w:r>
+      <w:proofErr w:type="spellEnd"/>
+      <w:r>
+        <w:rPr>
+          <w:rStyle w:val="gnkrckgcgsb"/>
+          <w:rFonts w:ascii="Lucida Console" w:hAnsi="Lucida Console"/>
+          <w:color w:val="000000"/>
+          <w:bdr w:val="none" w:sz="0" w:space="0" w:color="auto" w:frame="1"/>
+        </w:rPr>
+        <w:t xml:space="preserve">    -0.544227388   2.38136597</w:t>
       </w:r>
     </w:p>
     <w:p>

</xml_diff>

<commit_message>
adjusted positional behavior counts plot
</commit_message>
<xml_diff>
--- a/_documents/Analysis_Output_(with amb_t).docx
+++ b/_documents/Analysis_Output_(with amb_t).docx
@@ -9164,15 +9164,17 @@
           <w:rStyle w:val="gnkrckgcgsb"/>
           <w:rFonts w:ascii="Lucida Console" w:hAnsi="Lucida Console"/>
           <w:color w:val="000000"/>
-          <w:bdr w:val="none" w:sz="0" w:space="0" w:color="auto" w:frame="1"/>
-        </w:rPr>
-      </w:pPr>
-      <w:proofErr w:type="spellStart"/>
-      <w:r>
-        <w:rPr>
-          <w:rStyle w:val="gnkrckgcgsb"/>
-          <w:rFonts w:ascii="Lucida Console" w:hAnsi="Lucida Console"/>
-          <w:color w:val="000000"/>
+          <w:highlight w:val="yellow"/>
+          <w:bdr w:val="none" w:sz="0" w:space="0" w:color="auto" w:frame="1"/>
+        </w:rPr>
+      </w:pPr>
+      <w:proofErr w:type="spellStart"/>
+      <w:r>
+        <w:rPr>
+          <w:rStyle w:val="gnkrckgcgsb"/>
+          <w:rFonts w:ascii="Lucida Console" w:hAnsi="Lucida Console"/>
+          <w:color w:val="000000"/>
+          <w:highlight w:val="yellow"/>
           <w:bdr w:val="none" w:sz="0" w:space="0" w:color="auto" w:frame="1"/>
         </w:rPr>
         <w:t>pos_behLy</w:t>
@@ -9183,6 +9185,7 @@
           <w:rStyle w:val="gnkrckgcgsb"/>
           <w:rFonts w:ascii="Lucida Console" w:hAnsi="Lucida Console"/>
           <w:color w:val="000000"/>
+          <w:highlight w:val="yellow"/>
           <w:bdr w:val="none" w:sz="0" w:space="0" w:color="auto" w:frame="1"/>
         </w:rPr>
         <w:t xml:space="preserve">     -0.906274   </w:t>
@@ -9193,6 +9196,7 @@
           <w:rStyle w:val="gnkrckgcgsb"/>
           <w:rFonts w:ascii="Lucida Console" w:hAnsi="Lucida Console"/>
           <w:color w:val="000000"/>
+          <w:highlight w:val="yellow"/>
           <w:bdr w:val="none" w:sz="0" w:space="0" w:color="auto" w:frame="1"/>
         </w:rPr>
         <w:t>0.258282  -</w:t>
@@ -9203,6 +9207,7 @@
           <w:rStyle w:val="gnkrckgcgsb"/>
           <w:rFonts w:ascii="Lucida Console" w:hAnsi="Lucida Console"/>
           <w:color w:val="000000"/>
+          <w:highlight w:val="yellow"/>
           <w:bdr w:val="none" w:sz="0" w:space="0" w:color="auto" w:frame="1"/>
         </w:rPr>
         <w:t>3.509</w:t>
@@ -9227,6 +9232,7 @@
           <w:rStyle w:val="gnkrckgcgsb"/>
           <w:rFonts w:ascii="Lucida Console" w:hAnsi="Lucida Console"/>
           <w:color w:val="000000"/>
+          <w:highlight w:val="yellow"/>
           <w:bdr w:val="none" w:sz="0" w:space="0" w:color="auto" w:frame="1"/>
         </w:rPr>
         <w:t>pos_behSt</w:t>
@@ -9237,6 +9243,7 @@
           <w:rStyle w:val="gnkrckgcgsb"/>
           <w:rFonts w:ascii="Lucida Console" w:hAnsi="Lucida Console"/>
           <w:color w:val="000000"/>
+          <w:highlight w:val="yellow"/>
           <w:bdr w:val="none" w:sz="0" w:space="0" w:color="auto" w:frame="1"/>
         </w:rPr>
         <w:t xml:space="preserve">      0.449950   0.174575   2.577</w:t>
@@ -9261,6 +9268,7 @@
           <w:rStyle w:val="gnkrckgcgsb"/>
           <w:rFonts w:ascii="Lucida Console" w:hAnsi="Lucida Console"/>
           <w:color w:val="000000"/>
+          <w:highlight w:val="cyan"/>
           <w:bdr w:val="none" w:sz="0" w:space="0" w:color="auto" w:frame="1"/>
         </w:rPr>
         <w:t>pos_behQW</w:t>
@@ -9271,6 +9279,7 @@
           <w:rStyle w:val="gnkrckgcgsb"/>
           <w:rFonts w:ascii="Lucida Console" w:hAnsi="Lucida Console"/>
           <w:color w:val="000000"/>
+          <w:highlight w:val="cyan"/>
           <w:bdr w:val="none" w:sz="0" w:space="0" w:color="auto" w:frame="1"/>
         </w:rPr>
         <w:t xml:space="preserve">      0.369811   0.195200   1.895</w:t>
@@ -9295,6 +9304,7 @@
           <w:rStyle w:val="gnkrckgcgsb"/>
           <w:rFonts w:ascii="Lucida Console" w:hAnsi="Lucida Console"/>
           <w:color w:val="000000"/>
+          <w:highlight w:val="yellow"/>
           <w:bdr w:val="none" w:sz="0" w:space="0" w:color="auto" w:frame="1"/>
         </w:rPr>
         <w:t>pos_behQS</w:t>
@@ -9305,6 +9315,7 @@
           <w:rStyle w:val="gnkrckgcgsb"/>
           <w:rFonts w:ascii="Lucida Console" w:hAnsi="Lucida Console"/>
           <w:color w:val="000000"/>
+          <w:highlight w:val="yellow"/>
           <w:bdr w:val="none" w:sz="0" w:space="0" w:color="auto" w:frame="1"/>
         </w:rPr>
         <w:t xml:space="preserve">      0.558831   0.281762   1.983</w:t>
@@ -9320,15 +9331,17 @@
           <w:rStyle w:val="gnkrckgcgsb"/>
           <w:rFonts w:ascii="Lucida Console" w:hAnsi="Lucida Console"/>
           <w:color w:val="000000"/>
-          <w:bdr w:val="none" w:sz="0" w:space="0" w:color="auto" w:frame="1"/>
-        </w:rPr>
-      </w:pPr>
-      <w:proofErr w:type="spellStart"/>
-      <w:r>
-        <w:rPr>
-          <w:rStyle w:val="gnkrckgcgsb"/>
-          <w:rFonts w:ascii="Lucida Console" w:hAnsi="Lucida Console"/>
-          <w:color w:val="000000"/>
+          <w:highlight w:val="cyan"/>
+          <w:bdr w:val="none" w:sz="0" w:space="0" w:color="auto" w:frame="1"/>
+        </w:rPr>
+      </w:pPr>
+      <w:proofErr w:type="spellStart"/>
+      <w:r>
+        <w:rPr>
+          <w:rStyle w:val="gnkrckgcgsb"/>
+          <w:rFonts w:ascii="Lucida Console" w:hAnsi="Lucida Console"/>
+          <w:color w:val="000000"/>
+          <w:highlight w:val="cyan"/>
           <w:bdr w:val="none" w:sz="0" w:space="0" w:color="auto" w:frame="1"/>
         </w:rPr>
         <w:t>pos_behSu</w:t>
@@ -9339,6 +9352,7 @@
           <w:rStyle w:val="gnkrckgcgsb"/>
           <w:rFonts w:ascii="Lucida Console" w:hAnsi="Lucida Console"/>
           <w:color w:val="000000"/>
+          <w:highlight w:val="cyan"/>
           <w:bdr w:val="none" w:sz="0" w:space="0" w:color="auto" w:frame="1"/>
         </w:rPr>
         <w:t xml:space="preserve">      0.717965   0.547237   1.312</w:t>
@@ -9363,6 +9377,7 @@
           <w:rStyle w:val="gnkrckgcgsb"/>
           <w:rFonts w:ascii="Lucida Console" w:hAnsi="Lucida Console"/>
           <w:color w:val="000000"/>
+          <w:highlight w:val="cyan"/>
           <w:bdr w:val="none" w:sz="0" w:space="0" w:color="auto" w:frame="1"/>
         </w:rPr>
         <w:t>pos_behVC</w:t>
@@ -9373,6 +9388,7 @@
           <w:rStyle w:val="gnkrckgcgsb"/>
           <w:rFonts w:ascii="Lucida Console" w:hAnsi="Lucida Console"/>
           <w:color w:val="000000"/>
+          <w:highlight w:val="cyan"/>
           <w:bdr w:val="none" w:sz="0" w:space="0" w:color="auto" w:frame="1"/>
         </w:rPr>
         <w:t xml:space="preserve">      0.196825   0.365398   0.539</w:t>
@@ -9632,630 +9648,630 @@
           <w:bdr w:val="none" w:sz="0" w:space="0" w:color="auto" w:frame="1"/>
         </w:rPr>
         <w:t xml:space="preserve">     0.919904   0.751501   1.224</w:t>
-      </w:r>
-    </w:p>
-    <w:p/>
-    <w:p>
-      <w:r>
-        <w:t>CI</w:t>
-      </w:r>
-    </w:p>
-    <w:p>
-      <w:pPr>
-        <w:pStyle w:val="HTMLPreformatted"/>
-        <w:shd w:val="clear" w:color="auto" w:fill="FFFFFF"/>
-        <w:wordWrap w:val="0"/>
-        <w:spacing w:line="225" w:lineRule="atLeast"/>
-        <w:rPr>
-          <w:rStyle w:val="gnkrckgcgsb"/>
-          <w:rFonts w:ascii="Lucida Console" w:hAnsi="Lucida Console"/>
-          <w:color w:val="000000"/>
-          <w:bdr w:val="none" w:sz="0" w:space="0" w:color="auto" w:frame="1"/>
-        </w:rPr>
-      </w:pPr>
-      <w:r>
-        <w:rPr>
-          <w:rStyle w:val="gnkrckgcgsb"/>
-          <w:rFonts w:ascii="Lucida Console" w:hAnsi="Lucida Console"/>
-          <w:color w:val="000000"/>
-          <w:bdr w:val="none" w:sz="0" w:space="0" w:color="auto" w:frame="1"/>
-        </w:rPr>
-        <w:t xml:space="preserve">                     2.5 %       97.5 %</w:t>
-      </w:r>
-    </w:p>
-    <w:p>
-      <w:pPr>
-        <w:pStyle w:val="HTMLPreformatted"/>
-        <w:shd w:val="clear" w:color="auto" w:fill="FFFFFF"/>
-        <w:wordWrap w:val="0"/>
-        <w:spacing w:line="225" w:lineRule="atLeast"/>
-        <w:rPr>
-          <w:rStyle w:val="gnkrckgcgsb"/>
-          <w:rFonts w:ascii="Lucida Console" w:hAnsi="Lucida Console"/>
-          <w:color w:val="000000"/>
-          <w:bdr w:val="none" w:sz="0" w:space="0" w:color="auto" w:frame="1"/>
-        </w:rPr>
-      </w:pPr>
-      <w:proofErr w:type="gramStart"/>
-      <w:r>
-        <w:rPr>
-          <w:rStyle w:val="gnkrckgcgsb"/>
-          <w:rFonts w:ascii="Lucida Console" w:hAnsi="Lucida Console"/>
-          <w:color w:val="000000"/>
-          <w:bdr w:val="none" w:sz="0" w:space="0" w:color="auto" w:frame="1"/>
-        </w:rPr>
-        <w:t>.sig</w:t>
-      </w:r>
-      <w:proofErr w:type="gramEnd"/>
-      <w:r>
-        <w:rPr>
-          <w:rStyle w:val="gnkrckgcgsb"/>
-          <w:rFonts w:ascii="Lucida Console" w:hAnsi="Lucida Console"/>
-          <w:color w:val="000000"/>
-          <w:bdr w:val="none" w:sz="0" w:space="0" w:color="auto" w:frame="1"/>
-        </w:rPr>
-        <w:t>01         0.355320262   0.97527212</w:t>
-      </w:r>
-    </w:p>
-    <w:p>
-      <w:pPr>
-        <w:pStyle w:val="HTMLPreformatted"/>
-        <w:shd w:val="clear" w:color="auto" w:fill="FFFFFF"/>
-        <w:wordWrap w:val="0"/>
-        <w:spacing w:line="225" w:lineRule="atLeast"/>
-        <w:rPr>
-          <w:rStyle w:val="gnkrckgcgsb"/>
-          <w:rFonts w:ascii="Lucida Console" w:hAnsi="Lucida Console"/>
-          <w:color w:val="000000"/>
-          <w:bdr w:val="none" w:sz="0" w:space="0" w:color="auto" w:frame="1"/>
-        </w:rPr>
-      </w:pPr>
-      <w:proofErr w:type="gramStart"/>
-      <w:r>
-        <w:rPr>
-          <w:rStyle w:val="gnkrckgcgsb"/>
-          <w:rFonts w:ascii="Lucida Console" w:hAnsi="Lucida Console"/>
-          <w:color w:val="000000"/>
-          <w:bdr w:val="none" w:sz="0" w:space="0" w:color="auto" w:frame="1"/>
-        </w:rPr>
-        <w:t>.sigma</w:t>
-      </w:r>
-      <w:proofErr w:type="gramEnd"/>
-      <w:r>
-        <w:rPr>
-          <w:rStyle w:val="gnkrckgcgsb"/>
-          <w:rFonts w:ascii="Lucida Console" w:hAnsi="Lucida Console"/>
-          <w:color w:val="000000"/>
-          <w:bdr w:val="none" w:sz="0" w:space="0" w:color="auto" w:frame="1"/>
-        </w:rPr>
-        <w:t xml:space="preserve">         1.563185375   1.72521001</w:t>
-      </w:r>
-    </w:p>
-    <w:p>
-      <w:pPr>
-        <w:pStyle w:val="HTMLPreformatted"/>
-        <w:shd w:val="clear" w:color="auto" w:fill="FFFFFF"/>
-        <w:wordWrap w:val="0"/>
-        <w:spacing w:line="225" w:lineRule="atLeast"/>
-        <w:rPr>
-          <w:rStyle w:val="gnkrckgcgsb"/>
-          <w:rFonts w:ascii="Lucida Console" w:hAnsi="Lucida Console"/>
-          <w:color w:val="000000"/>
-          <w:bdr w:val="none" w:sz="0" w:space="0" w:color="auto" w:frame="1"/>
-        </w:rPr>
-      </w:pPr>
-      <w:r>
-        <w:rPr>
-          <w:rStyle w:val="gnkrckgcgsb"/>
-          <w:rFonts w:ascii="Lucida Console" w:hAnsi="Lucida Console"/>
-          <w:color w:val="000000"/>
-          <w:bdr w:val="none" w:sz="0" w:space="0" w:color="auto" w:frame="1"/>
-        </w:rPr>
-        <w:t>(</w:t>
-      </w:r>
-      <w:proofErr w:type="gramStart"/>
-      <w:r>
-        <w:rPr>
-          <w:rStyle w:val="gnkrckgcgsb"/>
-          <w:rFonts w:ascii="Lucida Console" w:hAnsi="Lucida Console"/>
-          <w:color w:val="000000"/>
-          <w:bdr w:val="none" w:sz="0" w:space="0" w:color="auto" w:frame="1"/>
-        </w:rPr>
-        <w:t>Intercept)  368.964770336</w:t>
-      </w:r>
-      <w:proofErr w:type="gramEnd"/>
-      <w:r>
-        <w:rPr>
-          <w:rStyle w:val="gnkrckgcgsb"/>
-          <w:rFonts w:ascii="Lucida Console" w:hAnsi="Lucida Console"/>
-          <w:color w:val="000000"/>
-          <w:bdr w:val="none" w:sz="0" w:space="0" w:color="auto" w:frame="1"/>
-        </w:rPr>
-        <w:t xml:space="preserve"> 869.24017648</w:t>
-      </w:r>
-    </w:p>
-    <w:p>
-      <w:pPr>
-        <w:pStyle w:val="HTMLPreformatted"/>
-        <w:shd w:val="clear" w:color="auto" w:fill="FFFFFF"/>
-        <w:wordWrap w:val="0"/>
-        <w:spacing w:line="225" w:lineRule="atLeast"/>
-        <w:rPr>
-          <w:rStyle w:val="gnkrckgcgsb"/>
-          <w:rFonts w:ascii="Lucida Console" w:hAnsi="Lucida Console"/>
-          <w:color w:val="000000"/>
-          <w:bdr w:val="none" w:sz="0" w:space="0" w:color="auto" w:frame="1"/>
-        </w:rPr>
-      </w:pPr>
-      <w:proofErr w:type="spellStart"/>
-      <w:r>
-        <w:rPr>
-          <w:rStyle w:val="gnkrckgcgsb"/>
-          <w:rFonts w:ascii="Lucida Console" w:hAnsi="Lucida Console"/>
-          <w:color w:val="000000"/>
-          <w:bdr w:val="none" w:sz="0" w:space="0" w:color="auto" w:frame="1"/>
-        </w:rPr>
-        <w:t>pos_behLy</w:t>
-      </w:r>
-      <w:proofErr w:type="spellEnd"/>
-      <w:r>
-        <w:rPr>
-          <w:rStyle w:val="gnkrckgcgsb"/>
-          <w:rFonts w:ascii="Lucida Console" w:hAnsi="Lucida Console"/>
-          <w:color w:val="000000"/>
-          <w:bdr w:val="none" w:sz="0" w:space="0" w:color="auto" w:frame="1"/>
-        </w:rPr>
-        <w:t xml:space="preserve">     -1.</w:t>
-      </w:r>
-      <w:proofErr w:type="gramStart"/>
-      <w:r>
-        <w:rPr>
-          <w:rStyle w:val="gnkrckgcgsb"/>
-          <w:rFonts w:ascii="Lucida Console" w:hAnsi="Lucida Console"/>
-          <w:color w:val="000000"/>
-          <w:bdr w:val="none" w:sz="0" w:space="0" w:color="auto" w:frame="1"/>
-        </w:rPr>
-        <w:t>406007105  -</w:t>
-      </w:r>
-      <w:proofErr w:type="gramEnd"/>
-      <w:r>
-        <w:rPr>
-          <w:rStyle w:val="gnkrckgcgsb"/>
-          <w:rFonts w:ascii="Lucida Console" w:hAnsi="Lucida Console"/>
-          <w:color w:val="000000"/>
-          <w:bdr w:val="none" w:sz="0" w:space="0" w:color="auto" w:frame="1"/>
-        </w:rPr>
-        <w:t>0.39867850</w:t>
-      </w:r>
-    </w:p>
-    <w:p>
-      <w:pPr>
-        <w:pStyle w:val="HTMLPreformatted"/>
-        <w:shd w:val="clear" w:color="auto" w:fill="FFFFFF"/>
-        <w:wordWrap w:val="0"/>
-        <w:spacing w:line="225" w:lineRule="atLeast"/>
-        <w:rPr>
-          <w:rStyle w:val="gnkrckgcgsb"/>
-          <w:rFonts w:ascii="Lucida Console" w:hAnsi="Lucida Console"/>
-          <w:color w:val="000000"/>
-          <w:bdr w:val="none" w:sz="0" w:space="0" w:color="auto" w:frame="1"/>
-        </w:rPr>
-      </w:pPr>
-      <w:proofErr w:type="spellStart"/>
-      <w:r>
-        <w:rPr>
-          <w:rStyle w:val="gnkrckgcgsb"/>
-          <w:rFonts w:ascii="Lucida Console" w:hAnsi="Lucida Console"/>
-          <w:color w:val="000000"/>
-          <w:bdr w:val="none" w:sz="0" w:space="0" w:color="auto" w:frame="1"/>
-        </w:rPr>
-        <w:t>pos_behSt</w:t>
-      </w:r>
-      <w:proofErr w:type="spellEnd"/>
-      <w:r>
-        <w:rPr>
-          <w:rStyle w:val="gnkrckgcgsb"/>
-          <w:rFonts w:ascii="Lucida Console" w:hAnsi="Lucida Console"/>
-          <w:color w:val="000000"/>
-          <w:bdr w:val="none" w:sz="0" w:space="0" w:color="auto" w:frame="1"/>
-        </w:rPr>
-        <w:t xml:space="preserve">      0.111592028   0.79159677</w:t>
-      </w:r>
-    </w:p>
-    <w:p>
-      <w:pPr>
-        <w:pStyle w:val="HTMLPreformatted"/>
-        <w:shd w:val="clear" w:color="auto" w:fill="FFFFFF"/>
-        <w:wordWrap w:val="0"/>
-        <w:spacing w:line="225" w:lineRule="atLeast"/>
-        <w:rPr>
-          <w:rStyle w:val="gnkrckgcgsb"/>
-          <w:rFonts w:ascii="Lucida Console" w:hAnsi="Lucida Console"/>
-          <w:color w:val="000000"/>
-          <w:bdr w:val="none" w:sz="0" w:space="0" w:color="auto" w:frame="1"/>
-        </w:rPr>
-      </w:pPr>
-      <w:proofErr w:type="spellStart"/>
-      <w:r>
-        <w:rPr>
-          <w:rStyle w:val="gnkrckgcgsb"/>
-          <w:rFonts w:ascii="Lucida Console" w:hAnsi="Lucida Console"/>
-          <w:color w:val="000000"/>
-          <w:bdr w:val="none" w:sz="0" w:space="0" w:color="auto" w:frame="1"/>
-        </w:rPr>
-        <w:t>pos_behQW</w:t>
-      </w:r>
-      <w:proofErr w:type="spellEnd"/>
-      <w:r>
-        <w:rPr>
-          <w:rStyle w:val="gnkrckgcgsb"/>
-          <w:rFonts w:ascii="Lucida Console" w:hAnsi="Lucida Console"/>
-          <w:color w:val="000000"/>
-          <w:bdr w:val="none" w:sz="0" w:space="0" w:color="auto" w:frame="1"/>
-        </w:rPr>
-        <w:t xml:space="preserve">     -0.008237348   0.75240631</w:t>
-      </w:r>
-    </w:p>
-    <w:p>
-      <w:pPr>
-        <w:pStyle w:val="HTMLPreformatted"/>
-        <w:shd w:val="clear" w:color="auto" w:fill="FFFFFF"/>
-        <w:wordWrap w:val="0"/>
-        <w:spacing w:line="225" w:lineRule="atLeast"/>
-        <w:rPr>
-          <w:rStyle w:val="gnkrckgcgsb"/>
-          <w:rFonts w:ascii="Lucida Console" w:hAnsi="Lucida Console"/>
-          <w:color w:val="000000"/>
-          <w:bdr w:val="none" w:sz="0" w:space="0" w:color="auto" w:frame="1"/>
-        </w:rPr>
-      </w:pPr>
-      <w:proofErr w:type="spellStart"/>
-      <w:r>
-        <w:rPr>
-          <w:rStyle w:val="gnkrckgcgsb"/>
-          <w:rFonts w:ascii="Lucida Console" w:hAnsi="Lucida Console"/>
-          <w:color w:val="000000"/>
-          <w:bdr w:val="none" w:sz="0" w:space="0" w:color="auto" w:frame="1"/>
-        </w:rPr>
-        <w:t>pos_behQS</w:t>
-      </w:r>
-      <w:proofErr w:type="spellEnd"/>
-      <w:r>
-        <w:rPr>
-          <w:rStyle w:val="gnkrckgcgsb"/>
-          <w:rFonts w:ascii="Lucida Console" w:hAnsi="Lucida Console"/>
-          <w:color w:val="000000"/>
-          <w:bdr w:val="none" w:sz="0" w:space="0" w:color="auto" w:frame="1"/>
-        </w:rPr>
-        <w:t xml:space="preserve">      0.010875643   1.10776655</w:t>
-      </w:r>
-    </w:p>
-    <w:p>
-      <w:pPr>
-        <w:pStyle w:val="HTMLPreformatted"/>
-        <w:shd w:val="clear" w:color="auto" w:fill="FFFFFF"/>
-        <w:wordWrap w:val="0"/>
-        <w:spacing w:line="225" w:lineRule="atLeast"/>
-        <w:rPr>
-          <w:rStyle w:val="gnkrckgcgsb"/>
-          <w:rFonts w:ascii="Lucida Console" w:hAnsi="Lucida Console"/>
-          <w:color w:val="000000"/>
-          <w:bdr w:val="none" w:sz="0" w:space="0" w:color="auto" w:frame="1"/>
-        </w:rPr>
-      </w:pPr>
-      <w:proofErr w:type="spellStart"/>
-      <w:r>
-        <w:rPr>
-          <w:rStyle w:val="gnkrckgcgsb"/>
-          <w:rFonts w:ascii="Lucida Console" w:hAnsi="Lucida Console"/>
-          <w:color w:val="000000"/>
-          <w:bdr w:val="none" w:sz="0" w:space="0" w:color="auto" w:frame="1"/>
-        </w:rPr>
-        <w:t>pos_behSu</w:t>
-      </w:r>
-      <w:proofErr w:type="spellEnd"/>
-      <w:r>
-        <w:rPr>
-          <w:rStyle w:val="gnkrckgcgsb"/>
-          <w:rFonts w:ascii="Lucida Console" w:hAnsi="Lucida Console"/>
-          <w:color w:val="000000"/>
-          <w:bdr w:val="none" w:sz="0" w:space="0" w:color="auto" w:frame="1"/>
-        </w:rPr>
-        <w:t xml:space="preserve">     -0.343272827   1.78811851</w:t>
-      </w:r>
-    </w:p>
-    <w:p>
-      <w:pPr>
-        <w:pStyle w:val="HTMLPreformatted"/>
-        <w:shd w:val="clear" w:color="auto" w:fill="FFFFFF"/>
-        <w:wordWrap w:val="0"/>
-        <w:spacing w:line="225" w:lineRule="atLeast"/>
-        <w:rPr>
-          <w:rStyle w:val="gnkrckgcgsb"/>
-          <w:rFonts w:ascii="Lucida Console" w:hAnsi="Lucida Console"/>
-          <w:color w:val="000000"/>
-          <w:bdr w:val="none" w:sz="0" w:space="0" w:color="auto" w:frame="1"/>
-        </w:rPr>
-      </w:pPr>
-      <w:proofErr w:type="spellStart"/>
-      <w:r>
-        <w:rPr>
-          <w:rStyle w:val="gnkrckgcgsb"/>
-          <w:rFonts w:ascii="Lucida Console" w:hAnsi="Lucida Console"/>
-          <w:color w:val="000000"/>
-          <w:bdr w:val="none" w:sz="0" w:space="0" w:color="auto" w:frame="1"/>
-        </w:rPr>
-        <w:t>pos_behVC</w:t>
-      </w:r>
-      <w:proofErr w:type="spellEnd"/>
-      <w:r>
-        <w:rPr>
-          <w:rStyle w:val="gnkrckgcgsb"/>
-          <w:rFonts w:ascii="Lucida Console" w:hAnsi="Lucida Console"/>
-          <w:color w:val="000000"/>
-          <w:bdr w:val="none" w:sz="0" w:space="0" w:color="auto" w:frame="1"/>
-        </w:rPr>
-        <w:t xml:space="preserve">     -0.513609893   0.90858669</w:t>
-      </w:r>
-    </w:p>
-    <w:p>
-      <w:pPr>
-        <w:pStyle w:val="HTMLPreformatted"/>
-        <w:shd w:val="clear" w:color="auto" w:fill="FFFFFF"/>
-        <w:wordWrap w:val="0"/>
-        <w:spacing w:line="225" w:lineRule="atLeast"/>
-        <w:rPr>
-          <w:rStyle w:val="gnkrckgcgsb"/>
-          <w:rFonts w:ascii="Lucida Console" w:hAnsi="Lucida Console"/>
-          <w:color w:val="000000"/>
-          <w:bdr w:val="none" w:sz="0" w:space="0" w:color="auto" w:frame="1"/>
-        </w:rPr>
-      </w:pPr>
-      <w:proofErr w:type="spellStart"/>
-      <w:r>
-        <w:rPr>
-          <w:rStyle w:val="gnkrckgcgsb"/>
-          <w:rFonts w:ascii="Lucida Console" w:hAnsi="Lucida Console"/>
-          <w:color w:val="000000"/>
-          <w:bdr w:val="none" w:sz="0" w:space="0" w:color="auto" w:frame="1"/>
-        </w:rPr>
-        <w:t>amb_t</w:t>
-      </w:r>
-      <w:proofErr w:type="spellEnd"/>
-      <w:r>
-        <w:rPr>
-          <w:rStyle w:val="gnkrckgcgsb"/>
-          <w:rFonts w:ascii="Lucida Console" w:hAnsi="Lucida Console"/>
-          <w:color w:val="000000"/>
-          <w:bdr w:val="none" w:sz="0" w:space="0" w:color="auto" w:frame="1"/>
-        </w:rPr>
-        <w:t xml:space="preserve">          0.236849663   0.30472565</w:t>
-      </w:r>
-    </w:p>
-    <w:p>
-      <w:pPr>
-        <w:pStyle w:val="HTMLPreformatted"/>
-        <w:shd w:val="clear" w:color="auto" w:fill="FFFFFF"/>
-        <w:wordWrap w:val="0"/>
-        <w:spacing w:line="225" w:lineRule="atLeast"/>
-        <w:rPr>
-          <w:rStyle w:val="gnkrckgcgsb"/>
-          <w:rFonts w:ascii="Lucida Console" w:hAnsi="Lucida Console"/>
-          <w:color w:val="000000"/>
-          <w:bdr w:val="none" w:sz="0" w:space="0" w:color="auto" w:frame="1"/>
-        </w:rPr>
-      </w:pPr>
-      <w:r>
-        <w:rPr>
-          <w:rStyle w:val="gnkrckgcgsb"/>
-          <w:rFonts w:ascii="Lucida Console" w:hAnsi="Lucida Console"/>
-          <w:color w:val="000000"/>
-          <w:bdr w:val="none" w:sz="0" w:space="0" w:color="auto" w:frame="1"/>
-        </w:rPr>
-        <w:t>sun            0.043314956   0.05475050</w:t>
-      </w:r>
-    </w:p>
-    <w:p>
-      <w:pPr>
-        <w:pStyle w:val="HTMLPreformatted"/>
-        <w:shd w:val="clear" w:color="auto" w:fill="FFFFFF"/>
-        <w:wordWrap w:val="0"/>
-        <w:spacing w:line="225" w:lineRule="atLeast"/>
-        <w:rPr>
-          <w:rStyle w:val="gnkrckgcgsb"/>
-          <w:rFonts w:ascii="Lucida Console" w:hAnsi="Lucida Console"/>
-          <w:color w:val="000000"/>
-          <w:bdr w:val="none" w:sz="0" w:space="0" w:color="auto" w:frame="1"/>
-        </w:rPr>
-      </w:pPr>
-      <w:r>
-        <w:rPr>
-          <w:rStyle w:val="gnkrckgcgsb"/>
-          <w:rFonts w:ascii="Lucida Console" w:hAnsi="Lucida Console"/>
-          <w:color w:val="000000"/>
-          <w:bdr w:val="none" w:sz="0" w:space="0" w:color="auto" w:frame="1"/>
-        </w:rPr>
-        <w:t>date          -0.</w:t>
-      </w:r>
-      <w:proofErr w:type="gramStart"/>
-      <w:r>
-        <w:rPr>
-          <w:rStyle w:val="gnkrckgcgsb"/>
-          <w:rFonts w:ascii="Lucida Console" w:hAnsi="Lucida Console"/>
-          <w:color w:val="000000"/>
-          <w:bdr w:val="none" w:sz="0" w:space="0" w:color="auto" w:frame="1"/>
-        </w:rPr>
-        <w:t>047747843  -</w:t>
-      </w:r>
-      <w:proofErr w:type="gramEnd"/>
-      <w:r>
-        <w:rPr>
-          <w:rStyle w:val="gnkrckgcgsb"/>
-          <w:rFonts w:ascii="Lucida Console" w:hAnsi="Lucida Console"/>
-          <w:color w:val="000000"/>
-          <w:bdr w:val="none" w:sz="0" w:space="0" w:color="auto" w:frame="1"/>
-        </w:rPr>
-        <w:t>0.01952742</w:t>
-      </w:r>
-    </w:p>
-    <w:p>
-      <w:pPr>
-        <w:pStyle w:val="HTMLPreformatted"/>
-        <w:shd w:val="clear" w:color="auto" w:fill="FFFFFF"/>
-        <w:wordWrap w:val="0"/>
-        <w:spacing w:line="225" w:lineRule="atLeast"/>
-        <w:rPr>
-          <w:rStyle w:val="gnkrckgcgsb"/>
-          <w:rFonts w:ascii="Lucida Console" w:hAnsi="Lucida Console"/>
-          <w:color w:val="000000"/>
-          <w:bdr w:val="none" w:sz="0" w:space="0" w:color="auto" w:frame="1"/>
-        </w:rPr>
-      </w:pPr>
-      <w:proofErr w:type="spellStart"/>
-      <w:r>
-        <w:rPr>
-          <w:rStyle w:val="gnkrckgcgsb"/>
-          <w:rFonts w:ascii="Lucida Console" w:hAnsi="Lucida Console"/>
-          <w:color w:val="000000"/>
-          <w:bdr w:val="none" w:sz="0" w:space="0" w:color="auto" w:frame="1"/>
-        </w:rPr>
-        <w:t>hab_</w:t>
-      </w:r>
-      <w:proofErr w:type="gramStart"/>
-      <w:r>
-        <w:rPr>
-          <w:rStyle w:val="gnkrckgcgsb"/>
-          <w:rFonts w:ascii="Lucida Console" w:hAnsi="Lucida Console"/>
-          <w:color w:val="000000"/>
-          <w:bdr w:val="none" w:sz="0" w:space="0" w:color="auto" w:frame="1"/>
-        </w:rPr>
-        <w:t>typeBMWD</w:t>
-      </w:r>
-      <w:proofErr w:type="spellEnd"/>
-      <w:r>
-        <w:rPr>
-          <w:rStyle w:val="gnkrckgcgsb"/>
-          <w:rFonts w:ascii="Lucida Console" w:hAnsi="Lucida Console"/>
-          <w:color w:val="000000"/>
-          <w:bdr w:val="none" w:sz="0" w:space="0" w:color="auto" w:frame="1"/>
-        </w:rPr>
-        <w:t xml:space="preserve">  -</w:t>
-      </w:r>
-      <w:proofErr w:type="gramEnd"/>
-      <w:r>
-        <w:rPr>
-          <w:rStyle w:val="gnkrckgcgsb"/>
-          <w:rFonts w:ascii="Lucida Console" w:hAnsi="Lucida Console"/>
-          <w:color w:val="000000"/>
-          <w:bdr w:val="none" w:sz="0" w:space="0" w:color="auto" w:frame="1"/>
-        </w:rPr>
-        <w:t>0.970434471   2.09760088</w:t>
-      </w:r>
-    </w:p>
-    <w:p>
-      <w:pPr>
-        <w:pStyle w:val="HTMLPreformatted"/>
-        <w:shd w:val="clear" w:color="auto" w:fill="FFFFFF"/>
-        <w:wordWrap w:val="0"/>
-        <w:spacing w:line="225" w:lineRule="atLeast"/>
-        <w:rPr>
-          <w:rStyle w:val="gnkrckgcgsb"/>
-          <w:rFonts w:ascii="Lucida Console" w:hAnsi="Lucida Console"/>
-          <w:color w:val="000000"/>
-          <w:bdr w:val="none" w:sz="0" w:space="0" w:color="auto" w:frame="1"/>
-        </w:rPr>
-      </w:pPr>
-      <w:proofErr w:type="spellStart"/>
-      <w:r>
-        <w:rPr>
-          <w:rStyle w:val="gnkrckgcgsb"/>
-          <w:rFonts w:ascii="Lucida Console" w:hAnsi="Lucida Console"/>
-          <w:color w:val="000000"/>
-          <w:bdr w:val="none" w:sz="0" w:space="0" w:color="auto" w:frame="1"/>
-        </w:rPr>
-        <w:t>hab_typeGA</w:t>
-      </w:r>
-      <w:proofErr w:type="spellEnd"/>
-      <w:r>
-        <w:rPr>
-          <w:rStyle w:val="gnkrckgcgsb"/>
-          <w:rFonts w:ascii="Lucida Console" w:hAnsi="Lucida Console"/>
-          <w:color w:val="000000"/>
-          <w:bdr w:val="none" w:sz="0" w:space="0" w:color="auto" w:frame="1"/>
-        </w:rPr>
-        <w:t xml:space="preserve">    -0.319614710   2.73728275</w:t>
-      </w:r>
-    </w:p>
-    <w:p>
-      <w:pPr>
-        <w:pStyle w:val="HTMLPreformatted"/>
-        <w:shd w:val="clear" w:color="auto" w:fill="FFFFFF"/>
-        <w:wordWrap w:val="0"/>
-        <w:spacing w:line="225" w:lineRule="atLeast"/>
-        <w:rPr>
-          <w:rStyle w:val="gnkrckgcgsb"/>
-          <w:rFonts w:ascii="Lucida Console" w:hAnsi="Lucida Console"/>
-          <w:color w:val="000000"/>
-          <w:bdr w:val="none" w:sz="0" w:space="0" w:color="auto" w:frame="1"/>
-        </w:rPr>
-      </w:pPr>
-      <w:proofErr w:type="spellStart"/>
-      <w:r>
-        <w:rPr>
-          <w:rStyle w:val="gnkrckgcgsb"/>
-          <w:rFonts w:ascii="Lucida Console" w:hAnsi="Lucida Console"/>
-          <w:color w:val="000000"/>
-          <w:bdr w:val="none" w:sz="0" w:space="0" w:color="auto" w:frame="1"/>
-        </w:rPr>
-        <w:t>hab_typeGL</w:t>
-      </w:r>
-      <w:proofErr w:type="spellEnd"/>
-      <w:r>
-        <w:rPr>
-          <w:rStyle w:val="gnkrckgcgsb"/>
-          <w:rFonts w:ascii="Lucida Console" w:hAnsi="Lucida Console"/>
-          <w:color w:val="000000"/>
-          <w:bdr w:val="none" w:sz="0" w:space="0" w:color="auto" w:frame="1"/>
-        </w:rPr>
-        <w:t xml:space="preserve">    -0.640401718   2.49175328</w:t>
-      </w:r>
-    </w:p>
-    <w:p>
-      <w:pPr>
-        <w:pStyle w:val="HTMLPreformatted"/>
-        <w:shd w:val="clear" w:color="auto" w:fill="FFFFFF"/>
-        <w:wordWrap w:val="0"/>
-        <w:spacing w:line="225" w:lineRule="atLeast"/>
-        <w:rPr>
-          <w:rFonts w:ascii="Lucida Console" w:hAnsi="Lucida Console"/>
-          <w:color w:val="000000"/>
-        </w:rPr>
-      </w:pPr>
-      <w:proofErr w:type="spellStart"/>
-      <w:r>
-        <w:rPr>
-          <w:rStyle w:val="gnkrckgcgsb"/>
-          <w:rFonts w:ascii="Lucida Console" w:hAnsi="Lucida Console"/>
-          <w:color w:val="000000"/>
-          <w:bdr w:val="none" w:sz="0" w:space="0" w:color="auto" w:frame="1"/>
-        </w:rPr>
-        <w:t>hab_typeWD</w:t>
-      </w:r>
-      <w:proofErr w:type="spellEnd"/>
-      <w:r>
-        <w:rPr>
-          <w:rStyle w:val="gnkrckgcgsb"/>
-          <w:rFonts w:ascii="Lucida Console" w:hAnsi="Lucida Console"/>
-          <w:color w:val="000000"/>
-          <w:bdr w:val="none" w:sz="0" w:space="0" w:color="auto" w:frame="1"/>
-        </w:rPr>
-        <w:t xml:space="preserve">    -0.544227388   2.38136597</w:t>
       </w:r>
     </w:p>
     <w:p>
       <w:bookmarkStart w:id="0" w:name="_GoBack"/>
       <w:bookmarkEnd w:id="0"/>
     </w:p>
+    <w:p>
+      <w:r>
+        <w:t>CI</w:t>
+      </w:r>
+    </w:p>
+    <w:p>
+      <w:pPr>
+        <w:pStyle w:val="HTMLPreformatted"/>
+        <w:shd w:val="clear" w:color="auto" w:fill="FFFFFF"/>
+        <w:wordWrap w:val="0"/>
+        <w:spacing w:line="225" w:lineRule="atLeast"/>
+        <w:rPr>
+          <w:rStyle w:val="gnkrckgcgsb"/>
+          <w:rFonts w:ascii="Lucida Console" w:hAnsi="Lucida Console"/>
+          <w:color w:val="000000"/>
+          <w:bdr w:val="none" w:sz="0" w:space="0" w:color="auto" w:frame="1"/>
+        </w:rPr>
+      </w:pPr>
+      <w:r>
+        <w:rPr>
+          <w:rStyle w:val="gnkrckgcgsb"/>
+          <w:rFonts w:ascii="Lucida Console" w:hAnsi="Lucida Console"/>
+          <w:color w:val="000000"/>
+          <w:bdr w:val="none" w:sz="0" w:space="0" w:color="auto" w:frame="1"/>
+        </w:rPr>
+        <w:t xml:space="preserve">                     2.5 %       97.5 %</w:t>
+      </w:r>
+    </w:p>
+    <w:p>
+      <w:pPr>
+        <w:pStyle w:val="HTMLPreformatted"/>
+        <w:shd w:val="clear" w:color="auto" w:fill="FFFFFF"/>
+        <w:wordWrap w:val="0"/>
+        <w:spacing w:line="225" w:lineRule="atLeast"/>
+        <w:rPr>
+          <w:rStyle w:val="gnkrckgcgsb"/>
+          <w:rFonts w:ascii="Lucida Console" w:hAnsi="Lucida Console"/>
+          <w:color w:val="000000"/>
+          <w:bdr w:val="none" w:sz="0" w:space="0" w:color="auto" w:frame="1"/>
+        </w:rPr>
+      </w:pPr>
+      <w:proofErr w:type="gramStart"/>
+      <w:r>
+        <w:rPr>
+          <w:rStyle w:val="gnkrckgcgsb"/>
+          <w:rFonts w:ascii="Lucida Console" w:hAnsi="Lucida Console"/>
+          <w:color w:val="000000"/>
+          <w:bdr w:val="none" w:sz="0" w:space="0" w:color="auto" w:frame="1"/>
+        </w:rPr>
+        <w:t>.sig</w:t>
+      </w:r>
+      <w:proofErr w:type="gramEnd"/>
+      <w:r>
+        <w:rPr>
+          <w:rStyle w:val="gnkrckgcgsb"/>
+          <w:rFonts w:ascii="Lucida Console" w:hAnsi="Lucida Console"/>
+          <w:color w:val="000000"/>
+          <w:bdr w:val="none" w:sz="0" w:space="0" w:color="auto" w:frame="1"/>
+        </w:rPr>
+        <w:t>01         0.355320262   0.97527212</w:t>
+      </w:r>
+    </w:p>
+    <w:p>
+      <w:pPr>
+        <w:pStyle w:val="HTMLPreformatted"/>
+        <w:shd w:val="clear" w:color="auto" w:fill="FFFFFF"/>
+        <w:wordWrap w:val="0"/>
+        <w:spacing w:line="225" w:lineRule="atLeast"/>
+        <w:rPr>
+          <w:rStyle w:val="gnkrckgcgsb"/>
+          <w:rFonts w:ascii="Lucida Console" w:hAnsi="Lucida Console"/>
+          <w:color w:val="000000"/>
+          <w:bdr w:val="none" w:sz="0" w:space="0" w:color="auto" w:frame="1"/>
+        </w:rPr>
+      </w:pPr>
+      <w:proofErr w:type="gramStart"/>
+      <w:r>
+        <w:rPr>
+          <w:rStyle w:val="gnkrckgcgsb"/>
+          <w:rFonts w:ascii="Lucida Console" w:hAnsi="Lucida Console"/>
+          <w:color w:val="000000"/>
+          <w:bdr w:val="none" w:sz="0" w:space="0" w:color="auto" w:frame="1"/>
+        </w:rPr>
+        <w:t>.sigma</w:t>
+      </w:r>
+      <w:proofErr w:type="gramEnd"/>
+      <w:r>
+        <w:rPr>
+          <w:rStyle w:val="gnkrckgcgsb"/>
+          <w:rFonts w:ascii="Lucida Console" w:hAnsi="Lucida Console"/>
+          <w:color w:val="000000"/>
+          <w:bdr w:val="none" w:sz="0" w:space="0" w:color="auto" w:frame="1"/>
+        </w:rPr>
+        <w:t xml:space="preserve">         1.563185375   1.72521001</w:t>
+      </w:r>
+    </w:p>
+    <w:p>
+      <w:pPr>
+        <w:pStyle w:val="HTMLPreformatted"/>
+        <w:shd w:val="clear" w:color="auto" w:fill="FFFFFF"/>
+        <w:wordWrap w:val="0"/>
+        <w:spacing w:line="225" w:lineRule="atLeast"/>
+        <w:rPr>
+          <w:rStyle w:val="gnkrckgcgsb"/>
+          <w:rFonts w:ascii="Lucida Console" w:hAnsi="Lucida Console"/>
+          <w:color w:val="000000"/>
+          <w:bdr w:val="none" w:sz="0" w:space="0" w:color="auto" w:frame="1"/>
+        </w:rPr>
+      </w:pPr>
+      <w:r>
+        <w:rPr>
+          <w:rStyle w:val="gnkrckgcgsb"/>
+          <w:rFonts w:ascii="Lucida Console" w:hAnsi="Lucida Console"/>
+          <w:color w:val="000000"/>
+          <w:bdr w:val="none" w:sz="0" w:space="0" w:color="auto" w:frame="1"/>
+        </w:rPr>
+        <w:t>(</w:t>
+      </w:r>
+      <w:proofErr w:type="gramStart"/>
+      <w:r>
+        <w:rPr>
+          <w:rStyle w:val="gnkrckgcgsb"/>
+          <w:rFonts w:ascii="Lucida Console" w:hAnsi="Lucida Console"/>
+          <w:color w:val="000000"/>
+          <w:bdr w:val="none" w:sz="0" w:space="0" w:color="auto" w:frame="1"/>
+        </w:rPr>
+        <w:t>Intercept)  368.964770336</w:t>
+      </w:r>
+      <w:proofErr w:type="gramEnd"/>
+      <w:r>
+        <w:rPr>
+          <w:rStyle w:val="gnkrckgcgsb"/>
+          <w:rFonts w:ascii="Lucida Console" w:hAnsi="Lucida Console"/>
+          <w:color w:val="000000"/>
+          <w:bdr w:val="none" w:sz="0" w:space="0" w:color="auto" w:frame="1"/>
+        </w:rPr>
+        <w:t xml:space="preserve"> 869.24017648</w:t>
+      </w:r>
+    </w:p>
+    <w:p>
+      <w:pPr>
+        <w:pStyle w:val="HTMLPreformatted"/>
+        <w:shd w:val="clear" w:color="auto" w:fill="FFFFFF"/>
+        <w:wordWrap w:val="0"/>
+        <w:spacing w:line="225" w:lineRule="atLeast"/>
+        <w:rPr>
+          <w:rStyle w:val="gnkrckgcgsb"/>
+          <w:rFonts w:ascii="Lucida Console" w:hAnsi="Lucida Console"/>
+          <w:color w:val="000000"/>
+          <w:bdr w:val="none" w:sz="0" w:space="0" w:color="auto" w:frame="1"/>
+        </w:rPr>
+      </w:pPr>
+      <w:proofErr w:type="spellStart"/>
+      <w:r>
+        <w:rPr>
+          <w:rStyle w:val="gnkrckgcgsb"/>
+          <w:rFonts w:ascii="Lucida Console" w:hAnsi="Lucida Console"/>
+          <w:color w:val="000000"/>
+          <w:bdr w:val="none" w:sz="0" w:space="0" w:color="auto" w:frame="1"/>
+        </w:rPr>
+        <w:t>pos_behLy</w:t>
+      </w:r>
+      <w:proofErr w:type="spellEnd"/>
+      <w:r>
+        <w:rPr>
+          <w:rStyle w:val="gnkrckgcgsb"/>
+          <w:rFonts w:ascii="Lucida Console" w:hAnsi="Lucida Console"/>
+          <w:color w:val="000000"/>
+          <w:bdr w:val="none" w:sz="0" w:space="0" w:color="auto" w:frame="1"/>
+        </w:rPr>
+        <w:t xml:space="preserve">     -1.</w:t>
+      </w:r>
+      <w:proofErr w:type="gramStart"/>
+      <w:r>
+        <w:rPr>
+          <w:rStyle w:val="gnkrckgcgsb"/>
+          <w:rFonts w:ascii="Lucida Console" w:hAnsi="Lucida Console"/>
+          <w:color w:val="000000"/>
+          <w:bdr w:val="none" w:sz="0" w:space="0" w:color="auto" w:frame="1"/>
+        </w:rPr>
+        <w:t>406007105  -</w:t>
+      </w:r>
+      <w:proofErr w:type="gramEnd"/>
+      <w:r>
+        <w:rPr>
+          <w:rStyle w:val="gnkrckgcgsb"/>
+          <w:rFonts w:ascii="Lucida Console" w:hAnsi="Lucida Console"/>
+          <w:color w:val="000000"/>
+          <w:bdr w:val="none" w:sz="0" w:space="0" w:color="auto" w:frame="1"/>
+        </w:rPr>
+        <w:t>0.39867850</w:t>
+      </w:r>
+    </w:p>
+    <w:p>
+      <w:pPr>
+        <w:pStyle w:val="HTMLPreformatted"/>
+        <w:shd w:val="clear" w:color="auto" w:fill="FFFFFF"/>
+        <w:wordWrap w:val="0"/>
+        <w:spacing w:line="225" w:lineRule="atLeast"/>
+        <w:rPr>
+          <w:rStyle w:val="gnkrckgcgsb"/>
+          <w:rFonts w:ascii="Lucida Console" w:hAnsi="Lucida Console"/>
+          <w:color w:val="000000"/>
+          <w:bdr w:val="none" w:sz="0" w:space="0" w:color="auto" w:frame="1"/>
+        </w:rPr>
+      </w:pPr>
+      <w:proofErr w:type="spellStart"/>
+      <w:r>
+        <w:rPr>
+          <w:rStyle w:val="gnkrckgcgsb"/>
+          <w:rFonts w:ascii="Lucida Console" w:hAnsi="Lucida Console"/>
+          <w:color w:val="000000"/>
+          <w:bdr w:val="none" w:sz="0" w:space="0" w:color="auto" w:frame="1"/>
+        </w:rPr>
+        <w:t>pos_behSt</w:t>
+      </w:r>
+      <w:proofErr w:type="spellEnd"/>
+      <w:r>
+        <w:rPr>
+          <w:rStyle w:val="gnkrckgcgsb"/>
+          <w:rFonts w:ascii="Lucida Console" w:hAnsi="Lucida Console"/>
+          <w:color w:val="000000"/>
+          <w:bdr w:val="none" w:sz="0" w:space="0" w:color="auto" w:frame="1"/>
+        </w:rPr>
+        <w:t xml:space="preserve">      0.111592028   0.79159677</w:t>
+      </w:r>
+    </w:p>
+    <w:p>
+      <w:pPr>
+        <w:pStyle w:val="HTMLPreformatted"/>
+        <w:shd w:val="clear" w:color="auto" w:fill="FFFFFF"/>
+        <w:wordWrap w:val="0"/>
+        <w:spacing w:line="225" w:lineRule="atLeast"/>
+        <w:rPr>
+          <w:rStyle w:val="gnkrckgcgsb"/>
+          <w:rFonts w:ascii="Lucida Console" w:hAnsi="Lucida Console"/>
+          <w:color w:val="000000"/>
+          <w:bdr w:val="none" w:sz="0" w:space="0" w:color="auto" w:frame="1"/>
+        </w:rPr>
+      </w:pPr>
+      <w:proofErr w:type="spellStart"/>
+      <w:r>
+        <w:rPr>
+          <w:rStyle w:val="gnkrckgcgsb"/>
+          <w:rFonts w:ascii="Lucida Console" w:hAnsi="Lucida Console"/>
+          <w:color w:val="000000"/>
+          <w:bdr w:val="none" w:sz="0" w:space="0" w:color="auto" w:frame="1"/>
+        </w:rPr>
+        <w:t>pos_behQW</w:t>
+      </w:r>
+      <w:proofErr w:type="spellEnd"/>
+      <w:r>
+        <w:rPr>
+          <w:rStyle w:val="gnkrckgcgsb"/>
+          <w:rFonts w:ascii="Lucida Console" w:hAnsi="Lucida Console"/>
+          <w:color w:val="000000"/>
+          <w:bdr w:val="none" w:sz="0" w:space="0" w:color="auto" w:frame="1"/>
+        </w:rPr>
+        <w:t xml:space="preserve">     -0.008237348   0.75240631</w:t>
+      </w:r>
+    </w:p>
+    <w:p>
+      <w:pPr>
+        <w:pStyle w:val="HTMLPreformatted"/>
+        <w:shd w:val="clear" w:color="auto" w:fill="FFFFFF"/>
+        <w:wordWrap w:val="0"/>
+        <w:spacing w:line="225" w:lineRule="atLeast"/>
+        <w:rPr>
+          <w:rStyle w:val="gnkrckgcgsb"/>
+          <w:rFonts w:ascii="Lucida Console" w:hAnsi="Lucida Console"/>
+          <w:color w:val="000000"/>
+          <w:bdr w:val="none" w:sz="0" w:space="0" w:color="auto" w:frame="1"/>
+        </w:rPr>
+      </w:pPr>
+      <w:proofErr w:type="spellStart"/>
+      <w:r>
+        <w:rPr>
+          <w:rStyle w:val="gnkrckgcgsb"/>
+          <w:rFonts w:ascii="Lucida Console" w:hAnsi="Lucida Console"/>
+          <w:color w:val="000000"/>
+          <w:bdr w:val="none" w:sz="0" w:space="0" w:color="auto" w:frame="1"/>
+        </w:rPr>
+        <w:t>pos_behQS</w:t>
+      </w:r>
+      <w:proofErr w:type="spellEnd"/>
+      <w:r>
+        <w:rPr>
+          <w:rStyle w:val="gnkrckgcgsb"/>
+          <w:rFonts w:ascii="Lucida Console" w:hAnsi="Lucida Console"/>
+          <w:color w:val="000000"/>
+          <w:bdr w:val="none" w:sz="0" w:space="0" w:color="auto" w:frame="1"/>
+        </w:rPr>
+        <w:t xml:space="preserve">      0.010875643   1.10776655</w:t>
+      </w:r>
+    </w:p>
+    <w:p>
+      <w:pPr>
+        <w:pStyle w:val="HTMLPreformatted"/>
+        <w:shd w:val="clear" w:color="auto" w:fill="FFFFFF"/>
+        <w:wordWrap w:val="0"/>
+        <w:spacing w:line="225" w:lineRule="atLeast"/>
+        <w:rPr>
+          <w:rStyle w:val="gnkrckgcgsb"/>
+          <w:rFonts w:ascii="Lucida Console" w:hAnsi="Lucida Console"/>
+          <w:color w:val="000000"/>
+          <w:bdr w:val="none" w:sz="0" w:space="0" w:color="auto" w:frame="1"/>
+        </w:rPr>
+      </w:pPr>
+      <w:proofErr w:type="spellStart"/>
+      <w:r>
+        <w:rPr>
+          <w:rStyle w:val="gnkrckgcgsb"/>
+          <w:rFonts w:ascii="Lucida Console" w:hAnsi="Lucida Console"/>
+          <w:color w:val="000000"/>
+          <w:bdr w:val="none" w:sz="0" w:space="0" w:color="auto" w:frame="1"/>
+        </w:rPr>
+        <w:t>pos_behSu</w:t>
+      </w:r>
+      <w:proofErr w:type="spellEnd"/>
+      <w:r>
+        <w:rPr>
+          <w:rStyle w:val="gnkrckgcgsb"/>
+          <w:rFonts w:ascii="Lucida Console" w:hAnsi="Lucida Console"/>
+          <w:color w:val="000000"/>
+          <w:bdr w:val="none" w:sz="0" w:space="0" w:color="auto" w:frame="1"/>
+        </w:rPr>
+        <w:t xml:space="preserve">     -0.343272827   1.78811851</w:t>
+      </w:r>
+    </w:p>
+    <w:p>
+      <w:pPr>
+        <w:pStyle w:val="HTMLPreformatted"/>
+        <w:shd w:val="clear" w:color="auto" w:fill="FFFFFF"/>
+        <w:wordWrap w:val="0"/>
+        <w:spacing w:line="225" w:lineRule="atLeast"/>
+        <w:rPr>
+          <w:rStyle w:val="gnkrckgcgsb"/>
+          <w:rFonts w:ascii="Lucida Console" w:hAnsi="Lucida Console"/>
+          <w:color w:val="000000"/>
+          <w:bdr w:val="none" w:sz="0" w:space="0" w:color="auto" w:frame="1"/>
+        </w:rPr>
+      </w:pPr>
+      <w:proofErr w:type="spellStart"/>
+      <w:r>
+        <w:rPr>
+          <w:rStyle w:val="gnkrckgcgsb"/>
+          <w:rFonts w:ascii="Lucida Console" w:hAnsi="Lucida Console"/>
+          <w:color w:val="000000"/>
+          <w:bdr w:val="none" w:sz="0" w:space="0" w:color="auto" w:frame="1"/>
+        </w:rPr>
+        <w:t>pos_behVC</w:t>
+      </w:r>
+      <w:proofErr w:type="spellEnd"/>
+      <w:r>
+        <w:rPr>
+          <w:rStyle w:val="gnkrckgcgsb"/>
+          <w:rFonts w:ascii="Lucida Console" w:hAnsi="Lucida Console"/>
+          <w:color w:val="000000"/>
+          <w:bdr w:val="none" w:sz="0" w:space="0" w:color="auto" w:frame="1"/>
+        </w:rPr>
+        <w:t xml:space="preserve">     -0.513609893   0.90858669</w:t>
+      </w:r>
+    </w:p>
+    <w:p>
+      <w:pPr>
+        <w:pStyle w:val="HTMLPreformatted"/>
+        <w:shd w:val="clear" w:color="auto" w:fill="FFFFFF"/>
+        <w:wordWrap w:val="0"/>
+        <w:spacing w:line="225" w:lineRule="atLeast"/>
+        <w:rPr>
+          <w:rStyle w:val="gnkrckgcgsb"/>
+          <w:rFonts w:ascii="Lucida Console" w:hAnsi="Lucida Console"/>
+          <w:color w:val="000000"/>
+          <w:bdr w:val="none" w:sz="0" w:space="0" w:color="auto" w:frame="1"/>
+        </w:rPr>
+      </w:pPr>
+      <w:proofErr w:type="spellStart"/>
+      <w:r>
+        <w:rPr>
+          <w:rStyle w:val="gnkrckgcgsb"/>
+          <w:rFonts w:ascii="Lucida Console" w:hAnsi="Lucida Console"/>
+          <w:color w:val="000000"/>
+          <w:bdr w:val="none" w:sz="0" w:space="0" w:color="auto" w:frame="1"/>
+        </w:rPr>
+        <w:t>amb_t</w:t>
+      </w:r>
+      <w:proofErr w:type="spellEnd"/>
+      <w:r>
+        <w:rPr>
+          <w:rStyle w:val="gnkrckgcgsb"/>
+          <w:rFonts w:ascii="Lucida Console" w:hAnsi="Lucida Console"/>
+          <w:color w:val="000000"/>
+          <w:bdr w:val="none" w:sz="0" w:space="0" w:color="auto" w:frame="1"/>
+        </w:rPr>
+        <w:t xml:space="preserve">          0.236849663   0.30472565</w:t>
+      </w:r>
+    </w:p>
+    <w:p>
+      <w:pPr>
+        <w:pStyle w:val="HTMLPreformatted"/>
+        <w:shd w:val="clear" w:color="auto" w:fill="FFFFFF"/>
+        <w:wordWrap w:val="0"/>
+        <w:spacing w:line="225" w:lineRule="atLeast"/>
+        <w:rPr>
+          <w:rStyle w:val="gnkrckgcgsb"/>
+          <w:rFonts w:ascii="Lucida Console" w:hAnsi="Lucida Console"/>
+          <w:color w:val="000000"/>
+          <w:bdr w:val="none" w:sz="0" w:space="0" w:color="auto" w:frame="1"/>
+        </w:rPr>
+      </w:pPr>
+      <w:r>
+        <w:rPr>
+          <w:rStyle w:val="gnkrckgcgsb"/>
+          <w:rFonts w:ascii="Lucida Console" w:hAnsi="Lucida Console"/>
+          <w:color w:val="000000"/>
+          <w:bdr w:val="none" w:sz="0" w:space="0" w:color="auto" w:frame="1"/>
+        </w:rPr>
+        <w:t>sun            0.043314956   0.05475050</w:t>
+      </w:r>
+    </w:p>
+    <w:p>
+      <w:pPr>
+        <w:pStyle w:val="HTMLPreformatted"/>
+        <w:shd w:val="clear" w:color="auto" w:fill="FFFFFF"/>
+        <w:wordWrap w:val="0"/>
+        <w:spacing w:line="225" w:lineRule="atLeast"/>
+        <w:rPr>
+          <w:rStyle w:val="gnkrckgcgsb"/>
+          <w:rFonts w:ascii="Lucida Console" w:hAnsi="Lucida Console"/>
+          <w:color w:val="000000"/>
+          <w:bdr w:val="none" w:sz="0" w:space="0" w:color="auto" w:frame="1"/>
+        </w:rPr>
+      </w:pPr>
+      <w:r>
+        <w:rPr>
+          <w:rStyle w:val="gnkrckgcgsb"/>
+          <w:rFonts w:ascii="Lucida Console" w:hAnsi="Lucida Console"/>
+          <w:color w:val="000000"/>
+          <w:bdr w:val="none" w:sz="0" w:space="0" w:color="auto" w:frame="1"/>
+        </w:rPr>
+        <w:t>date          -0.</w:t>
+      </w:r>
+      <w:proofErr w:type="gramStart"/>
+      <w:r>
+        <w:rPr>
+          <w:rStyle w:val="gnkrckgcgsb"/>
+          <w:rFonts w:ascii="Lucida Console" w:hAnsi="Lucida Console"/>
+          <w:color w:val="000000"/>
+          <w:bdr w:val="none" w:sz="0" w:space="0" w:color="auto" w:frame="1"/>
+        </w:rPr>
+        <w:t>047747843  -</w:t>
+      </w:r>
+      <w:proofErr w:type="gramEnd"/>
+      <w:r>
+        <w:rPr>
+          <w:rStyle w:val="gnkrckgcgsb"/>
+          <w:rFonts w:ascii="Lucida Console" w:hAnsi="Lucida Console"/>
+          <w:color w:val="000000"/>
+          <w:bdr w:val="none" w:sz="0" w:space="0" w:color="auto" w:frame="1"/>
+        </w:rPr>
+        <w:t>0.01952742</w:t>
+      </w:r>
+    </w:p>
+    <w:p>
+      <w:pPr>
+        <w:pStyle w:val="HTMLPreformatted"/>
+        <w:shd w:val="clear" w:color="auto" w:fill="FFFFFF"/>
+        <w:wordWrap w:val="0"/>
+        <w:spacing w:line="225" w:lineRule="atLeast"/>
+        <w:rPr>
+          <w:rStyle w:val="gnkrckgcgsb"/>
+          <w:rFonts w:ascii="Lucida Console" w:hAnsi="Lucida Console"/>
+          <w:color w:val="000000"/>
+          <w:bdr w:val="none" w:sz="0" w:space="0" w:color="auto" w:frame="1"/>
+        </w:rPr>
+      </w:pPr>
+      <w:proofErr w:type="spellStart"/>
+      <w:r>
+        <w:rPr>
+          <w:rStyle w:val="gnkrckgcgsb"/>
+          <w:rFonts w:ascii="Lucida Console" w:hAnsi="Lucida Console"/>
+          <w:color w:val="000000"/>
+          <w:bdr w:val="none" w:sz="0" w:space="0" w:color="auto" w:frame="1"/>
+        </w:rPr>
+        <w:t>hab_</w:t>
+      </w:r>
+      <w:proofErr w:type="gramStart"/>
+      <w:r>
+        <w:rPr>
+          <w:rStyle w:val="gnkrckgcgsb"/>
+          <w:rFonts w:ascii="Lucida Console" w:hAnsi="Lucida Console"/>
+          <w:color w:val="000000"/>
+          <w:bdr w:val="none" w:sz="0" w:space="0" w:color="auto" w:frame="1"/>
+        </w:rPr>
+        <w:t>typeBMWD</w:t>
+      </w:r>
+      <w:proofErr w:type="spellEnd"/>
+      <w:r>
+        <w:rPr>
+          <w:rStyle w:val="gnkrckgcgsb"/>
+          <w:rFonts w:ascii="Lucida Console" w:hAnsi="Lucida Console"/>
+          <w:color w:val="000000"/>
+          <w:bdr w:val="none" w:sz="0" w:space="0" w:color="auto" w:frame="1"/>
+        </w:rPr>
+        <w:t xml:space="preserve">  -</w:t>
+      </w:r>
+      <w:proofErr w:type="gramEnd"/>
+      <w:r>
+        <w:rPr>
+          <w:rStyle w:val="gnkrckgcgsb"/>
+          <w:rFonts w:ascii="Lucida Console" w:hAnsi="Lucida Console"/>
+          <w:color w:val="000000"/>
+          <w:bdr w:val="none" w:sz="0" w:space="0" w:color="auto" w:frame="1"/>
+        </w:rPr>
+        <w:t>0.970434471   2.09760088</w:t>
+      </w:r>
+    </w:p>
+    <w:p>
+      <w:pPr>
+        <w:pStyle w:val="HTMLPreformatted"/>
+        <w:shd w:val="clear" w:color="auto" w:fill="FFFFFF"/>
+        <w:wordWrap w:val="0"/>
+        <w:spacing w:line="225" w:lineRule="atLeast"/>
+        <w:rPr>
+          <w:rStyle w:val="gnkrckgcgsb"/>
+          <w:rFonts w:ascii="Lucida Console" w:hAnsi="Lucida Console"/>
+          <w:color w:val="000000"/>
+          <w:bdr w:val="none" w:sz="0" w:space="0" w:color="auto" w:frame="1"/>
+        </w:rPr>
+      </w:pPr>
+      <w:proofErr w:type="spellStart"/>
+      <w:r>
+        <w:rPr>
+          <w:rStyle w:val="gnkrckgcgsb"/>
+          <w:rFonts w:ascii="Lucida Console" w:hAnsi="Lucida Console"/>
+          <w:color w:val="000000"/>
+          <w:bdr w:val="none" w:sz="0" w:space="0" w:color="auto" w:frame="1"/>
+        </w:rPr>
+        <w:t>hab_typeGA</w:t>
+      </w:r>
+      <w:proofErr w:type="spellEnd"/>
+      <w:r>
+        <w:rPr>
+          <w:rStyle w:val="gnkrckgcgsb"/>
+          <w:rFonts w:ascii="Lucida Console" w:hAnsi="Lucida Console"/>
+          <w:color w:val="000000"/>
+          <w:bdr w:val="none" w:sz="0" w:space="0" w:color="auto" w:frame="1"/>
+        </w:rPr>
+        <w:t xml:space="preserve">    -0.319614710   2.73728275</w:t>
+      </w:r>
+    </w:p>
+    <w:p>
+      <w:pPr>
+        <w:pStyle w:val="HTMLPreformatted"/>
+        <w:shd w:val="clear" w:color="auto" w:fill="FFFFFF"/>
+        <w:wordWrap w:val="0"/>
+        <w:spacing w:line="225" w:lineRule="atLeast"/>
+        <w:rPr>
+          <w:rStyle w:val="gnkrckgcgsb"/>
+          <w:rFonts w:ascii="Lucida Console" w:hAnsi="Lucida Console"/>
+          <w:color w:val="000000"/>
+          <w:bdr w:val="none" w:sz="0" w:space="0" w:color="auto" w:frame="1"/>
+        </w:rPr>
+      </w:pPr>
+      <w:proofErr w:type="spellStart"/>
+      <w:r>
+        <w:rPr>
+          <w:rStyle w:val="gnkrckgcgsb"/>
+          <w:rFonts w:ascii="Lucida Console" w:hAnsi="Lucida Console"/>
+          <w:color w:val="000000"/>
+          <w:bdr w:val="none" w:sz="0" w:space="0" w:color="auto" w:frame="1"/>
+        </w:rPr>
+        <w:t>hab_typeGL</w:t>
+      </w:r>
+      <w:proofErr w:type="spellEnd"/>
+      <w:r>
+        <w:rPr>
+          <w:rStyle w:val="gnkrckgcgsb"/>
+          <w:rFonts w:ascii="Lucida Console" w:hAnsi="Lucida Console"/>
+          <w:color w:val="000000"/>
+          <w:bdr w:val="none" w:sz="0" w:space="0" w:color="auto" w:frame="1"/>
+        </w:rPr>
+        <w:t xml:space="preserve">    -0.640401718   2.49175328</w:t>
+      </w:r>
+    </w:p>
+    <w:p>
+      <w:pPr>
+        <w:pStyle w:val="HTMLPreformatted"/>
+        <w:shd w:val="clear" w:color="auto" w:fill="FFFFFF"/>
+        <w:wordWrap w:val="0"/>
+        <w:spacing w:line="225" w:lineRule="atLeast"/>
+        <w:rPr>
+          <w:rFonts w:ascii="Lucida Console" w:hAnsi="Lucida Console"/>
+          <w:color w:val="000000"/>
+        </w:rPr>
+      </w:pPr>
+      <w:proofErr w:type="spellStart"/>
+      <w:r>
+        <w:rPr>
+          <w:rStyle w:val="gnkrckgcgsb"/>
+          <w:rFonts w:ascii="Lucida Console" w:hAnsi="Lucida Console"/>
+          <w:color w:val="000000"/>
+          <w:bdr w:val="none" w:sz="0" w:space="0" w:color="auto" w:frame="1"/>
+        </w:rPr>
+        <w:t>hab_typeWD</w:t>
+      </w:r>
+      <w:proofErr w:type="spellEnd"/>
+      <w:r>
+        <w:rPr>
+          <w:rStyle w:val="gnkrckgcgsb"/>
+          <w:rFonts w:ascii="Lucida Console" w:hAnsi="Lucida Console"/>
+          <w:color w:val="000000"/>
+          <w:bdr w:val="none" w:sz="0" w:space="0" w:color="auto" w:frame="1"/>
+        </w:rPr>
+        <w:t xml:space="preserve">    -0.544227388   2.38136597</w:t>
+      </w:r>
+    </w:p>
+    <w:p/>
     <w:sectPr>
       <w:pgSz w:w="12240" w:h="15840"/>
       <w:pgMar w:top="1440" w:right="1440" w:bottom="1440" w:left="1440" w:header="720" w:footer="720" w:gutter="0"/>

</xml_diff>

<commit_message>
created sections within script to clean it a little
</commit_message>
<xml_diff>
--- a/_documents/Analysis_Output_(with amb_t).docx
+++ b/_documents/Analysis_Output_(with amb_t).docx
@@ -2660,6 +2660,2857 @@
         <w:t xml:space="preserve">    -0.70628294   2.257931549</w:t>
       </w:r>
     </w:p>
+    <w:p>
+      <w:pPr>
+        <w:rPr>
+          <w:b/>
+        </w:rPr>
+      </w:pPr>
+      <w:r>
+        <w:rPr>
+          <w:b/>
+        </w:rPr>
+        <w:lastRenderedPageBreak/>
+        <w:t>QS outgroup, St/</w:t>
+      </w:r>
+      <w:proofErr w:type="spellStart"/>
+      <w:r>
+        <w:rPr>
+          <w:b/>
+        </w:rPr>
+        <w:t>Sq</w:t>
+      </w:r>
+      <w:proofErr w:type="spellEnd"/>
+      <w:r>
+        <w:rPr>
+          <w:b/>
+        </w:rPr>
+        <w:t xml:space="preserve"> combined</w:t>
+      </w:r>
+    </w:p>
+    <w:p>
+      <w:pPr>
+        <w:shd w:val="clear" w:color="auto" w:fill="FFFFFF"/>
+        <w:tabs>
+          <w:tab w:val="left" w:pos="916"/>
+          <w:tab w:val="left" w:pos="1832"/>
+          <w:tab w:val="left" w:pos="2748"/>
+          <w:tab w:val="left" w:pos="3664"/>
+          <w:tab w:val="left" w:pos="4580"/>
+          <w:tab w:val="left" w:pos="5496"/>
+          <w:tab w:val="left" w:pos="6412"/>
+          <w:tab w:val="left" w:pos="7328"/>
+          <w:tab w:val="left" w:pos="8244"/>
+          <w:tab w:val="left" w:pos="9160"/>
+          <w:tab w:val="left" w:pos="10076"/>
+          <w:tab w:val="left" w:pos="10992"/>
+          <w:tab w:val="left" w:pos="11908"/>
+          <w:tab w:val="left" w:pos="12824"/>
+          <w:tab w:val="left" w:pos="13740"/>
+          <w:tab w:val="left" w:pos="14656"/>
+        </w:tabs>
+        <w:wordWrap w:val="0"/>
+        <w:spacing w:after="0" w:line="225" w:lineRule="atLeast"/>
+        <w:rPr>
+          <w:rFonts w:ascii="Lucida Console" w:eastAsia="Times New Roman" w:hAnsi="Lucida Console" w:cs="Courier New"/>
+          <w:color w:val="000000"/>
+          <w:sz w:val="20"/>
+          <w:szCs w:val="20"/>
+          <w:bdr w:val="none" w:sz="0" w:space="0" w:color="auto" w:frame="1"/>
+        </w:rPr>
+      </w:pPr>
+      <w:r>
+        <w:rPr>
+          <w:rFonts w:ascii="Lucida Console" w:eastAsia="Times New Roman" w:hAnsi="Lucida Console" w:cs="Courier New"/>
+          <w:color w:val="000000"/>
+          <w:sz w:val="20"/>
+          <w:szCs w:val="20"/>
+          <w:bdr w:val="none" w:sz="0" w:space="0" w:color="auto" w:frame="1"/>
+        </w:rPr>
+        <w:t>Linear mixed model fit by REML ['</w:t>
+      </w:r>
+      <w:proofErr w:type="spellStart"/>
+      <w:r>
+        <w:rPr>
+          <w:rFonts w:ascii="Lucida Console" w:eastAsia="Times New Roman" w:hAnsi="Lucida Console" w:cs="Courier New"/>
+          <w:color w:val="000000"/>
+          <w:sz w:val="20"/>
+          <w:szCs w:val="20"/>
+          <w:bdr w:val="none" w:sz="0" w:space="0" w:color="auto" w:frame="1"/>
+        </w:rPr>
+        <w:t>lmerMod</w:t>
+      </w:r>
+      <w:proofErr w:type="spellEnd"/>
+      <w:r>
+        <w:rPr>
+          <w:rFonts w:ascii="Lucida Console" w:eastAsia="Times New Roman" w:hAnsi="Lucida Console" w:cs="Courier New"/>
+          <w:color w:val="000000"/>
+          <w:sz w:val="20"/>
+          <w:szCs w:val="20"/>
+          <w:bdr w:val="none" w:sz="0" w:space="0" w:color="auto" w:frame="1"/>
+        </w:rPr>
+        <w:t>']</w:t>
+      </w:r>
+    </w:p>
+    <w:p>
+      <w:pPr>
+        <w:shd w:val="clear" w:color="auto" w:fill="FFFFFF"/>
+        <w:tabs>
+          <w:tab w:val="left" w:pos="916"/>
+          <w:tab w:val="left" w:pos="1832"/>
+          <w:tab w:val="left" w:pos="2748"/>
+          <w:tab w:val="left" w:pos="3664"/>
+          <w:tab w:val="left" w:pos="4580"/>
+          <w:tab w:val="left" w:pos="5496"/>
+          <w:tab w:val="left" w:pos="6412"/>
+          <w:tab w:val="left" w:pos="7328"/>
+          <w:tab w:val="left" w:pos="8244"/>
+          <w:tab w:val="left" w:pos="9160"/>
+          <w:tab w:val="left" w:pos="10076"/>
+          <w:tab w:val="left" w:pos="10992"/>
+          <w:tab w:val="left" w:pos="11908"/>
+          <w:tab w:val="left" w:pos="12824"/>
+          <w:tab w:val="left" w:pos="13740"/>
+          <w:tab w:val="left" w:pos="14656"/>
+        </w:tabs>
+        <w:wordWrap w:val="0"/>
+        <w:spacing w:after="0" w:line="225" w:lineRule="atLeast"/>
+        <w:rPr>
+          <w:rFonts w:ascii="Lucida Console" w:eastAsia="Times New Roman" w:hAnsi="Lucida Console" w:cs="Courier New"/>
+          <w:color w:val="000000"/>
+          <w:sz w:val="20"/>
+          <w:szCs w:val="20"/>
+          <w:bdr w:val="none" w:sz="0" w:space="0" w:color="auto" w:frame="1"/>
+        </w:rPr>
+      </w:pPr>
+      <w:r>
+        <w:rPr>
+          <w:rFonts w:ascii="Lucida Console" w:eastAsia="Times New Roman" w:hAnsi="Lucida Console" w:cs="Courier New"/>
+          <w:color w:val="000000"/>
+          <w:sz w:val="20"/>
+          <w:szCs w:val="20"/>
+          <w:bdr w:val="none" w:sz="0" w:space="0" w:color="auto" w:frame="1"/>
+        </w:rPr>
+        <w:t xml:space="preserve">Formula: </w:t>
+      </w:r>
+      <w:proofErr w:type="spellStart"/>
+      <w:r>
+        <w:rPr>
+          <w:rFonts w:ascii="Lucida Console" w:eastAsia="Times New Roman" w:hAnsi="Lucida Console" w:cs="Courier New"/>
+          <w:color w:val="000000"/>
+          <w:sz w:val="20"/>
+          <w:szCs w:val="20"/>
+          <w:bdr w:val="none" w:sz="0" w:space="0" w:color="auto" w:frame="1"/>
+        </w:rPr>
+        <w:t>therm_t</w:t>
+      </w:r>
+      <w:proofErr w:type="spellEnd"/>
+      <w:r>
+        <w:rPr>
+          <w:rFonts w:ascii="Lucida Console" w:eastAsia="Times New Roman" w:hAnsi="Lucida Console" w:cs="Courier New"/>
+          <w:color w:val="000000"/>
+          <w:sz w:val="20"/>
+          <w:szCs w:val="20"/>
+          <w:bdr w:val="none" w:sz="0" w:space="0" w:color="auto" w:frame="1"/>
+        </w:rPr>
+        <w:t xml:space="preserve"> ~ </w:t>
+      </w:r>
+      <w:proofErr w:type="spellStart"/>
+      <w:r>
+        <w:rPr>
+          <w:rFonts w:ascii="Lucida Console" w:eastAsia="Times New Roman" w:hAnsi="Lucida Console" w:cs="Courier New"/>
+          <w:color w:val="000000"/>
+          <w:sz w:val="20"/>
+          <w:szCs w:val="20"/>
+          <w:bdr w:val="none" w:sz="0" w:space="0" w:color="auto" w:frame="1"/>
+        </w:rPr>
+        <w:t>pos_beh</w:t>
+      </w:r>
+      <w:proofErr w:type="spellEnd"/>
+      <w:r>
+        <w:rPr>
+          <w:rFonts w:ascii="Lucida Console" w:eastAsia="Times New Roman" w:hAnsi="Lucida Console" w:cs="Courier New"/>
+          <w:color w:val="000000"/>
+          <w:sz w:val="20"/>
+          <w:szCs w:val="20"/>
+          <w:bdr w:val="none" w:sz="0" w:space="0" w:color="auto" w:frame="1"/>
+        </w:rPr>
+        <w:t xml:space="preserve"> + </w:t>
+      </w:r>
+      <w:proofErr w:type="spellStart"/>
+      <w:r>
+        <w:rPr>
+          <w:rFonts w:ascii="Lucida Console" w:eastAsia="Times New Roman" w:hAnsi="Lucida Console" w:cs="Courier New"/>
+          <w:color w:val="000000"/>
+          <w:sz w:val="20"/>
+          <w:szCs w:val="20"/>
+          <w:bdr w:val="none" w:sz="0" w:space="0" w:color="auto" w:frame="1"/>
+        </w:rPr>
+        <w:t>amb_t</w:t>
+      </w:r>
+      <w:proofErr w:type="spellEnd"/>
+      <w:r>
+        <w:rPr>
+          <w:rFonts w:ascii="Lucida Console" w:eastAsia="Times New Roman" w:hAnsi="Lucida Console" w:cs="Courier New"/>
+          <w:color w:val="000000"/>
+          <w:sz w:val="20"/>
+          <w:szCs w:val="20"/>
+          <w:bdr w:val="none" w:sz="0" w:space="0" w:color="auto" w:frame="1"/>
+        </w:rPr>
+        <w:t xml:space="preserve"> + sun + date + </w:t>
+      </w:r>
+      <w:proofErr w:type="spellStart"/>
+      <w:r>
+        <w:rPr>
+          <w:rFonts w:ascii="Lucida Console" w:eastAsia="Times New Roman" w:hAnsi="Lucida Console" w:cs="Courier New"/>
+          <w:color w:val="000000"/>
+          <w:sz w:val="20"/>
+          <w:szCs w:val="20"/>
+          <w:bdr w:val="none" w:sz="0" w:space="0" w:color="auto" w:frame="1"/>
+        </w:rPr>
+        <w:t>hab_type</w:t>
+      </w:r>
+      <w:proofErr w:type="spellEnd"/>
+      <w:r>
+        <w:rPr>
+          <w:rFonts w:ascii="Lucida Console" w:eastAsia="Times New Roman" w:hAnsi="Lucida Console" w:cs="Courier New"/>
+          <w:color w:val="000000"/>
+          <w:sz w:val="20"/>
+          <w:szCs w:val="20"/>
+          <w:bdr w:val="none" w:sz="0" w:space="0" w:color="auto" w:frame="1"/>
+        </w:rPr>
+        <w:t xml:space="preserve"> + (1 | individual)</w:t>
+      </w:r>
+    </w:p>
+    <w:p>
+      <w:pPr>
+        <w:shd w:val="clear" w:color="auto" w:fill="FFFFFF"/>
+        <w:tabs>
+          <w:tab w:val="left" w:pos="916"/>
+          <w:tab w:val="left" w:pos="1832"/>
+          <w:tab w:val="left" w:pos="2748"/>
+          <w:tab w:val="left" w:pos="3664"/>
+          <w:tab w:val="left" w:pos="4580"/>
+          <w:tab w:val="left" w:pos="5496"/>
+          <w:tab w:val="left" w:pos="6412"/>
+          <w:tab w:val="left" w:pos="7328"/>
+          <w:tab w:val="left" w:pos="8244"/>
+          <w:tab w:val="left" w:pos="9160"/>
+          <w:tab w:val="left" w:pos="10076"/>
+          <w:tab w:val="left" w:pos="10992"/>
+          <w:tab w:val="left" w:pos="11908"/>
+          <w:tab w:val="left" w:pos="12824"/>
+          <w:tab w:val="left" w:pos="13740"/>
+          <w:tab w:val="left" w:pos="14656"/>
+        </w:tabs>
+        <w:wordWrap w:val="0"/>
+        <w:spacing w:after="0" w:line="225" w:lineRule="atLeast"/>
+        <w:rPr>
+          <w:rFonts w:ascii="Lucida Console" w:eastAsia="Times New Roman" w:hAnsi="Lucida Console" w:cs="Courier New"/>
+          <w:color w:val="000000"/>
+          <w:sz w:val="20"/>
+          <w:szCs w:val="20"/>
+          <w:bdr w:val="none" w:sz="0" w:space="0" w:color="auto" w:frame="1"/>
+        </w:rPr>
+      </w:pPr>
+      <w:r>
+        <w:rPr>
+          <w:rFonts w:ascii="Lucida Console" w:eastAsia="Times New Roman" w:hAnsi="Lucida Console" w:cs="Courier New"/>
+          <w:color w:val="000000"/>
+          <w:sz w:val="20"/>
+          <w:szCs w:val="20"/>
+          <w:bdr w:val="none" w:sz="0" w:space="0" w:color="auto" w:frame="1"/>
+        </w:rPr>
+        <w:t xml:space="preserve">   Data: prelim_temp3</w:t>
+      </w:r>
+    </w:p>
+    <w:p>
+      <w:pPr>
+        <w:shd w:val="clear" w:color="auto" w:fill="FFFFFF"/>
+        <w:tabs>
+          <w:tab w:val="left" w:pos="916"/>
+          <w:tab w:val="left" w:pos="1832"/>
+          <w:tab w:val="left" w:pos="2748"/>
+          <w:tab w:val="left" w:pos="3664"/>
+          <w:tab w:val="left" w:pos="4580"/>
+          <w:tab w:val="left" w:pos="5496"/>
+          <w:tab w:val="left" w:pos="6412"/>
+          <w:tab w:val="left" w:pos="7328"/>
+          <w:tab w:val="left" w:pos="8244"/>
+          <w:tab w:val="left" w:pos="9160"/>
+          <w:tab w:val="left" w:pos="10076"/>
+          <w:tab w:val="left" w:pos="10992"/>
+          <w:tab w:val="left" w:pos="11908"/>
+          <w:tab w:val="left" w:pos="12824"/>
+          <w:tab w:val="left" w:pos="13740"/>
+          <w:tab w:val="left" w:pos="14656"/>
+        </w:tabs>
+        <w:wordWrap w:val="0"/>
+        <w:spacing w:after="0" w:line="225" w:lineRule="atLeast"/>
+        <w:rPr>
+          <w:rFonts w:ascii="Lucida Console" w:eastAsia="Times New Roman" w:hAnsi="Lucida Console" w:cs="Courier New"/>
+          <w:color w:val="000000"/>
+          <w:sz w:val="20"/>
+          <w:szCs w:val="20"/>
+          <w:bdr w:val="none" w:sz="0" w:space="0" w:color="auto" w:frame="1"/>
+        </w:rPr>
+      </w:pPr>
+    </w:p>
+    <w:p>
+      <w:pPr>
+        <w:shd w:val="clear" w:color="auto" w:fill="FFFFFF"/>
+        <w:tabs>
+          <w:tab w:val="left" w:pos="916"/>
+          <w:tab w:val="left" w:pos="1832"/>
+          <w:tab w:val="left" w:pos="2748"/>
+          <w:tab w:val="left" w:pos="3664"/>
+          <w:tab w:val="left" w:pos="4580"/>
+          <w:tab w:val="left" w:pos="5496"/>
+          <w:tab w:val="left" w:pos="6412"/>
+          <w:tab w:val="left" w:pos="7328"/>
+          <w:tab w:val="left" w:pos="8244"/>
+          <w:tab w:val="left" w:pos="9160"/>
+          <w:tab w:val="left" w:pos="10076"/>
+          <w:tab w:val="left" w:pos="10992"/>
+          <w:tab w:val="left" w:pos="11908"/>
+          <w:tab w:val="left" w:pos="12824"/>
+          <w:tab w:val="left" w:pos="13740"/>
+          <w:tab w:val="left" w:pos="14656"/>
+        </w:tabs>
+        <w:wordWrap w:val="0"/>
+        <w:spacing w:after="0" w:line="225" w:lineRule="atLeast"/>
+        <w:rPr>
+          <w:rFonts w:ascii="Lucida Console" w:eastAsia="Times New Roman" w:hAnsi="Lucida Console" w:cs="Courier New"/>
+          <w:color w:val="000000"/>
+          <w:sz w:val="20"/>
+          <w:szCs w:val="20"/>
+          <w:bdr w:val="none" w:sz="0" w:space="0" w:color="auto" w:frame="1"/>
+        </w:rPr>
+      </w:pPr>
+      <w:r>
+        <w:rPr>
+          <w:rFonts w:ascii="Lucida Console" w:eastAsia="Times New Roman" w:hAnsi="Lucida Console" w:cs="Courier New"/>
+          <w:color w:val="000000"/>
+          <w:sz w:val="20"/>
+          <w:szCs w:val="20"/>
+          <w:bdr w:val="none" w:sz="0" w:space="0" w:color="auto" w:frame="1"/>
+        </w:rPr>
+        <w:t>REML criterion at convergence: 3136.6</w:t>
+      </w:r>
+    </w:p>
+    <w:p>
+      <w:pPr>
+        <w:shd w:val="clear" w:color="auto" w:fill="FFFFFF"/>
+        <w:tabs>
+          <w:tab w:val="left" w:pos="916"/>
+          <w:tab w:val="left" w:pos="1832"/>
+          <w:tab w:val="left" w:pos="2748"/>
+          <w:tab w:val="left" w:pos="3664"/>
+          <w:tab w:val="left" w:pos="4580"/>
+          <w:tab w:val="left" w:pos="5496"/>
+          <w:tab w:val="left" w:pos="6412"/>
+          <w:tab w:val="left" w:pos="7328"/>
+          <w:tab w:val="left" w:pos="8244"/>
+          <w:tab w:val="left" w:pos="9160"/>
+          <w:tab w:val="left" w:pos="10076"/>
+          <w:tab w:val="left" w:pos="10992"/>
+          <w:tab w:val="left" w:pos="11908"/>
+          <w:tab w:val="left" w:pos="12824"/>
+          <w:tab w:val="left" w:pos="13740"/>
+          <w:tab w:val="left" w:pos="14656"/>
+        </w:tabs>
+        <w:wordWrap w:val="0"/>
+        <w:spacing w:after="0" w:line="225" w:lineRule="atLeast"/>
+        <w:rPr>
+          <w:rFonts w:ascii="Lucida Console" w:eastAsia="Times New Roman" w:hAnsi="Lucida Console" w:cs="Courier New"/>
+          <w:color w:val="000000"/>
+          <w:sz w:val="20"/>
+          <w:szCs w:val="20"/>
+          <w:bdr w:val="none" w:sz="0" w:space="0" w:color="auto" w:frame="1"/>
+        </w:rPr>
+      </w:pPr>
+    </w:p>
+    <w:p>
+      <w:pPr>
+        <w:shd w:val="clear" w:color="auto" w:fill="FFFFFF"/>
+        <w:tabs>
+          <w:tab w:val="left" w:pos="916"/>
+          <w:tab w:val="left" w:pos="1832"/>
+          <w:tab w:val="left" w:pos="2748"/>
+          <w:tab w:val="left" w:pos="3664"/>
+          <w:tab w:val="left" w:pos="4580"/>
+          <w:tab w:val="left" w:pos="5496"/>
+          <w:tab w:val="left" w:pos="6412"/>
+          <w:tab w:val="left" w:pos="7328"/>
+          <w:tab w:val="left" w:pos="8244"/>
+          <w:tab w:val="left" w:pos="9160"/>
+          <w:tab w:val="left" w:pos="10076"/>
+          <w:tab w:val="left" w:pos="10992"/>
+          <w:tab w:val="left" w:pos="11908"/>
+          <w:tab w:val="left" w:pos="12824"/>
+          <w:tab w:val="left" w:pos="13740"/>
+          <w:tab w:val="left" w:pos="14656"/>
+        </w:tabs>
+        <w:wordWrap w:val="0"/>
+        <w:spacing w:after="0" w:line="225" w:lineRule="atLeast"/>
+        <w:rPr>
+          <w:rFonts w:ascii="Lucida Console" w:eastAsia="Times New Roman" w:hAnsi="Lucida Console" w:cs="Courier New"/>
+          <w:color w:val="000000"/>
+          <w:sz w:val="20"/>
+          <w:szCs w:val="20"/>
+          <w:bdr w:val="none" w:sz="0" w:space="0" w:color="auto" w:frame="1"/>
+        </w:rPr>
+      </w:pPr>
+      <w:r>
+        <w:rPr>
+          <w:rFonts w:ascii="Lucida Console" w:eastAsia="Times New Roman" w:hAnsi="Lucida Console" w:cs="Courier New"/>
+          <w:color w:val="000000"/>
+          <w:sz w:val="20"/>
+          <w:szCs w:val="20"/>
+          <w:bdr w:val="none" w:sz="0" w:space="0" w:color="auto" w:frame="1"/>
+        </w:rPr>
+        <w:t xml:space="preserve">Scaled residuals: </w:t>
+      </w:r>
+    </w:p>
+    <w:p>
+      <w:pPr>
+        <w:shd w:val="clear" w:color="auto" w:fill="FFFFFF"/>
+        <w:tabs>
+          <w:tab w:val="left" w:pos="916"/>
+          <w:tab w:val="left" w:pos="1832"/>
+          <w:tab w:val="left" w:pos="2748"/>
+          <w:tab w:val="left" w:pos="3664"/>
+          <w:tab w:val="left" w:pos="4580"/>
+          <w:tab w:val="left" w:pos="5496"/>
+          <w:tab w:val="left" w:pos="6412"/>
+          <w:tab w:val="left" w:pos="7328"/>
+          <w:tab w:val="left" w:pos="8244"/>
+          <w:tab w:val="left" w:pos="9160"/>
+          <w:tab w:val="left" w:pos="10076"/>
+          <w:tab w:val="left" w:pos="10992"/>
+          <w:tab w:val="left" w:pos="11908"/>
+          <w:tab w:val="left" w:pos="12824"/>
+          <w:tab w:val="left" w:pos="13740"/>
+          <w:tab w:val="left" w:pos="14656"/>
+        </w:tabs>
+        <w:wordWrap w:val="0"/>
+        <w:spacing w:after="0" w:line="225" w:lineRule="atLeast"/>
+        <w:rPr>
+          <w:rFonts w:ascii="Lucida Console" w:eastAsia="Times New Roman" w:hAnsi="Lucida Console" w:cs="Courier New"/>
+          <w:color w:val="000000"/>
+          <w:sz w:val="20"/>
+          <w:szCs w:val="20"/>
+          <w:bdr w:val="none" w:sz="0" w:space="0" w:color="auto" w:frame="1"/>
+        </w:rPr>
+      </w:pPr>
+      <w:r>
+        <w:rPr>
+          <w:rFonts w:ascii="Lucida Console" w:eastAsia="Times New Roman" w:hAnsi="Lucida Console" w:cs="Courier New"/>
+          <w:color w:val="000000"/>
+          <w:sz w:val="20"/>
+          <w:szCs w:val="20"/>
+          <w:bdr w:val="none" w:sz="0" w:space="0" w:color="auto" w:frame="1"/>
+        </w:rPr>
+        <w:t xml:space="preserve">     Min       1Q   Median       3Q      Max </w:t>
+      </w:r>
+    </w:p>
+    <w:p>
+      <w:pPr>
+        <w:shd w:val="clear" w:color="auto" w:fill="FFFFFF"/>
+        <w:tabs>
+          <w:tab w:val="left" w:pos="916"/>
+          <w:tab w:val="left" w:pos="1832"/>
+          <w:tab w:val="left" w:pos="2748"/>
+          <w:tab w:val="left" w:pos="3664"/>
+          <w:tab w:val="left" w:pos="4580"/>
+          <w:tab w:val="left" w:pos="5496"/>
+          <w:tab w:val="left" w:pos="6412"/>
+          <w:tab w:val="left" w:pos="7328"/>
+          <w:tab w:val="left" w:pos="8244"/>
+          <w:tab w:val="left" w:pos="9160"/>
+          <w:tab w:val="left" w:pos="10076"/>
+          <w:tab w:val="left" w:pos="10992"/>
+          <w:tab w:val="left" w:pos="11908"/>
+          <w:tab w:val="left" w:pos="12824"/>
+          <w:tab w:val="left" w:pos="13740"/>
+          <w:tab w:val="left" w:pos="14656"/>
+        </w:tabs>
+        <w:wordWrap w:val="0"/>
+        <w:spacing w:after="0" w:line="225" w:lineRule="atLeast"/>
+        <w:rPr>
+          <w:rFonts w:ascii="Lucida Console" w:eastAsia="Times New Roman" w:hAnsi="Lucida Console" w:cs="Courier New"/>
+          <w:color w:val="000000"/>
+          <w:sz w:val="20"/>
+          <w:szCs w:val="20"/>
+          <w:bdr w:val="none" w:sz="0" w:space="0" w:color="auto" w:frame="1"/>
+        </w:rPr>
+      </w:pPr>
+      <w:r>
+        <w:rPr>
+          <w:rFonts w:ascii="Lucida Console" w:eastAsia="Times New Roman" w:hAnsi="Lucida Console" w:cs="Courier New"/>
+          <w:color w:val="000000"/>
+          <w:sz w:val="20"/>
+          <w:szCs w:val="20"/>
+          <w:bdr w:val="none" w:sz="0" w:space="0" w:color="auto" w:frame="1"/>
+        </w:rPr>
+        <w:t>-3.09586 -0.</w:t>
+      </w:r>
+      <w:proofErr w:type="gramStart"/>
+      <w:r>
+        <w:rPr>
+          <w:rFonts w:ascii="Lucida Console" w:eastAsia="Times New Roman" w:hAnsi="Lucida Console" w:cs="Courier New"/>
+          <w:color w:val="000000"/>
+          <w:sz w:val="20"/>
+          <w:szCs w:val="20"/>
+          <w:bdr w:val="none" w:sz="0" w:space="0" w:color="auto" w:frame="1"/>
+        </w:rPr>
+        <w:t>63182  0.03339</w:t>
+      </w:r>
+      <w:proofErr w:type="gramEnd"/>
+      <w:r>
+        <w:rPr>
+          <w:rFonts w:ascii="Lucida Console" w:eastAsia="Times New Roman" w:hAnsi="Lucida Console" w:cs="Courier New"/>
+          <w:color w:val="000000"/>
+          <w:sz w:val="20"/>
+          <w:szCs w:val="20"/>
+          <w:bdr w:val="none" w:sz="0" w:space="0" w:color="auto" w:frame="1"/>
+        </w:rPr>
+        <w:t xml:space="preserve">  0.61007  3.11176 </w:t>
+      </w:r>
+    </w:p>
+    <w:p>
+      <w:pPr>
+        <w:shd w:val="clear" w:color="auto" w:fill="FFFFFF"/>
+        <w:tabs>
+          <w:tab w:val="left" w:pos="916"/>
+          <w:tab w:val="left" w:pos="1832"/>
+          <w:tab w:val="left" w:pos="2748"/>
+          <w:tab w:val="left" w:pos="3664"/>
+          <w:tab w:val="left" w:pos="4580"/>
+          <w:tab w:val="left" w:pos="5496"/>
+          <w:tab w:val="left" w:pos="6412"/>
+          <w:tab w:val="left" w:pos="7328"/>
+          <w:tab w:val="left" w:pos="8244"/>
+          <w:tab w:val="left" w:pos="9160"/>
+          <w:tab w:val="left" w:pos="10076"/>
+          <w:tab w:val="left" w:pos="10992"/>
+          <w:tab w:val="left" w:pos="11908"/>
+          <w:tab w:val="left" w:pos="12824"/>
+          <w:tab w:val="left" w:pos="13740"/>
+          <w:tab w:val="left" w:pos="14656"/>
+        </w:tabs>
+        <w:wordWrap w:val="0"/>
+        <w:spacing w:after="0" w:line="225" w:lineRule="atLeast"/>
+        <w:rPr>
+          <w:rFonts w:ascii="Lucida Console" w:eastAsia="Times New Roman" w:hAnsi="Lucida Console" w:cs="Courier New"/>
+          <w:color w:val="000000"/>
+          <w:sz w:val="20"/>
+          <w:szCs w:val="20"/>
+          <w:bdr w:val="none" w:sz="0" w:space="0" w:color="auto" w:frame="1"/>
+        </w:rPr>
+      </w:pPr>
+    </w:p>
+    <w:p>
+      <w:pPr>
+        <w:shd w:val="clear" w:color="auto" w:fill="FFFFFF"/>
+        <w:tabs>
+          <w:tab w:val="left" w:pos="916"/>
+          <w:tab w:val="left" w:pos="1832"/>
+          <w:tab w:val="left" w:pos="2748"/>
+          <w:tab w:val="left" w:pos="3664"/>
+          <w:tab w:val="left" w:pos="4580"/>
+          <w:tab w:val="left" w:pos="5496"/>
+          <w:tab w:val="left" w:pos="6412"/>
+          <w:tab w:val="left" w:pos="7328"/>
+          <w:tab w:val="left" w:pos="8244"/>
+          <w:tab w:val="left" w:pos="9160"/>
+          <w:tab w:val="left" w:pos="10076"/>
+          <w:tab w:val="left" w:pos="10992"/>
+          <w:tab w:val="left" w:pos="11908"/>
+          <w:tab w:val="left" w:pos="12824"/>
+          <w:tab w:val="left" w:pos="13740"/>
+          <w:tab w:val="left" w:pos="14656"/>
+        </w:tabs>
+        <w:wordWrap w:val="0"/>
+        <w:spacing w:after="0" w:line="225" w:lineRule="atLeast"/>
+        <w:rPr>
+          <w:rFonts w:ascii="Lucida Console" w:eastAsia="Times New Roman" w:hAnsi="Lucida Console" w:cs="Courier New"/>
+          <w:color w:val="000000"/>
+          <w:sz w:val="20"/>
+          <w:szCs w:val="20"/>
+          <w:bdr w:val="none" w:sz="0" w:space="0" w:color="auto" w:frame="1"/>
+        </w:rPr>
+      </w:pPr>
+      <w:r>
+        <w:rPr>
+          <w:rFonts w:ascii="Lucida Console" w:eastAsia="Times New Roman" w:hAnsi="Lucida Console" w:cs="Courier New"/>
+          <w:color w:val="000000"/>
+          <w:sz w:val="20"/>
+          <w:szCs w:val="20"/>
+          <w:bdr w:val="none" w:sz="0" w:space="0" w:color="auto" w:frame="1"/>
+        </w:rPr>
+        <w:t>Random effects:</w:t>
+      </w:r>
+    </w:p>
+    <w:p>
+      <w:pPr>
+        <w:shd w:val="clear" w:color="auto" w:fill="FFFFFF"/>
+        <w:tabs>
+          <w:tab w:val="left" w:pos="916"/>
+          <w:tab w:val="left" w:pos="1832"/>
+          <w:tab w:val="left" w:pos="2748"/>
+          <w:tab w:val="left" w:pos="3664"/>
+          <w:tab w:val="left" w:pos="4580"/>
+          <w:tab w:val="left" w:pos="5496"/>
+          <w:tab w:val="left" w:pos="6412"/>
+          <w:tab w:val="left" w:pos="7328"/>
+          <w:tab w:val="left" w:pos="8244"/>
+          <w:tab w:val="left" w:pos="9160"/>
+          <w:tab w:val="left" w:pos="10076"/>
+          <w:tab w:val="left" w:pos="10992"/>
+          <w:tab w:val="left" w:pos="11908"/>
+          <w:tab w:val="left" w:pos="12824"/>
+          <w:tab w:val="left" w:pos="13740"/>
+          <w:tab w:val="left" w:pos="14656"/>
+        </w:tabs>
+        <w:wordWrap w:val="0"/>
+        <w:spacing w:after="0" w:line="225" w:lineRule="atLeast"/>
+        <w:rPr>
+          <w:rFonts w:ascii="Lucida Console" w:eastAsia="Times New Roman" w:hAnsi="Lucida Console" w:cs="Courier New"/>
+          <w:color w:val="000000"/>
+          <w:sz w:val="20"/>
+          <w:szCs w:val="20"/>
+          <w:bdr w:val="none" w:sz="0" w:space="0" w:color="auto" w:frame="1"/>
+        </w:rPr>
+      </w:pPr>
+      <w:r>
+        <w:rPr>
+          <w:rFonts w:ascii="Lucida Console" w:eastAsia="Times New Roman" w:hAnsi="Lucida Console" w:cs="Courier New"/>
+          <w:color w:val="000000"/>
+          <w:sz w:val="20"/>
+          <w:szCs w:val="20"/>
+          <w:bdr w:val="none" w:sz="0" w:space="0" w:color="auto" w:frame="1"/>
+        </w:rPr>
+        <w:t xml:space="preserve"> Groups     Name        Variance </w:t>
+      </w:r>
+      <w:proofErr w:type="spellStart"/>
+      <w:r>
+        <w:rPr>
+          <w:rFonts w:ascii="Lucida Console" w:eastAsia="Times New Roman" w:hAnsi="Lucida Console" w:cs="Courier New"/>
+          <w:color w:val="000000"/>
+          <w:sz w:val="20"/>
+          <w:szCs w:val="20"/>
+          <w:bdr w:val="none" w:sz="0" w:space="0" w:color="auto" w:frame="1"/>
+        </w:rPr>
+        <w:t>Std.Dev</w:t>
+      </w:r>
+      <w:proofErr w:type="spellEnd"/>
+      <w:r>
+        <w:rPr>
+          <w:rFonts w:ascii="Lucida Console" w:eastAsia="Times New Roman" w:hAnsi="Lucida Console" w:cs="Courier New"/>
+          <w:color w:val="000000"/>
+          <w:sz w:val="20"/>
+          <w:szCs w:val="20"/>
+          <w:bdr w:val="none" w:sz="0" w:space="0" w:color="auto" w:frame="1"/>
+        </w:rPr>
+        <w:t>.</w:t>
+      </w:r>
+    </w:p>
+    <w:p>
+      <w:pPr>
+        <w:shd w:val="clear" w:color="auto" w:fill="FFFFFF"/>
+        <w:tabs>
+          <w:tab w:val="left" w:pos="916"/>
+          <w:tab w:val="left" w:pos="1832"/>
+          <w:tab w:val="left" w:pos="2748"/>
+          <w:tab w:val="left" w:pos="3664"/>
+          <w:tab w:val="left" w:pos="4580"/>
+          <w:tab w:val="left" w:pos="5496"/>
+          <w:tab w:val="left" w:pos="6412"/>
+          <w:tab w:val="left" w:pos="7328"/>
+          <w:tab w:val="left" w:pos="8244"/>
+          <w:tab w:val="left" w:pos="9160"/>
+          <w:tab w:val="left" w:pos="10076"/>
+          <w:tab w:val="left" w:pos="10992"/>
+          <w:tab w:val="left" w:pos="11908"/>
+          <w:tab w:val="left" w:pos="12824"/>
+          <w:tab w:val="left" w:pos="13740"/>
+          <w:tab w:val="left" w:pos="14656"/>
+        </w:tabs>
+        <w:wordWrap w:val="0"/>
+        <w:spacing w:after="0" w:line="225" w:lineRule="atLeast"/>
+        <w:rPr>
+          <w:rFonts w:ascii="Lucida Console" w:eastAsia="Times New Roman" w:hAnsi="Lucida Console" w:cs="Courier New"/>
+          <w:color w:val="000000"/>
+          <w:sz w:val="20"/>
+          <w:szCs w:val="20"/>
+          <w:bdr w:val="none" w:sz="0" w:space="0" w:color="auto" w:frame="1"/>
+        </w:rPr>
+      </w:pPr>
+      <w:r>
+        <w:rPr>
+          <w:rFonts w:ascii="Lucida Console" w:eastAsia="Times New Roman" w:hAnsi="Lucida Console" w:cs="Courier New"/>
+          <w:color w:val="000000"/>
+          <w:sz w:val="20"/>
+          <w:szCs w:val="20"/>
+          <w:bdr w:val="none" w:sz="0" w:space="0" w:color="auto" w:frame="1"/>
+        </w:rPr>
+        <w:t xml:space="preserve"> individual (Intercept) 0.3808   0.6171  </w:t>
+      </w:r>
+    </w:p>
+    <w:p>
+      <w:pPr>
+        <w:shd w:val="clear" w:color="auto" w:fill="FFFFFF"/>
+        <w:tabs>
+          <w:tab w:val="left" w:pos="916"/>
+          <w:tab w:val="left" w:pos="1832"/>
+          <w:tab w:val="left" w:pos="2748"/>
+          <w:tab w:val="left" w:pos="3664"/>
+          <w:tab w:val="left" w:pos="4580"/>
+          <w:tab w:val="left" w:pos="5496"/>
+          <w:tab w:val="left" w:pos="6412"/>
+          <w:tab w:val="left" w:pos="7328"/>
+          <w:tab w:val="left" w:pos="8244"/>
+          <w:tab w:val="left" w:pos="9160"/>
+          <w:tab w:val="left" w:pos="10076"/>
+          <w:tab w:val="left" w:pos="10992"/>
+          <w:tab w:val="left" w:pos="11908"/>
+          <w:tab w:val="left" w:pos="12824"/>
+          <w:tab w:val="left" w:pos="13740"/>
+          <w:tab w:val="left" w:pos="14656"/>
+        </w:tabs>
+        <w:wordWrap w:val="0"/>
+        <w:spacing w:after="0" w:line="225" w:lineRule="atLeast"/>
+        <w:rPr>
+          <w:rFonts w:ascii="Lucida Console" w:eastAsia="Times New Roman" w:hAnsi="Lucida Console" w:cs="Courier New"/>
+          <w:color w:val="000000"/>
+          <w:sz w:val="20"/>
+          <w:szCs w:val="20"/>
+          <w:bdr w:val="none" w:sz="0" w:space="0" w:color="auto" w:frame="1"/>
+        </w:rPr>
+      </w:pPr>
+      <w:r>
+        <w:rPr>
+          <w:rFonts w:ascii="Lucida Console" w:eastAsia="Times New Roman" w:hAnsi="Lucida Console" w:cs="Courier New"/>
+          <w:color w:val="000000"/>
+          <w:sz w:val="20"/>
+          <w:szCs w:val="20"/>
+          <w:bdr w:val="none" w:sz="0" w:space="0" w:color="auto" w:frame="1"/>
+        </w:rPr>
+        <w:t xml:space="preserve"> Residual               2.7360   1.6541  </w:t>
+      </w:r>
+    </w:p>
+    <w:p>
+      <w:pPr>
+        <w:shd w:val="clear" w:color="auto" w:fill="FFFFFF"/>
+        <w:tabs>
+          <w:tab w:val="left" w:pos="916"/>
+          <w:tab w:val="left" w:pos="1832"/>
+          <w:tab w:val="left" w:pos="2748"/>
+          <w:tab w:val="left" w:pos="3664"/>
+          <w:tab w:val="left" w:pos="4580"/>
+          <w:tab w:val="left" w:pos="5496"/>
+          <w:tab w:val="left" w:pos="6412"/>
+          <w:tab w:val="left" w:pos="7328"/>
+          <w:tab w:val="left" w:pos="8244"/>
+          <w:tab w:val="left" w:pos="9160"/>
+          <w:tab w:val="left" w:pos="10076"/>
+          <w:tab w:val="left" w:pos="10992"/>
+          <w:tab w:val="left" w:pos="11908"/>
+          <w:tab w:val="left" w:pos="12824"/>
+          <w:tab w:val="left" w:pos="13740"/>
+          <w:tab w:val="left" w:pos="14656"/>
+        </w:tabs>
+        <w:wordWrap w:val="0"/>
+        <w:spacing w:after="0" w:line="225" w:lineRule="atLeast"/>
+        <w:rPr>
+          <w:rFonts w:ascii="Lucida Console" w:eastAsia="Times New Roman" w:hAnsi="Lucida Console" w:cs="Courier New"/>
+          <w:color w:val="000000"/>
+          <w:sz w:val="20"/>
+          <w:szCs w:val="20"/>
+          <w:bdr w:val="none" w:sz="0" w:space="0" w:color="auto" w:frame="1"/>
+        </w:rPr>
+      </w:pPr>
+      <w:r>
+        <w:rPr>
+          <w:rFonts w:ascii="Lucida Console" w:eastAsia="Times New Roman" w:hAnsi="Lucida Console" w:cs="Courier New"/>
+          <w:color w:val="000000"/>
+          <w:sz w:val="20"/>
+          <w:szCs w:val="20"/>
+          <w:bdr w:val="none" w:sz="0" w:space="0" w:color="auto" w:frame="1"/>
+        </w:rPr>
+        <w:t xml:space="preserve">Number of </w:t>
+      </w:r>
+      <w:proofErr w:type="spellStart"/>
+      <w:r>
+        <w:rPr>
+          <w:rFonts w:ascii="Lucida Console" w:eastAsia="Times New Roman" w:hAnsi="Lucida Console" w:cs="Courier New"/>
+          <w:color w:val="000000"/>
+          <w:sz w:val="20"/>
+          <w:szCs w:val="20"/>
+          <w:bdr w:val="none" w:sz="0" w:space="0" w:color="auto" w:frame="1"/>
+        </w:rPr>
+        <w:t>obs</w:t>
+      </w:r>
+      <w:proofErr w:type="spellEnd"/>
+      <w:r>
+        <w:rPr>
+          <w:rFonts w:ascii="Lucida Console" w:eastAsia="Times New Roman" w:hAnsi="Lucida Console" w:cs="Courier New"/>
+          <w:color w:val="000000"/>
+          <w:sz w:val="20"/>
+          <w:szCs w:val="20"/>
+          <w:bdr w:val="none" w:sz="0" w:space="0" w:color="auto" w:frame="1"/>
+        </w:rPr>
+        <w:t>: 804, groups:  individual, 12</w:t>
+      </w:r>
+    </w:p>
+    <w:p>
+      <w:pPr>
+        <w:shd w:val="clear" w:color="auto" w:fill="FFFFFF"/>
+        <w:tabs>
+          <w:tab w:val="left" w:pos="916"/>
+          <w:tab w:val="left" w:pos="1832"/>
+          <w:tab w:val="left" w:pos="2748"/>
+          <w:tab w:val="left" w:pos="3664"/>
+          <w:tab w:val="left" w:pos="4580"/>
+          <w:tab w:val="left" w:pos="5496"/>
+          <w:tab w:val="left" w:pos="6412"/>
+          <w:tab w:val="left" w:pos="7328"/>
+          <w:tab w:val="left" w:pos="8244"/>
+          <w:tab w:val="left" w:pos="9160"/>
+          <w:tab w:val="left" w:pos="10076"/>
+          <w:tab w:val="left" w:pos="10992"/>
+          <w:tab w:val="left" w:pos="11908"/>
+          <w:tab w:val="left" w:pos="12824"/>
+          <w:tab w:val="left" w:pos="13740"/>
+          <w:tab w:val="left" w:pos="14656"/>
+        </w:tabs>
+        <w:wordWrap w:val="0"/>
+        <w:spacing w:after="0" w:line="225" w:lineRule="atLeast"/>
+        <w:rPr>
+          <w:rFonts w:ascii="Lucida Console" w:eastAsia="Times New Roman" w:hAnsi="Lucida Console" w:cs="Courier New"/>
+          <w:color w:val="000000"/>
+          <w:sz w:val="20"/>
+          <w:szCs w:val="20"/>
+          <w:bdr w:val="none" w:sz="0" w:space="0" w:color="auto" w:frame="1"/>
+        </w:rPr>
+      </w:pPr>
+    </w:p>
+    <w:p>
+      <w:pPr>
+        <w:shd w:val="clear" w:color="auto" w:fill="FFFFFF"/>
+        <w:tabs>
+          <w:tab w:val="left" w:pos="916"/>
+          <w:tab w:val="left" w:pos="1832"/>
+          <w:tab w:val="left" w:pos="2748"/>
+          <w:tab w:val="left" w:pos="3664"/>
+          <w:tab w:val="left" w:pos="4580"/>
+          <w:tab w:val="left" w:pos="5496"/>
+          <w:tab w:val="left" w:pos="6412"/>
+          <w:tab w:val="left" w:pos="7328"/>
+          <w:tab w:val="left" w:pos="8244"/>
+          <w:tab w:val="left" w:pos="9160"/>
+          <w:tab w:val="left" w:pos="10076"/>
+          <w:tab w:val="left" w:pos="10992"/>
+          <w:tab w:val="left" w:pos="11908"/>
+          <w:tab w:val="left" w:pos="12824"/>
+          <w:tab w:val="left" w:pos="13740"/>
+          <w:tab w:val="left" w:pos="14656"/>
+        </w:tabs>
+        <w:wordWrap w:val="0"/>
+        <w:spacing w:after="0" w:line="225" w:lineRule="atLeast"/>
+        <w:rPr>
+          <w:rFonts w:ascii="Lucida Console" w:eastAsia="Times New Roman" w:hAnsi="Lucida Console" w:cs="Courier New"/>
+          <w:color w:val="000000"/>
+          <w:sz w:val="20"/>
+          <w:szCs w:val="20"/>
+          <w:bdr w:val="none" w:sz="0" w:space="0" w:color="auto" w:frame="1"/>
+        </w:rPr>
+      </w:pPr>
+      <w:r>
+        <w:rPr>
+          <w:rFonts w:ascii="Lucida Console" w:eastAsia="Times New Roman" w:hAnsi="Lucida Console" w:cs="Courier New"/>
+          <w:color w:val="000000"/>
+          <w:sz w:val="20"/>
+          <w:szCs w:val="20"/>
+          <w:bdr w:val="none" w:sz="0" w:space="0" w:color="auto" w:frame="1"/>
+        </w:rPr>
+        <w:t>Fixed effects:</w:t>
+      </w:r>
+    </w:p>
+    <w:p>
+      <w:pPr>
+        <w:shd w:val="clear" w:color="auto" w:fill="FFFFFF"/>
+        <w:tabs>
+          <w:tab w:val="left" w:pos="916"/>
+          <w:tab w:val="left" w:pos="1832"/>
+          <w:tab w:val="left" w:pos="2748"/>
+          <w:tab w:val="left" w:pos="3664"/>
+          <w:tab w:val="left" w:pos="4580"/>
+          <w:tab w:val="left" w:pos="5496"/>
+          <w:tab w:val="left" w:pos="6412"/>
+          <w:tab w:val="left" w:pos="7328"/>
+          <w:tab w:val="left" w:pos="8244"/>
+          <w:tab w:val="left" w:pos="9160"/>
+          <w:tab w:val="left" w:pos="10076"/>
+          <w:tab w:val="left" w:pos="10992"/>
+          <w:tab w:val="left" w:pos="11908"/>
+          <w:tab w:val="left" w:pos="12824"/>
+          <w:tab w:val="left" w:pos="13740"/>
+          <w:tab w:val="left" w:pos="14656"/>
+        </w:tabs>
+        <w:wordWrap w:val="0"/>
+        <w:spacing w:after="0" w:line="225" w:lineRule="atLeast"/>
+        <w:rPr>
+          <w:rFonts w:ascii="Lucida Console" w:eastAsia="Times New Roman" w:hAnsi="Lucida Console" w:cs="Courier New"/>
+          <w:color w:val="000000"/>
+          <w:sz w:val="20"/>
+          <w:szCs w:val="20"/>
+          <w:bdr w:val="none" w:sz="0" w:space="0" w:color="auto" w:frame="1"/>
+        </w:rPr>
+      </w:pPr>
+      <w:r>
+        <w:rPr>
+          <w:rFonts w:ascii="Lucida Console" w:eastAsia="Times New Roman" w:hAnsi="Lucida Console" w:cs="Courier New"/>
+          <w:color w:val="000000"/>
+          <w:sz w:val="20"/>
+          <w:szCs w:val="20"/>
+          <w:bdr w:val="none" w:sz="0" w:space="0" w:color="auto" w:frame="1"/>
+        </w:rPr>
+        <w:t xml:space="preserve">               Estimate Std. Error t value</w:t>
+      </w:r>
+    </w:p>
+    <w:p>
+      <w:pPr>
+        <w:shd w:val="clear" w:color="auto" w:fill="FFFFFF"/>
+        <w:tabs>
+          <w:tab w:val="left" w:pos="916"/>
+          <w:tab w:val="left" w:pos="1832"/>
+          <w:tab w:val="left" w:pos="2748"/>
+          <w:tab w:val="left" w:pos="3664"/>
+          <w:tab w:val="left" w:pos="4580"/>
+          <w:tab w:val="left" w:pos="5496"/>
+          <w:tab w:val="left" w:pos="6412"/>
+          <w:tab w:val="left" w:pos="7328"/>
+          <w:tab w:val="left" w:pos="8244"/>
+          <w:tab w:val="left" w:pos="9160"/>
+          <w:tab w:val="left" w:pos="10076"/>
+          <w:tab w:val="left" w:pos="10992"/>
+          <w:tab w:val="left" w:pos="11908"/>
+          <w:tab w:val="left" w:pos="12824"/>
+          <w:tab w:val="left" w:pos="13740"/>
+          <w:tab w:val="left" w:pos="14656"/>
+        </w:tabs>
+        <w:wordWrap w:val="0"/>
+        <w:spacing w:after="0" w:line="225" w:lineRule="atLeast"/>
+        <w:rPr>
+          <w:rFonts w:ascii="Lucida Console" w:eastAsia="Times New Roman" w:hAnsi="Lucida Console" w:cs="Courier New"/>
+          <w:color w:val="000000"/>
+          <w:sz w:val="20"/>
+          <w:szCs w:val="20"/>
+          <w:bdr w:val="none" w:sz="0" w:space="0" w:color="auto" w:frame="1"/>
+        </w:rPr>
+      </w:pPr>
+      <w:r>
+        <w:rPr>
+          <w:rFonts w:ascii="Lucida Console" w:eastAsia="Times New Roman" w:hAnsi="Lucida Console" w:cs="Courier New"/>
+          <w:color w:val="000000"/>
+          <w:sz w:val="20"/>
+          <w:szCs w:val="20"/>
+          <w:bdr w:val="none" w:sz="0" w:space="0" w:color="auto" w:frame="1"/>
+        </w:rPr>
+        <w:t>(</w:t>
+      </w:r>
+      <w:proofErr w:type="gramStart"/>
+      <w:r>
+        <w:rPr>
+          <w:rFonts w:ascii="Lucida Console" w:eastAsia="Times New Roman" w:hAnsi="Lucida Console" w:cs="Courier New"/>
+          <w:color w:val="000000"/>
+          <w:sz w:val="20"/>
+          <w:szCs w:val="20"/>
+          <w:bdr w:val="none" w:sz="0" w:space="0" w:color="auto" w:frame="1"/>
+        </w:rPr>
+        <w:t>Intercept)  616.260530</w:t>
+      </w:r>
+      <w:proofErr w:type="gramEnd"/>
+      <w:r>
+        <w:rPr>
+          <w:rFonts w:ascii="Lucida Console" w:eastAsia="Times New Roman" w:hAnsi="Lucida Console" w:cs="Courier New"/>
+          <w:color w:val="000000"/>
+          <w:sz w:val="20"/>
+          <w:szCs w:val="20"/>
+          <w:bdr w:val="none" w:sz="0" w:space="0" w:color="auto" w:frame="1"/>
+        </w:rPr>
+        <w:t xml:space="preserve"> 127.028297   4.851</w:t>
+      </w:r>
+    </w:p>
+    <w:p>
+      <w:pPr>
+        <w:shd w:val="clear" w:color="auto" w:fill="FFFFFF"/>
+        <w:tabs>
+          <w:tab w:val="left" w:pos="916"/>
+          <w:tab w:val="left" w:pos="1832"/>
+          <w:tab w:val="left" w:pos="2748"/>
+          <w:tab w:val="left" w:pos="3664"/>
+          <w:tab w:val="left" w:pos="4580"/>
+          <w:tab w:val="left" w:pos="5496"/>
+          <w:tab w:val="left" w:pos="6412"/>
+          <w:tab w:val="left" w:pos="7328"/>
+          <w:tab w:val="left" w:pos="8244"/>
+          <w:tab w:val="left" w:pos="9160"/>
+          <w:tab w:val="left" w:pos="10076"/>
+          <w:tab w:val="left" w:pos="10992"/>
+          <w:tab w:val="left" w:pos="11908"/>
+          <w:tab w:val="left" w:pos="12824"/>
+          <w:tab w:val="left" w:pos="13740"/>
+          <w:tab w:val="left" w:pos="14656"/>
+        </w:tabs>
+        <w:wordWrap w:val="0"/>
+        <w:spacing w:after="0" w:line="225" w:lineRule="atLeast"/>
+        <w:rPr>
+          <w:rFonts w:ascii="Lucida Console" w:eastAsia="Times New Roman" w:hAnsi="Lucida Console" w:cs="Courier New"/>
+          <w:color w:val="000000"/>
+          <w:sz w:val="20"/>
+          <w:szCs w:val="20"/>
+          <w:highlight w:val="yellow"/>
+          <w:bdr w:val="none" w:sz="0" w:space="0" w:color="auto" w:frame="1"/>
+        </w:rPr>
+      </w:pPr>
+      <w:proofErr w:type="spellStart"/>
+      <w:r>
+        <w:rPr>
+          <w:rFonts w:ascii="Lucida Console" w:eastAsia="Times New Roman" w:hAnsi="Lucida Console" w:cs="Courier New"/>
+          <w:color w:val="000000"/>
+          <w:sz w:val="20"/>
+          <w:szCs w:val="20"/>
+          <w:highlight w:val="yellow"/>
+          <w:bdr w:val="none" w:sz="0" w:space="0" w:color="auto" w:frame="1"/>
+        </w:rPr>
+        <w:t>pos_behLy</w:t>
+      </w:r>
+      <w:proofErr w:type="spellEnd"/>
+      <w:r>
+        <w:rPr>
+          <w:rFonts w:ascii="Lucida Console" w:eastAsia="Times New Roman" w:hAnsi="Lucida Console" w:cs="Courier New"/>
+          <w:color w:val="000000"/>
+          <w:sz w:val="20"/>
+          <w:szCs w:val="20"/>
+          <w:highlight w:val="yellow"/>
+          <w:bdr w:val="none" w:sz="0" w:space="0" w:color="auto" w:frame="1"/>
+        </w:rPr>
+        <w:t xml:space="preserve">     -1.465106   </w:t>
+      </w:r>
+      <w:proofErr w:type="gramStart"/>
+      <w:r>
+        <w:rPr>
+          <w:rFonts w:ascii="Lucida Console" w:eastAsia="Times New Roman" w:hAnsi="Lucida Console" w:cs="Courier New"/>
+          <w:color w:val="000000"/>
+          <w:sz w:val="20"/>
+          <w:szCs w:val="20"/>
+          <w:highlight w:val="yellow"/>
+          <w:bdr w:val="none" w:sz="0" w:space="0" w:color="auto" w:frame="1"/>
+        </w:rPr>
+        <w:t>0.321709  -</w:t>
+      </w:r>
+      <w:proofErr w:type="gramEnd"/>
+      <w:r>
+        <w:rPr>
+          <w:rFonts w:ascii="Lucida Console" w:eastAsia="Times New Roman" w:hAnsi="Lucida Console" w:cs="Courier New"/>
+          <w:color w:val="000000"/>
+          <w:sz w:val="20"/>
+          <w:szCs w:val="20"/>
+          <w:highlight w:val="yellow"/>
+          <w:bdr w:val="none" w:sz="0" w:space="0" w:color="auto" w:frame="1"/>
+        </w:rPr>
+        <w:t>4.554</w:t>
+      </w:r>
+    </w:p>
+    <w:p>
+      <w:pPr>
+        <w:shd w:val="clear" w:color="auto" w:fill="FFFFFF"/>
+        <w:tabs>
+          <w:tab w:val="left" w:pos="916"/>
+          <w:tab w:val="left" w:pos="1832"/>
+          <w:tab w:val="left" w:pos="2748"/>
+          <w:tab w:val="left" w:pos="3664"/>
+          <w:tab w:val="left" w:pos="4580"/>
+          <w:tab w:val="left" w:pos="5496"/>
+          <w:tab w:val="left" w:pos="6412"/>
+          <w:tab w:val="left" w:pos="7328"/>
+          <w:tab w:val="left" w:pos="8244"/>
+          <w:tab w:val="left" w:pos="9160"/>
+          <w:tab w:val="left" w:pos="10076"/>
+          <w:tab w:val="left" w:pos="10992"/>
+          <w:tab w:val="left" w:pos="11908"/>
+          <w:tab w:val="left" w:pos="12824"/>
+          <w:tab w:val="left" w:pos="13740"/>
+          <w:tab w:val="left" w:pos="14656"/>
+        </w:tabs>
+        <w:wordWrap w:val="0"/>
+        <w:spacing w:after="0" w:line="225" w:lineRule="atLeast"/>
+        <w:rPr>
+          <w:rFonts w:ascii="Lucida Console" w:eastAsia="Times New Roman" w:hAnsi="Lucida Console" w:cs="Courier New"/>
+          <w:color w:val="000000"/>
+          <w:sz w:val="20"/>
+          <w:szCs w:val="20"/>
+          <w:highlight w:val="cyan"/>
+          <w:bdr w:val="none" w:sz="0" w:space="0" w:color="auto" w:frame="1"/>
+        </w:rPr>
+      </w:pPr>
+      <w:proofErr w:type="spellStart"/>
+      <w:r>
+        <w:rPr>
+          <w:rFonts w:ascii="Lucida Console" w:eastAsia="Times New Roman" w:hAnsi="Lucida Console" w:cs="Courier New"/>
+          <w:color w:val="000000"/>
+          <w:sz w:val="20"/>
+          <w:szCs w:val="20"/>
+          <w:highlight w:val="cyan"/>
+          <w:bdr w:val="none" w:sz="0" w:space="0" w:color="auto" w:frame="1"/>
+        </w:rPr>
+        <w:t>pos_behSt</w:t>
+      </w:r>
+      <w:proofErr w:type="spellEnd"/>
+      <w:r>
+        <w:rPr>
+          <w:rFonts w:ascii="Lucida Console" w:eastAsia="Times New Roman" w:hAnsi="Lucida Console" w:cs="Courier New"/>
+          <w:color w:val="000000"/>
+          <w:sz w:val="20"/>
+          <w:szCs w:val="20"/>
+          <w:highlight w:val="cyan"/>
+          <w:bdr w:val="none" w:sz="0" w:space="0" w:color="auto" w:frame="1"/>
+        </w:rPr>
+        <w:t xml:space="preserve">     -0.108881   </w:t>
+      </w:r>
+      <w:proofErr w:type="gramStart"/>
+      <w:r>
+        <w:rPr>
+          <w:rFonts w:ascii="Lucida Console" w:eastAsia="Times New Roman" w:hAnsi="Lucida Console" w:cs="Courier New"/>
+          <w:color w:val="000000"/>
+          <w:sz w:val="20"/>
+          <w:szCs w:val="20"/>
+          <w:highlight w:val="cyan"/>
+          <w:bdr w:val="none" w:sz="0" w:space="0" w:color="auto" w:frame="1"/>
+        </w:rPr>
+        <w:t>0.259509  -</w:t>
+      </w:r>
+      <w:proofErr w:type="gramEnd"/>
+      <w:r>
+        <w:rPr>
+          <w:rFonts w:ascii="Lucida Console" w:eastAsia="Times New Roman" w:hAnsi="Lucida Console" w:cs="Courier New"/>
+          <w:color w:val="000000"/>
+          <w:sz w:val="20"/>
+          <w:szCs w:val="20"/>
+          <w:highlight w:val="cyan"/>
+          <w:bdr w:val="none" w:sz="0" w:space="0" w:color="auto" w:frame="1"/>
+        </w:rPr>
+        <w:t>0.420</w:t>
+      </w:r>
+    </w:p>
+    <w:p>
+      <w:pPr>
+        <w:shd w:val="clear" w:color="auto" w:fill="FFFFFF"/>
+        <w:tabs>
+          <w:tab w:val="left" w:pos="916"/>
+          <w:tab w:val="left" w:pos="1832"/>
+          <w:tab w:val="left" w:pos="2748"/>
+          <w:tab w:val="left" w:pos="3664"/>
+          <w:tab w:val="left" w:pos="4580"/>
+          <w:tab w:val="left" w:pos="5496"/>
+          <w:tab w:val="left" w:pos="6412"/>
+          <w:tab w:val="left" w:pos="7328"/>
+          <w:tab w:val="left" w:pos="8244"/>
+          <w:tab w:val="left" w:pos="9160"/>
+          <w:tab w:val="left" w:pos="10076"/>
+          <w:tab w:val="left" w:pos="10992"/>
+          <w:tab w:val="left" w:pos="11908"/>
+          <w:tab w:val="left" w:pos="12824"/>
+          <w:tab w:val="left" w:pos="13740"/>
+          <w:tab w:val="left" w:pos="14656"/>
+        </w:tabs>
+        <w:wordWrap w:val="0"/>
+        <w:spacing w:after="0" w:line="225" w:lineRule="atLeast"/>
+        <w:rPr>
+          <w:rFonts w:ascii="Lucida Console" w:eastAsia="Times New Roman" w:hAnsi="Lucida Console" w:cs="Courier New"/>
+          <w:color w:val="000000"/>
+          <w:sz w:val="20"/>
+          <w:szCs w:val="20"/>
+          <w:highlight w:val="cyan"/>
+          <w:bdr w:val="none" w:sz="0" w:space="0" w:color="auto" w:frame="1"/>
+        </w:rPr>
+      </w:pPr>
+      <w:proofErr w:type="spellStart"/>
+      <w:r>
+        <w:rPr>
+          <w:rFonts w:ascii="Lucida Console" w:eastAsia="Times New Roman" w:hAnsi="Lucida Console" w:cs="Courier New"/>
+          <w:color w:val="000000"/>
+          <w:sz w:val="20"/>
+          <w:szCs w:val="20"/>
+          <w:highlight w:val="cyan"/>
+          <w:bdr w:val="none" w:sz="0" w:space="0" w:color="auto" w:frame="1"/>
+        </w:rPr>
+        <w:t>pos_behQW</w:t>
+      </w:r>
+      <w:proofErr w:type="spellEnd"/>
+      <w:r>
+        <w:rPr>
+          <w:rFonts w:ascii="Lucida Console" w:eastAsia="Times New Roman" w:hAnsi="Lucida Console" w:cs="Courier New"/>
+          <w:color w:val="000000"/>
+          <w:sz w:val="20"/>
+          <w:szCs w:val="20"/>
+          <w:highlight w:val="cyan"/>
+          <w:bdr w:val="none" w:sz="0" w:space="0" w:color="auto" w:frame="1"/>
+        </w:rPr>
+        <w:t xml:space="preserve">     -0.189019   </w:t>
+      </w:r>
+      <w:proofErr w:type="gramStart"/>
+      <w:r>
+        <w:rPr>
+          <w:rFonts w:ascii="Lucida Console" w:eastAsia="Times New Roman" w:hAnsi="Lucida Console" w:cs="Courier New"/>
+          <w:color w:val="000000"/>
+          <w:sz w:val="20"/>
+          <w:szCs w:val="20"/>
+          <w:highlight w:val="cyan"/>
+          <w:bdr w:val="none" w:sz="0" w:space="0" w:color="auto" w:frame="1"/>
+        </w:rPr>
+        <w:t>0.274776  -</w:t>
+      </w:r>
+      <w:proofErr w:type="gramEnd"/>
+      <w:r>
+        <w:rPr>
+          <w:rFonts w:ascii="Lucida Console" w:eastAsia="Times New Roman" w:hAnsi="Lucida Console" w:cs="Courier New"/>
+          <w:color w:val="000000"/>
+          <w:sz w:val="20"/>
+          <w:szCs w:val="20"/>
+          <w:highlight w:val="cyan"/>
+          <w:bdr w:val="none" w:sz="0" w:space="0" w:color="auto" w:frame="1"/>
+        </w:rPr>
+        <w:t>0.688</w:t>
+      </w:r>
+    </w:p>
+    <w:p>
+      <w:pPr>
+        <w:shd w:val="clear" w:color="auto" w:fill="FFFFFF"/>
+        <w:tabs>
+          <w:tab w:val="left" w:pos="916"/>
+          <w:tab w:val="left" w:pos="1832"/>
+          <w:tab w:val="left" w:pos="2748"/>
+          <w:tab w:val="left" w:pos="3664"/>
+          <w:tab w:val="left" w:pos="4580"/>
+          <w:tab w:val="left" w:pos="5496"/>
+          <w:tab w:val="left" w:pos="6412"/>
+          <w:tab w:val="left" w:pos="7328"/>
+          <w:tab w:val="left" w:pos="8244"/>
+          <w:tab w:val="left" w:pos="9160"/>
+          <w:tab w:val="left" w:pos="10076"/>
+          <w:tab w:val="left" w:pos="10992"/>
+          <w:tab w:val="left" w:pos="11908"/>
+          <w:tab w:val="left" w:pos="12824"/>
+          <w:tab w:val="left" w:pos="13740"/>
+          <w:tab w:val="left" w:pos="14656"/>
+        </w:tabs>
+        <w:wordWrap w:val="0"/>
+        <w:spacing w:after="0" w:line="225" w:lineRule="atLeast"/>
+        <w:rPr>
+          <w:rFonts w:ascii="Lucida Console" w:eastAsia="Times New Roman" w:hAnsi="Lucida Console" w:cs="Courier New"/>
+          <w:color w:val="000000"/>
+          <w:sz w:val="20"/>
+          <w:szCs w:val="20"/>
+          <w:highlight w:val="yellow"/>
+          <w:bdr w:val="none" w:sz="0" w:space="0" w:color="auto" w:frame="1"/>
+        </w:rPr>
+      </w:pPr>
+      <w:bookmarkStart w:id="0" w:name="_GoBack"/>
+      <w:bookmarkEnd w:id="0"/>
+      <w:proofErr w:type="spellStart"/>
+      <w:r>
+        <w:rPr>
+          <w:rFonts w:ascii="Lucida Console" w:eastAsia="Times New Roman" w:hAnsi="Lucida Console" w:cs="Courier New"/>
+          <w:color w:val="000000"/>
+          <w:sz w:val="20"/>
+          <w:szCs w:val="20"/>
+          <w:highlight w:val="yellow"/>
+          <w:bdr w:val="none" w:sz="0" w:space="0" w:color="auto" w:frame="1"/>
+        </w:rPr>
+        <w:t>pos_behBp</w:t>
+      </w:r>
+      <w:proofErr w:type="spellEnd"/>
+      <w:r>
+        <w:rPr>
+          <w:rFonts w:ascii="Lucida Console" w:eastAsia="Times New Roman" w:hAnsi="Lucida Console" w:cs="Courier New"/>
+          <w:color w:val="000000"/>
+          <w:sz w:val="20"/>
+          <w:szCs w:val="20"/>
+          <w:highlight w:val="yellow"/>
+          <w:bdr w:val="none" w:sz="0" w:space="0" w:color="auto" w:frame="1"/>
+        </w:rPr>
+        <w:t xml:space="preserve">     -0.558830   </w:t>
+      </w:r>
+      <w:proofErr w:type="gramStart"/>
+      <w:r>
+        <w:rPr>
+          <w:rFonts w:ascii="Lucida Console" w:eastAsia="Times New Roman" w:hAnsi="Lucida Console" w:cs="Courier New"/>
+          <w:color w:val="000000"/>
+          <w:sz w:val="20"/>
+          <w:szCs w:val="20"/>
+          <w:highlight w:val="yellow"/>
+          <w:bdr w:val="none" w:sz="0" w:space="0" w:color="auto" w:frame="1"/>
+        </w:rPr>
+        <w:t>0.281762  -</w:t>
+      </w:r>
+      <w:proofErr w:type="gramEnd"/>
+      <w:r>
+        <w:rPr>
+          <w:rFonts w:ascii="Lucida Console" w:eastAsia="Times New Roman" w:hAnsi="Lucida Console" w:cs="Courier New"/>
+          <w:color w:val="000000"/>
+          <w:sz w:val="20"/>
+          <w:szCs w:val="20"/>
+          <w:highlight w:val="yellow"/>
+          <w:bdr w:val="none" w:sz="0" w:space="0" w:color="auto" w:frame="1"/>
+        </w:rPr>
+        <w:t>1.983</w:t>
+      </w:r>
+    </w:p>
+    <w:p>
+      <w:pPr>
+        <w:shd w:val="clear" w:color="auto" w:fill="FFFFFF"/>
+        <w:tabs>
+          <w:tab w:val="left" w:pos="916"/>
+          <w:tab w:val="left" w:pos="1832"/>
+          <w:tab w:val="left" w:pos="2748"/>
+          <w:tab w:val="left" w:pos="3664"/>
+          <w:tab w:val="left" w:pos="4580"/>
+          <w:tab w:val="left" w:pos="5496"/>
+          <w:tab w:val="left" w:pos="6412"/>
+          <w:tab w:val="left" w:pos="7328"/>
+          <w:tab w:val="left" w:pos="8244"/>
+          <w:tab w:val="left" w:pos="9160"/>
+          <w:tab w:val="left" w:pos="10076"/>
+          <w:tab w:val="left" w:pos="10992"/>
+          <w:tab w:val="left" w:pos="11908"/>
+          <w:tab w:val="left" w:pos="12824"/>
+          <w:tab w:val="left" w:pos="13740"/>
+          <w:tab w:val="left" w:pos="14656"/>
+        </w:tabs>
+        <w:wordWrap w:val="0"/>
+        <w:spacing w:after="0" w:line="225" w:lineRule="atLeast"/>
+        <w:rPr>
+          <w:rFonts w:ascii="Lucida Console" w:eastAsia="Times New Roman" w:hAnsi="Lucida Console" w:cs="Courier New"/>
+          <w:color w:val="000000"/>
+          <w:sz w:val="20"/>
+          <w:szCs w:val="20"/>
+          <w:highlight w:val="cyan"/>
+          <w:bdr w:val="none" w:sz="0" w:space="0" w:color="auto" w:frame="1"/>
+        </w:rPr>
+      </w:pPr>
+      <w:proofErr w:type="spellStart"/>
+      <w:r>
+        <w:rPr>
+          <w:rFonts w:ascii="Lucida Console" w:eastAsia="Times New Roman" w:hAnsi="Lucida Console" w:cs="Courier New"/>
+          <w:color w:val="000000"/>
+          <w:sz w:val="20"/>
+          <w:szCs w:val="20"/>
+          <w:highlight w:val="cyan"/>
+          <w:bdr w:val="none" w:sz="0" w:space="0" w:color="auto" w:frame="1"/>
+        </w:rPr>
+        <w:t>pos_behSu</w:t>
+      </w:r>
+      <w:proofErr w:type="spellEnd"/>
+      <w:r>
+        <w:rPr>
+          <w:rFonts w:ascii="Lucida Console" w:eastAsia="Times New Roman" w:hAnsi="Lucida Console" w:cs="Courier New"/>
+          <w:color w:val="000000"/>
+          <w:sz w:val="20"/>
+          <w:szCs w:val="20"/>
+          <w:highlight w:val="cyan"/>
+          <w:bdr w:val="none" w:sz="0" w:space="0" w:color="auto" w:frame="1"/>
+        </w:rPr>
+        <w:t xml:space="preserve">      0.159133   0.579080   0.275</w:t>
+      </w:r>
+    </w:p>
+    <w:p>
+      <w:pPr>
+        <w:shd w:val="clear" w:color="auto" w:fill="FFFFFF"/>
+        <w:tabs>
+          <w:tab w:val="left" w:pos="916"/>
+          <w:tab w:val="left" w:pos="1832"/>
+          <w:tab w:val="left" w:pos="2748"/>
+          <w:tab w:val="left" w:pos="3664"/>
+          <w:tab w:val="left" w:pos="4580"/>
+          <w:tab w:val="left" w:pos="5496"/>
+          <w:tab w:val="left" w:pos="6412"/>
+          <w:tab w:val="left" w:pos="7328"/>
+          <w:tab w:val="left" w:pos="8244"/>
+          <w:tab w:val="left" w:pos="9160"/>
+          <w:tab w:val="left" w:pos="10076"/>
+          <w:tab w:val="left" w:pos="10992"/>
+          <w:tab w:val="left" w:pos="11908"/>
+          <w:tab w:val="left" w:pos="12824"/>
+          <w:tab w:val="left" w:pos="13740"/>
+          <w:tab w:val="left" w:pos="14656"/>
+        </w:tabs>
+        <w:wordWrap w:val="0"/>
+        <w:spacing w:after="0" w:line="225" w:lineRule="atLeast"/>
+        <w:rPr>
+          <w:rFonts w:ascii="Lucida Console" w:eastAsia="Times New Roman" w:hAnsi="Lucida Console" w:cs="Courier New"/>
+          <w:color w:val="000000"/>
+          <w:sz w:val="20"/>
+          <w:szCs w:val="20"/>
+          <w:highlight w:val="cyan"/>
+          <w:bdr w:val="none" w:sz="0" w:space="0" w:color="auto" w:frame="1"/>
+        </w:rPr>
+      </w:pPr>
+      <w:proofErr w:type="spellStart"/>
+      <w:r>
+        <w:rPr>
+          <w:rFonts w:ascii="Lucida Console" w:eastAsia="Times New Roman" w:hAnsi="Lucida Console" w:cs="Courier New"/>
+          <w:color w:val="000000"/>
+          <w:sz w:val="20"/>
+          <w:szCs w:val="20"/>
+          <w:highlight w:val="cyan"/>
+          <w:bdr w:val="none" w:sz="0" w:space="0" w:color="auto" w:frame="1"/>
+        </w:rPr>
+        <w:t>pos_behVC</w:t>
+      </w:r>
+      <w:proofErr w:type="spellEnd"/>
+      <w:r>
+        <w:rPr>
+          <w:rFonts w:ascii="Lucida Console" w:eastAsia="Times New Roman" w:hAnsi="Lucida Console" w:cs="Courier New"/>
+          <w:color w:val="000000"/>
+          <w:sz w:val="20"/>
+          <w:szCs w:val="20"/>
+          <w:highlight w:val="cyan"/>
+          <w:bdr w:val="none" w:sz="0" w:space="0" w:color="auto" w:frame="1"/>
+        </w:rPr>
+        <w:t xml:space="preserve">     -0.362005   </w:t>
+      </w:r>
+      <w:proofErr w:type="gramStart"/>
+      <w:r>
+        <w:rPr>
+          <w:rFonts w:ascii="Lucida Console" w:eastAsia="Times New Roman" w:hAnsi="Lucida Console" w:cs="Courier New"/>
+          <w:color w:val="000000"/>
+          <w:sz w:val="20"/>
+          <w:szCs w:val="20"/>
+          <w:highlight w:val="cyan"/>
+          <w:bdr w:val="none" w:sz="0" w:space="0" w:color="auto" w:frame="1"/>
+        </w:rPr>
+        <w:t>0.414387  -</w:t>
+      </w:r>
+      <w:proofErr w:type="gramEnd"/>
+      <w:r>
+        <w:rPr>
+          <w:rFonts w:ascii="Lucida Console" w:eastAsia="Times New Roman" w:hAnsi="Lucida Console" w:cs="Courier New"/>
+          <w:color w:val="000000"/>
+          <w:sz w:val="20"/>
+          <w:szCs w:val="20"/>
+          <w:highlight w:val="cyan"/>
+          <w:bdr w:val="none" w:sz="0" w:space="0" w:color="auto" w:frame="1"/>
+        </w:rPr>
+        <w:t>0.874</w:t>
+      </w:r>
+    </w:p>
+    <w:p>
+      <w:pPr>
+        <w:shd w:val="clear" w:color="auto" w:fill="FFFFFF"/>
+        <w:tabs>
+          <w:tab w:val="left" w:pos="916"/>
+          <w:tab w:val="left" w:pos="1832"/>
+          <w:tab w:val="left" w:pos="2748"/>
+          <w:tab w:val="left" w:pos="3664"/>
+          <w:tab w:val="left" w:pos="4580"/>
+          <w:tab w:val="left" w:pos="5496"/>
+          <w:tab w:val="left" w:pos="6412"/>
+          <w:tab w:val="left" w:pos="7328"/>
+          <w:tab w:val="left" w:pos="8244"/>
+          <w:tab w:val="left" w:pos="9160"/>
+          <w:tab w:val="left" w:pos="10076"/>
+          <w:tab w:val="left" w:pos="10992"/>
+          <w:tab w:val="left" w:pos="11908"/>
+          <w:tab w:val="left" w:pos="12824"/>
+          <w:tab w:val="left" w:pos="13740"/>
+          <w:tab w:val="left" w:pos="14656"/>
+        </w:tabs>
+        <w:wordWrap w:val="0"/>
+        <w:spacing w:after="0" w:line="225" w:lineRule="atLeast"/>
+        <w:rPr>
+          <w:rFonts w:ascii="Lucida Console" w:eastAsia="Times New Roman" w:hAnsi="Lucida Console" w:cs="Courier New"/>
+          <w:color w:val="000000"/>
+          <w:sz w:val="20"/>
+          <w:szCs w:val="20"/>
+          <w:bdr w:val="none" w:sz="0" w:space="0" w:color="auto" w:frame="1"/>
+        </w:rPr>
+      </w:pPr>
+      <w:proofErr w:type="spellStart"/>
+      <w:r>
+        <w:rPr>
+          <w:rFonts w:ascii="Lucida Console" w:eastAsia="Times New Roman" w:hAnsi="Lucida Console" w:cs="Courier New"/>
+          <w:color w:val="000000"/>
+          <w:sz w:val="20"/>
+          <w:szCs w:val="20"/>
+          <w:bdr w:val="none" w:sz="0" w:space="0" w:color="auto" w:frame="1"/>
+        </w:rPr>
+        <w:t>amb_t</w:t>
+      </w:r>
+      <w:proofErr w:type="spellEnd"/>
+      <w:r>
+        <w:rPr>
+          <w:rFonts w:ascii="Lucida Console" w:eastAsia="Times New Roman" w:hAnsi="Lucida Console" w:cs="Courier New"/>
+          <w:color w:val="000000"/>
+          <w:sz w:val="20"/>
+          <w:szCs w:val="20"/>
+          <w:bdr w:val="none" w:sz="0" w:space="0" w:color="auto" w:frame="1"/>
+        </w:rPr>
+        <w:t xml:space="preserve">          0.271599   </w:t>
+      </w:r>
+      <w:proofErr w:type="gramStart"/>
+      <w:r>
+        <w:rPr>
+          <w:rFonts w:ascii="Lucida Console" w:eastAsia="Times New Roman" w:hAnsi="Lucida Console" w:cs="Courier New"/>
+          <w:color w:val="000000"/>
+          <w:sz w:val="20"/>
+          <w:szCs w:val="20"/>
+          <w:bdr w:val="none" w:sz="0" w:space="0" w:color="auto" w:frame="1"/>
+        </w:rPr>
+        <w:t>0.017110  15.873</w:t>
+      </w:r>
+      <w:proofErr w:type="gramEnd"/>
+    </w:p>
+    <w:p>
+      <w:pPr>
+        <w:shd w:val="clear" w:color="auto" w:fill="FFFFFF"/>
+        <w:tabs>
+          <w:tab w:val="left" w:pos="916"/>
+          <w:tab w:val="left" w:pos="1832"/>
+          <w:tab w:val="left" w:pos="2748"/>
+          <w:tab w:val="left" w:pos="3664"/>
+          <w:tab w:val="left" w:pos="4580"/>
+          <w:tab w:val="left" w:pos="5496"/>
+          <w:tab w:val="left" w:pos="6412"/>
+          <w:tab w:val="left" w:pos="7328"/>
+          <w:tab w:val="left" w:pos="8244"/>
+          <w:tab w:val="left" w:pos="9160"/>
+          <w:tab w:val="left" w:pos="10076"/>
+          <w:tab w:val="left" w:pos="10992"/>
+          <w:tab w:val="left" w:pos="11908"/>
+          <w:tab w:val="left" w:pos="12824"/>
+          <w:tab w:val="left" w:pos="13740"/>
+          <w:tab w:val="left" w:pos="14656"/>
+        </w:tabs>
+        <w:wordWrap w:val="0"/>
+        <w:spacing w:after="0" w:line="225" w:lineRule="atLeast"/>
+        <w:rPr>
+          <w:rFonts w:ascii="Lucida Console" w:eastAsia="Times New Roman" w:hAnsi="Lucida Console" w:cs="Courier New"/>
+          <w:color w:val="000000"/>
+          <w:sz w:val="20"/>
+          <w:szCs w:val="20"/>
+          <w:bdr w:val="none" w:sz="0" w:space="0" w:color="auto" w:frame="1"/>
+        </w:rPr>
+      </w:pPr>
+      <w:r>
+        <w:rPr>
+          <w:rFonts w:ascii="Lucida Console" w:eastAsia="Times New Roman" w:hAnsi="Lucida Console" w:cs="Courier New"/>
+          <w:color w:val="000000"/>
+          <w:sz w:val="20"/>
+          <w:szCs w:val="20"/>
+          <w:bdr w:val="none" w:sz="0" w:space="0" w:color="auto" w:frame="1"/>
+        </w:rPr>
+        <w:t xml:space="preserve">sun            0.048965   </w:t>
+      </w:r>
+      <w:proofErr w:type="gramStart"/>
+      <w:r>
+        <w:rPr>
+          <w:rFonts w:ascii="Lucida Console" w:eastAsia="Times New Roman" w:hAnsi="Lucida Console" w:cs="Courier New"/>
+          <w:color w:val="000000"/>
+          <w:sz w:val="20"/>
+          <w:szCs w:val="20"/>
+          <w:bdr w:val="none" w:sz="0" w:space="0" w:color="auto" w:frame="1"/>
+        </w:rPr>
+        <w:t>0.002926  16.736</w:t>
+      </w:r>
+      <w:proofErr w:type="gramEnd"/>
+    </w:p>
+    <w:p>
+      <w:pPr>
+        <w:shd w:val="clear" w:color="auto" w:fill="FFFFFF"/>
+        <w:tabs>
+          <w:tab w:val="left" w:pos="916"/>
+          <w:tab w:val="left" w:pos="1832"/>
+          <w:tab w:val="left" w:pos="2748"/>
+          <w:tab w:val="left" w:pos="3664"/>
+          <w:tab w:val="left" w:pos="4580"/>
+          <w:tab w:val="left" w:pos="5496"/>
+          <w:tab w:val="left" w:pos="6412"/>
+          <w:tab w:val="left" w:pos="7328"/>
+          <w:tab w:val="left" w:pos="8244"/>
+          <w:tab w:val="left" w:pos="9160"/>
+          <w:tab w:val="left" w:pos="10076"/>
+          <w:tab w:val="left" w:pos="10992"/>
+          <w:tab w:val="left" w:pos="11908"/>
+          <w:tab w:val="left" w:pos="12824"/>
+          <w:tab w:val="left" w:pos="13740"/>
+          <w:tab w:val="left" w:pos="14656"/>
+        </w:tabs>
+        <w:wordWrap w:val="0"/>
+        <w:spacing w:after="0" w:line="225" w:lineRule="atLeast"/>
+        <w:rPr>
+          <w:rFonts w:ascii="Lucida Console" w:eastAsia="Times New Roman" w:hAnsi="Lucida Console" w:cs="Courier New"/>
+          <w:color w:val="000000"/>
+          <w:sz w:val="20"/>
+          <w:szCs w:val="20"/>
+          <w:bdr w:val="none" w:sz="0" w:space="0" w:color="auto" w:frame="1"/>
+        </w:rPr>
+      </w:pPr>
+      <w:r>
+        <w:rPr>
+          <w:rFonts w:ascii="Lucida Console" w:eastAsia="Times New Roman" w:hAnsi="Lucida Console" w:cs="Courier New"/>
+          <w:color w:val="000000"/>
+          <w:sz w:val="20"/>
+          <w:szCs w:val="20"/>
+          <w:bdr w:val="none" w:sz="0" w:space="0" w:color="auto" w:frame="1"/>
+        </w:rPr>
+        <w:t xml:space="preserve">date          -0.033446   </w:t>
+      </w:r>
+      <w:proofErr w:type="gramStart"/>
+      <w:r>
+        <w:rPr>
+          <w:rFonts w:ascii="Lucida Console" w:eastAsia="Times New Roman" w:hAnsi="Lucida Console" w:cs="Courier New"/>
+          <w:color w:val="000000"/>
+          <w:sz w:val="20"/>
+          <w:szCs w:val="20"/>
+          <w:bdr w:val="none" w:sz="0" w:space="0" w:color="auto" w:frame="1"/>
+        </w:rPr>
+        <w:t>0.007168  -</w:t>
+      </w:r>
+      <w:proofErr w:type="gramEnd"/>
+      <w:r>
+        <w:rPr>
+          <w:rFonts w:ascii="Lucida Console" w:eastAsia="Times New Roman" w:hAnsi="Lucida Console" w:cs="Courier New"/>
+          <w:color w:val="000000"/>
+          <w:sz w:val="20"/>
+          <w:szCs w:val="20"/>
+          <w:bdr w:val="none" w:sz="0" w:space="0" w:color="auto" w:frame="1"/>
+        </w:rPr>
+        <w:t>4.666</w:t>
+      </w:r>
+    </w:p>
+    <w:p>
+      <w:pPr>
+        <w:shd w:val="clear" w:color="auto" w:fill="FFFFFF"/>
+        <w:tabs>
+          <w:tab w:val="left" w:pos="916"/>
+          <w:tab w:val="left" w:pos="1832"/>
+          <w:tab w:val="left" w:pos="2748"/>
+          <w:tab w:val="left" w:pos="3664"/>
+          <w:tab w:val="left" w:pos="4580"/>
+          <w:tab w:val="left" w:pos="5496"/>
+          <w:tab w:val="left" w:pos="6412"/>
+          <w:tab w:val="left" w:pos="7328"/>
+          <w:tab w:val="left" w:pos="8244"/>
+          <w:tab w:val="left" w:pos="9160"/>
+          <w:tab w:val="left" w:pos="10076"/>
+          <w:tab w:val="left" w:pos="10992"/>
+          <w:tab w:val="left" w:pos="11908"/>
+          <w:tab w:val="left" w:pos="12824"/>
+          <w:tab w:val="left" w:pos="13740"/>
+          <w:tab w:val="left" w:pos="14656"/>
+        </w:tabs>
+        <w:wordWrap w:val="0"/>
+        <w:spacing w:after="0" w:line="225" w:lineRule="atLeast"/>
+        <w:rPr>
+          <w:rFonts w:ascii="Lucida Console" w:eastAsia="Times New Roman" w:hAnsi="Lucida Console" w:cs="Courier New"/>
+          <w:color w:val="000000"/>
+          <w:sz w:val="20"/>
+          <w:szCs w:val="20"/>
+          <w:bdr w:val="none" w:sz="0" w:space="0" w:color="auto" w:frame="1"/>
+        </w:rPr>
+      </w:pPr>
+      <w:proofErr w:type="spellStart"/>
+      <w:r>
+        <w:rPr>
+          <w:rFonts w:ascii="Lucida Console" w:eastAsia="Times New Roman" w:hAnsi="Lucida Console" w:cs="Courier New"/>
+          <w:color w:val="000000"/>
+          <w:sz w:val="20"/>
+          <w:szCs w:val="20"/>
+          <w:bdr w:val="none" w:sz="0" w:space="0" w:color="auto" w:frame="1"/>
+        </w:rPr>
+        <w:t>hab_typeBMWD</w:t>
+      </w:r>
+      <w:proofErr w:type="spellEnd"/>
+      <w:r>
+        <w:rPr>
+          <w:rFonts w:ascii="Lucida Console" w:eastAsia="Times New Roman" w:hAnsi="Lucida Console" w:cs="Courier New"/>
+          <w:color w:val="000000"/>
+          <w:sz w:val="20"/>
+          <w:szCs w:val="20"/>
+          <w:bdr w:val="none" w:sz="0" w:space="0" w:color="auto" w:frame="1"/>
+        </w:rPr>
+        <w:t xml:space="preserve">   0.576694   0.786384   0.733</w:t>
+      </w:r>
+    </w:p>
+    <w:p>
+      <w:pPr>
+        <w:shd w:val="clear" w:color="auto" w:fill="FFFFFF"/>
+        <w:tabs>
+          <w:tab w:val="left" w:pos="916"/>
+          <w:tab w:val="left" w:pos="1832"/>
+          <w:tab w:val="left" w:pos="2748"/>
+          <w:tab w:val="left" w:pos="3664"/>
+          <w:tab w:val="left" w:pos="4580"/>
+          <w:tab w:val="left" w:pos="5496"/>
+          <w:tab w:val="left" w:pos="6412"/>
+          <w:tab w:val="left" w:pos="7328"/>
+          <w:tab w:val="left" w:pos="8244"/>
+          <w:tab w:val="left" w:pos="9160"/>
+          <w:tab w:val="left" w:pos="10076"/>
+          <w:tab w:val="left" w:pos="10992"/>
+          <w:tab w:val="left" w:pos="11908"/>
+          <w:tab w:val="left" w:pos="12824"/>
+          <w:tab w:val="left" w:pos="13740"/>
+          <w:tab w:val="left" w:pos="14656"/>
+        </w:tabs>
+        <w:wordWrap w:val="0"/>
+        <w:spacing w:after="0" w:line="225" w:lineRule="atLeast"/>
+        <w:rPr>
+          <w:rFonts w:ascii="Lucida Console" w:eastAsia="Times New Roman" w:hAnsi="Lucida Console" w:cs="Courier New"/>
+          <w:color w:val="000000"/>
+          <w:sz w:val="20"/>
+          <w:szCs w:val="20"/>
+          <w:bdr w:val="none" w:sz="0" w:space="0" w:color="auto" w:frame="1"/>
+        </w:rPr>
+      </w:pPr>
+      <w:proofErr w:type="spellStart"/>
+      <w:r>
+        <w:rPr>
+          <w:rFonts w:ascii="Lucida Console" w:eastAsia="Times New Roman" w:hAnsi="Lucida Console" w:cs="Courier New"/>
+          <w:color w:val="000000"/>
+          <w:sz w:val="20"/>
+          <w:szCs w:val="20"/>
+          <w:bdr w:val="none" w:sz="0" w:space="0" w:color="auto" w:frame="1"/>
+        </w:rPr>
+        <w:t>hab_typeGA</w:t>
+      </w:r>
+      <w:proofErr w:type="spellEnd"/>
+      <w:r>
+        <w:rPr>
+          <w:rFonts w:ascii="Lucida Console" w:eastAsia="Times New Roman" w:hAnsi="Lucida Console" w:cs="Courier New"/>
+          <w:color w:val="000000"/>
+          <w:sz w:val="20"/>
+          <w:szCs w:val="20"/>
+          <w:bdr w:val="none" w:sz="0" w:space="0" w:color="auto" w:frame="1"/>
+        </w:rPr>
+        <w:t xml:space="preserve">     1.210989   0.785251   1.542</w:t>
+      </w:r>
+    </w:p>
+    <w:p>
+      <w:pPr>
+        <w:shd w:val="clear" w:color="auto" w:fill="FFFFFF"/>
+        <w:tabs>
+          <w:tab w:val="left" w:pos="916"/>
+          <w:tab w:val="left" w:pos="1832"/>
+          <w:tab w:val="left" w:pos="2748"/>
+          <w:tab w:val="left" w:pos="3664"/>
+          <w:tab w:val="left" w:pos="4580"/>
+          <w:tab w:val="left" w:pos="5496"/>
+          <w:tab w:val="left" w:pos="6412"/>
+          <w:tab w:val="left" w:pos="7328"/>
+          <w:tab w:val="left" w:pos="8244"/>
+          <w:tab w:val="left" w:pos="9160"/>
+          <w:tab w:val="left" w:pos="10076"/>
+          <w:tab w:val="left" w:pos="10992"/>
+          <w:tab w:val="left" w:pos="11908"/>
+          <w:tab w:val="left" w:pos="12824"/>
+          <w:tab w:val="left" w:pos="13740"/>
+          <w:tab w:val="left" w:pos="14656"/>
+        </w:tabs>
+        <w:wordWrap w:val="0"/>
+        <w:spacing w:after="0" w:line="225" w:lineRule="atLeast"/>
+        <w:rPr>
+          <w:rFonts w:ascii="Lucida Console" w:eastAsia="Times New Roman" w:hAnsi="Lucida Console" w:cs="Courier New"/>
+          <w:color w:val="000000"/>
+          <w:sz w:val="20"/>
+          <w:szCs w:val="20"/>
+          <w:bdr w:val="none" w:sz="0" w:space="0" w:color="auto" w:frame="1"/>
+        </w:rPr>
+      </w:pPr>
+      <w:proofErr w:type="spellStart"/>
+      <w:r>
+        <w:rPr>
+          <w:rFonts w:ascii="Lucida Console" w:eastAsia="Times New Roman" w:hAnsi="Lucida Console" w:cs="Courier New"/>
+          <w:color w:val="000000"/>
+          <w:sz w:val="20"/>
+          <w:szCs w:val="20"/>
+          <w:bdr w:val="none" w:sz="0" w:space="0" w:color="auto" w:frame="1"/>
+        </w:rPr>
+        <w:t>hab_typeGL</w:t>
+      </w:r>
+      <w:proofErr w:type="spellEnd"/>
+      <w:r>
+        <w:rPr>
+          <w:rFonts w:ascii="Lucida Console" w:eastAsia="Times New Roman" w:hAnsi="Lucida Console" w:cs="Courier New"/>
+          <w:color w:val="000000"/>
+          <w:sz w:val="20"/>
+          <w:szCs w:val="20"/>
+          <w:bdr w:val="none" w:sz="0" w:space="0" w:color="auto" w:frame="1"/>
+        </w:rPr>
+        <w:t xml:space="preserve">     0.930170   0.804370   1.156</w:t>
+      </w:r>
+    </w:p>
+    <w:p>
+      <w:pPr>
+        <w:shd w:val="clear" w:color="auto" w:fill="FFFFFF"/>
+        <w:tabs>
+          <w:tab w:val="left" w:pos="916"/>
+          <w:tab w:val="left" w:pos="1832"/>
+          <w:tab w:val="left" w:pos="2748"/>
+          <w:tab w:val="left" w:pos="3664"/>
+          <w:tab w:val="left" w:pos="4580"/>
+          <w:tab w:val="left" w:pos="5496"/>
+          <w:tab w:val="left" w:pos="6412"/>
+          <w:tab w:val="left" w:pos="7328"/>
+          <w:tab w:val="left" w:pos="8244"/>
+          <w:tab w:val="left" w:pos="9160"/>
+          <w:tab w:val="left" w:pos="10076"/>
+          <w:tab w:val="left" w:pos="10992"/>
+          <w:tab w:val="left" w:pos="11908"/>
+          <w:tab w:val="left" w:pos="12824"/>
+          <w:tab w:val="left" w:pos="13740"/>
+          <w:tab w:val="left" w:pos="14656"/>
+        </w:tabs>
+        <w:wordWrap w:val="0"/>
+        <w:spacing w:after="0" w:line="225" w:lineRule="atLeast"/>
+        <w:rPr>
+          <w:rFonts w:ascii="Lucida Console" w:eastAsia="Times New Roman" w:hAnsi="Lucida Console" w:cs="Courier New"/>
+          <w:color w:val="000000"/>
+          <w:sz w:val="20"/>
+          <w:szCs w:val="20"/>
+        </w:rPr>
+      </w:pPr>
+      <w:proofErr w:type="spellStart"/>
+      <w:r>
+        <w:rPr>
+          <w:rFonts w:ascii="Lucida Console" w:eastAsia="Times New Roman" w:hAnsi="Lucida Console" w:cs="Courier New"/>
+          <w:color w:val="000000"/>
+          <w:sz w:val="20"/>
+          <w:szCs w:val="20"/>
+          <w:bdr w:val="none" w:sz="0" w:space="0" w:color="auto" w:frame="1"/>
+        </w:rPr>
+        <w:t>hab_typeWD</w:t>
+      </w:r>
+      <w:proofErr w:type="spellEnd"/>
+      <w:r>
+        <w:rPr>
+          <w:rFonts w:ascii="Lucida Console" w:eastAsia="Times New Roman" w:hAnsi="Lucida Console" w:cs="Courier New"/>
+          <w:color w:val="000000"/>
+          <w:sz w:val="20"/>
+          <w:szCs w:val="20"/>
+          <w:bdr w:val="none" w:sz="0" w:space="0" w:color="auto" w:frame="1"/>
+        </w:rPr>
+        <w:t xml:space="preserve">     0.919905   0.751501   1.224</w:t>
+      </w:r>
+    </w:p>
+    <w:p/>
+    <w:p>
+      <w:r>
+        <w:t>95% CI</w:t>
+      </w:r>
+    </w:p>
+    <w:p>
+      <w:pPr>
+        <w:shd w:val="clear" w:color="auto" w:fill="FFFFFF"/>
+        <w:tabs>
+          <w:tab w:val="left" w:pos="916"/>
+          <w:tab w:val="left" w:pos="1832"/>
+          <w:tab w:val="left" w:pos="2748"/>
+          <w:tab w:val="left" w:pos="3664"/>
+          <w:tab w:val="left" w:pos="4580"/>
+          <w:tab w:val="left" w:pos="5496"/>
+          <w:tab w:val="left" w:pos="6412"/>
+          <w:tab w:val="left" w:pos="7328"/>
+          <w:tab w:val="left" w:pos="8244"/>
+          <w:tab w:val="left" w:pos="9160"/>
+          <w:tab w:val="left" w:pos="10076"/>
+          <w:tab w:val="left" w:pos="10992"/>
+          <w:tab w:val="left" w:pos="11908"/>
+          <w:tab w:val="left" w:pos="12824"/>
+          <w:tab w:val="left" w:pos="13740"/>
+          <w:tab w:val="left" w:pos="14656"/>
+        </w:tabs>
+        <w:wordWrap w:val="0"/>
+        <w:spacing w:after="0" w:line="225" w:lineRule="atLeast"/>
+        <w:rPr>
+          <w:rFonts w:ascii="Lucida Console" w:eastAsia="Times New Roman" w:hAnsi="Lucida Console" w:cs="Courier New"/>
+          <w:color w:val="000000"/>
+          <w:sz w:val="20"/>
+          <w:szCs w:val="20"/>
+          <w:bdr w:val="none" w:sz="0" w:space="0" w:color="auto" w:frame="1"/>
+        </w:rPr>
+      </w:pPr>
+      <w:r>
+        <w:rPr>
+          <w:rFonts w:ascii="Lucida Console" w:eastAsia="Times New Roman" w:hAnsi="Lucida Console" w:cs="Courier New"/>
+          <w:color w:val="000000"/>
+          <w:sz w:val="20"/>
+          <w:szCs w:val="20"/>
+          <w:bdr w:val="none" w:sz="0" w:space="0" w:color="auto" w:frame="1"/>
+        </w:rPr>
+        <w:t xml:space="preserve">                    2.5 %       97.5 %</w:t>
+      </w:r>
+    </w:p>
+    <w:p>
+      <w:pPr>
+        <w:shd w:val="clear" w:color="auto" w:fill="FFFFFF"/>
+        <w:tabs>
+          <w:tab w:val="left" w:pos="916"/>
+          <w:tab w:val="left" w:pos="1832"/>
+          <w:tab w:val="left" w:pos="2748"/>
+          <w:tab w:val="left" w:pos="3664"/>
+          <w:tab w:val="left" w:pos="4580"/>
+          <w:tab w:val="left" w:pos="5496"/>
+          <w:tab w:val="left" w:pos="6412"/>
+          <w:tab w:val="left" w:pos="7328"/>
+          <w:tab w:val="left" w:pos="8244"/>
+          <w:tab w:val="left" w:pos="9160"/>
+          <w:tab w:val="left" w:pos="10076"/>
+          <w:tab w:val="left" w:pos="10992"/>
+          <w:tab w:val="left" w:pos="11908"/>
+          <w:tab w:val="left" w:pos="12824"/>
+          <w:tab w:val="left" w:pos="13740"/>
+          <w:tab w:val="left" w:pos="14656"/>
+        </w:tabs>
+        <w:wordWrap w:val="0"/>
+        <w:spacing w:after="0" w:line="225" w:lineRule="atLeast"/>
+        <w:rPr>
+          <w:rFonts w:ascii="Lucida Console" w:eastAsia="Times New Roman" w:hAnsi="Lucida Console" w:cs="Courier New"/>
+          <w:color w:val="000000"/>
+          <w:sz w:val="20"/>
+          <w:szCs w:val="20"/>
+          <w:bdr w:val="none" w:sz="0" w:space="0" w:color="auto" w:frame="1"/>
+        </w:rPr>
+      </w:pPr>
+      <w:proofErr w:type="gramStart"/>
+      <w:r>
+        <w:rPr>
+          <w:rFonts w:ascii="Lucida Console" w:eastAsia="Times New Roman" w:hAnsi="Lucida Console" w:cs="Courier New"/>
+          <w:color w:val="000000"/>
+          <w:sz w:val="20"/>
+          <w:szCs w:val="20"/>
+          <w:bdr w:val="none" w:sz="0" w:space="0" w:color="auto" w:frame="1"/>
+        </w:rPr>
+        <w:t>.sig</w:t>
+      </w:r>
+      <w:proofErr w:type="gramEnd"/>
+      <w:r>
+        <w:rPr>
+          <w:rFonts w:ascii="Lucida Console" w:eastAsia="Times New Roman" w:hAnsi="Lucida Console" w:cs="Courier New"/>
+          <w:color w:val="000000"/>
+          <w:sz w:val="20"/>
+          <w:szCs w:val="20"/>
+          <w:bdr w:val="none" w:sz="0" w:space="0" w:color="auto" w:frame="1"/>
+        </w:rPr>
+        <w:t>01         0.35532027   0.97527214</w:t>
+      </w:r>
+    </w:p>
+    <w:p>
+      <w:pPr>
+        <w:shd w:val="clear" w:color="auto" w:fill="FFFFFF"/>
+        <w:tabs>
+          <w:tab w:val="left" w:pos="916"/>
+          <w:tab w:val="left" w:pos="1832"/>
+          <w:tab w:val="left" w:pos="2748"/>
+          <w:tab w:val="left" w:pos="3664"/>
+          <w:tab w:val="left" w:pos="4580"/>
+          <w:tab w:val="left" w:pos="5496"/>
+          <w:tab w:val="left" w:pos="6412"/>
+          <w:tab w:val="left" w:pos="7328"/>
+          <w:tab w:val="left" w:pos="8244"/>
+          <w:tab w:val="left" w:pos="9160"/>
+          <w:tab w:val="left" w:pos="10076"/>
+          <w:tab w:val="left" w:pos="10992"/>
+          <w:tab w:val="left" w:pos="11908"/>
+          <w:tab w:val="left" w:pos="12824"/>
+          <w:tab w:val="left" w:pos="13740"/>
+          <w:tab w:val="left" w:pos="14656"/>
+        </w:tabs>
+        <w:wordWrap w:val="0"/>
+        <w:spacing w:after="0" w:line="225" w:lineRule="atLeast"/>
+        <w:rPr>
+          <w:rFonts w:ascii="Lucida Console" w:eastAsia="Times New Roman" w:hAnsi="Lucida Console" w:cs="Courier New"/>
+          <w:color w:val="000000"/>
+          <w:sz w:val="20"/>
+          <w:szCs w:val="20"/>
+          <w:bdr w:val="none" w:sz="0" w:space="0" w:color="auto" w:frame="1"/>
+        </w:rPr>
+      </w:pPr>
+      <w:proofErr w:type="gramStart"/>
+      <w:r>
+        <w:rPr>
+          <w:rFonts w:ascii="Lucida Console" w:eastAsia="Times New Roman" w:hAnsi="Lucida Console" w:cs="Courier New"/>
+          <w:color w:val="000000"/>
+          <w:sz w:val="20"/>
+          <w:szCs w:val="20"/>
+          <w:bdr w:val="none" w:sz="0" w:space="0" w:color="auto" w:frame="1"/>
+        </w:rPr>
+        <w:t>.sigma</w:t>
+      </w:r>
+      <w:proofErr w:type="gramEnd"/>
+      <w:r>
+        <w:rPr>
+          <w:rFonts w:ascii="Lucida Console" w:eastAsia="Times New Roman" w:hAnsi="Lucida Console" w:cs="Courier New"/>
+          <w:color w:val="000000"/>
+          <w:sz w:val="20"/>
+          <w:szCs w:val="20"/>
+          <w:bdr w:val="none" w:sz="0" w:space="0" w:color="auto" w:frame="1"/>
+        </w:rPr>
+        <w:t xml:space="preserve">         1.56318537   1.72521001</w:t>
+      </w:r>
+    </w:p>
+    <w:p>
+      <w:pPr>
+        <w:shd w:val="clear" w:color="auto" w:fill="FFFFFF"/>
+        <w:tabs>
+          <w:tab w:val="left" w:pos="916"/>
+          <w:tab w:val="left" w:pos="1832"/>
+          <w:tab w:val="left" w:pos="2748"/>
+          <w:tab w:val="left" w:pos="3664"/>
+          <w:tab w:val="left" w:pos="4580"/>
+          <w:tab w:val="left" w:pos="5496"/>
+          <w:tab w:val="left" w:pos="6412"/>
+          <w:tab w:val="left" w:pos="7328"/>
+          <w:tab w:val="left" w:pos="8244"/>
+          <w:tab w:val="left" w:pos="9160"/>
+          <w:tab w:val="left" w:pos="10076"/>
+          <w:tab w:val="left" w:pos="10992"/>
+          <w:tab w:val="left" w:pos="11908"/>
+          <w:tab w:val="left" w:pos="12824"/>
+          <w:tab w:val="left" w:pos="13740"/>
+          <w:tab w:val="left" w:pos="14656"/>
+        </w:tabs>
+        <w:wordWrap w:val="0"/>
+        <w:spacing w:after="0" w:line="225" w:lineRule="atLeast"/>
+        <w:rPr>
+          <w:rFonts w:ascii="Lucida Console" w:eastAsia="Times New Roman" w:hAnsi="Lucida Console" w:cs="Courier New"/>
+          <w:color w:val="000000"/>
+          <w:sz w:val="20"/>
+          <w:szCs w:val="20"/>
+          <w:bdr w:val="none" w:sz="0" w:space="0" w:color="auto" w:frame="1"/>
+        </w:rPr>
+      </w:pPr>
+      <w:r>
+        <w:rPr>
+          <w:rFonts w:ascii="Lucida Console" w:eastAsia="Times New Roman" w:hAnsi="Lucida Console" w:cs="Courier New"/>
+          <w:color w:val="000000"/>
+          <w:sz w:val="20"/>
+          <w:szCs w:val="20"/>
+          <w:bdr w:val="none" w:sz="0" w:space="0" w:color="auto" w:frame="1"/>
+        </w:rPr>
+        <w:t>(</w:t>
+      </w:r>
+      <w:proofErr w:type="gramStart"/>
+      <w:r>
+        <w:rPr>
+          <w:rFonts w:ascii="Lucida Console" w:eastAsia="Times New Roman" w:hAnsi="Lucida Console" w:cs="Courier New"/>
+          <w:color w:val="000000"/>
+          <w:sz w:val="20"/>
+          <w:szCs w:val="20"/>
+          <w:bdr w:val="none" w:sz="0" w:space="0" w:color="auto" w:frame="1"/>
+        </w:rPr>
+        <w:t>Intercept)  369.57993302</w:t>
+      </w:r>
+      <w:proofErr w:type="gramEnd"/>
+      <w:r>
+        <w:rPr>
+          <w:rFonts w:ascii="Lucida Console" w:eastAsia="Times New Roman" w:hAnsi="Lucida Console" w:cs="Courier New"/>
+          <w:color w:val="000000"/>
+          <w:sz w:val="20"/>
+          <w:szCs w:val="20"/>
+          <w:bdr w:val="none" w:sz="0" w:space="0" w:color="auto" w:frame="1"/>
+        </w:rPr>
+        <w:t xml:space="preserve"> 869.74009291</w:t>
+      </w:r>
+    </w:p>
+    <w:p>
+      <w:pPr>
+        <w:shd w:val="clear" w:color="auto" w:fill="FFFFFF"/>
+        <w:tabs>
+          <w:tab w:val="left" w:pos="916"/>
+          <w:tab w:val="left" w:pos="1832"/>
+          <w:tab w:val="left" w:pos="2748"/>
+          <w:tab w:val="left" w:pos="3664"/>
+          <w:tab w:val="left" w:pos="4580"/>
+          <w:tab w:val="left" w:pos="5496"/>
+          <w:tab w:val="left" w:pos="6412"/>
+          <w:tab w:val="left" w:pos="7328"/>
+          <w:tab w:val="left" w:pos="8244"/>
+          <w:tab w:val="left" w:pos="9160"/>
+          <w:tab w:val="left" w:pos="10076"/>
+          <w:tab w:val="left" w:pos="10992"/>
+          <w:tab w:val="left" w:pos="11908"/>
+          <w:tab w:val="left" w:pos="12824"/>
+          <w:tab w:val="left" w:pos="13740"/>
+          <w:tab w:val="left" w:pos="14656"/>
+        </w:tabs>
+        <w:wordWrap w:val="0"/>
+        <w:spacing w:after="0" w:line="225" w:lineRule="atLeast"/>
+        <w:rPr>
+          <w:rFonts w:ascii="Lucida Console" w:eastAsia="Times New Roman" w:hAnsi="Lucida Console" w:cs="Courier New"/>
+          <w:color w:val="000000"/>
+          <w:sz w:val="20"/>
+          <w:szCs w:val="20"/>
+          <w:bdr w:val="none" w:sz="0" w:space="0" w:color="auto" w:frame="1"/>
+        </w:rPr>
+      </w:pPr>
+      <w:proofErr w:type="spellStart"/>
+      <w:r>
+        <w:rPr>
+          <w:rFonts w:ascii="Lucida Console" w:eastAsia="Times New Roman" w:hAnsi="Lucida Console" w:cs="Courier New"/>
+          <w:color w:val="000000"/>
+          <w:sz w:val="20"/>
+          <w:szCs w:val="20"/>
+          <w:highlight w:val="yellow"/>
+          <w:bdr w:val="none" w:sz="0" w:space="0" w:color="auto" w:frame="1"/>
+        </w:rPr>
+        <w:t>pos_behLy</w:t>
+      </w:r>
+      <w:proofErr w:type="spellEnd"/>
+      <w:r>
+        <w:rPr>
+          <w:rFonts w:ascii="Lucida Console" w:eastAsia="Times New Roman" w:hAnsi="Lucida Console" w:cs="Courier New"/>
+          <w:color w:val="000000"/>
+          <w:sz w:val="20"/>
+          <w:szCs w:val="20"/>
+          <w:highlight w:val="yellow"/>
+          <w:bdr w:val="none" w:sz="0" w:space="0" w:color="auto" w:frame="1"/>
+        </w:rPr>
+        <w:t xml:space="preserve">     -2.</w:t>
+      </w:r>
+      <w:proofErr w:type="gramStart"/>
+      <w:r>
+        <w:rPr>
+          <w:rFonts w:ascii="Lucida Console" w:eastAsia="Times New Roman" w:hAnsi="Lucida Console" w:cs="Courier New"/>
+          <w:color w:val="000000"/>
+          <w:sz w:val="20"/>
+          <w:szCs w:val="20"/>
+          <w:highlight w:val="yellow"/>
+          <w:bdr w:val="none" w:sz="0" w:space="0" w:color="auto" w:frame="1"/>
+        </w:rPr>
+        <w:t>08846128  -</w:t>
+      </w:r>
+      <w:proofErr w:type="gramEnd"/>
+      <w:r>
+        <w:rPr>
+          <w:rFonts w:ascii="Lucida Console" w:eastAsia="Times New Roman" w:hAnsi="Lucida Console" w:cs="Courier New"/>
+          <w:color w:val="000000"/>
+          <w:sz w:val="20"/>
+          <w:szCs w:val="20"/>
+          <w:highlight w:val="yellow"/>
+          <w:bdr w:val="none" w:sz="0" w:space="0" w:color="auto" w:frame="1"/>
+        </w:rPr>
+        <w:t>0.83482829</w:t>
+      </w:r>
+    </w:p>
+    <w:p>
+      <w:pPr>
+        <w:shd w:val="clear" w:color="auto" w:fill="FFFFFF"/>
+        <w:tabs>
+          <w:tab w:val="left" w:pos="916"/>
+          <w:tab w:val="left" w:pos="1832"/>
+          <w:tab w:val="left" w:pos="2748"/>
+          <w:tab w:val="left" w:pos="3664"/>
+          <w:tab w:val="left" w:pos="4580"/>
+          <w:tab w:val="left" w:pos="5496"/>
+          <w:tab w:val="left" w:pos="6412"/>
+          <w:tab w:val="left" w:pos="7328"/>
+          <w:tab w:val="left" w:pos="8244"/>
+          <w:tab w:val="left" w:pos="9160"/>
+          <w:tab w:val="left" w:pos="10076"/>
+          <w:tab w:val="left" w:pos="10992"/>
+          <w:tab w:val="left" w:pos="11908"/>
+          <w:tab w:val="left" w:pos="12824"/>
+          <w:tab w:val="left" w:pos="13740"/>
+          <w:tab w:val="left" w:pos="14656"/>
+        </w:tabs>
+        <w:wordWrap w:val="0"/>
+        <w:spacing w:after="0" w:line="225" w:lineRule="atLeast"/>
+        <w:rPr>
+          <w:rFonts w:ascii="Lucida Console" w:eastAsia="Times New Roman" w:hAnsi="Lucida Console" w:cs="Courier New"/>
+          <w:color w:val="000000"/>
+          <w:sz w:val="20"/>
+          <w:szCs w:val="20"/>
+          <w:highlight w:val="cyan"/>
+          <w:bdr w:val="none" w:sz="0" w:space="0" w:color="auto" w:frame="1"/>
+        </w:rPr>
+      </w:pPr>
+      <w:proofErr w:type="spellStart"/>
+      <w:r>
+        <w:rPr>
+          <w:rFonts w:ascii="Lucida Console" w:eastAsia="Times New Roman" w:hAnsi="Lucida Console" w:cs="Courier New"/>
+          <w:color w:val="000000"/>
+          <w:sz w:val="20"/>
+          <w:szCs w:val="20"/>
+          <w:highlight w:val="cyan"/>
+          <w:bdr w:val="none" w:sz="0" w:space="0" w:color="auto" w:frame="1"/>
+        </w:rPr>
+        <w:t>pos_behSt</w:t>
+      </w:r>
+      <w:proofErr w:type="spellEnd"/>
+      <w:r>
+        <w:rPr>
+          <w:rFonts w:ascii="Lucida Console" w:eastAsia="Times New Roman" w:hAnsi="Lucida Console" w:cs="Courier New"/>
+          <w:color w:val="000000"/>
+          <w:sz w:val="20"/>
+          <w:szCs w:val="20"/>
+          <w:highlight w:val="cyan"/>
+          <w:bdr w:val="none" w:sz="0" w:space="0" w:color="auto" w:frame="1"/>
+        </w:rPr>
+        <w:t xml:space="preserve">     -0.61291653   0.39749138</w:t>
+      </w:r>
+    </w:p>
+    <w:p>
+      <w:pPr>
+        <w:shd w:val="clear" w:color="auto" w:fill="FFFFFF"/>
+        <w:tabs>
+          <w:tab w:val="left" w:pos="916"/>
+          <w:tab w:val="left" w:pos="1832"/>
+          <w:tab w:val="left" w:pos="2748"/>
+          <w:tab w:val="left" w:pos="3664"/>
+          <w:tab w:val="left" w:pos="4580"/>
+          <w:tab w:val="left" w:pos="5496"/>
+          <w:tab w:val="left" w:pos="6412"/>
+          <w:tab w:val="left" w:pos="7328"/>
+          <w:tab w:val="left" w:pos="8244"/>
+          <w:tab w:val="left" w:pos="9160"/>
+          <w:tab w:val="left" w:pos="10076"/>
+          <w:tab w:val="left" w:pos="10992"/>
+          <w:tab w:val="left" w:pos="11908"/>
+          <w:tab w:val="left" w:pos="12824"/>
+          <w:tab w:val="left" w:pos="13740"/>
+          <w:tab w:val="left" w:pos="14656"/>
+        </w:tabs>
+        <w:wordWrap w:val="0"/>
+        <w:spacing w:after="0" w:line="225" w:lineRule="atLeast"/>
+        <w:rPr>
+          <w:rFonts w:ascii="Lucida Console" w:eastAsia="Times New Roman" w:hAnsi="Lucida Console" w:cs="Courier New"/>
+          <w:color w:val="000000"/>
+          <w:sz w:val="20"/>
+          <w:szCs w:val="20"/>
+          <w:bdr w:val="none" w:sz="0" w:space="0" w:color="auto" w:frame="1"/>
+        </w:rPr>
+      </w:pPr>
+      <w:proofErr w:type="spellStart"/>
+      <w:r>
+        <w:rPr>
+          <w:rFonts w:ascii="Lucida Console" w:eastAsia="Times New Roman" w:hAnsi="Lucida Console" w:cs="Courier New"/>
+          <w:color w:val="000000"/>
+          <w:sz w:val="20"/>
+          <w:szCs w:val="20"/>
+          <w:highlight w:val="cyan"/>
+          <w:bdr w:val="none" w:sz="0" w:space="0" w:color="auto" w:frame="1"/>
+        </w:rPr>
+        <w:t>pos_behQW</w:t>
+      </w:r>
+      <w:proofErr w:type="spellEnd"/>
+      <w:r>
+        <w:rPr>
+          <w:rFonts w:ascii="Lucida Console" w:eastAsia="Times New Roman" w:hAnsi="Lucida Console" w:cs="Courier New"/>
+          <w:color w:val="000000"/>
+          <w:sz w:val="20"/>
+          <w:szCs w:val="20"/>
+          <w:highlight w:val="cyan"/>
+          <w:bdr w:val="none" w:sz="0" w:space="0" w:color="auto" w:frame="1"/>
+        </w:rPr>
+        <w:t xml:space="preserve">     -0.72226472   0.34783900</w:t>
+      </w:r>
+    </w:p>
+    <w:p>
+      <w:pPr>
+        <w:shd w:val="clear" w:color="auto" w:fill="FFFFFF"/>
+        <w:tabs>
+          <w:tab w:val="left" w:pos="916"/>
+          <w:tab w:val="left" w:pos="1832"/>
+          <w:tab w:val="left" w:pos="2748"/>
+          <w:tab w:val="left" w:pos="3664"/>
+          <w:tab w:val="left" w:pos="4580"/>
+          <w:tab w:val="left" w:pos="5496"/>
+          <w:tab w:val="left" w:pos="6412"/>
+          <w:tab w:val="left" w:pos="7328"/>
+          <w:tab w:val="left" w:pos="8244"/>
+          <w:tab w:val="left" w:pos="9160"/>
+          <w:tab w:val="left" w:pos="10076"/>
+          <w:tab w:val="left" w:pos="10992"/>
+          <w:tab w:val="left" w:pos="11908"/>
+          <w:tab w:val="left" w:pos="12824"/>
+          <w:tab w:val="left" w:pos="13740"/>
+          <w:tab w:val="left" w:pos="14656"/>
+        </w:tabs>
+        <w:wordWrap w:val="0"/>
+        <w:spacing w:after="0" w:line="225" w:lineRule="atLeast"/>
+        <w:rPr>
+          <w:rFonts w:ascii="Lucida Console" w:eastAsia="Times New Roman" w:hAnsi="Lucida Console" w:cs="Courier New"/>
+          <w:color w:val="000000"/>
+          <w:sz w:val="20"/>
+          <w:szCs w:val="20"/>
+          <w:bdr w:val="none" w:sz="0" w:space="0" w:color="auto" w:frame="1"/>
+        </w:rPr>
+      </w:pPr>
+      <w:proofErr w:type="spellStart"/>
+      <w:r>
+        <w:rPr>
+          <w:rFonts w:ascii="Lucida Console" w:eastAsia="Times New Roman" w:hAnsi="Lucida Console" w:cs="Courier New"/>
+          <w:color w:val="000000"/>
+          <w:sz w:val="20"/>
+          <w:szCs w:val="20"/>
+          <w:highlight w:val="yellow"/>
+          <w:bdr w:val="none" w:sz="0" w:space="0" w:color="auto" w:frame="1"/>
+        </w:rPr>
+        <w:t>pos_behBp</w:t>
+      </w:r>
+      <w:proofErr w:type="spellEnd"/>
+      <w:r>
+        <w:rPr>
+          <w:rFonts w:ascii="Lucida Console" w:eastAsia="Times New Roman" w:hAnsi="Lucida Console" w:cs="Courier New"/>
+          <w:color w:val="000000"/>
+          <w:sz w:val="20"/>
+          <w:szCs w:val="20"/>
+          <w:highlight w:val="yellow"/>
+          <w:bdr w:val="none" w:sz="0" w:space="0" w:color="auto" w:frame="1"/>
+        </w:rPr>
+        <w:t xml:space="preserve">     -1.</w:t>
+      </w:r>
+      <w:proofErr w:type="gramStart"/>
+      <w:r>
+        <w:rPr>
+          <w:rFonts w:ascii="Lucida Console" w:eastAsia="Times New Roman" w:hAnsi="Lucida Console" w:cs="Courier New"/>
+          <w:color w:val="000000"/>
+          <w:sz w:val="20"/>
+          <w:szCs w:val="20"/>
+          <w:highlight w:val="yellow"/>
+          <w:bdr w:val="none" w:sz="0" w:space="0" w:color="auto" w:frame="1"/>
+        </w:rPr>
+        <w:t>10776655  -</w:t>
+      </w:r>
+      <w:proofErr w:type="gramEnd"/>
+      <w:r>
+        <w:rPr>
+          <w:rFonts w:ascii="Lucida Console" w:eastAsia="Times New Roman" w:hAnsi="Lucida Console" w:cs="Courier New"/>
+          <w:color w:val="000000"/>
+          <w:sz w:val="20"/>
+          <w:szCs w:val="20"/>
+          <w:highlight w:val="yellow"/>
+          <w:bdr w:val="none" w:sz="0" w:space="0" w:color="auto" w:frame="1"/>
+        </w:rPr>
+        <w:t>0.01087564</w:t>
+      </w:r>
+    </w:p>
+    <w:p>
+      <w:pPr>
+        <w:shd w:val="clear" w:color="auto" w:fill="FFFFFF"/>
+        <w:tabs>
+          <w:tab w:val="left" w:pos="916"/>
+          <w:tab w:val="left" w:pos="1832"/>
+          <w:tab w:val="left" w:pos="2748"/>
+          <w:tab w:val="left" w:pos="3664"/>
+          <w:tab w:val="left" w:pos="4580"/>
+          <w:tab w:val="left" w:pos="5496"/>
+          <w:tab w:val="left" w:pos="6412"/>
+          <w:tab w:val="left" w:pos="7328"/>
+          <w:tab w:val="left" w:pos="8244"/>
+          <w:tab w:val="left" w:pos="9160"/>
+          <w:tab w:val="left" w:pos="10076"/>
+          <w:tab w:val="left" w:pos="10992"/>
+          <w:tab w:val="left" w:pos="11908"/>
+          <w:tab w:val="left" w:pos="12824"/>
+          <w:tab w:val="left" w:pos="13740"/>
+          <w:tab w:val="left" w:pos="14656"/>
+        </w:tabs>
+        <w:wordWrap w:val="0"/>
+        <w:spacing w:after="0" w:line="225" w:lineRule="atLeast"/>
+        <w:rPr>
+          <w:rFonts w:ascii="Lucida Console" w:eastAsia="Times New Roman" w:hAnsi="Lucida Console" w:cs="Courier New"/>
+          <w:color w:val="000000"/>
+          <w:sz w:val="20"/>
+          <w:szCs w:val="20"/>
+          <w:highlight w:val="cyan"/>
+          <w:bdr w:val="none" w:sz="0" w:space="0" w:color="auto" w:frame="1"/>
+        </w:rPr>
+      </w:pPr>
+      <w:proofErr w:type="spellStart"/>
+      <w:r>
+        <w:rPr>
+          <w:rFonts w:ascii="Lucida Console" w:eastAsia="Times New Roman" w:hAnsi="Lucida Console" w:cs="Courier New"/>
+          <w:color w:val="000000"/>
+          <w:sz w:val="20"/>
+          <w:szCs w:val="20"/>
+          <w:highlight w:val="cyan"/>
+          <w:bdr w:val="none" w:sz="0" w:space="0" w:color="auto" w:frame="1"/>
+        </w:rPr>
+        <w:t>pos_behSu</w:t>
+      </w:r>
+      <w:proofErr w:type="spellEnd"/>
+      <w:r>
+        <w:rPr>
+          <w:rFonts w:ascii="Lucida Console" w:eastAsia="Times New Roman" w:hAnsi="Lucida Console" w:cs="Courier New"/>
+          <w:color w:val="000000"/>
+          <w:sz w:val="20"/>
+          <w:szCs w:val="20"/>
+          <w:highlight w:val="cyan"/>
+          <w:bdr w:val="none" w:sz="0" w:space="0" w:color="auto" w:frame="1"/>
+        </w:rPr>
+        <w:t xml:space="preserve">     -0.96448048   1.29071746</w:t>
+      </w:r>
+    </w:p>
+    <w:p>
+      <w:pPr>
+        <w:shd w:val="clear" w:color="auto" w:fill="FFFFFF"/>
+        <w:tabs>
+          <w:tab w:val="left" w:pos="916"/>
+          <w:tab w:val="left" w:pos="1832"/>
+          <w:tab w:val="left" w:pos="2748"/>
+          <w:tab w:val="left" w:pos="3664"/>
+          <w:tab w:val="left" w:pos="4580"/>
+          <w:tab w:val="left" w:pos="5496"/>
+          <w:tab w:val="left" w:pos="6412"/>
+          <w:tab w:val="left" w:pos="7328"/>
+          <w:tab w:val="left" w:pos="8244"/>
+          <w:tab w:val="left" w:pos="9160"/>
+          <w:tab w:val="left" w:pos="10076"/>
+          <w:tab w:val="left" w:pos="10992"/>
+          <w:tab w:val="left" w:pos="11908"/>
+          <w:tab w:val="left" w:pos="12824"/>
+          <w:tab w:val="left" w:pos="13740"/>
+          <w:tab w:val="left" w:pos="14656"/>
+        </w:tabs>
+        <w:wordWrap w:val="0"/>
+        <w:spacing w:after="0" w:line="225" w:lineRule="atLeast"/>
+        <w:rPr>
+          <w:rFonts w:ascii="Lucida Console" w:eastAsia="Times New Roman" w:hAnsi="Lucida Console" w:cs="Courier New"/>
+          <w:color w:val="000000"/>
+          <w:sz w:val="20"/>
+          <w:szCs w:val="20"/>
+          <w:bdr w:val="none" w:sz="0" w:space="0" w:color="auto" w:frame="1"/>
+        </w:rPr>
+      </w:pPr>
+      <w:proofErr w:type="spellStart"/>
+      <w:r>
+        <w:rPr>
+          <w:rFonts w:ascii="Lucida Console" w:eastAsia="Times New Roman" w:hAnsi="Lucida Console" w:cs="Courier New"/>
+          <w:color w:val="000000"/>
+          <w:sz w:val="20"/>
+          <w:szCs w:val="20"/>
+          <w:highlight w:val="cyan"/>
+          <w:bdr w:val="none" w:sz="0" w:space="0" w:color="auto" w:frame="1"/>
+        </w:rPr>
+        <w:t>pos_behVC</w:t>
+      </w:r>
+      <w:proofErr w:type="spellEnd"/>
+      <w:r>
+        <w:rPr>
+          <w:rFonts w:ascii="Lucida Console" w:eastAsia="Times New Roman" w:hAnsi="Lucida Console" w:cs="Courier New"/>
+          <w:color w:val="000000"/>
+          <w:sz w:val="20"/>
+          <w:szCs w:val="20"/>
+          <w:highlight w:val="cyan"/>
+          <w:bdr w:val="none" w:sz="0" w:space="0" w:color="auto" w:frame="1"/>
+        </w:rPr>
+        <w:t xml:space="preserve">     -1.16838285   0.44473466</w:t>
+      </w:r>
+    </w:p>
+    <w:p>
+      <w:pPr>
+        <w:shd w:val="clear" w:color="auto" w:fill="FFFFFF"/>
+        <w:tabs>
+          <w:tab w:val="left" w:pos="916"/>
+          <w:tab w:val="left" w:pos="1832"/>
+          <w:tab w:val="left" w:pos="2748"/>
+          <w:tab w:val="left" w:pos="3664"/>
+          <w:tab w:val="left" w:pos="4580"/>
+          <w:tab w:val="left" w:pos="5496"/>
+          <w:tab w:val="left" w:pos="6412"/>
+          <w:tab w:val="left" w:pos="7328"/>
+          <w:tab w:val="left" w:pos="8244"/>
+          <w:tab w:val="left" w:pos="9160"/>
+          <w:tab w:val="left" w:pos="10076"/>
+          <w:tab w:val="left" w:pos="10992"/>
+          <w:tab w:val="left" w:pos="11908"/>
+          <w:tab w:val="left" w:pos="12824"/>
+          <w:tab w:val="left" w:pos="13740"/>
+          <w:tab w:val="left" w:pos="14656"/>
+        </w:tabs>
+        <w:wordWrap w:val="0"/>
+        <w:spacing w:after="0" w:line="225" w:lineRule="atLeast"/>
+        <w:rPr>
+          <w:rFonts w:ascii="Lucida Console" w:eastAsia="Times New Roman" w:hAnsi="Lucida Console" w:cs="Courier New"/>
+          <w:color w:val="000000"/>
+          <w:sz w:val="20"/>
+          <w:szCs w:val="20"/>
+          <w:bdr w:val="none" w:sz="0" w:space="0" w:color="auto" w:frame="1"/>
+        </w:rPr>
+      </w:pPr>
+      <w:proofErr w:type="spellStart"/>
+      <w:r>
+        <w:rPr>
+          <w:rFonts w:ascii="Lucida Console" w:eastAsia="Times New Roman" w:hAnsi="Lucida Console" w:cs="Courier New"/>
+          <w:color w:val="000000"/>
+          <w:sz w:val="20"/>
+          <w:szCs w:val="20"/>
+          <w:bdr w:val="none" w:sz="0" w:space="0" w:color="auto" w:frame="1"/>
+        </w:rPr>
+        <w:t>amb_t</w:t>
+      </w:r>
+      <w:proofErr w:type="spellEnd"/>
+      <w:r>
+        <w:rPr>
+          <w:rFonts w:ascii="Lucida Console" w:eastAsia="Times New Roman" w:hAnsi="Lucida Console" w:cs="Courier New"/>
+          <w:color w:val="000000"/>
+          <w:sz w:val="20"/>
+          <w:szCs w:val="20"/>
+          <w:bdr w:val="none" w:sz="0" w:space="0" w:color="auto" w:frame="1"/>
+        </w:rPr>
+        <w:t xml:space="preserve">          0.23684966   0.30472565</w:t>
+      </w:r>
+    </w:p>
+    <w:p>
+      <w:pPr>
+        <w:shd w:val="clear" w:color="auto" w:fill="FFFFFF"/>
+        <w:tabs>
+          <w:tab w:val="left" w:pos="916"/>
+          <w:tab w:val="left" w:pos="1832"/>
+          <w:tab w:val="left" w:pos="2748"/>
+          <w:tab w:val="left" w:pos="3664"/>
+          <w:tab w:val="left" w:pos="4580"/>
+          <w:tab w:val="left" w:pos="5496"/>
+          <w:tab w:val="left" w:pos="6412"/>
+          <w:tab w:val="left" w:pos="7328"/>
+          <w:tab w:val="left" w:pos="8244"/>
+          <w:tab w:val="left" w:pos="9160"/>
+          <w:tab w:val="left" w:pos="10076"/>
+          <w:tab w:val="left" w:pos="10992"/>
+          <w:tab w:val="left" w:pos="11908"/>
+          <w:tab w:val="left" w:pos="12824"/>
+          <w:tab w:val="left" w:pos="13740"/>
+          <w:tab w:val="left" w:pos="14656"/>
+        </w:tabs>
+        <w:wordWrap w:val="0"/>
+        <w:spacing w:after="0" w:line="225" w:lineRule="atLeast"/>
+        <w:rPr>
+          <w:rFonts w:ascii="Lucida Console" w:eastAsia="Times New Roman" w:hAnsi="Lucida Console" w:cs="Courier New"/>
+          <w:color w:val="000000"/>
+          <w:sz w:val="20"/>
+          <w:szCs w:val="20"/>
+          <w:bdr w:val="none" w:sz="0" w:space="0" w:color="auto" w:frame="1"/>
+        </w:rPr>
+      </w:pPr>
+      <w:r>
+        <w:rPr>
+          <w:rFonts w:ascii="Lucida Console" w:eastAsia="Times New Roman" w:hAnsi="Lucida Console" w:cs="Courier New"/>
+          <w:color w:val="000000"/>
+          <w:sz w:val="20"/>
+          <w:szCs w:val="20"/>
+          <w:bdr w:val="none" w:sz="0" w:space="0" w:color="auto" w:frame="1"/>
+        </w:rPr>
+        <w:t>sun            0.04331496   0.05475050</w:t>
+      </w:r>
+    </w:p>
+    <w:p>
+      <w:pPr>
+        <w:shd w:val="clear" w:color="auto" w:fill="FFFFFF"/>
+        <w:tabs>
+          <w:tab w:val="left" w:pos="916"/>
+          <w:tab w:val="left" w:pos="1832"/>
+          <w:tab w:val="left" w:pos="2748"/>
+          <w:tab w:val="left" w:pos="3664"/>
+          <w:tab w:val="left" w:pos="4580"/>
+          <w:tab w:val="left" w:pos="5496"/>
+          <w:tab w:val="left" w:pos="6412"/>
+          <w:tab w:val="left" w:pos="7328"/>
+          <w:tab w:val="left" w:pos="8244"/>
+          <w:tab w:val="left" w:pos="9160"/>
+          <w:tab w:val="left" w:pos="10076"/>
+          <w:tab w:val="left" w:pos="10992"/>
+          <w:tab w:val="left" w:pos="11908"/>
+          <w:tab w:val="left" w:pos="12824"/>
+          <w:tab w:val="left" w:pos="13740"/>
+          <w:tab w:val="left" w:pos="14656"/>
+        </w:tabs>
+        <w:wordWrap w:val="0"/>
+        <w:spacing w:after="0" w:line="225" w:lineRule="atLeast"/>
+        <w:rPr>
+          <w:rFonts w:ascii="Lucida Console" w:eastAsia="Times New Roman" w:hAnsi="Lucida Console" w:cs="Courier New"/>
+          <w:color w:val="000000"/>
+          <w:sz w:val="20"/>
+          <w:szCs w:val="20"/>
+          <w:bdr w:val="none" w:sz="0" w:space="0" w:color="auto" w:frame="1"/>
+        </w:rPr>
+      </w:pPr>
+      <w:r>
+        <w:rPr>
+          <w:rFonts w:ascii="Lucida Console" w:eastAsia="Times New Roman" w:hAnsi="Lucida Console" w:cs="Courier New"/>
+          <w:color w:val="000000"/>
+          <w:sz w:val="20"/>
+          <w:szCs w:val="20"/>
+          <w:bdr w:val="none" w:sz="0" w:space="0" w:color="auto" w:frame="1"/>
+        </w:rPr>
+        <w:t>date          -0.</w:t>
+      </w:r>
+      <w:proofErr w:type="gramStart"/>
+      <w:r>
+        <w:rPr>
+          <w:rFonts w:ascii="Lucida Console" w:eastAsia="Times New Roman" w:hAnsi="Lucida Console" w:cs="Courier New"/>
+          <w:color w:val="000000"/>
+          <w:sz w:val="20"/>
+          <w:szCs w:val="20"/>
+          <w:bdr w:val="none" w:sz="0" w:space="0" w:color="auto" w:frame="1"/>
+        </w:rPr>
+        <w:t>04774784  -</w:t>
+      </w:r>
+      <w:proofErr w:type="gramEnd"/>
+      <w:r>
+        <w:rPr>
+          <w:rFonts w:ascii="Lucida Console" w:eastAsia="Times New Roman" w:hAnsi="Lucida Console" w:cs="Courier New"/>
+          <w:color w:val="000000"/>
+          <w:sz w:val="20"/>
+          <w:szCs w:val="20"/>
+          <w:bdr w:val="none" w:sz="0" w:space="0" w:color="auto" w:frame="1"/>
+        </w:rPr>
+        <w:t>0.01952742</w:t>
+      </w:r>
+    </w:p>
+    <w:p>
+      <w:pPr>
+        <w:shd w:val="clear" w:color="auto" w:fill="FFFFFF"/>
+        <w:tabs>
+          <w:tab w:val="left" w:pos="916"/>
+          <w:tab w:val="left" w:pos="1832"/>
+          <w:tab w:val="left" w:pos="2748"/>
+          <w:tab w:val="left" w:pos="3664"/>
+          <w:tab w:val="left" w:pos="4580"/>
+          <w:tab w:val="left" w:pos="5496"/>
+          <w:tab w:val="left" w:pos="6412"/>
+          <w:tab w:val="left" w:pos="7328"/>
+          <w:tab w:val="left" w:pos="8244"/>
+          <w:tab w:val="left" w:pos="9160"/>
+          <w:tab w:val="left" w:pos="10076"/>
+          <w:tab w:val="left" w:pos="10992"/>
+          <w:tab w:val="left" w:pos="11908"/>
+          <w:tab w:val="left" w:pos="12824"/>
+          <w:tab w:val="left" w:pos="13740"/>
+          <w:tab w:val="left" w:pos="14656"/>
+        </w:tabs>
+        <w:wordWrap w:val="0"/>
+        <w:spacing w:after="0" w:line="225" w:lineRule="atLeast"/>
+        <w:rPr>
+          <w:rFonts w:ascii="Lucida Console" w:eastAsia="Times New Roman" w:hAnsi="Lucida Console" w:cs="Courier New"/>
+          <w:color w:val="000000"/>
+          <w:sz w:val="20"/>
+          <w:szCs w:val="20"/>
+          <w:bdr w:val="none" w:sz="0" w:space="0" w:color="auto" w:frame="1"/>
+        </w:rPr>
+      </w:pPr>
+      <w:proofErr w:type="spellStart"/>
+      <w:r>
+        <w:rPr>
+          <w:rFonts w:ascii="Lucida Console" w:eastAsia="Times New Roman" w:hAnsi="Lucida Console" w:cs="Courier New"/>
+          <w:color w:val="000000"/>
+          <w:sz w:val="20"/>
+          <w:szCs w:val="20"/>
+          <w:bdr w:val="none" w:sz="0" w:space="0" w:color="auto" w:frame="1"/>
+        </w:rPr>
+        <w:t>hab_</w:t>
+      </w:r>
+      <w:proofErr w:type="gramStart"/>
+      <w:r>
+        <w:rPr>
+          <w:rFonts w:ascii="Lucida Console" w:eastAsia="Times New Roman" w:hAnsi="Lucida Console" w:cs="Courier New"/>
+          <w:color w:val="000000"/>
+          <w:sz w:val="20"/>
+          <w:szCs w:val="20"/>
+          <w:bdr w:val="none" w:sz="0" w:space="0" w:color="auto" w:frame="1"/>
+        </w:rPr>
+        <w:t>typeBMWD</w:t>
+      </w:r>
+      <w:proofErr w:type="spellEnd"/>
+      <w:r>
+        <w:rPr>
+          <w:rFonts w:ascii="Lucida Console" w:eastAsia="Times New Roman" w:hAnsi="Lucida Console" w:cs="Courier New"/>
+          <w:color w:val="000000"/>
+          <w:sz w:val="20"/>
+          <w:szCs w:val="20"/>
+          <w:bdr w:val="none" w:sz="0" w:space="0" w:color="auto" w:frame="1"/>
+        </w:rPr>
+        <w:t xml:space="preserve">  -</w:t>
+      </w:r>
+      <w:proofErr w:type="gramEnd"/>
+      <w:r>
+        <w:rPr>
+          <w:rFonts w:ascii="Lucida Console" w:eastAsia="Times New Roman" w:hAnsi="Lucida Console" w:cs="Courier New"/>
+          <w:color w:val="000000"/>
+          <w:sz w:val="20"/>
+          <w:szCs w:val="20"/>
+          <w:bdr w:val="none" w:sz="0" w:space="0" w:color="auto" w:frame="1"/>
+        </w:rPr>
+        <w:t>0.97043447   2.09760088</w:t>
+      </w:r>
+    </w:p>
+    <w:p>
+      <w:pPr>
+        <w:shd w:val="clear" w:color="auto" w:fill="FFFFFF"/>
+        <w:tabs>
+          <w:tab w:val="left" w:pos="916"/>
+          <w:tab w:val="left" w:pos="1832"/>
+          <w:tab w:val="left" w:pos="2748"/>
+          <w:tab w:val="left" w:pos="3664"/>
+          <w:tab w:val="left" w:pos="4580"/>
+          <w:tab w:val="left" w:pos="5496"/>
+          <w:tab w:val="left" w:pos="6412"/>
+          <w:tab w:val="left" w:pos="7328"/>
+          <w:tab w:val="left" w:pos="8244"/>
+          <w:tab w:val="left" w:pos="9160"/>
+          <w:tab w:val="left" w:pos="10076"/>
+          <w:tab w:val="left" w:pos="10992"/>
+          <w:tab w:val="left" w:pos="11908"/>
+          <w:tab w:val="left" w:pos="12824"/>
+          <w:tab w:val="left" w:pos="13740"/>
+          <w:tab w:val="left" w:pos="14656"/>
+        </w:tabs>
+        <w:wordWrap w:val="0"/>
+        <w:spacing w:after="0" w:line="225" w:lineRule="atLeast"/>
+        <w:rPr>
+          <w:rFonts w:ascii="Lucida Console" w:eastAsia="Times New Roman" w:hAnsi="Lucida Console" w:cs="Courier New"/>
+          <w:color w:val="000000"/>
+          <w:sz w:val="20"/>
+          <w:szCs w:val="20"/>
+          <w:bdr w:val="none" w:sz="0" w:space="0" w:color="auto" w:frame="1"/>
+        </w:rPr>
+      </w:pPr>
+      <w:proofErr w:type="spellStart"/>
+      <w:r>
+        <w:rPr>
+          <w:rFonts w:ascii="Lucida Console" w:eastAsia="Times New Roman" w:hAnsi="Lucida Console" w:cs="Courier New"/>
+          <w:color w:val="000000"/>
+          <w:sz w:val="20"/>
+          <w:szCs w:val="20"/>
+          <w:bdr w:val="none" w:sz="0" w:space="0" w:color="auto" w:frame="1"/>
+        </w:rPr>
+        <w:t>hab_typeGA</w:t>
+      </w:r>
+      <w:proofErr w:type="spellEnd"/>
+      <w:r>
+        <w:rPr>
+          <w:rFonts w:ascii="Lucida Console" w:eastAsia="Times New Roman" w:hAnsi="Lucida Console" w:cs="Courier New"/>
+          <w:color w:val="000000"/>
+          <w:sz w:val="20"/>
+          <w:szCs w:val="20"/>
+          <w:bdr w:val="none" w:sz="0" w:space="0" w:color="auto" w:frame="1"/>
+        </w:rPr>
+        <w:t xml:space="preserve">    -0.31961471   2.73728275</w:t>
+      </w:r>
+    </w:p>
+    <w:p>
+      <w:pPr>
+        <w:shd w:val="clear" w:color="auto" w:fill="FFFFFF"/>
+        <w:tabs>
+          <w:tab w:val="left" w:pos="916"/>
+          <w:tab w:val="left" w:pos="1832"/>
+          <w:tab w:val="left" w:pos="2748"/>
+          <w:tab w:val="left" w:pos="3664"/>
+          <w:tab w:val="left" w:pos="4580"/>
+          <w:tab w:val="left" w:pos="5496"/>
+          <w:tab w:val="left" w:pos="6412"/>
+          <w:tab w:val="left" w:pos="7328"/>
+          <w:tab w:val="left" w:pos="8244"/>
+          <w:tab w:val="left" w:pos="9160"/>
+          <w:tab w:val="left" w:pos="10076"/>
+          <w:tab w:val="left" w:pos="10992"/>
+          <w:tab w:val="left" w:pos="11908"/>
+          <w:tab w:val="left" w:pos="12824"/>
+          <w:tab w:val="left" w:pos="13740"/>
+          <w:tab w:val="left" w:pos="14656"/>
+        </w:tabs>
+        <w:wordWrap w:val="0"/>
+        <w:spacing w:after="0" w:line="225" w:lineRule="atLeast"/>
+        <w:rPr>
+          <w:rFonts w:ascii="Lucida Console" w:eastAsia="Times New Roman" w:hAnsi="Lucida Console" w:cs="Courier New"/>
+          <w:color w:val="000000"/>
+          <w:sz w:val="20"/>
+          <w:szCs w:val="20"/>
+          <w:bdr w:val="none" w:sz="0" w:space="0" w:color="auto" w:frame="1"/>
+        </w:rPr>
+      </w:pPr>
+      <w:proofErr w:type="spellStart"/>
+      <w:r>
+        <w:rPr>
+          <w:rFonts w:ascii="Lucida Console" w:eastAsia="Times New Roman" w:hAnsi="Lucida Console" w:cs="Courier New"/>
+          <w:color w:val="000000"/>
+          <w:sz w:val="20"/>
+          <w:szCs w:val="20"/>
+          <w:bdr w:val="none" w:sz="0" w:space="0" w:color="auto" w:frame="1"/>
+        </w:rPr>
+        <w:t>hab_typeGL</w:t>
+      </w:r>
+      <w:proofErr w:type="spellEnd"/>
+      <w:r>
+        <w:rPr>
+          <w:rFonts w:ascii="Lucida Console" w:eastAsia="Times New Roman" w:hAnsi="Lucida Console" w:cs="Courier New"/>
+          <w:color w:val="000000"/>
+          <w:sz w:val="20"/>
+          <w:szCs w:val="20"/>
+          <w:bdr w:val="none" w:sz="0" w:space="0" w:color="auto" w:frame="1"/>
+        </w:rPr>
+        <w:t xml:space="preserve">    -0.64040172   2.49175328</w:t>
+      </w:r>
+    </w:p>
+    <w:p>
+      <w:pPr>
+        <w:shd w:val="clear" w:color="auto" w:fill="FFFFFF"/>
+        <w:tabs>
+          <w:tab w:val="left" w:pos="916"/>
+          <w:tab w:val="left" w:pos="1832"/>
+          <w:tab w:val="left" w:pos="2748"/>
+          <w:tab w:val="left" w:pos="3664"/>
+          <w:tab w:val="left" w:pos="4580"/>
+          <w:tab w:val="left" w:pos="5496"/>
+          <w:tab w:val="left" w:pos="6412"/>
+          <w:tab w:val="left" w:pos="7328"/>
+          <w:tab w:val="left" w:pos="8244"/>
+          <w:tab w:val="left" w:pos="9160"/>
+          <w:tab w:val="left" w:pos="10076"/>
+          <w:tab w:val="left" w:pos="10992"/>
+          <w:tab w:val="left" w:pos="11908"/>
+          <w:tab w:val="left" w:pos="12824"/>
+          <w:tab w:val="left" w:pos="13740"/>
+          <w:tab w:val="left" w:pos="14656"/>
+        </w:tabs>
+        <w:wordWrap w:val="0"/>
+        <w:spacing w:after="0" w:line="225" w:lineRule="atLeast"/>
+        <w:rPr>
+          <w:rFonts w:ascii="Lucida Console" w:eastAsia="Times New Roman" w:hAnsi="Lucida Console" w:cs="Courier New"/>
+          <w:color w:val="000000"/>
+          <w:sz w:val="20"/>
+          <w:szCs w:val="20"/>
+        </w:rPr>
+      </w:pPr>
+      <w:proofErr w:type="spellStart"/>
+      <w:r>
+        <w:rPr>
+          <w:rFonts w:ascii="Lucida Console" w:eastAsia="Times New Roman" w:hAnsi="Lucida Console" w:cs="Courier New"/>
+          <w:color w:val="000000"/>
+          <w:sz w:val="20"/>
+          <w:szCs w:val="20"/>
+          <w:bdr w:val="none" w:sz="0" w:space="0" w:color="auto" w:frame="1"/>
+        </w:rPr>
+        <w:t>hab_typeWD</w:t>
+      </w:r>
+      <w:proofErr w:type="spellEnd"/>
+      <w:r>
+        <w:rPr>
+          <w:rFonts w:ascii="Lucida Console" w:eastAsia="Times New Roman" w:hAnsi="Lucida Console" w:cs="Courier New"/>
+          <w:color w:val="000000"/>
+          <w:sz w:val="20"/>
+          <w:szCs w:val="20"/>
+          <w:bdr w:val="none" w:sz="0" w:space="0" w:color="auto" w:frame="1"/>
+        </w:rPr>
+        <w:t xml:space="preserve">    -0.54422739   2.38136597</w:t>
+      </w:r>
+    </w:p>
+    <w:p/>
     <w:p>
       <w:pPr>
         <w:rPr>
@@ -8568,7 +11419,15 @@
       </w:r>
     </w:p>
     <w:p>
-      <w:r>
+      <w:pPr>
+        <w:rPr>
+          <w:i/>
+        </w:rPr>
+      </w:pPr>
+      <w:r>
+        <w:rPr>
+          <w:i/>
+        </w:rPr>
         <w:lastRenderedPageBreak/>
         <w:t>With Bp as outgroup &amp; Squat combined with Sit</w:t>
       </w:r>
@@ -9650,10 +12509,7 @@
         <w:t xml:space="preserve">     0.919904   0.751501   1.224</w:t>
       </w:r>
     </w:p>
-    <w:p>
-      <w:bookmarkStart w:id="0" w:name="_GoBack"/>
-      <w:bookmarkEnd w:id="0"/>
-    </w:p>
+    <w:p/>
     <w:p>
       <w:r>
         <w:t>CI</w:t>
@@ -9912,8 +12768,19 @@
           <w:color w:val="000000"/>
           <w:bdr w:val="none" w:sz="0" w:space="0" w:color="auto" w:frame="1"/>
         </w:rPr>
-        <w:t xml:space="preserve">     -0.008237348   0.75240631</w:t>
-      </w:r>
+        <w:t xml:space="preserve">     </w:t>
+      </w:r>
+      <w:bookmarkStart w:id="1" w:name="_Hlk2845477"/>
+      <w:r>
+        <w:rPr>
+          <w:rStyle w:val="gnkrckgcgsb"/>
+          <w:rFonts w:ascii="Lucida Console" w:hAnsi="Lucida Console"/>
+          <w:color w:val="000000"/>
+          <w:bdr w:val="none" w:sz="0" w:space="0" w:color="auto" w:frame="1"/>
+        </w:rPr>
+        <w:t>-0.008237348   0.75240631</w:t>
+      </w:r>
+      <w:bookmarkEnd w:id="1"/>
     </w:p>
     <w:p>
       <w:pPr>

</xml_diff>

<commit_message>
added Ly category to analysis doc
</commit_message>
<xml_diff>
--- a/_documents/Analysis_Output_(with amb_t).docx
+++ b/_documents/Analysis_Output_(with amb_t).docx
@@ -15029,8 +15029,6 @@
         </w:rPr>
         <w:t>0.01952742</w:t>
       </w:r>
-      <w:bookmarkStart w:id="0" w:name="_GoBack"/>
-      <w:bookmarkEnd w:id="0"/>
     </w:p>
     <w:p>
       <w:pPr>
@@ -18415,7 +18413,7 @@
         </w:rPr>
         <w:t xml:space="preserve">     </w:t>
       </w:r>
-      <w:bookmarkStart w:id="1" w:name="_Hlk2845477"/>
+      <w:bookmarkStart w:id="0" w:name="_Hlk2845477"/>
       <w:r>
         <w:rPr>
           <w:rStyle w:val="gnkrckgcgsb"/>
@@ -18425,365 +18423,3037 @@
         </w:rPr>
         <w:t>-0.008237348   0.75240631</w:t>
       </w:r>
+      <w:bookmarkEnd w:id="0"/>
+    </w:p>
+    <w:p>
+      <w:pPr>
+        <w:pStyle w:val="HTMLPreformatted"/>
+        <w:shd w:val="clear" w:color="auto" w:fill="FFFFFF"/>
+        <w:wordWrap w:val="0"/>
+        <w:spacing w:line="225" w:lineRule="atLeast"/>
+        <w:rPr>
+          <w:rStyle w:val="gnkrckgcgsb"/>
+          <w:rFonts w:ascii="Lucida Console" w:hAnsi="Lucida Console"/>
+          <w:color w:val="000000"/>
+          <w:bdr w:val="none" w:sz="0" w:space="0" w:color="auto" w:frame="1"/>
+        </w:rPr>
+      </w:pPr>
+      <w:proofErr w:type="spellStart"/>
+      <w:r>
+        <w:rPr>
+          <w:rStyle w:val="gnkrckgcgsb"/>
+          <w:rFonts w:ascii="Lucida Console" w:hAnsi="Lucida Console"/>
+          <w:color w:val="000000"/>
+          <w:bdr w:val="none" w:sz="0" w:space="0" w:color="auto" w:frame="1"/>
+        </w:rPr>
+        <w:t>pos_behQS</w:t>
+      </w:r>
+      <w:proofErr w:type="spellEnd"/>
+      <w:r>
+        <w:rPr>
+          <w:rStyle w:val="gnkrckgcgsb"/>
+          <w:rFonts w:ascii="Lucida Console" w:hAnsi="Lucida Console"/>
+          <w:color w:val="000000"/>
+          <w:bdr w:val="none" w:sz="0" w:space="0" w:color="auto" w:frame="1"/>
+        </w:rPr>
+        <w:t xml:space="preserve">      0.010875643   1.10776655</w:t>
+      </w:r>
+    </w:p>
+    <w:p>
+      <w:pPr>
+        <w:pStyle w:val="HTMLPreformatted"/>
+        <w:shd w:val="clear" w:color="auto" w:fill="FFFFFF"/>
+        <w:wordWrap w:val="0"/>
+        <w:spacing w:line="225" w:lineRule="atLeast"/>
+        <w:rPr>
+          <w:rStyle w:val="gnkrckgcgsb"/>
+          <w:rFonts w:ascii="Lucida Console" w:hAnsi="Lucida Console"/>
+          <w:color w:val="000000"/>
+          <w:bdr w:val="none" w:sz="0" w:space="0" w:color="auto" w:frame="1"/>
+        </w:rPr>
+      </w:pPr>
+      <w:proofErr w:type="spellStart"/>
+      <w:r>
+        <w:rPr>
+          <w:rStyle w:val="gnkrckgcgsb"/>
+          <w:rFonts w:ascii="Lucida Console" w:hAnsi="Lucida Console"/>
+          <w:color w:val="000000"/>
+          <w:bdr w:val="none" w:sz="0" w:space="0" w:color="auto" w:frame="1"/>
+        </w:rPr>
+        <w:t>pos_behSu</w:t>
+      </w:r>
+      <w:proofErr w:type="spellEnd"/>
+      <w:r>
+        <w:rPr>
+          <w:rStyle w:val="gnkrckgcgsb"/>
+          <w:rFonts w:ascii="Lucida Console" w:hAnsi="Lucida Console"/>
+          <w:color w:val="000000"/>
+          <w:bdr w:val="none" w:sz="0" w:space="0" w:color="auto" w:frame="1"/>
+        </w:rPr>
+        <w:t xml:space="preserve">     -0.343272827   1.78811851</w:t>
+      </w:r>
+    </w:p>
+    <w:p>
+      <w:pPr>
+        <w:pStyle w:val="HTMLPreformatted"/>
+        <w:shd w:val="clear" w:color="auto" w:fill="FFFFFF"/>
+        <w:wordWrap w:val="0"/>
+        <w:spacing w:line="225" w:lineRule="atLeast"/>
+        <w:rPr>
+          <w:rStyle w:val="gnkrckgcgsb"/>
+          <w:rFonts w:ascii="Lucida Console" w:hAnsi="Lucida Console"/>
+          <w:color w:val="000000"/>
+          <w:bdr w:val="none" w:sz="0" w:space="0" w:color="auto" w:frame="1"/>
+        </w:rPr>
+      </w:pPr>
+      <w:proofErr w:type="spellStart"/>
+      <w:r>
+        <w:rPr>
+          <w:rStyle w:val="gnkrckgcgsb"/>
+          <w:rFonts w:ascii="Lucida Console" w:hAnsi="Lucida Console"/>
+          <w:color w:val="000000"/>
+          <w:bdr w:val="none" w:sz="0" w:space="0" w:color="auto" w:frame="1"/>
+        </w:rPr>
+        <w:t>pos_behVC</w:t>
+      </w:r>
+      <w:proofErr w:type="spellEnd"/>
+      <w:r>
+        <w:rPr>
+          <w:rStyle w:val="gnkrckgcgsb"/>
+          <w:rFonts w:ascii="Lucida Console" w:hAnsi="Lucida Console"/>
+          <w:color w:val="000000"/>
+          <w:bdr w:val="none" w:sz="0" w:space="0" w:color="auto" w:frame="1"/>
+        </w:rPr>
+        <w:t xml:space="preserve">     -0.513609893   0.90858669</w:t>
+      </w:r>
+    </w:p>
+    <w:p>
+      <w:pPr>
+        <w:pStyle w:val="HTMLPreformatted"/>
+        <w:shd w:val="clear" w:color="auto" w:fill="FFFFFF"/>
+        <w:wordWrap w:val="0"/>
+        <w:spacing w:line="225" w:lineRule="atLeast"/>
+        <w:rPr>
+          <w:rStyle w:val="gnkrckgcgsb"/>
+          <w:rFonts w:ascii="Lucida Console" w:hAnsi="Lucida Console"/>
+          <w:color w:val="000000"/>
+          <w:bdr w:val="none" w:sz="0" w:space="0" w:color="auto" w:frame="1"/>
+        </w:rPr>
+      </w:pPr>
+      <w:proofErr w:type="spellStart"/>
+      <w:r>
+        <w:rPr>
+          <w:rStyle w:val="gnkrckgcgsb"/>
+          <w:rFonts w:ascii="Lucida Console" w:hAnsi="Lucida Console"/>
+          <w:color w:val="000000"/>
+          <w:bdr w:val="none" w:sz="0" w:space="0" w:color="auto" w:frame="1"/>
+        </w:rPr>
+        <w:t>amb_t</w:t>
+      </w:r>
+      <w:proofErr w:type="spellEnd"/>
+      <w:r>
+        <w:rPr>
+          <w:rStyle w:val="gnkrckgcgsb"/>
+          <w:rFonts w:ascii="Lucida Console" w:hAnsi="Lucida Console"/>
+          <w:color w:val="000000"/>
+          <w:bdr w:val="none" w:sz="0" w:space="0" w:color="auto" w:frame="1"/>
+        </w:rPr>
+        <w:t xml:space="preserve">          0.236849663   0.30472565</w:t>
+      </w:r>
+    </w:p>
+    <w:p>
+      <w:pPr>
+        <w:pStyle w:val="HTMLPreformatted"/>
+        <w:shd w:val="clear" w:color="auto" w:fill="FFFFFF"/>
+        <w:wordWrap w:val="0"/>
+        <w:spacing w:line="225" w:lineRule="atLeast"/>
+        <w:rPr>
+          <w:rStyle w:val="gnkrckgcgsb"/>
+          <w:rFonts w:ascii="Lucida Console" w:hAnsi="Lucida Console"/>
+          <w:color w:val="000000"/>
+          <w:bdr w:val="none" w:sz="0" w:space="0" w:color="auto" w:frame="1"/>
+        </w:rPr>
+      </w:pPr>
+      <w:r>
+        <w:rPr>
+          <w:rStyle w:val="gnkrckgcgsb"/>
+          <w:rFonts w:ascii="Lucida Console" w:hAnsi="Lucida Console"/>
+          <w:color w:val="000000"/>
+          <w:bdr w:val="none" w:sz="0" w:space="0" w:color="auto" w:frame="1"/>
+        </w:rPr>
+        <w:t>sun            0.043314956   0.05475050</w:t>
+      </w:r>
+    </w:p>
+    <w:p>
+      <w:pPr>
+        <w:pStyle w:val="HTMLPreformatted"/>
+        <w:shd w:val="clear" w:color="auto" w:fill="FFFFFF"/>
+        <w:wordWrap w:val="0"/>
+        <w:spacing w:line="225" w:lineRule="atLeast"/>
+        <w:rPr>
+          <w:rStyle w:val="gnkrckgcgsb"/>
+          <w:rFonts w:ascii="Lucida Console" w:hAnsi="Lucida Console"/>
+          <w:color w:val="000000"/>
+          <w:bdr w:val="none" w:sz="0" w:space="0" w:color="auto" w:frame="1"/>
+        </w:rPr>
+      </w:pPr>
+      <w:r>
+        <w:rPr>
+          <w:rStyle w:val="gnkrckgcgsb"/>
+          <w:rFonts w:ascii="Lucida Console" w:hAnsi="Lucida Console"/>
+          <w:color w:val="000000"/>
+          <w:bdr w:val="none" w:sz="0" w:space="0" w:color="auto" w:frame="1"/>
+        </w:rPr>
+        <w:t>date          -0.</w:t>
+      </w:r>
+      <w:proofErr w:type="gramStart"/>
+      <w:r>
+        <w:rPr>
+          <w:rStyle w:val="gnkrckgcgsb"/>
+          <w:rFonts w:ascii="Lucida Console" w:hAnsi="Lucida Console"/>
+          <w:color w:val="000000"/>
+          <w:bdr w:val="none" w:sz="0" w:space="0" w:color="auto" w:frame="1"/>
+        </w:rPr>
+        <w:t>047747843  -</w:t>
+      </w:r>
+      <w:proofErr w:type="gramEnd"/>
+      <w:r>
+        <w:rPr>
+          <w:rStyle w:val="gnkrckgcgsb"/>
+          <w:rFonts w:ascii="Lucida Console" w:hAnsi="Lucida Console"/>
+          <w:color w:val="000000"/>
+          <w:bdr w:val="none" w:sz="0" w:space="0" w:color="auto" w:frame="1"/>
+        </w:rPr>
+        <w:t>0.01952742</w:t>
+      </w:r>
+    </w:p>
+    <w:p>
+      <w:pPr>
+        <w:pStyle w:val="HTMLPreformatted"/>
+        <w:shd w:val="clear" w:color="auto" w:fill="FFFFFF"/>
+        <w:wordWrap w:val="0"/>
+        <w:spacing w:line="225" w:lineRule="atLeast"/>
+        <w:rPr>
+          <w:rStyle w:val="gnkrckgcgsb"/>
+          <w:rFonts w:ascii="Lucida Console" w:hAnsi="Lucida Console"/>
+          <w:color w:val="000000"/>
+          <w:bdr w:val="none" w:sz="0" w:space="0" w:color="auto" w:frame="1"/>
+        </w:rPr>
+      </w:pPr>
+      <w:proofErr w:type="spellStart"/>
+      <w:r>
+        <w:rPr>
+          <w:rStyle w:val="gnkrckgcgsb"/>
+          <w:rFonts w:ascii="Lucida Console" w:hAnsi="Lucida Console"/>
+          <w:color w:val="000000"/>
+          <w:bdr w:val="none" w:sz="0" w:space="0" w:color="auto" w:frame="1"/>
+        </w:rPr>
+        <w:t>hab_</w:t>
+      </w:r>
+      <w:proofErr w:type="gramStart"/>
+      <w:r>
+        <w:rPr>
+          <w:rStyle w:val="gnkrckgcgsb"/>
+          <w:rFonts w:ascii="Lucida Console" w:hAnsi="Lucida Console"/>
+          <w:color w:val="000000"/>
+          <w:bdr w:val="none" w:sz="0" w:space="0" w:color="auto" w:frame="1"/>
+        </w:rPr>
+        <w:t>typeBMWD</w:t>
+      </w:r>
+      <w:proofErr w:type="spellEnd"/>
+      <w:r>
+        <w:rPr>
+          <w:rStyle w:val="gnkrckgcgsb"/>
+          <w:rFonts w:ascii="Lucida Console" w:hAnsi="Lucida Console"/>
+          <w:color w:val="000000"/>
+          <w:bdr w:val="none" w:sz="0" w:space="0" w:color="auto" w:frame="1"/>
+        </w:rPr>
+        <w:t xml:space="preserve">  -</w:t>
+      </w:r>
+      <w:proofErr w:type="gramEnd"/>
+      <w:r>
+        <w:rPr>
+          <w:rStyle w:val="gnkrckgcgsb"/>
+          <w:rFonts w:ascii="Lucida Console" w:hAnsi="Lucida Console"/>
+          <w:color w:val="000000"/>
+          <w:bdr w:val="none" w:sz="0" w:space="0" w:color="auto" w:frame="1"/>
+        </w:rPr>
+        <w:t>0.970434471   2.09760088</w:t>
+      </w:r>
+    </w:p>
+    <w:p>
+      <w:pPr>
+        <w:pStyle w:val="HTMLPreformatted"/>
+        <w:shd w:val="clear" w:color="auto" w:fill="FFFFFF"/>
+        <w:wordWrap w:val="0"/>
+        <w:spacing w:line="225" w:lineRule="atLeast"/>
+        <w:rPr>
+          <w:rStyle w:val="gnkrckgcgsb"/>
+          <w:rFonts w:ascii="Lucida Console" w:hAnsi="Lucida Console"/>
+          <w:color w:val="000000"/>
+          <w:bdr w:val="none" w:sz="0" w:space="0" w:color="auto" w:frame="1"/>
+        </w:rPr>
+      </w:pPr>
+      <w:proofErr w:type="spellStart"/>
+      <w:r>
+        <w:rPr>
+          <w:rStyle w:val="gnkrckgcgsb"/>
+          <w:rFonts w:ascii="Lucida Console" w:hAnsi="Lucida Console"/>
+          <w:color w:val="000000"/>
+          <w:bdr w:val="none" w:sz="0" w:space="0" w:color="auto" w:frame="1"/>
+        </w:rPr>
+        <w:t>hab_typeGA</w:t>
+      </w:r>
+      <w:proofErr w:type="spellEnd"/>
+      <w:r>
+        <w:rPr>
+          <w:rStyle w:val="gnkrckgcgsb"/>
+          <w:rFonts w:ascii="Lucida Console" w:hAnsi="Lucida Console"/>
+          <w:color w:val="000000"/>
+          <w:bdr w:val="none" w:sz="0" w:space="0" w:color="auto" w:frame="1"/>
+        </w:rPr>
+        <w:t xml:space="preserve">    -0.319614710   2.73728275</w:t>
+      </w:r>
+    </w:p>
+    <w:p>
+      <w:pPr>
+        <w:pStyle w:val="HTMLPreformatted"/>
+        <w:shd w:val="clear" w:color="auto" w:fill="FFFFFF"/>
+        <w:wordWrap w:val="0"/>
+        <w:spacing w:line="225" w:lineRule="atLeast"/>
+        <w:rPr>
+          <w:rStyle w:val="gnkrckgcgsb"/>
+          <w:rFonts w:ascii="Lucida Console" w:hAnsi="Lucida Console"/>
+          <w:color w:val="000000"/>
+          <w:bdr w:val="none" w:sz="0" w:space="0" w:color="auto" w:frame="1"/>
+        </w:rPr>
+      </w:pPr>
+      <w:proofErr w:type="spellStart"/>
+      <w:r>
+        <w:rPr>
+          <w:rStyle w:val="gnkrckgcgsb"/>
+          <w:rFonts w:ascii="Lucida Console" w:hAnsi="Lucida Console"/>
+          <w:color w:val="000000"/>
+          <w:bdr w:val="none" w:sz="0" w:space="0" w:color="auto" w:frame="1"/>
+        </w:rPr>
+        <w:t>hab_typeGL</w:t>
+      </w:r>
+      <w:proofErr w:type="spellEnd"/>
+      <w:r>
+        <w:rPr>
+          <w:rStyle w:val="gnkrckgcgsb"/>
+          <w:rFonts w:ascii="Lucida Console" w:hAnsi="Lucida Console"/>
+          <w:color w:val="000000"/>
+          <w:bdr w:val="none" w:sz="0" w:space="0" w:color="auto" w:frame="1"/>
+        </w:rPr>
+        <w:t xml:space="preserve">    -0.640401718   2.49175328</w:t>
+      </w:r>
+    </w:p>
+    <w:p>
+      <w:pPr>
+        <w:pStyle w:val="HTMLPreformatted"/>
+        <w:shd w:val="clear" w:color="auto" w:fill="FFFFFF"/>
+        <w:wordWrap w:val="0"/>
+        <w:spacing w:line="225" w:lineRule="atLeast"/>
+        <w:rPr>
+          <w:rFonts w:ascii="Lucida Console" w:hAnsi="Lucida Console"/>
+          <w:color w:val="000000"/>
+        </w:rPr>
+      </w:pPr>
+      <w:proofErr w:type="spellStart"/>
+      <w:r>
+        <w:rPr>
+          <w:rStyle w:val="gnkrckgcgsb"/>
+          <w:rFonts w:ascii="Lucida Console" w:hAnsi="Lucida Console"/>
+          <w:color w:val="000000"/>
+          <w:bdr w:val="none" w:sz="0" w:space="0" w:color="auto" w:frame="1"/>
+        </w:rPr>
+        <w:t>hab_typeWD</w:t>
+      </w:r>
+      <w:proofErr w:type="spellEnd"/>
+      <w:r>
+        <w:rPr>
+          <w:rStyle w:val="gnkrckgcgsb"/>
+          <w:rFonts w:ascii="Lucida Console" w:hAnsi="Lucida Console"/>
+          <w:color w:val="000000"/>
+          <w:bdr w:val="none" w:sz="0" w:space="0" w:color="auto" w:frame="1"/>
+        </w:rPr>
+        <w:t xml:space="preserve">    -0.544227388   2.38136597</w:t>
+      </w:r>
+    </w:p>
+    <w:p/>
+    <w:p>
+      <w:r>
+        <w:rPr>
+          <w:b/>
+        </w:rPr>
+        <w:lastRenderedPageBreak/>
+        <w:t>Ly as Outgroup, St/</w:t>
+      </w:r>
+      <w:proofErr w:type="spellStart"/>
+      <w:r>
+        <w:rPr>
+          <w:b/>
+        </w:rPr>
+        <w:t>Sq</w:t>
+      </w:r>
+      <w:proofErr w:type="spellEnd"/>
+      <w:r>
+        <w:rPr>
+          <w:b/>
+        </w:rPr>
+        <w:t xml:space="preserve"> combined</w:t>
+      </w:r>
+    </w:p>
+    <w:p>
+      <w:pPr>
+        <w:shd w:val="clear" w:color="auto" w:fill="FFFFFF"/>
+        <w:tabs>
+          <w:tab w:val="left" w:pos="916"/>
+          <w:tab w:val="left" w:pos="1832"/>
+          <w:tab w:val="left" w:pos="2748"/>
+          <w:tab w:val="left" w:pos="3664"/>
+          <w:tab w:val="left" w:pos="4580"/>
+          <w:tab w:val="left" w:pos="5496"/>
+          <w:tab w:val="left" w:pos="6412"/>
+          <w:tab w:val="left" w:pos="7328"/>
+          <w:tab w:val="left" w:pos="8244"/>
+          <w:tab w:val="left" w:pos="9160"/>
+          <w:tab w:val="left" w:pos="10076"/>
+          <w:tab w:val="left" w:pos="10992"/>
+          <w:tab w:val="left" w:pos="11908"/>
+          <w:tab w:val="left" w:pos="12824"/>
+          <w:tab w:val="left" w:pos="13740"/>
+          <w:tab w:val="left" w:pos="14656"/>
+        </w:tabs>
+        <w:wordWrap w:val="0"/>
+        <w:spacing w:after="0" w:line="225" w:lineRule="atLeast"/>
+        <w:rPr>
+          <w:rFonts w:ascii="Lucida Console" w:eastAsia="Times New Roman" w:hAnsi="Lucida Console" w:cs="Courier New"/>
+          <w:color w:val="000000"/>
+          <w:sz w:val="20"/>
+          <w:szCs w:val="20"/>
+          <w:bdr w:val="none" w:sz="0" w:space="0" w:color="auto" w:frame="1"/>
+        </w:rPr>
+      </w:pPr>
+      <w:r>
+        <w:rPr>
+          <w:rFonts w:ascii="Lucida Console" w:eastAsia="Times New Roman" w:hAnsi="Lucida Console" w:cs="Courier New"/>
+          <w:color w:val="000000"/>
+          <w:sz w:val="20"/>
+          <w:szCs w:val="20"/>
+          <w:bdr w:val="none" w:sz="0" w:space="0" w:color="auto" w:frame="1"/>
+        </w:rPr>
+        <w:t>Linear mixed model fit by REML ['</w:t>
+      </w:r>
+      <w:proofErr w:type="spellStart"/>
+      <w:r>
+        <w:rPr>
+          <w:rFonts w:ascii="Lucida Console" w:eastAsia="Times New Roman" w:hAnsi="Lucida Console" w:cs="Courier New"/>
+          <w:color w:val="000000"/>
+          <w:sz w:val="20"/>
+          <w:szCs w:val="20"/>
+          <w:bdr w:val="none" w:sz="0" w:space="0" w:color="auto" w:frame="1"/>
+        </w:rPr>
+        <w:t>lmerMod</w:t>
+      </w:r>
+      <w:proofErr w:type="spellEnd"/>
+      <w:r>
+        <w:rPr>
+          <w:rFonts w:ascii="Lucida Console" w:eastAsia="Times New Roman" w:hAnsi="Lucida Console" w:cs="Courier New"/>
+          <w:color w:val="000000"/>
+          <w:sz w:val="20"/>
+          <w:szCs w:val="20"/>
+          <w:bdr w:val="none" w:sz="0" w:space="0" w:color="auto" w:frame="1"/>
+        </w:rPr>
+        <w:t>']</w:t>
+      </w:r>
+    </w:p>
+    <w:p>
+      <w:pPr>
+        <w:shd w:val="clear" w:color="auto" w:fill="FFFFFF"/>
+        <w:tabs>
+          <w:tab w:val="left" w:pos="916"/>
+          <w:tab w:val="left" w:pos="1832"/>
+          <w:tab w:val="left" w:pos="2748"/>
+          <w:tab w:val="left" w:pos="3664"/>
+          <w:tab w:val="left" w:pos="4580"/>
+          <w:tab w:val="left" w:pos="5496"/>
+          <w:tab w:val="left" w:pos="6412"/>
+          <w:tab w:val="left" w:pos="7328"/>
+          <w:tab w:val="left" w:pos="8244"/>
+          <w:tab w:val="left" w:pos="9160"/>
+          <w:tab w:val="left" w:pos="10076"/>
+          <w:tab w:val="left" w:pos="10992"/>
+          <w:tab w:val="left" w:pos="11908"/>
+          <w:tab w:val="left" w:pos="12824"/>
+          <w:tab w:val="left" w:pos="13740"/>
+          <w:tab w:val="left" w:pos="14656"/>
+        </w:tabs>
+        <w:wordWrap w:val="0"/>
+        <w:spacing w:after="0" w:line="225" w:lineRule="atLeast"/>
+        <w:rPr>
+          <w:rFonts w:ascii="Lucida Console" w:eastAsia="Times New Roman" w:hAnsi="Lucida Console" w:cs="Courier New"/>
+          <w:color w:val="000000"/>
+          <w:sz w:val="20"/>
+          <w:szCs w:val="20"/>
+          <w:bdr w:val="none" w:sz="0" w:space="0" w:color="auto" w:frame="1"/>
+        </w:rPr>
+      </w:pPr>
+      <w:r>
+        <w:rPr>
+          <w:rFonts w:ascii="Lucida Console" w:eastAsia="Times New Roman" w:hAnsi="Lucida Console" w:cs="Courier New"/>
+          <w:color w:val="000000"/>
+          <w:sz w:val="20"/>
+          <w:szCs w:val="20"/>
+          <w:bdr w:val="none" w:sz="0" w:space="0" w:color="auto" w:frame="1"/>
+        </w:rPr>
+        <w:t xml:space="preserve">Formula: </w:t>
+      </w:r>
+      <w:proofErr w:type="spellStart"/>
+      <w:r>
+        <w:rPr>
+          <w:rFonts w:ascii="Lucida Console" w:eastAsia="Times New Roman" w:hAnsi="Lucida Console" w:cs="Courier New"/>
+          <w:color w:val="000000"/>
+          <w:sz w:val="20"/>
+          <w:szCs w:val="20"/>
+          <w:bdr w:val="none" w:sz="0" w:space="0" w:color="auto" w:frame="1"/>
+        </w:rPr>
+        <w:t>therm_t</w:t>
+      </w:r>
+      <w:proofErr w:type="spellEnd"/>
+      <w:r>
+        <w:rPr>
+          <w:rFonts w:ascii="Lucida Console" w:eastAsia="Times New Roman" w:hAnsi="Lucida Console" w:cs="Courier New"/>
+          <w:color w:val="000000"/>
+          <w:sz w:val="20"/>
+          <w:szCs w:val="20"/>
+          <w:bdr w:val="none" w:sz="0" w:space="0" w:color="auto" w:frame="1"/>
+        </w:rPr>
+        <w:t xml:space="preserve"> ~ </w:t>
+      </w:r>
+      <w:proofErr w:type="spellStart"/>
+      <w:r>
+        <w:rPr>
+          <w:rFonts w:ascii="Lucida Console" w:eastAsia="Times New Roman" w:hAnsi="Lucida Console" w:cs="Courier New"/>
+          <w:color w:val="000000"/>
+          <w:sz w:val="20"/>
+          <w:szCs w:val="20"/>
+          <w:bdr w:val="none" w:sz="0" w:space="0" w:color="auto" w:frame="1"/>
+        </w:rPr>
+        <w:t>pos_beh</w:t>
+      </w:r>
+      <w:proofErr w:type="spellEnd"/>
+      <w:r>
+        <w:rPr>
+          <w:rFonts w:ascii="Lucida Console" w:eastAsia="Times New Roman" w:hAnsi="Lucida Console" w:cs="Courier New"/>
+          <w:color w:val="000000"/>
+          <w:sz w:val="20"/>
+          <w:szCs w:val="20"/>
+          <w:bdr w:val="none" w:sz="0" w:space="0" w:color="auto" w:frame="1"/>
+        </w:rPr>
+        <w:t xml:space="preserve"> + </w:t>
+      </w:r>
+      <w:proofErr w:type="spellStart"/>
+      <w:r>
+        <w:rPr>
+          <w:rFonts w:ascii="Lucida Console" w:eastAsia="Times New Roman" w:hAnsi="Lucida Console" w:cs="Courier New"/>
+          <w:color w:val="000000"/>
+          <w:sz w:val="20"/>
+          <w:szCs w:val="20"/>
+          <w:bdr w:val="none" w:sz="0" w:space="0" w:color="auto" w:frame="1"/>
+        </w:rPr>
+        <w:t>amb_t</w:t>
+      </w:r>
+      <w:proofErr w:type="spellEnd"/>
+      <w:r>
+        <w:rPr>
+          <w:rFonts w:ascii="Lucida Console" w:eastAsia="Times New Roman" w:hAnsi="Lucida Console" w:cs="Courier New"/>
+          <w:color w:val="000000"/>
+          <w:sz w:val="20"/>
+          <w:szCs w:val="20"/>
+          <w:bdr w:val="none" w:sz="0" w:space="0" w:color="auto" w:frame="1"/>
+        </w:rPr>
+        <w:t xml:space="preserve"> + sun + date + </w:t>
+      </w:r>
+      <w:proofErr w:type="spellStart"/>
+      <w:r>
+        <w:rPr>
+          <w:rFonts w:ascii="Lucida Console" w:eastAsia="Times New Roman" w:hAnsi="Lucida Console" w:cs="Courier New"/>
+          <w:color w:val="000000"/>
+          <w:sz w:val="20"/>
+          <w:szCs w:val="20"/>
+          <w:bdr w:val="none" w:sz="0" w:space="0" w:color="auto" w:frame="1"/>
+        </w:rPr>
+        <w:t>hab_type</w:t>
+      </w:r>
+      <w:proofErr w:type="spellEnd"/>
+      <w:r>
+        <w:rPr>
+          <w:rFonts w:ascii="Lucida Console" w:eastAsia="Times New Roman" w:hAnsi="Lucida Console" w:cs="Courier New"/>
+          <w:color w:val="000000"/>
+          <w:sz w:val="20"/>
+          <w:szCs w:val="20"/>
+          <w:bdr w:val="none" w:sz="0" w:space="0" w:color="auto" w:frame="1"/>
+        </w:rPr>
+        <w:t xml:space="preserve"> + (1 | individual)</w:t>
+      </w:r>
+    </w:p>
+    <w:p>
+      <w:pPr>
+        <w:shd w:val="clear" w:color="auto" w:fill="FFFFFF"/>
+        <w:tabs>
+          <w:tab w:val="left" w:pos="916"/>
+          <w:tab w:val="left" w:pos="1832"/>
+          <w:tab w:val="left" w:pos="2748"/>
+          <w:tab w:val="left" w:pos="3664"/>
+          <w:tab w:val="left" w:pos="4580"/>
+          <w:tab w:val="left" w:pos="5496"/>
+          <w:tab w:val="left" w:pos="6412"/>
+          <w:tab w:val="left" w:pos="7328"/>
+          <w:tab w:val="left" w:pos="8244"/>
+          <w:tab w:val="left" w:pos="9160"/>
+          <w:tab w:val="left" w:pos="10076"/>
+          <w:tab w:val="left" w:pos="10992"/>
+          <w:tab w:val="left" w:pos="11908"/>
+          <w:tab w:val="left" w:pos="12824"/>
+          <w:tab w:val="left" w:pos="13740"/>
+          <w:tab w:val="left" w:pos="14656"/>
+        </w:tabs>
+        <w:wordWrap w:val="0"/>
+        <w:spacing w:after="0" w:line="225" w:lineRule="atLeast"/>
+        <w:rPr>
+          <w:rFonts w:ascii="Lucida Console" w:eastAsia="Times New Roman" w:hAnsi="Lucida Console" w:cs="Courier New"/>
+          <w:color w:val="000000"/>
+          <w:sz w:val="20"/>
+          <w:szCs w:val="20"/>
+          <w:bdr w:val="none" w:sz="0" w:space="0" w:color="auto" w:frame="1"/>
+        </w:rPr>
+      </w:pPr>
+      <w:r>
+        <w:rPr>
+          <w:rFonts w:ascii="Lucida Console" w:eastAsia="Times New Roman" w:hAnsi="Lucida Console" w:cs="Courier New"/>
+          <w:color w:val="000000"/>
+          <w:sz w:val="20"/>
+          <w:szCs w:val="20"/>
+          <w:bdr w:val="none" w:sz="0" w:space="0" w:color="auto" w:frame="1"/>
+        </w:rPr>
+        <w:t xml:space="preserve">   Data: prelim_temp3</w:t>
+      </w:r>
+    </w:p>
+    <w:p>
+      <w:pPr>
+        <w:shd w:val="clear" w:color="auto" w:fill="FFFFFF"/>
+        <w:tabs>
+          <w:tab w:val="left" w:pos="916"/>
+          <w:tab w:val="left" w:pos="1832"/>
+          <w:tab w:val="left" w:pos="2748"/>
+          <w:tab w:val="left" w:pos="3664"/>
+          <w:tab w:val="left" w:pos="4580"/>
+          <w:tab w:val="left" w:pos="5496"/>
+          <w:tab w:val="left" w:pos="6412"/>
+          <w:tab w:val="left" w:pos="7328"/>
+          <w:tab w:val="left" w:pos="8244"/>
+          <w:tab w:val="left" w:pos="9160"/>
+          <w:tab w:val="left" w:pos="10076"/>
+          <w:tab w:val="left" w:pos="10992"/>
+          <w:tab w:val="left" w:pos="11908"/>
+          <w:tab w:val="left" w:pos="12824"/>
+          <w:tab w:val="left" w:pos="13740"/>
+          <w:tab w:val="left" w:pos="14656"/>
+        </w:tabs>
+        <w:wordWrap w:val="0"/>
+        <w:spacing w:after="0" w:line="225" w:lineRule="atLeast"/>
+        <w:rPr>
+          <w:rFonts w:ascii="Lucida Console" w:eastAsia="Times New Roman" w:hAnsi="Lucida Console" w:cs="Courier New"/>
+          <w:color w:val="000000"/>
+          <w:sz w:val="20"/>
+          <w:szCs w:val="20"/>
+          <w:bdr w:val="none" w:sz="0" w:space="0" w:color="auto" w:frame="1"/>
+        </w:rPr>
+      </w:pPr>
+    </w:p>
+    <w:p>
+      <w:pPr>
+        <w:shd w:val="clear" w:color="auto" w:fill="FFFFFF"/>
+        <w:tabs>
+          <w:tab w:val="left" w:pos="916"/>
+          <w:tab w:val="left" w:pos="1832"/>
+          <w:tab w:val="left" w:pos="2748"/>
+          <w:tab w:val="left" w:pos="3664"/>
+          <w:tab w:val="left" w:pos="4580"/>
+          <w:tab w:val="left" w:pos="5496"/>
+          <w:tab w:val="left" w:pos="6412"/>
+          <w:tab w:val="left" w:pos="7328"/>
+          <w:tab w:val="left" w:pos="8244"/>
+          <w:tab w:val="left" w:pos="9160"/>
+          <w:tab w:val="left" w:pos="10076"/>
+          <w:tab w:val="left" w:pos="10992"/>
+          <w:tab w:val="left" w:pos="11908"/>
+          <w:tab w:val="left" w:pos="12824"/>
+          <w:tab w:val="left" w:pos="13740"/>
+          <w:tab w:val="left" w:pos="14656"/>
+        </w:tabs>
+        <w:wordWrap w:val="0"/>
+        <w:spacing w:after="0" w:line="225" w:lineRule="atLeast"/>
+        <w:rPr>
+          <w:rFonts w:ascii="Lucida Console" w:eastAsia="Times New Roman" w:hAnsi="Lucida Console" w:cs="Courier New"/>
+          <w:color w:val="000000"/>
+          <w:sz w:val="20"/>
+          <w:szCs w:val="20"/>
+          <w:bdr w:val="none" w:sz="0" w:space="0" w:color="auto" w:frame="1"/>
+        </w:rPr>
+      </w:pPr>
+      <w:r>
+        <w:rPr>
+          <w:rFonts w:ascii="Lucida Console" w:eastAsia="Times New Roman" w:hAnsi="Lucida Console" w:cs="Courier New"/>
+          <w:color w:val="000000"/>
+          <w:sz w:val="20"/>
+          <w:szCs w:val="20"/>
+          <w:bdr w:val="none" w:sz="0" w:space="0" w:color="auto" w:frame="1"/>
+        </w:rPr>
+        <w:t>REML criterion at convergence: 3136.6</w:t>
+      </w:r>
+    </w:p>
+    <w:p>
+      <w:pPr>
+        <w:shd w:val="clear" w:color="auto" w:fill="FFFFFF"/>
+        <w:tabs>
+          <w:tab w:val="left" w:pos="916"/>
+          <w:tab w:val="left" w:pos="1832"/>
+          <w:tab w:val="left" w:pos="2748"/>
+          <w:tab w:val="left" w:pos="3664"/>
+          <w:tab w:val="left" w:pos="4580"/>
+          <w:tab w:val="left" w:pos="5496"/>
+          <w:tab w:val="left" w:pos="6412"/>
+          <w:tab w:val="left" w:pos="7328"/>
+          <w:tab w:val="left" w:pos="8244"/>
+          <w:tab w:val="left" w:pos="9160"/>
+          <w:tab w:val="left" w:pos="10076"/>
+          <w:tab w:val="left" w:pos="10992"/>
+          <w:tab w:val="left" w:pos="11908"/>
+          <w:tab w:val="left" w:pos="12824"/>
+          <w:tab w:val="left" w:pos="13740"/>
+          <w:tab w:val="left" w:pos="14656"/>
+        </w:tabs>
+        <w:wordWrap w:val="0"/>
+        <w:spacing w:after="0" w:line="225" w:lineRule="atLeast"/>
+        <w:rPr>
+          <w:rFonts w:ascii="Lucida Console" w:eastAsia="Times New Roman" w:hAnsi="Lucida Console" w:cs="Courier New"/>
+          <w:color w:val="000000"/>
+          <w:sz w:val="20"/>
+          <w:szCs w:val="20"/>
+          <w:bdr w:val="none" w:sz="0" w:space="0" w:color="auto" w:frame="1"/>
+        </w:rPr>
+      </w:pPr>
+    </w:p>
+    <w:p>
+      <w:pPr>
+        <w:shd w:val="clear" w:color="auto" w:fill="FFFFFF"/>
+        <w:tabs>
+          <w:tab w:val="left" w:pos="916"/>
+          <w:tab w:val="left" w:pos="1832"/>
+          <w:tab w:val="left" w:pos="2748"/>
+          <w:tab w:val="left" w:pos="3664"/>
+          <w:tab w:val="left" w:pos="4580"/>
+          <w:tab w:val="left" w:pos="5496"/>
+          <w:tab w:val="left" w:pos="6412"/>
+          <w:tab w:val="left" w:pos="7328"/>
+          <w:tab w:val="left" w:pos="8244"/>
+          <w:tab w:val="left" w:pos="9160"/>
+          <w:tab w:val="left" w:pos="10076"/>
+          <w:tab w:val="left" w:pos="10992"/>
+          <w:tab w:val="left" w:pos="11908"/>
+          <w:tab w:val="left" w:pos="12824"/>
+          <w:tab w:val="left" w:pos="13740"/>
+          <w:tab w:val="left" w:pos="14656"/>
+        </w:tabs>
+        <w:wordWrap w:val="0"/>
+        <w:spacing w:after="0" w:line="225" w:lineRule="atLeast"/>
+        <w:rPr>
+          <w:rFonts w:ascii="Lucida Console" w:eastAsia="Times New Roman" w:hAnsi="Lucida Console" w:cs="Courier New"/>
+          <w:color w:val="000000"/>
+          <w:sz w:val="20"/>
+          <w:szCs w:val="20"/>
+          <w:bdr w:val="none" w:sz="0" w:space="0" w:color="auto" w:frame="1"/>
+        </w:rPr>
+      </w:pPr>
+      <w:r>
+        <w:rPr>
+          <w:rFonts w:ascii="Lucida Console" w:eastAsia="Times New Roman" w:hAnsi="Lucida Console" w:cs="Courier New"/>
+          <w:color w:val="000000"/>
+          <w:sz w:val="20"/>
+          <w:szCs w:val="20"/>
+          <w:bdr w:val="none" w:sz="0" w:space="0" w:color="auto" w:frame="1"/>
+        </w:rPr>
+        <w:t xml:space="preserve">Scaled residuals: </w:t>
+      </w:r>
+    </w:p>
+    <w:p>
+      <w:pPr>
+        <w:shd w:val="clear" w:color="auto" w:fill="FFFFFF"/>
+        <w:tabs>
+          <w:tab w:val="left" w:pos="916"/>
+          <w:tab w:val="left" w:pos="1832"/>
+          <w:tab w:val="left" w:pos="2748"/>
+          <w:tab w:val="left" w:pos="3664"/>
+          <w:tab w:val="left" w:pos="4580"/>
+          <w:tab w:val="left" w:pos="5496"/>
+          <w:tab w:val="left" w:pos="6412"/>
+          <w:tab w:val="left" w:pos="7328"/>
+          <w:tab w:val="left" w:pos="8244"/>
+          <w:tab w:val="left" w:pos="9160"/>
+          <w:tab w:val="left" w:pos="10076"/>
+          <w:tab w:val="left" w:pos="10992"/>
+          <w:tab w:val="left" w:pos="11908"/>
+          <w:tab w:val="left" w:pos="12824"/>
+          <w:tab w:val="left" w:pos="13740"/>
+          <w:tab w:val="left" w:pos="14656"/>
+        </w:tabs>
+        <w:wordWrap w:val="0"/>
+        <w:spacing w:after="0" w:line="225" w:lineRule="atLeast"/>
+        <w:rPr>
+          <w:rFonts w:ascii="Lucida Console" w:eastAsia="Times New Roman" w:hAnsi="Lucida Console" w:cs="Courier New"/>
+          <w:color w:val="000000"/>
+          <w:sz w:val="20"/>
+          <w:szCs w:val="20"/>
+          <w:bdr w:val="none" w:sz="0" w:space="0" w:color="auto" w:frame="1"/>
+        </w:rPr>
+      </w:pPr>
+      <w:r>
+        <w:rPr>
+          <w:rFonts w:ascii="Lucida Console" w:eastAsia="Times New Roman" w:hAnsi="Lucida Console" w:cs="Courier New"/>
+          <w:color w:val="000000"/>
+          <w:sz w:val="20"/>
+          <w:szCs w:val="20"/>
+          <w:bdr w:val="none" w:sz="0" w:space="0" w:color="auto" w:frame="1"/>
+        </w:rPr>
+        <w:t xml:space="preserve">     Min       1Q   Median       3Q      Max </w:t>
+      </w:r>
+    </w:p>
+    <w:p>
+      <w:pPr>
+        <w:shd w:val="clear" w:color="auto" w:fill="FFFFFF"/>
+        <w:tabs>
+          <w:tab w:val="left" w:pos="916"/>
+          <w:tab w:val="left" w:pos="1832"/>
+          <w:tab w:val="left" w:pos="2748"/>
+          <w:tab w:val="left" w:pos="3664"/>
+          <w:tab w:val="left" w:pos="4580"/>
+          <w:tab w:val="left" w:pos="5496"/>
+          <w:tab w:val="left" w:pos="6412"/>
+          <w:tab w:val="left" w:pos="7328"/>
+          <w:tab w:val="left" w:pos="8244"/>
+          <w:tab w:val="left" w:pos="9160"/>
+          <w:tab w:val="left" w:pos="10076"/>
+          <w:tab w:val="left" w:pos="10992"/>
+          <w:tab w:val="left" w:pos="11908"/>
+          <w:tab w:val="left" w:pos="12824"/>
+          <w:tab w:val="left" w:pos="13740"/>
+          <w:tab w:val="left" w:pos="14656"/>
+        </w:tabs>
+        <w:wordWrap w:val="0"/>
+        <w:spacing w:after="0" w:line="225" w:lineRule="atLeast"/>
+        <w:rPr>
+          <w:rFonts w:ascii="Lucida Console" w:eastAsia="Times New Roman" w:hAnsi="Lucida Console" w:cs="Courier New"/>
+          <w:color w:val="000000"/>
+          <w:sz w:val="20"/>
+          <w:szCs w:val="20"/>
+          <w:bdr w:val="none" w:sz="0" w:space="0" w:color="auto" w:frame="1"/>
+        </w:rPr>
+      </w:pPr>
+      <w:r>
+        <w:rPr>
+          <w:rFonts w:ascii="Lucida Console" w:eastAsia="Times New Roman" w:hAnsi="Lucida Console" w:cs="Courier New"/>
+          <w:color w:val="000000"/>
+          <w:sz w:val="20"/>
+          <w:szCs w:val="20"/>
+          <w:bdr w:val="none" w:sz="0" w:space="0" w:color="auto" w:frame="1"/>
+        </w:rPr>
+        <w:t>-3.09586 -0.</w:t>
+      </w:r>
+      <w:proofErr w:type="gramStart"/>
+      <w:r>
+        <w:rPr>
+          <w:rFonts w:ascii="Lucida Console" w:eastAsia="Times New Roman" w:hAnsi="Lucida Console" w:cs="Courier New"/>
+          <w:color w:val="000000"/>
+          <w:sz w:val="20"/>
+          <w:szCs w:val="20"/>
+          <w:bdr w:val="none" w:sz="0" w:space="0" w:color="auto" w:frame="1"/>
+        </w:rPr>
+        <w:t>63182  0.03339</w:t>
+      </w:r>
+      <w:proofErr w:type="gramEnd"/>
+      <w:r>
+        <w:rPr>
+          <w:rFonts w:ascii="Lucida Console" w:eastAsia="Times New Roman" w:hAnsi="Lucida Console" w:cs="Courier New"/>
+          <w:color w:val="000000"/>
+          <w:sz w:val="20"/>
+          <w:szCs w:val="20"/>
+          <w:bdr w:val="none" w:sz="0" w:space="0" w:color="auto" w:frame="1"/>
+        </w:rPr>
+        <w:t xml:space="preserve">  0.61007  3.11176 </w:t>
+      </w:r>
+    </w:p>
+    <w:p>
+      <w:pPr>
+        <w:shd w:val="clear" w:color="auto" w:fill="FFFFFF"/>
+        <w:tabs>
+          <w:tab w:val="left" w:pos="916"/>
+          <w:tab w:val="left" w:pos="1832"/>
+          <w:tab w:val="left" w:pos="2748"/>
+          <w:tab w:val="left" w:pos="3664"/>
+          <w:tab w:val="left" w:pos="4580"/>
+          <w:tab w:val="left" w:pos="5496"/>
+          <w:tab w:val="left" w:pos="6412"/>
+          <w:tab w:val="left" w:pos="7328"/>
+          <w:tab w:val="left" w:pos="8244"/>
+          <w:tab w:val="left" w:pos="9160"/>
+          <w:tab w:val="left" w:pos="10076"/>
+          <w:tab w:val="left" w:pos="10992"/>
+          <w:tab w:val="left" w:pos="11908"/>
+          <w:tab w:val="left" w:pos="12824"/>
+          <w:tab w:val="left" w:pos="13740"/>
+          <w:tab w:val="left" w:pos="14656"/>
+        </w:tabs>
+        <w:wordWrap w:val="0"/>
+        <w:spacing w:after="0" w:line="225" w:lineRule="atLeast"/>
+        <w:rPr>
+          <w:rFonts w:ascii="Lucida Console" w:eastAsia="Times New Roman" w:hAnsi="Lucida Console" w:cs="Courier New"/>
+          <w:color w:val="000000"/>
+          <w:sz w:val="20"/>
+          <w:szCs w:val="20"/>
+          <w:bdr w:val="none" w:sz="0" w:space="0" w:color="auto" w:frame="1"/>
+        </w:rPr>
+      </w:pPr>
+    </w:p>
+    <w:p>
+      <w:pPr>
+        <w:shd w:val="clear" w:color="auto" w:fill="FFFFFF"/>
+        <w:tabs>
+          <w:tab w:val="left" w:pos="916"/>
+          <w:tab w:val="left" w:pos="1832"/>
+          <w:tab w:val="left" w:pos="2748"/>
+          <w:tab w:val="left" w:pos="3664"/>
+          <w:tab w:val="left" w:pos="4580"/>
+          <w:tab w:val="left" w:pos="5496"/>
+          <w:tab w:val="left" w:pos="6412"/>
+          <w:tab w:val="left" w:pos="7328"/>
+          <w:tab w:val="left" w:pos="8244"/>
+          <w:tab w:val="left" w:pos="9160"/>
+          <w:tab w:val="left" w:pos="10076"/>
+          <w:tab w:val="left" w:pos="10992"/>
+          <w:tab w:val="left" w:pos="11908"/>
+          <w:tab w:val="left" w:pos="12824"/>
+          <w:tab w:val="left" w:pos="13740"/>
+          <w:tab w:val="left" w:pos="14656"/>
+        </w:tabs>
+        <w:wordWrap w:val="0"/>
+        <w:spacing w:after="0" w:line="225" w:lineRule="atLeast"/>
+        <w:rPr>
+          <w:rFonts w:ascii="Lucida Console" w:eastAsia="Times New Roman" w:hAnsi="Lucida Console" w:cs="Courier New"/>
+          <w:color w:val="000000"/>
+          <w:sz w:val="20"/>
+          <w:szCs w:val="20"/>
+          <w:bdr w:val="none" w:sz="0" w:space="0" w:color="auto" w:frame="1"/>
+        </w:rPr>
+      </w:pPr>
+      <w:r>
+        <w:rPr>
+          <w:rFonts w:ascii="Lucida Console" w:eastAsia="Times New Roman" w:hAnsi="Lucida Console" w:cs="Courier New"/>
+          <w:color w:val="000000"/>
+          <w:sz w:val="20"/>
+          <w:szCs w:val="20"/>
+          <w:bdr w:val="none" w:sz="0" w:space="0" w:color="auto" w:frame="1"/>
+        </w:rPr>
+        <w:t>Random effects:</w:t>
+      </w:r>
+    </w:p>
+    <w:p>
+      <w:pPr>
+        <w:shd w:val="clear" w:color="auto" w:fill="FFFFFF"/>
+        <w:tabs>
+          <w:tab w:val="left" w:pos="916"/>
+          <w:tab w:val="left" w:pos="1832"/>
+          <w:tab w:val="left" w:pos="2748"/>
+          <w:tab w:val="left" w:pos="3664"/>
+          <w:tab w:val="left" w:pos="4580"/>
+          <w:tab w:val="left" w:pos="5496"/>
+          <w:tab w:val="left" w:pos="6412"/>
+          <w:tab w:val="left" w:pos="7328"/>
+          <w:tab w:val="left" w:pos="8244"/>
+          <w:tab w:val="left" w:pos="9160"/>
+          <w:tab w:val="left" w:pos="10076"/>
+          <w:tab w:val="left" w:pos="10992"/>
+          <w:tab w:val="left" w:pos="11908"/>
+          <w:tab w:val="left" w:pos="12824"/>
+          <w:tab w:val="left" w:pos="13740"/>
+          <w:tab w:val="left" w:pos="14656"/>
+        </w:tabs>
+        <w:wordWrap w:val="0"/>
+        <w:spacing w:after="0" w:line="225" w:lineRule="atLeast"/>
+        <w:rPr>
+          <w:rFonts w:ascii="Lucida Console" w:eastAsia="Times New Roman" w:hAnsi="Lucida Console" w:cs="Courier New"/>
+          <w:color w:val="000000"/>
+          <w:sz w:val="20"/>
+          <w:szCs w:val="20"/>
+          <w:bdr w:val="none" w:sz="0" w:space="0" w:color="auto" w:frame="1"/>
+        </w:rPr>
+      </w:pPr>
+      <w:r>
+        <w:rPr>
+          <w:rFonts w:ascii="Lucida Console" w:eastAsia="Times New Roman" w:hAnsi="Lucida Console" w:cs="Courier New"/>
+          <w:color w:val="000000"/>
+          <w:sz w:val="20"/>
+          <w:szCs w:val="20"/>
+          <w:bdr w:val="none" w:sz="0" w:space="0" w:color="auto" w:frame="1"/>
+        </w:rPr>
+        <w:t xml:space="preserve"> Groups     Name        Variance </w:t>
+      </w:r>
+      <w:proofErr w:type="spellStart"/>
+      <w:r>
+        <w:rPr>
+          <w:rFonts w:ascii="Lucida Console" w:eastAsia="Times New Roman" w:hAnsi="Lucida Console" w:cs="Courier New"/>
+          <w:color w:val="000000"/>
+          <w:sz w:val="20"/>
+          <w:szCs w:val="20"/>
+          <w:bdr w:val="none" w:sz="0" w:space="0" w:color="auto" w:frame="1"/>
+        </w:rPr>
+        <w:t>Std.Dev</w:t>
+      </w:r>
+      <w:proofErr w:type="spellEnd"/>
+      <w:r>
+        <w:rPr>
+          <w:rFonts w:ascii="Lucida Console" w:eastAsia="Times New Roman" w:hAnsi="Lucida Console" w:cs="Courier New"/>
+          <w:color w:val="000000"/>
+          <w:sz w:val="20"/>
+          <w:szCs w:val="20"/>
+          <w:bdr w:val="none" w:sz="0" w:space="0" w:color="auto" w:frame="1"/>
+        </w:rPr>
+        <w:t>.</w:t>
+      </w:r>
+    </w:p>
+    <w:p>
+      <w:pPr>
+        <w:shd w:val="clear" w:color="auto" w:fill="FFFFFF"/>
+        <w:tabs>
+          <w:tab w:val="left" w:pos="916"/>
+          <w:tab w:val="left" w:pos="1832"/>
+          <w:tab w:val="left" w:pos="2748"/>
+          <w:tab w:val="left" w:pos="3664"/>
+          <w:tab w:val="left" w:pos="4580"/>
+          <w:tab w:val="left" w:pos="5496"/>
+          <w:tab w:val="left" w:pos="6412"/>
+          <w:tab w:val="left" w:pos="7328"/>
+          <w:tab w:val="left" w:pos="8244"/>
+          <w:tab w:val="left" w:pos="9160"/>
+          <w:tab w:val="left" w:pos="10076"/>
+          <w:tab w:val="left" w:pos="10992"/>
+          <w:tab w:val="left" w:pos="11908"/>
+          <w:tab w:val="left" w:pos="12824"/>
+          <w:tab w:val="left" w:pos="13740"/>
+          <w:tab w:val="left" w:pos="14656"/>
+        </w:tabs>
+        <w:wordWrap w:val="0"/>
+        <w:spacing w:after="0" w:line="225" w:lineRule="atLeast"/>
+        <w:rPr>
+          <w:rFonts w:ascii="Lucida Console" w:eastAsia="Times New Roman" w:hAnsi="Lucida Console" w:cs="Courier New"/>
+          <w:color w:val="000000"/>
+          <w:sz w:val="20"/>
+          <w:szCs w:val="20"/>
+          <w:bdr w:val="none" w:sz="0" w:space="0" w:color="auto" w:frame="1"/>
+        </w:rPr>
+      </w:pPr>
+      <w:r>
+        <w:rPr>
+          <w:rFonts w:ascii="Lucida Console" w:eastAsia="Times New Roman" w:hAnsi="Lucida Console" w:cs="Courier New"/>
+          <w:color w:val="000000"/>
+          <w:sz w:val="20"/>
+          <w:szCs w:val="20"/>
+          <w:bdr w:val="none" w:sz="0" w:space="0" w:color="auto" w:frame="1"/>
+        </w:rPr>
+        <w:t xml:space="preserve"> individual (Intercept) 0.3808   0.6171  </w:t>
+      </w:r>
+    </w:p>
+    <w:p>
+      <w:pPr>
+        <w:shd w:val="clear" w:color="auto" w:fill="FFFFFF"/>
+        <w:tabs>
+          <w:tab w:val="left" w:pos="916"/>
+          <w:tab w:val="left" w:pos="1832"/>
+          <w:tab w:val="left" w:pos="2748"/>
+          <w:tab w:val="left" w:pos="3664"/>
+          <w:tab w:val="left" w:pos="4580"/>
+          <w:tab w:val="left" w:pos="5496"/>
+          <w:tab w:val="left" w:pos="6412"/>
+          <w:tab w:val="left" w:pos="7328"/>
+          <w:tab w:val="left" w:pos="8244"/>
+          <w:tab w:val="left" w:pos="9160"/>
+          <w:tab w:val="left" w:pos="10076"/>
+          <w:tab w:val="left" w:pos="10992"/>
+          <w:tab w:val="left" w:pos="11908"/>
+          <w:tab w:val="left" w:pos="12824"/>
+          <w:tab w:val="left" w:pos="13740"/>
+          <w:tab w:val="left" w:pos="14656"/>
+        </w:tabs>
+        <w:wordWrap w:val="0"/>
+        <w:spacing w:after="0" w:line="225" w:lineRule="atLeast"/>
+        <w:rPr>
+          <w:rFonts w:ascii="Lucida Console" w:eastAsia="Times New Roman" w:hAnsi="Lucida Console" w:cs="Courier New"/>
+          <w:color w:val="000000"/>
+          <w:sz w:val="20"/>
+          <w:szCs w:val="20"/>
+          <w:bdr w:val="none" w:sz="0" w:space="0" w:color="auto" w:frame="1"/>
+        </w:rPr>
+      </w:pPr>
+      <w:r>
+        <w:rPr>
+          <w:rFonts w:ascii="Lucida Console" w:eastAsia="Times New Roman" w:hAnsi="Lucida Console" w:cs="Courier New"/>
+          <w:color w:val="000000"/>
+          <w:sz w:val="20"/>
+          <w:szCs w:val="20"/>
+          <w:bdr w:val="none" w:sz="0" w:space="0" w:color="auto" w:frame="1"/>
+        </w:rPr>
+        <w:t xml:space="preserve"> Residual               2.7360   1.6541  </w:t>
+      </w:r>
+    </w:p>
+    <w:p>
+      <w:pPr>
+        <w:shd w:val="clear" w:color="auto" w:fill="FFFFFF"/>
+        <w:tabs>
+          <w:tab w:val="left" w:pos="916"/>
+          <w:tab w:val="left" w:pos="1832"/>
+          <w:tab w:val="left" w:pos="2748"/>
+          <w:tab w:val="left" w:pos="3664"/>
+          <w:tab w:val="left" w:pos="4580"/>
+          <w:tab w:val="left" w:pos="5496"/>
+          <w:tab w:val="left" w:pos="6412"/>
+          <w:tab w:val="left" w:pos="7328"/>
+          <w:tab w:val="left" w:pos="8244"/>
+          <w:tab w:val="left" w:pos="9160"/>
+          <w:tab w:val="left" w:pos="10076"/>
+          <w:tab w:val="left" w:pos="10992"/>
+          <w:tab w:val="left" w:pos="11908"/>
+          <w:tab w:val="left" w:pos="12824"/>
+          <w:tab w:val="left" w:pos="13740"/>
+          <w:tab w:val="left" w:pos="14656"/>
+        </w:tabs>
+        <w:wordWrap w:val="0"/>
+        <w:spacing w:after="0" w:line="225" w:lineRule="atLeast"/>
+        <w:rPr>
+          <w:rFonts w:ascii="Lucida Console" w:eastAsia="Times New Roman" w:hAnsi="Lucida Console" w:cs="Courier New"/>
+          <w:color w:val="000000"/>
+          <w:sz w:val="20"/>
+          <w:szCs w:val="20"/>
+          <w:bdr w:val="none" w:sz="0" w:space="0" w:color="auto" w:frame="1"/>
+        </w:rPr>
+      </w:pPr>
+      <w:r>
+        <w:rPr>
+          <w:rFonts w:ascii="Lucida Console" w:eastAsia="Times New Roman" w:hAnsi="Lucida Console" w:cs="Courier New"/>
+          <w:color w:val="000000"/>
+          <w:sz w:val="20"/>
+          <w:szCs w:val="20"/>
+          <w:bdr w:val="none" w:sz="0" w:space="0" w:color="auto" w:frame="1"/>
+        </w:rPr>
+        <w:t xml:space="preserve">Number of </w:t>
+      </w:r>
+      <w:proofErr w:type="spellStart"/>
+      <w:r>
+        <w:rPr>
+          <w:rFonts w:ascii="Lucida Console" w:eastAsia="Times New Roman" w:hAnsi="Lucida Console" w:cs="Courier New"/>
+          <w:color w:val="000000"/>
+          <w:sz w:val="20"/>
+          <w:szCs w:val="20"/>
+          <w:bdr w:val="none" w:sz="0" w:space="0" w:color="auto" w:frame="1"/>
+        </w:rPr>
+        <w:t>obs</w:t>
+      </w:r>
+      <w:proofErr w:type="spellEnd"/>
+      <w:r>
+        <w:rPr>
+          <w:rFonts w:ascii="Lucida Console" w:eastAsia="Times New Roman" w:hAnsi="Lucida Console" w:cs="Courier New"/>
+          <w:color w:val="000000"/>
+          <w:sz w:val="20"/>
+          <w:szCs w:val="20"/>
+          <w:bdr w:val="none" w:sz="0" w:space="0" w:color="auto" w:frame="1"/>
+        </w:rPr>
+        <w:t>: 804, groups:  individual, 12</w:t>
+      </w:r>
+    </w:p>
+    <w:p>
+      <w:pPr>
+        <w:shd w:val="clear" w:color="auto" w:fill="FFFFFF"/>
+        <w:tabs>
+          <w:tab w:val="left" w:pos="916"/>
+          <w:tab w:val="left" w:pos="1832"/>
+          <w:tab w:val="left" w:pos="2748"/>
+          <w:tab w:val="left" w:pos="3664"/>
+          <w:tab w:val="left" w:pos="4580"/>
+          <w:tab w:val="left" w:pos="5496"/>
+          <w:tab w:val="left" w:pos="6412"/>
+          <w:tab w:val="left" w:pos="7328"/>
+          <w:tab w:val="left" w:pos="8244"/>
+          <w:tab w:val="left" w:pos="9160"/>
+          <w:tab w:val="left" w:pos="10076"/>
+          <w:tab w:val="left" w:pos="10992"/>
+          <w:tab w:val="left" w:pos="11908"/>
+          <w:tab w:val="left" w:pos="12824"/>
+          <w:tab w:val="left" w:pos="13740"/>
+          <w:tab w:val="left" w:pos="14656"/>
+        </w:tabs>
+        <w:wordWrap w:val="0"/>
+        <w:spacing w:after="0" w:line="225" w:lineRule="atLeast"/>
+        <w:rPr>
+          <w:rFonts w:ascii="Lucida Console" w:eastAsia="Times New Roman" w:hAnsi="Lucida Console" w:cs="Courier New"/>
+          <w:color w:val="000000"/>
+          <w:sz w:val="20"/>
+          <w:szCs w:val="20"/>
+          <w:bdr w:val="none" w:sz="0" w:space="0" w:color="auto" w:frame="1"/>
+        </w:rPr>
+      </w:pPr>
+    </w:p>
+    <w:p>
+      <w:pPr>
+        <w:shd w:val="clear" w:color="auto" w:fill="FFFFFF"/>
+        <w:tabs>
+          <w:tab w:val="left" w:pos="916"/>
+          <w:tab w:val="left" w:pos="1832"/>
+          <w:tab w:val="left" w:pos="2748"/>
+          <w:tab w:val="left" w:pos="3664"/>
+          <w:tab w:val="left" w:pos="4580"/>
+          <w:tab w:val="left" w:pos="5496"/>
+          <w:tab w:val="left" w:pos="6412"/>
+          <w:tab w:val="left" w:pos="7328"/>
+          <w:tab w:val="left" w:pos="8244"/>
+          <w:tab w:val="left" w:pos="9160"/>
+          <w:tab w:val="left" w:pos="10076"/>
+          <w:tab w:val="left" w:pos="10992"/>
+          <w:tab w:val="left" w:pos="11908"/>
+          <w:tab w:val="left" w:pos="12824"/>
+          <w:tab w:val="left" w:pos="13740"/>
+          <w:tab w:val="left" w:pos="14656"/>
+        </w:tabs>
+        <w:wordWrap w:val="0"/>
+        <w:spacing w:after="0" w:line="225" w:lineRule="atLeast"/>
+        <w:rPr>
+          <w:rFonts w:ascii="Lucida Console" w:eastAsia="Times New Roman" w:hAnsi="Lucida Console" w:cs="Courier New"/>
+          <w:color w:val="000000"/>
+          <w:sz w:val="20"/>
+          <w:szCs w:val="20"/>
+          <w:bdr w:val="none" w:sz="0" w:space="0" w:color="auto" w:frame="1"/>
+        </w:rPr>
+      </w:pPr>
+      <w:r>
+        <w:rPr>
+          <w:rFonts w:ascii="Lucida Console" w:eastAsia="Times New Roman" w:hAnsi="Lucida Console" w:cs="Courier New"/>
+          <w:color w:val="000000"/>
+          <w:sz w:val="20"/>
+          <w:szCs w:val="20"/>
+          <w:bdr w:val="none" w:sz="0" w:space="0" w:color="auto" w:frame="1"/>
+        </w:rPr>
+        <w:t>Fixed effects:</w:t>
+      </w:r>
+    </w:p>
+    <w:p>
+      <w:pPr>
+        <w:shd w:val="clear" w:color="auto" w:fill="FFFFFF"/>
+        <w:tabs>
+          <w:tab w:val="left" w:pos="916"/>
+          <w:tab w:val="left" w:pos="1832"/>
+          <w:tab w:val="left" w:pos="2748"/>
+          <w:tab w:val="left" w:pos="3664"/>
+          <w:tab w:val="left" w:pos="4580"/>
+          <w:tab w:val="left" w:pos="5496"/>
+          <w:tab w:val="left" w:pos="6412"/>
+          <w:tab w:val="left" w:pos="7328"/>
+          <w:tab w:val="left" w:pos="8244"/>
+          <w:tab w:val="left" w:pos="9160"/>
+          <w:tab w:val="left" w:pos="10076"/>
+          <w:tab w:val="left" w:pos="10992"/>
+          <w:tab w:val="left" w:pos="11908"/>
+          <w:tab w:val="left" w:pos="12824"/>
+          <w:tab w:val="left" w:pos="13740"/>
+          <w:tab w:val="left" w:pos="14656"/>
+        </w:tabs>
+        <w:wordWrap w:val="0"/>
+        <w:spacing w:after="0" w:line="225" w:lineRule="atLeast"/>
+        <w:rPr>
+          <w:rFonts w:ascii="Lucida Console" w:eastAsia="Times New Roman" w:hAnsi="Lucida Console" w:cs="Courier New"/>
+          <w:color w:val="000000"/>
+          <w:sz w:val="20"/>
+          <w:szCs w:val="20"/>
+          <w:bdr w:val="none" w:sz="0" w:space="0" w:color="auto" w:frame="1"/>
+        </w:rPr>
+      </w:pPr>
+      <w:r>
+        <w:rPr>
+          <w:rFonts w:ascii="Lucida Console" w:eastAsia="Times New Roman" w:hAnsi="Lucida Console" w:cs="Courier New"/>
+          <w:color w:val="000000"/>
+          <w:sz w:val="20"/>
+          <w:szCs w:val="20"/>
+          <w:bdr w:val="none" w:sz="0" w:space="0" w:color="auto" w:frame="1"/>
+        </w:rPr>
+        <w:t xml:space="preserve">               Estimate Std. Error t value</w:t>
+      </w:r>
+    </w:p>
+    <w:p>
+      <w:pPr>
+        <w:shd w:val="clear" w:color="auto" w:fill="FFFFFF"/>
+        <w:tabs>
+          <w:tab w:val="left" w:pos="916"/>
+          <w:tab w:val="left" w:pos="1832"/>
+          <w:tab w:val="left" w:pos="2748"/>
+          <w:tab w:val="left" w:pos="3664"/>
+          <w:tab w:val="left" w:pos="4580"/>
+          <w:tab w:val="left" w:pos="5496"/>
+          <w:tab w:val="left" w:pos="6412"/>
+          <w:tab w:val="left" w:pos="7328"/>
+          <w:tab w:val="left" w:pos="8244"/>
+          <w:tab w:val="left" w:pos="9160"/>
+          <w:tab w:val="left" w:pos="10076"/>
+          <w:tab w:val="left" w:pos="10992"/>
+          <w:tab w:val="left" w:pos="11908"/>
+          <w:tab w:val="left" w:pos="12824"/>
+          <w:tab w:val="left" w:pos="13740"/>
+          <w:tab w:val="left" w:pos="14656"/>
+        </w:tabs>
+        <w:wordWrap w:val="0"/>
+        <w:spacing w:after="0" w:line="225" w:lineRule="atLeast"/>
+        <w:rPr>
+          <w:rFonts w:ascii="Lucida Console" w:eastAsia="Times New Roman" w:hAnsi="Lucida Console" w:cs="Courier New"/>
+          <w:color w:val="000000"/>
+          <w:sz w:val="20"/>
+          <w:szCs w:val="20"/>
+          <w:bdr w:val="none" w:sz="0" w:space="0" w:color="auto" w:frame="1"/>
+        </w:rPr>
+      </w:pPr>
+      <w:r>
+        <w:rPr>
+          <w:rFonts w:ascii="Lucida Console" w:eastAsia="Times New Roman" w:hAnsi="Lucida Console" w:cs="Courier New"/>
+          <w:color w:val="000000"/>
+          <w:sz w:val="20"/>
+          <w:szCs w:val="20"/>
+          <w:bdr w:val="none" w:sz="0" w:space="0" w:color="auto" w:frame="1"/>
+        </w:rPr>
+        <w:t>(</w:t>
+      </w:r>
+      <w:proofErr w:type="gramStart"/>
+      <w:r>
+        <w:rPr>
+          <w:rFonts w:ascii="Lucida Console" w:eastAsia="Times New Roman" w:hAnsi="Lucida Console" w:cs="Courier New"/>
+          <w:color w:val="000000"/>
+          <w:sz w:val="20"/>
+          <w:szCs w:val="20"/>
+          <w:bdr w:val="none" w:sz="0" w:space="0" w:color="auto" w:frame="1"/>
+        </w:rPr>
+        <w:t>Intercept)  614.795375</w:t>
+      </w:r>
+      <w:proofErr w:type="gramEnd"/>
+      <w:r>
+        <w:rPr>
+          <w:rFonts w:ascii="Lucida Console" w:eastAsia="Times New Roman" w:hAnsi="Lucida Console" w:cs="Courier New"/>
+          <w:color w:val="000000"/>
+          <w:sz w:val="20"/>
+          <w:szCs w:val="20"/>
+          <w:bdr w:val="none" w:sz="0" w:space="0" w:color="auto" w:frame="1"/>
+        </w:rPr>
+        <w:t xml:space="preserve"> 127.037390   4.839</w:t>
+      </w:r>
+    </w:p>
+    <w:p>
+      <w:pPr>
+        <w:shd w:val="clear" w:color="auto" w:fill="FFFFFF"/>
+        <w:tabs>
+          <w:tab w:val="left" w:pos="916"/>
+          <w:tab w:val="left" w:pos="1832"/>
+          <w:tab w:val="left" w:pos="2748"/>
+          <w:tab w:val="left" w:pos="3664"/>
+          <w:tab w:val="left" w:pos="4580"/>
+          <w:tab w:val="left" w:pos="5496"/>
+          <w:tab w:val="left" w:pos="6412"/>
+          <w:tab w:val="left" w:pos="7328"/>
+          <w:tab w:val="left" w:pos="8244"/>
+          <w:tab w:val="left" w:pos="9160"/>
+          <w:tab w:val="left" w:pos="10076"/>
+          <w:tab w:val="left" w:pos="10992"/>
+          <w:tab w:val="left" w:pos="11908"/>
+          <w:tab w:val="left" w:pos="12824"/>
+          <w:tab w:val="left" w:pos="13740"/>
+          <w:tab w:val="left" w:pos="14656"/>
+        </w:tabs>
+        <w:wordWrap w:val="0"/>
+        <w:spacing w:after="0" w:line="225" w:lineRule="atLeast"/>
+        <w:rPr>
+          <w:rFonts w:ascii="Lucida Console" w:eastAsia="Times New Roman" w:hAnsi="Lucida Console" w:cs="Courier New"/>
+          <w:color w:val="000000"/>
+          <w:sz w:val="20"/>
+          <w:szCs w:val="20"/>
+          <w:bdr w:val="none" w:sz="0" w:space="0" w:color="auto" w:frame="1"/>
+        </w:rPr>
+      </w:pPr>
+      <w:proofErr w:type="spellStart"/>
+      <w:r>
+        <w:rPr>
+          <w:rFonts w:ascii="Lucida Console" w:eastAsia="Times New Roman" w:hAnsi="Lucida Console" w:cs="Courier New"/>
+          <w:color w:val="000000"/>
+          <w:sz w:val="20"/>
+          <w:szCs w:val="20"/>
+          <w:bdr w:val="none" w:sz="0" w:space="0" w:color="auto" w:frame="1"/>
+        </w:rPr>
+        <w:t>pos_behBp</w:t>
+      </w:r>
+      <w:proofErr w:type="spellEnd"/>
+      <w:r>
+        <w:rPr>
+          <w:rFonts w:ascii="Lucida Console" w:eastAsia="Times New Roman" w:hAnsi="Lucida Console" w:cs="Courier New"/>
+          <w:color w:val="000000"/>
+          <w:sz w:val="20"/>
+          <w:szCs w:val="20"/>
+          <w:bdr w:val="none" w:sz="0" w:space="0" w:color="auto" w:frame="1"/>
+        </w:rPr>
+        <w:t xml:space="preserve">      0.906275   0.258282   3.509</w:t>
+      </w:r>
+    </w:p>
+    <w:p>
+      <w:pPr>
+        <w:shd w:val="clear" w:color="auto" w:fill="FFFFFF"/>
+        <w:tabs>
+          <w:tab w:val="left" w:pos="916"/>
+          <w:tab w:val="left" w:pos="1832"/>
+          <w:tab w:val="left" w:pos="2748"/>
+          <w:tab w:val="left" w:pos="3664"/>
+          <w:tab w:val="left" w:pos="4580"/>
+          <w:tab w:val="left" w:pos="5496"/>
+          <w:tab w:val="left" w:pos="6412"/>
+          <w:tab w:val="left" w:pos="7328"/>
+          <w:tab w:val="left" w:pos="8244"/>
+          <w:tab w:val="left" w:pos="9160"/>
+          <w:tab w:val="left" w:pos="10076"/>
+          <w:tab w:val="left" w:pos="10992"/>
+          <w:tab w:val="left" w:pos="11908"/>
+          <w:tab w:val="left" w:pos="12824"/>
+          <w:tab w:val="left" w:pos="13740"/>
+          <w:tab w:val="left" w:pos="14656"/>
+        </w:tabs>
+        <w:wordWrap w:val="0"/>
+        <w:spacing w:after="0" w:line="225" w:lineRule="atLeast"/>
+        <w:rPr>
+          <w:rFonts w:ascii="Lucida Console" w:eastAsia="Times New Roman" w:hAnsi="Lucida Console" w:cs="Courier New"/>
+          <w:color w:val="000000"/>
+          <w:sz w:val="20"/>
+          <w:szCs w:val="20"/>
+          <w:bdr w:val="none" w:sz="0" w:space="0" w:color="auto" w:frame="1"/>
+        </w:rPr>
+      </w:pPr>
+      <w:proofErr w:type="spellStart"/>
+      <w:r>
+        <w:rPr>
+          <w:rFonts w:ascii="Lucida Console" w:eastAsia="Times New Roman" w:hAnsi="Lucida Console" w:cs="Courier New"/>
+          <w:color w:val="000000"/>
+          <w:sz w:val="20"/>
+          <w:szCs w:val="20"/>
+          <w:bdr w:val="none" w:sz="0" w:space="0" w:color="auto" w:frame="1"/>
+        </w:rPr>
+        <w:t>pos_behSt</w:t>
+      </w:r>
+      <w:proofErr w:type="spellEnd"/>
+      <w:r>
+        <w:rPr>
+          <w:rFonts w:ascii="Lucida Console" w:eastAsia="Times New Roman" w:hAnsi="Lucida Console" w:cs="Courier New"/>
+          <w:color w:val="000000"/>
+          <w:sz w:val="20"/>
+          <w:szCs w:val="20"/>
+          <w:bdr w:val="none" w:sz="0" w:space="0" w:color="auto" w:frame="1"/>
+        </w:rPr>
+        <w:t xml:space="preserve">      1.356225   0.228051   5.947</w:t>
+      </w:r>
+    </w:p>
+    <w:p>
+      <w:pPr>
+        <w:shd w:val="clear" w:color="auto" w:fill="FFFFFF"/>
+        <w:tabs>
+          <w:tab w:val="left" w:pos="916"/>
+          <w:tab w:val="left" w:pos="1832"/>
+          <w:tab w:val="left" w:pos="2748"/>
+          <w:tab w:val="left" w:pos="3664"/>
+          <w:tab w:val="left" w:pos="4580"/>
+          <w:tab w:val="left" w:pos="5496"/>
+          <w:tab w:val="left" w:pos="6412"/>
+          <w:tab w:val="left" w:pos="7328"/>
+          <w:tab w:val="left" w:pos="8244"/>
+          <w:tab w:val="left" w:pos="9160"/>
+          <w:tab w:val="left" w:pos="10076"/>
+          <w:tab w:val="left" w:pos="10992"/>
+          <w:tab w:val="left" w:pos="11908"/>
+          <w:tab w:val="left" w:pos="12824"/>
+          <w:tab w:val="left" w:pos="13740"/>
+          <w:tab w:val="left" w:pos="14656"/>
+        </w:tabs>
+        <w:wordWrap w:val="0"/>
+        <w:spacing w:after="0" w:line="225" w:lineRule="atLeast"/>
+        <w:rPr>
+          <w:rFonts w:ascii="Lucida Console" w:eastAsia="Times New Roman" w:hAnsi="Lucida Console" w:cs="Courier New"/>
+          <w:color w:val="000000"/>
+          <w:sz w:val="20"/>
+          <w:szCs w:val="20"/>
+          <w:bdr w:val="none" w:sz="0" w:space="0" w:color="auto" w:frame="1"/>
+        </w:rPr>
+      </w:pPr>
+      <w:proofErr w:type="spellStart"/>
+      <w:r>
+        <w:rPr>
+          <w:rFonts w:ascii="Lucida Console" w:eastAsia="Times New Roman" w:hAnsi="Lucida Console" w:cs="Courier New"/>
+          <w:color w:val="000000"/>
+          <w:sz w:val="20"/>
+          <w:szCs w:val="20"/>
+          <w:bdr w:val="none" w:sz="0" w:space="0" w:color="auto" w:frame="1"/>
+        </w:rPr>
+        <w:t>pos_behQW</w:t>
+      </w:r>
+      <w:proofErr w:type="spellEnd"/>
+      <w:r>
+        <w:rPr>
+          <w:rFonts w:ascii="Lucida Console" w:eastAsia="Times New Roman" w:hAnsi="Lucida Console" w:cs="Courier New"/>
+          <w:color w:val="000000"/>
+          <w:sz w:val="20"/>
+          <w:szCs w:val="20"/>
+          <w:bdr w:val="none" w:sz="0" w:space="0" w:color="auto" w:frame="1"/>
+        </w:rPr>
+        <w:t xml:space="preserve">      1.276086   0.251641   5.071</w:t>
+      </w:r>
+    </w:p>
+    <w:p>
+      <w:pPr>
+        <w:shd w:val="clear" w:color="auto" w:fill="FFFFFF"/>
+        <w:tabs>
+          <w:tab w:val="left" w:pos="916"/>
+          <w:tab w:val="left" w:pos="1832"/>
+          <w:tab w:val="left" w:pos="2748"/>
+          <w:tab w:val="left" w:pos="3664"/>
+          <w:tab w:val="left" w:pos="4580"/>
+          <w:tab w:val="left" w:pos="5496"/>
+          <w:tab w:val="left" w:pos="6412"/>
+          <w:tab w:val="left" w:pos="7328"/>
+          <w:tab w:val="left" w:pos="8244"/>
+          <w:tab w:val="left" w:pos="9160"/>
+          <w:tab w:val="left" w:pos="10076"/>
+          <w:tab w:val="left" w:pos="10992"/>
+          <w:tab w:val="left" w:pos="11908"/>
+          <w:tab w:val="left" w:pos="12824"/>
+          <w:tab w:val="left" w:pos="13740"/>
+          <w:tab w:val="left" w:pos="14656"/>
+        </w:tabs>
+        <w:wordWrap w:val="0"/>
+        <w:spacing w:after="0" w:line="225" w:lineRule="atLeast"/>
+        <w:rPr>
+          <w:rFonts w:ascii="Lucida Console" w:eastAsia="Times New Roman" w:hAnsi="Lucida Console" w:cs="Courier New"/>
+          <w:color w:val="000000"/>
+          <w:sz w:val="20"/>
+          <w:szCs w:val="20"/>
+          <w:bdr w:val="none" w:sz="0" w:space="0" w:color="auto" w:frame="1"/>
+        </w:rPr>
+      </w:pPr>
+      <w:proofErr w:type="spellStart"/>
+      <w:r>
+        <w:rPr>
+          <w:rFonts w:ascii="Lucida Console" w:eastAsia="Times New Roman" w:hAnsi="Lucida Console" w:cs="Courier New"/>
+          <w:color w:val="000000"/>
+          <w:sz w:val="20"/>
+          <w:szCs w:val="20"/>
+          <w:bdr w:val="none" w:sz="0" w:space="0" w:color="auto" w:frame="1"/>
+        </w:rPr>
+        <w:t>pos_behQS</w:t>
+      </w:r>
+      <w:proofErr w:type="spellEnd"/>
+      <w:r>
+        <w:rPr>
+          <w:rFonts w:ascii="Lucida Console" w:eastAsia="Times New Roman" w:hAnsi="Lucida Console" w:cs="Courier New"/>
+          <w:color w:val="000000"/>
+          <w:sz w:val="20"/>
+          <w:szCs w:val="20"/>
+          <w:bdr w:val="none" w:sz="0" w:space="0" w:color="auto" w:frame="1"/>
+        </w:rPr>
+        <w:t xml:space="preserve">      1.465106   0.321709   4.554</w:t>
+      </w:r>
+    </w:p>
+    <w:p>
+      <w:pPr>
+        <w:shd w:val="clear" w:color="auto" w:fill="FFFFFF"/>
+        <w:tabs>
+          <w:tab w:val="left" w:pos="916"/>
+          <w:tab w:val="left" w:pos="1832"/>
+          <w:tab w:val="left" w:pos="2748"/>
+          <w:tab w:val="left" w:pos="3664"/>
+          <w:tab w:val="left" w:pos="4580"/>
+          <w:tab w:val="left" w:pos="5496"/>
+          <w:tab w:val="left" w:pos="6412"/>
+          <w:tab w:val="left" w:pos="7328"/>
+          <w:tab w:val="left" w:pos="8244"/>
+          <w:tab w:val="left" w:pos="9160"/>
+          <w:tab w:val="left" w:pos="10076"/>
+          <w:tab w:val="left" w:pos="10992"/>
+          <w:tab w:val="left" w:pos="11908"/>
+          <w:tab w:val="left" w:pos="12824"/>
+          <w:tab w:val="left" w:pos="13740"/>
+          <w:tab w:val="left" w:pos="14656"/>
+        </w:tabs>
+        <w:wordWrap w:val="0"/>
+        <w:spacing w:after="0" w:line="225" w:lineRule="atLeast"/>
+        <w:rPr>
+          <w:rFonts w:ascii="Lucida Console" w:eastAsia="Times New Roman" w:hAnsi="Lucida Console" w:cs="Courier New"/>
+          <w:color w:val="000000"/>
+          <w:sz w:val="20"/>
+          <w:szCs w:val="20"/>
+          <w:bdr w:val="none" w:sz="0" w:space="0" w:color="auto" w:frame="1"/>
+        </w:rPr>
+      </w:pPr>
+      <w:proofErr w:type="spellStart"/>
+      <w:r>
+        <w:rPr>
+          <w:rFonts w:ascii="Lucida Console" w:eastAsia="Times New Roman" w:hAnsi="Lucida Console" w:cs="Courier New"/>
+          <w:color w:val="000000"/>
+          <w:sz w:val="20"/>
+          <w:szCs w:val="20"/>
+          <w:bdr w:val="none" w:sz="0" w:space="0" w:color="auto" w:frame="1"/>
+        </w:rPr>
+        <w:t>pos_behSu</w:t>
+      </w:r>
+      <w:proofErr w:type="spellEnd"/>
+      <w:r>
+        <w:rPr>
+          <w:rFonts w:ascii="Lucida Console" w:eastAsia="Times New Roman" w:hAnsi="Lucida Console" w:cs="Courier New"/>
+          <w:color w:val="000000"/>
+          <w:sz w:val="20"/>
+          <w:szCs w:val="20"/>
+          <w:bdr w:val="none" w:sz="0" w:space="0" w:color="auto" w:frame="1"/>
+        </w:rPr>
+        <w:t xml:space="preserve">      1.624239   0.569082   2.854</w:t>
+      </w:r>
+    </w:p>
+    <w:p>
+      <w:pPr>
+        <w:shd w:val="clear" w:color="auto" w:fill="FFFFFF"/>
+        <w:tabs>
+          <w:tab w:val="left" w:pos="916"/>
+          <w:tab w:val="left" w:pos="1832"/>
+          <w:tab w:val="left" w:pos="2748"/>
+          <w:tab w:val="left" w:pos="3664"/>
+          <w:tab w:val="left" w:pos="4580"/>
+          <w:tab w:val="left" w:pos="5496"/>
+          <w:tab w:val="left" w:pos="6412"/>
+          <w:tab w:val="left" w:pos="7328"/>
+          <w:tab w:val="left" w:pos="8244"/>
+          <w:tab w:val="left" w:pos="9160"/>
+          <w:tab w:val="left" w:pos="10076"/>
+          <w:tab w:val="left" w:pos="10992"/>
+          <w:tab w:val="left" w:pos="11908"/>
+          <w:tab w:val="left" w:pos="12824"/>
+          <w:tab w:val="left" w:pos="13740"/>
+          <w:tab w:val="left" w:pos="14656"/>
+        </w:tabs>
+        <w:wordWrap w:val="0"/>
+        <w:spacing w:after="0" w:line="225" w:lineRule="atLeast"/>
+        <w:rPr>
+          <w:rFonts w:ascii="Lucida Console" w:eastAsia="Times New Roman" w:hAnsi="Lucida Console" w:cs="Courier New"/>
+          <w:color w:val="000000"/>
+          <w:sz w:val="20"/>
+          <w:szCs w:val="20"/>
+          <w:bdr w:val="none" w:sz="0" w:space="0" w:color="auto" w:frame="1"/>
+        </w:rPr>
+      </w:pPr>
+      <w:proofErr w:type="spellStart"/>
+      <w:r>
+        <w:rPr>
+          <w:rFonts w:ascii="Lucida Console" w:eastAsia="Times New Roman" w:hAnsi="Lucida Console" w:cs="Courier New"/>
+          <w:color w:val="000000"/>
+          <w:sz w:val="20"/>
+          <w:szCs w:val="20"/>
+          <w:bdr w:val="none" w:sz="0" w:space="0" w:color="auto" w:frame="1"/>
+        </w:rPr>
+        <w:t>pos_behVC</w:t>
+      </w:r>
+      <w:proofErr w:type="spellEnd"/>
+      <w:r>
+        <w:rPr>
+          <w:rFonts w:ascii="Lucida Console" w:eastAsia="Times New Roman" w:hAnsi="Lucida Console" w:cs="Courier New"/>
+          <w:color w:val="000000"/>
+          <w:sz w:val="20"/>
+          <w:szCs w:val="20"/>
+          <w:bdr w:val="none" w:sz="0" w:space="0" w:color="auto" w:frame="1"/>
+        </w:rPr>
+        <w:t xml:space="preserve">      1.103100   0.397393   2.776</w:t>
+      </w:r>
+    </w:p>
+    <w:p>
+      <w:pPr>
+        <w:shd w:val="clear" w:color="auto" w:fill="FFFFFF"/>
+        <w:tabs>
+          <w:tab w:val="left" w:pos="916"/>
+          <w:tab w:val="left" w:pos="1832"/>
+          <w:tab w:val="left" w:pos="2748"/>
+          <w:tab w:val="left" w:pos="3664"/>
+          <w:tab w:val="left" w:pos="4580"/>
+          <w:tab w:val="left" w:pos="5496"/>
+          <w:tab w:val="left" w:pos="6412"/>
+          <w:tab w:val="left" w:pos="7328"/>
+          <w:tab w:val="left" w:pos="8244"/>
+          <w:tab w:val="left" w:pos="9160"/>
+          <w:tab w:val="left" w:pos="10076"/>
+          <w:tab w:val="left" w:pos="10992"/>
+          <w:tab w:val="left" w:pos="11908"/>
+          <w:tab w:val="left" w:pos="12824"/>
+          <w:tab w:val="left" w:pos="13740"/>
+          <w:tab w:val="left" w:pos="14656"/>
+        </w:tabs>
+        <w:wordWrap w:val="0"/>
+        <w:spacing w:after="0" w:line="225" w:lineRule="atLeast"/>
+        <w:rPr>
+          <w:rFonts w:ascii="Lucida Console" w:eastAsia="Times New Roman" w:hAnsi="Lucida Console" w:cs="Courier New"/>
+          <w:color w:val="000000"/>
+          <w:sz w:val="20"/>
+          <w:szCs w:val="20"/>
+          <w:bdr w:val="none" w:sz="0" w:space="0" w:color="auto" w:frame="1"/>
+        </w:rPr>
+      </w:pPr>
+      <w:proofErr w:type="spellStart"/>
+      <w:r>
+        <w:rPr>
+          <w:rFonts w:ascii="Lucida Console" w:eastAsia="Times New Roman" w:hAnsi="Lucida Console" w:cs="Courier New"/>
+          <w:color w:val="000000"/>
+          <w:sz w:val="20"/>
+          <w:szCs w:val="20"/>
+          <w:bdr w:val="none" w:sz="0" w:space="0" w:color="auto" w:frame="1"/>
+        </w:rPr>
+        <w:t>amb_t</w:t>
+      </w:r>
+      <w:proofErr w:type="spellEnd"/>
+      <w:r>
+        <w:rPr>
+          <w:rFonts w:ascii="Lucida Console" w:eastAsia="Times New Roman" w:hAnsi="Lucida Console" w:cs="Courier New"/>
+          <w:color w:val="000000"/>
+          <w:sz w:val="20"/>
+          <w:szCs w:val="20"/>
+          <w:bdr w:val="none" w:sz="0" w:space="0" w:color="auto" w:frame="1"/>
+        </w:rPr>
+        <w:t xml:space="preserve">          0.271599   </w:t>
+      </w:r>
+      <w:proofErr w:type="gramStart"/>
+      <w:r>
+        <w:rPr>
+          <w:rFonts w:ascii="Lucida Console" w:eastAsia="Times New Roman" w:hAnsi="Lucida Console" w:cs="Courier New"/>
+          <w:color w:val="000000"/>
+          <w:sz w:val="20"/>
+          <w:szCs w:val="20"/>
+          <w:bdr w:val="none" w:sz="0" w:space="0" w:color="auto" w:frame="1"/>
+        </w:rPr>
+        <w:t>0.017110  15.873</w:t>
+      </w:r>
+      <w:proofErr w:type="gramEnd"/>
+    </w:p>
+    <w:p>
+      <w:pPr>
+        <w:shd w:val="clear" w:color="auto" w:fill="FFFFFF"/>
+        <w:tabs>
+          <w:tab w:val="left" w:pos="916"/>
+          <w:tab w:val="left" w:pos="1832"/>
+          <w:tab w:val="left" w:pos="2748"/>
+          <w:tab w:val="left" w:pos="3664"/>
+          <w:tab w:val="left" w:pos="4580"/>
+          <w:tab w:val="left" w:pos="5496"/>
+          <w:tab w:val="left" w:pos="6412"/>
+          <w:tab w:val="left" w:pos="7328"/>
+          <w:tab w:val="left" w:pos="8244"/>
+          <w:tab w:val="left" w:pos="9160"/>
+          <w:tab w:val="left" w:pos="10076"/>
+          <w:tab w:val="left" w:pos="10992"/>
+          <w:tab w:val="left" w:pos="11908"/>
+          <w:tab w:val="left" w:pos="12824"/>
+          <w:tab w:val="left" w:pos="13740"/>
+          <w:tab w:val="left" w:pos="14656"/>
+        </w:tabs>
+        <w:wordWrap w:val="0"/>
+        <w:spacing w:after="0" w:line="225" w:lineRule="atLeast"/>
+        <w:rPr>
+          <w:rFonts w:ascii="Lucida Console" w:eastAsia="Times New Roman" w:hAnsi="Lucida Console" w:cs="Courier New"/>
+          <w:color w:val="000000"/>
+          <w:sz w:val="20"/>
+          <w:szCs w:val="20"/>
+          <w:bdr w:val="none" w:sz="0" w:space="0" w:color="auto" w:frame="1"/>
+        </w:rPr>
+      </w:pPr>
+      <w:r>
+        <w:rPr>
+          <w:rFonts w:ascii="Lucida Console" w:eastAsia="Times New Roman" w:hAnsi="Lucida Console" w:cs="Courier New"/>
+          <w:color w:val="000000"/>
+          <w:sz w:val="20"/>
+          <w:szCs w:val="20"/>
+          <w:bdr w:val="none" w:sz="0" w:space="0" w:color="auto" w:frame="1"/>
+        </w:rPr>
+        <w:t xml:space="preserve">sun            0.048965   </w:t>
+      </w:r>
+      <w:proofErr w:type="gramStart"/>
+      <w:r>
+        <w:rPr>
+          <w:rFonts w:ascii="Lucida Console" w:eastAsia="Times New Roman" w:hAnsi="Lucida Console" w:cs="Courier New"/>
+          <w:color w:val="000000"/>
+          <w:sz w:val="20"/>
+          <w:szCs w:val="20"/>
+          <w:bdr w:val="none" w:sz="0" w:space="0" w:color="auto" w:frame="1"/>
+        </w:rPr>
+        <w:t>0.002926  16.736</w:t>
+      </w:r>
+      <w:proofErr w:type="gramEnd"/>
+    </w:p>
+    <w:p>
+      <w:pPr>
+        <w:shd w:val="clear" w:color="auto" w:fill="FFFFFF"/>
+        <w:tabs>
+          <w:tab w:val="left" w:pos="916"/>
+          <w:tab w:val="left" w:pos="1832"/>
+          <w:tab w:val="left" w:pos="2748"/>
+          <w:tab w:val="left" w:pos="3664"/>
+          <w:tab w:val="left" w:pos="4580"/>
+          <w:tab w:val="left" w:pos="5496"/>
+          <w:tab w:val="left" w:pos="6412"/>
+          <w:tab w:val="left" w:pos="7328"/>
+          <w:tab w:val="left" w:pos="8244"/>
+          <w:tab w:val="left" w:pos="9160"/>
+          <w:tab w:val="left" w:pos="10076"/>
+          <w:tab w:val="left" w:pos="10992"/>
+          <w:tab w:val="left" w:pos="11908"/>
+          <w:tab w:val="left" w:pos="12824"/>
+          <w:tab w:val="left" w:pos="13740"/>
+          <w:tab w:val="left" w:pos="14656"/>
+        </w:tabs>
+        <w:wordWrap w:val="0"/>
+        <w:spacing w:after="0" w:line="225" w:lineRule="atLeast"/>
+        <w:rPr>
+          <w:rFonts w:ascii="Lucida Console" w:eastAsia="Times New Roman" w:hAnsi="Lucida Console" w:cs="Courier New"/>
+          <w:color w:val="000000"/>
+          <w:sz w:val="20"/>
+          <w:szCs w:val="20"/>
+          <w:bdr w:val="none" w:sz="0" w:space="0" w:color="auto" w:frame="1"/>
+        </w:rPr>
+      </w:pPr>
+      <w:r>
+        <w:rPr>
+          <w:rFonts w:ascii="Lucida Console" w:eastAsia="Times New Roman" w:hAnsi="Lucida Console" w:cs="Courier New"/>
+          <w:color w:val="000000"/>
+          <w:sz w:val="20"/>
+          <w:szCs w:val="20"/>
+          <w:bdr w:val="none" w:sz="0" w:space="0" w:color="auto" w:frame="1"/>
+        </w:rPr>
+        <w:t xml:space="preserve">date          -0.033446   </w:t>
+      </w:r>
+      <w:proofErr w:type="gramStart"/>
+      <w:r>
+        <w:rPr>
+          <w:rFonts w:ascii="Lucida Console" w:eastAsia="Times New Roman" w:hAnsi="Lucida Console" w:cs="Courier New"/>
+          <w:color w:val="000000"/>
+          <w:sz w:val="20"/>
+          <w:szCs w:val="20"/>
+          <w:bdr w:val="none" w:sz="0" w:space="0" w:color="auto" w:frame="1"/>
+        </w:rPr>
+        <w:t>0.007168  -</w:t>
+      </w:r>
+      <w:proofErr w:type="gramEnd"/>
+      <w:r>
+        <w:rPr>
+          <w:rFonts w:ascii="Lucida Console" w:eastAsia="Times New Roman" w:hAnsi="Lucida Console" w:cs="Courier New"/>
+          <w:color w:val="000000"/>
+          <w:sz w:val="20"/>
+          <w:szCs w:val="20"/>
+          <w:bdr w:val="none" w:sz="0" w:space="0" w:color="auto" w:frame="1"/>
+        </w:rPr>
+        <w:t>4.666</w:t>
+      </w:r>
+    </w:p>
+    <w:p>
+      <w:pPr>
+        <w:shd w:val="clear" w:color="auto" w:fill="FFFFFF"/>
+        <w:tabs>
+          <w:tab w:val="left" w:pos="916"/>
+          <w:tab w:val="left" w:pos="1832"/>
+          <w:tab w:val="left" w:pos="2748"/>
+          <w:tab w:val="left" w:pos="3664"/>
+          <w:tab w:val="left" w:pos="4580"/>
+          <w:tab w:val="left" w:pos="5496"/>
+          <w:tab w:val="left" w:pos="6412"/>
+          <w:tab w:val="left" w:pos="7328"/>
+          <w:tab w:val="left" w:pos="8244"/>
+          <w:tab w:val="left" w:pos="9160"/>
+          <w:tab w:val="left" w:pos="10076"/>
+          <w:tab w:val="left" w:pos="10992"/>
+          <w:tab w:val="left" w:pos="11908"/>
+          <w:tab w:val="left" w:pos="12824"/>
+          <w:tab w:val="left" w:pos="13740"/>
+          <w:tab w:val="left" w:pos="14656"/>
+        </w:tabs>
+        <w:wordWrap w:val="0"/>
+        <w:spacing w:after="0" w:line="225" w:lineRule="atLeast"/>
+        <w:rPr>
+          <w:rFonts w:ascii="Lucida Console" w:eastAsia="Times New Roman" w:hAnsi="Lucida Console" w:cs="Courier New"/>
+          <w:color w:val="000000"/>
+          <w:sz w:val="20"/>
+          <w:szCs w:val="20"/>
+          <w:bdr w:val="none" w:sz="0" w:space="0" w:color="auto" w:frame="1"/>
+        </w:rPr>
+      </w:pPr>
+      <w:proofErr w:type="spellStart"/>
+      <w:r>
+        <w:rPr>
+          <w:rFonts w:ascii="Lucida Console" w:eastAsia="Times New Roman" w:hAnsi="Lucida Console" w:cs="Courier New"/>
+          <w:color w:val="000000"/>
+          <w:sz w:val="20"/>
+          <w:szCs w:val="20"/>
+          <w:bdr w:val="none" w:sz="0" w:space="0" w:color="auto" w:frame="1"/>
+        </w:rPr>
+        <w:t>hab_typeBMWD</w:t>
+      </w:r>
+      <w:proofErr w:type="spellEnd"/>
+      <w:r>
+        <w:rPr>
+          <w:rFonts w:ascii="Lucida Console" w:eastAsia="Times New Roman" w:hAnsi="Lucida Console" w:cs="Courier New"/>
+          <w:color w:val="000000"/>
+          <w:sz w:val="20"/>
+          <w:szCs w:val="20"/>
+          <w:bdr w:val="none" w:sz="0" w:space="0" w:color="auto" w:frame="1"/>
+        </w:rPr>
+        <w:t xml:space="preserve">   0.576694   0.786384   0.733</w:t>
+      </w:r>
+    </w:p>
+    <w:p>
+      <w:pPr>
+        <w:shd w:val="clear" w:color="auto" w:fill="FFFFFF"/>
+        <w:tabs>
+          <w:tab w:val="left" w:pos="916"/>
+          <w:tab w:val="left" w:pos="1832"/>
+          <w:tab w:val="left" w:pos="2748"/>
+          <w:tab w:val="left" w:pos="3664"/>
+          <w:tab w:val="left" w:pos="4580"/>
+          <w:tab w:val="left" w:pos="5496"/>
+          <w:tab w:val="left" w:pos="6412"/>
+          <w:tab w:val="left" w:pos="7328"/>
+          <w:tab w:val="left" w:pos="8244"/>
+          <w:tab w:val="left" w:pos="9160"/>
+          <w:tab w:val="left" w:pos="10076"/>
+          <w:tab w:val="left" w:pos="10992"/>
+          <w:tab w:val="left" w:pos="11908"/>
+          <w:tab w:val="left" w:pos="12824"/>
+          <w:tab w:val="left" w:pos="13740"/>
+          <w:tab w:val="left" w:pos="14656"/>
+        </w:tabs>
+        <w:wordWrap w:val="0"/>
+        <w:spacing w:after="0" w:line="225" w:lineRule="atLeast"/>
+        <w:rPr>
+          <w:rFonts w:ascii="Lucida Console" w:eastAsia="Times New Roman" w:hAnsi="Lucida Console" w:cs="Courier New"/>
+          <w:color w:val="000000"/>
+          <w:sz w:val="20"/>
+          <w:szCs w:val="20"/>
+          <w:bdr w:val="none" w:sz="0" w:space="0" w:color="auto" w:frame="1"/>
+        </w:rPr>
+      </w:pPr>
+      <w:proofErr w:type="spellStart"/>
+      <w:r>
+        <w:rPr>
+          <w:rFonts w:ascii="Lucida Console" w:eastAsia="Times New Roman" w:hAnsi="Lucida Console" w:cs="Courier New"/>
+          <w:color w:val="000000"/>
+          <w:sz w:val="20"/>
+          <w:szCs w:val="20"/>
+          <w:bdr w:val="none" w:sz="0" w:space="0" w:color="auto" w:frame="1"/>
+        </w:rPr>
+        <w:t>hab_typeGA</w:t>
+      </w:r>
+      <w:proofErr w:type="spellEnd"/>
+      <w:r>
+        <w:rPr>
+          <w:rFonts w:ascii="Lucida Console" w:eastAsia="Times New Roman" w:hAnsi="Lucida Console" w:cs="Courier New"/>
+          <w:color w:val="000000"/>
+          <w:sz w:val="20"/>
+          <w:szCs w:val="20"/>
+          <w:bdr w:val="none" w:sz="0" w:space="0" w:color="auto" w:frame="1"/>
+        </w:rPr>
+        <w:t xml:space="preserve">     1.210989   0.785251   1.542</w:t>
+      </w:r>
+    </w:p>
+    <w:p>
+      <w:pPr>
+        <w:shd w:val="clear" w:color="auto" w:fill="FFFFFF"/>
+        <w:tabs>
+          <w:tab w:val="left" w:pos="916"/>
+          <w:tab w:val="left" w:pos="1832"/>
+          <w:tab w:val="left" w:pos="2748"/>
+          <w:tab w:val="left" w:pos="3664"/>
+          <w:tab w:val="left" w:pos="4580"/>
+          <w:tab w:val="left" w:pos="5496"/>
+          <w:tab w:val="left" w:pos="6412"/>
+          <w:tab w:val="left" w:pos="7328"/>
+          <w:tab w:val="left" w:pos="8244"/>
+          <w:tab w:val="left" w:pos="9160"/>
+          <w:tab w:val="left" w:pos="10076"/>
+          <w:tab w:val="left" w:pos="10992"/>
+          <w:tab w:val="left" w:pos="11908"/>
+          <w:tab w:val="left" w:pos="12824"/>
+          <w:tab w:val="left" w:pos="13740"/>
+          <w:tab w:val="left" w:pos="14656"/>
+        </w:tabs>
+        <w:wordWrap w:val="0"/>
+        <w:spacing w:after="0" w:line="225" w:lineRule="atLeast"/>
+        <w:rPr>
+          <w:rFonts w:ascii="Lucida Console" w:eastAsia="Times New Roman" w:hAnsi="Lucida Console" w:cs="Courier New"/>
+          <w:color w:val="000000"/>
+          <w:sz w:val="20"/>
+          <w:szCs w:val="20"/>
+          <w:bdr w:val="none" w:sz="0" w:space="0" w:color="auto" w:frame="1"/>
+        </w:rPr>
+      </w:pPr>
+      <w:proofErr w:type="spellStart"/>
+      <w:r>
+        <w:rPr>
+          <w:rFonts w:ascii="Lucida Console" w:eastAsia="Times New Roman" w:hAnsi="Lucida Console" w:cs="Courier New"/>
+          <w:color w:val="000000"/>
+          <w:sz w:val="20"/>
+          <w:szCs w:val="20"/>
+          <w:bdr w:val="none" w:sz="0" w:space="0" w:color="auto" w:frame="1"/>
+        </w:rPr>
+        <w:t>hab_typeGL</w:t>
+      </w:r>
+      <w:proofErr w:type="spellEnd"/>
+      <w:r>
+        <w:rPr>
+          <w:rFonts w:ascii="Lucida Console" w:eastAsia="Times New Roman" w:hAnsi="Lucida Console" w:cs="Courier New"/>
+          <w:color w:val="000000"/>
+          <w:sz w:val="20"/>
+          <w:szCs w:val="20"/>
+          <w:bdr w:val="none" w:sz="0" w:space="0" w:color="auto" w:frame="1"/>
+        </w:rPr>
+        <w:t xml:space="preserve">     0.930170   0.804370   1.156</w:t>
+      </w:r>
+    </w:p>
+    <w:p>
+      <w:pPr>
+        <w:shd w:val="clear" w:color="auto" w:fill="FFFFFF"/>
+        <w:tabs>
+          <w:tab w:val="left" w:pos="916"/>
+          <w:tab w:val="left" w:pos="1832"/>
+          <w:tab w:val="left" w:pos="2748"/>
+          <w:tab w:val="left" w:pos="3664"/>
+          <w:tab w:val="left" w:pos="4580"/>
+          <w:tab w:val="left" w:pos="5496"/>
+          <w:tab w:val="left" w:pos="6412"/>
+          <w:tab w:val="left" w:pos="7328"/>
+          <w:tab w:val="left" w:pos="8244"/>
+          <w:tab w:val="left" w:pos="9160"/>
+          <w:tab w:val="left" w:pos="10076"/>
+          <w:tab w:val="left" w:pos="10992"/>
+          <w:tab w:val="left" w:pos="11908"/>
+          <w:tab w:val="left" w:pos="12824"/>
+          <w:tab w:val="left" w:pos="13740"/>
+          <w:tab w:val="left" w:pos="14656"/>
+        </w:tabs>
+        <w:wordWrap w:val="0"/>
+        <w:spacing w:after="0" w:line="225" w:lineRule="atLeast"/>
+        <w:rPr>
+          <w:rFonts w:ascii="Lucida Console" w:eastAsia="Times New Roman" w:hAnsi="Lucida Console" w:cs="Courier New"/>
+          <w:color w:val="000000"/>
+          <w:sz w:val="20"/>
+          <w:szCs w:val="20"/>
+        </w:rPr>
+      </w:pPr>
+      <w:proofErr w:type="spellStart"/>
+      <w:r>
+        <w:rPr>
+          <w:rFonts w:ascii="Lucida Console" w:eastAsia="Times New Roman" w:hAnsi="Lucida Console" w:cs="Courier New"/>
+          <w:color w:val="000000"/>
+          <w:sz w:val="20"/>
+          <w:szCs w:val="20"/>
+          <w:bdr w:val="none" w:sz="0" w:space="0" w:color="auto" w:frame="1"/>
+        </w:rPr>
+        <w:t>hab_typeWD</w:t>
+      </w:r>
+      <w:proofErr w:type="spellEnd"/>
+      <w:r>
+        <w:rPr>
+          <w:rFonts w:ascii="Lucida Console" w:eastAsia="Times New Roman" w:hAnsi="Lucida Console" w:cs="Courier New"/>
+          <w:color w:val="000000"/>
+          <w:sz w:val="20"/>
+          <w:szCs w:val="20"/>
+          <w:bdr w:val="none" w:sz="0" w:space="0" w:color="auto" w:frame="1"/>
+        </w:rPr>
+        <w:t xml:space="preserve">     0.919905   0.751501   1.224</w:t>
+      </w:r>
+    </w:p>
+    <w:p/>
+    <w:p>
+      <w:pPr>
+        <w:tabs>
+          <w:tab w:val="left" w:pos="1365"/>
+        </w:tabs>
+        <w:rPr>
+          <w:b/>
+        </w:rPr>
+      </w:pPr>
+      <w:r>
+        <w:rPr>
+          <w:b/>
+        </w:rPr>
+        <w:t>95% CI</w:t>
+      </w:r>
+      <w:r>
+        <w:rPr>
+          <w:b/>
+        </w:rPr>
+        <w:tab/>
+      </w:r>
+    </w:p>
+    <w:p>
+      <w:pPr>
+        <w:shd w:val="clear" w:color="auto" w:fill="FFFFFF"/>
+        <w:tabs>
+          <w:tab w:val="left" w:pos="916"/>
+          <w:tab w:val="left" w:pos="1832"/>
+          <w:tab w:val="left" w:pos="2748"/>
+          <w:tab w:val="left" w:pos="3664"/>
+          <w:tab w:val="left" w:pos="4580"/>
+          <w:tab w:val="left" w:pos="5496"/>
+          <w:tab w:val="left" w:pos="6412"/>
+          <w:tab w:val="left" w:pos="7328"/>
+          <w:tab w:val="left" w:pos="8244"/>
+          <w:tab w:val="left" w:pos="9160"/>
+          <w:tab w:val="left" w:pos="10076"/>
+          <w:tab w:val="left" w:pos="10992"/>
+          <w:tab w:val="left" w:pos="11908"/>
+          <w:tab w:val="left" w:pos="12824"/>
+          <w:tab w:val="left" w:pos="13740"/>
+          <w:tab w:val="left" w:pos="14656"/>
+        </w:tabs>
+        <w:wordWrap w:val="0"/>
+        <w:spacing w:after="0" w:line="225" w:lineRule="atLeast"/>
+        <w:rPr>
+          <w:rFonts w:ascii="Lucida Console" w:eastAsia="Times New Roman" w:hAnsi="Lucida Console" w:cs="Courier New"/>
+          <w:color w:val="000000"/>
+          <w:sz w:val="20"/>
+          <w:szCs w:val="20"/>
+          <w:bdr w:val="none" w:sz="0" w:space="0" w:color="auto" w:frame="1"/>
+        </w:rPr>
+      </w:pPr>
+      <w:r>
+        <w:rPr>
+          <w:rFonts w:ascii="Lucida Console" w:eastAsia="Times New Roman" w:hAnsi="Lucida Console" w:cs="Courier New"/>
+          <w:color w:val="000000"/>
+          <w:sz w:val="20"/>
+          <w:szCs w:val="20"/>
+          <w:bdr w:val="none" w:sz="0" w:space="0" w:color="auto" w:frame="1"/>
+        </w:rPr>
+        <w:t xml:space="preserve">                    2.5 %       97.5 %</w:t>
+      </w:r>
+    </w:p>
+    <w:p>
+      <w:pPr>
+        <w:shd w:val="clear" w:color="auto" w:fill="FFFFFF"/>
+        <w:tabs>
+          <w:tab w:val="left" w:pos="916"/>
+          <w:tab w:val="left" w:pos="1832"/>
+          <w:tab w:val="left" w:pos="2748"/>
+          <w:tab w:val="left" w:pos="3664"/>
+          <w:tab w:val="left" w:pos="4580"/>
+          <w:tab w:val="left" w:pos="5496"/>
+          <w:tab w:val="left" w:pos="6412"/>
+          <w:tab w:val="left" w:pos="7328"/>
+          <w:tab w:val="left" w:pos="8244"/>
+          <w:tab w:val="left" w:pos="9160"/>
+          <w:tab w:val="left" w:pos="10076"/>
+          <w:tab w:val="left" w:pos="10992"/>
+          <w:tab w:val="left" w:pos="11908"/>
+          <w:tab w:val="left" w:pos="12824"/>
+          <w:tab w:val="left" w:pos="13740"/>
+          <w:tab w:val="left" w:pos="14656"/>
+        </w:tabs>
+        <w:wordWrap w:val="0"/>
+        <w:spacing w:after="0" w:line="225" w:lineRule="atLeast"/>
+        <w:rPr>
+          <w:rFonts w:ascii="Lucida Console" w:eastAsia="Times New Roman" w:hAnsi="Lucida Console" w:cs="Courier New"/>
+          <w:color w:val="000000"/>
+          <w:sz w:val="20"/>
+          <w:szCs w:val="20"/>
+          <w:bdr w:val="none" w:sz="0" w:space="0" w:color="auto" w:frame="1"/>
+        </w:rPr>
+      </w:pPr>
+      <w:proofErr w:type="gramStart"/>
+      <w:r>
+        <w:rPr>
+          <w:rFonts w:ascii="Lucida Console" w:eastAsia="Times New Roman" w:hAnsi="Lucida Console" w:cs="Courier New"/>
+          <w:color w:val="000000"/>
+          <w:sz w:val="20"/>
+          <w:szCs w:val="20"/>
+          <w:bdr w:val="none" w:sz="0" w:space="0" w:color="auto" w:frame="1"/>
+        </w:rPr>
+        <w:t>.sig</w:t>
+      </w:r>
+      <w:proofErr w:type="gramEnd"/>
+      <w:r>
+        <w:rPr>
+          <w:rFonts w:ascii="Lucida Console" w:eastAsia="Times New Roman" w:hAnsi="Lucida Console" w:cs="Courier New"/>
+          <w:color w:val="000000"/>
+          <w:sz w:val="20"/>
+          <w:szCs w:val="20"/>
+          <w:bdr w:val="none" w:sz="0" w:space="0" w:color="auto" w:frame="1"/>
+        </w:rPr>
+        <w:t>01         0.35532026   0.97527212</w:t>
+      </w:r>
+    </w:p>
+    <w:p>
+      <w:pPr>
+        <w:shd w:val="clear" w:color="auto" w:fill="FFFFFF"/>
+        <w:tabs>
+          <w:tab w:val="left" w:pos="916"/>
+          <w:tab w:val="left" w:pos="1832"/>
+          <w:tab w:val="left" w:pos="2748"/>
+          <w:tab w:val="left" w:pos="3664"/>
+          <w:tab w:val="left" w:pos="4580"/>
+          <w:tab w:val="left" w:pos="5496"/>
+          <w:tab w:val="left" w:pos="6412"/>
+          <w:tab w:val="left" w:pos="7328"/>
+          <w:tab w:val="left" w:pos="8244"/>
+          <w:tab w:val="left" w:pos="9160"/>
+          <w:tab w:val="left" w:pos="10076"/>
+          <w:tab w:val="left" w:pos="10992"/>
+          <w:tab w:val="left" w:pos="11908"/>
+          <w:tab w:val="left" w:pos="12824"/>
+          <w:tab w:val="left" w:pos="13740"/>
+          <w:tab w:val="left" w:pos="14656"/>
+        </w:tabs>
+        <w:wordWrap w:val="0"/>
+        <w:spacing w:after="0" w:line="225" w:lineRule="atLeast"/>
+        <w:rPr>
+          <w:rFonts w:ascii="Lucida Console" w:eastAsia="Times New Roman" w:hAnsi="Lucida Console" w:cs="Courier New"/>
+          <w:color w:val="000000"/>
+          <w:sz w:val="20"/>
+          <w:szCs w:val="20"/>
+          <w:bdr w:val="none" w:sz="0" w:space="0" w:color="auto" w:frame="1"/>
+        </w:rPr>
+      </w:pPr>
+      <w:proofErr w:type="gramStart"/>
+      <w:r>
+        <w:rPr>
+          <w:rFonts w:ascii="Lucida Console" w:eastAsia="Times New Roman" w:hAnsi="Lucida Console" w:cs="Courier New"/>
+          <w:color w:val="000000"/>
+          <w:sz w:val="20"/>
+          <w:szCs w:val="20"/>
+          <w:bdr w:val="none" w:sz="0" w:space="0" w:color="auto" w:frame="1"/>
+        </w:rPr>
+        <w:t>.sigma</w:t>
+      </w:r>
+      <w:proofErr w:type="gramEnd"/>
+      <w:r>
+        <w:rPr>
+          <w:rFonts w:ascii="Lucida Console" w:eastAsia="Times New Roman" w:hAnsi="Lucida Console" w:cs="Courier New"/>
+          <w:color w:val="000000"/>
+          <w:sz w:val="20"/>
+          <w:szCs w:val="20"/>
+          <w:bdr w:val="none" w:sz="0" w:space="0" w:color="auto" w:frame="1"/>
+        </w:rPr>
+        <w:t xml:space="preserve">         1.56318537   1.72521001</w:t>
+      </w:r>
+    </w:p>
+    <w:p>
+      <w:pPr>
+        <w:shd w:val="clear" w:color="auto" w:fill="FFFFFF"/>
+        <w:tabs>
+          <w:tab w:val="left" w:pos="916"/>
+          <w:tab w:val="left" w:pos="1832"/>
+          <w:tab w:val="left" w:pos="2748"/>
+          <w:tab w:val="left" w:pos="3664"/>
+          <w:tab w:val="left" w:pos="4580"/>
+          <w:tab w:val="left" w:pos="5496"/>
+          <w:tab w:val="left" w:pos="6412"/>
+          <w:tab w:val="left" w:pos="7328"/>
+          <w:tab w:val="left" w:pos="8244"/>
+          <w:tab w:val="left" w:pos="9160"/>
+          <w:tab w:val="left" w:pos="10076"/>
+          <w:tab w:val="left" w:pos="10992"/>
+          <w:tab w:val="left" w:pos="11908"/>
+          <w:tab w:val="left" w:pos="12824"/>
+          <w:tab w:val="left" w:pos="13740"/>
+          <w:tab w:val="left" w:pos="14656"/>
+        </w:tabs>
+        <w:wordWrap w:val="0"/>
+        <w:spacing w:after="0" w:line="225" w:lineRule="atLeast"/>
+        <w:rPr>
+          <w:rFonts w:ascii="Lucida Console" w:eastAsia="Times New Roman" w:hAnsi="Lucida Console" w:cs="Courier New"/>
+          <w:color w:val="000000"/>
+          <w:sz w:val="20"/>
+          <w:szCs w:val="20"/>
+          <w:bdr w:val="none" w:sz="0" w:space="0" w:color="auto" w:frame="1"/>
+        </w:rPr>
+      </w:pPr>
+      <w:r>
+        <w:rPr>
+          <w:rFonts w:ascii="Lucida Console" w:eastAsia="Times New Roman" w:hAnsi="Lucida Console" w:cs="Courier New"/>
+          <w:color w:val="000000"/>
+          <w:sz w:val="20"/>
+          <w:szCs w:val="20"/>
+          <w:bdr w:val="none" w:sz="0" w:space="0" w:color="auto" w:frame="1"/>
+        </w:rPr>
+        <w:t>(</w:t>
+      </w:r>
+      <w:proofErr w:type="gramStart"/>
+      <w:r>
+        <w:rPr>
+          <w:rFonts w:ascii="Lucida Console" w:eastAsia="Times New Roman" w:hAnsi="Lucida Console" w:cs="Courier New"/>
+          <w:color w:val="000000"/>
+          <w:sz w:val="20"/>
+          <w:szCs w:val="20"/>
+          <w:bdr w:val="none" w:sz="0" w:space="0" w:color="auto" w:frame="1"/>
+        </w:rPr>
+        <w:t>Intercept)  368.09542068</w:t>
+      </w:r>
+      <w:proofErr w:type="gramEnd"/>
+      <w:r>
+        <w:rPr>
+          <w:rFonts w:ascii="Lucida Console" w:eastAsia="Times New Roman" w:hAnsi="Lucida Console" w:cs="Courier New"/>
+          <w:color w:val="000000"/>
+          <w:sz w:val="20"/>
+          <w:szCs w:val="20"/>
+          <w:bdr w:val="none" w:sz="0" w:space="0" w:color="auto" w:frame="1"/>
+        </w:rPr>
+        <w:t xml:space="preserve"> 868.30089699</w:t>
+      </w:r>
+    </w:p>
+    <w:p>
+      <w:pPr>
+        <w:shd w:val="clear" w:color="auto" w:fill="FFFFFF"/>
+        <w:tabs>
+          <w:tab w:val="left" w:pos="916"/>
+          <w:tab w:val="left" w:pos="1832"/>
+          <w:tab w:val="left" w:pos="2748"/>
+          <w:tab w:val="left" w:pos="3664"/>
+          <w:tab w:val="left" w:pos="4580"/>
+          <w:tab w:val="left" w:pos="5496"/>
+          <w:tab w:val="left" w:pos="6412"/>
+          <w:tab w:val="left" w:pos="7328"/>
+          <w:tab w:val="left" w:pos="8244"/>
+          <w:tab w:val="left" w:pos="9160"/>
+          <w:tab w:val="left" w:pos="10076"/>
+          <w:tab w:val="left" w:pos="10992"/>
+          <w:tab w:val="left" w:pos="11908"/>
+          <w:tab w:val="left" w:pos="12824"/>
+          <w:tab w:val="left" w:pos="13740"/>
+          <w:tab w:val="left" w:pos="14656"/>
+        </w:tabs>
+        <w:wordWrap w:val="0"/>
+        <w:spacing w:after="0" w:line="225" w:lineRule="atLeast"/>
+        <w:rPr>
+          <w:rFonts w:ascii="Lucida Console" w:eastAsia="Times New Roman" w:hAnsi="Lucida Console" w:cs="Courier New"/>
+          <w:color w:val="000000"/>
+          <w:sz w:val="20"/>
+          <w:szCs w:val="20"/>
+          <w:bdr w:val="none" w:sz="0" w:space="0" w:color="auto" w:frame="1"/>
+        </w:rPr>
+      </w:pPr>
+      <w:proofErr w:type="spellStart"/>
+      <w:r>
+        <w:rPr>
+          <w:rFonts w:ascii="Lucida Console" w:eastAsia="Times New Roman" w:hAnsi="Lucida Console" w:cs="Courier New"/>
+          <w:color w:val="000000"/>
+          <w:sz w:val="20"/>
+          <w:szCs w:val="20"/>
+          <w:bdr w:val="none" w:sz="0" w:space="0" w:color="auto" w:frame="1"/>
+        </w:rPr>
+        <w:t>pos_behBp</w:t>
+      </w:r>
+      <w:proofErr w:type="spellEnd"/>
+      <w:r>
+        <w:rPr>
+          <w:rFonts w:ascii="Lucida Console" w:eastAsia="Times New Roman" w:hAnsi="Lucida Console" w:cs="Courier New"/>
+          <w:color w:val="000000"/>
+          <w:sz w:val="20"/>
+          <w:szCs w:val="20"/>
+          <w:bdr w:val="none" w:sz="0" w:space="0" w:color="auto" w:frame="1"/>
+        </w:rPr>
+        <w:t xml:space="preserve">      0.39867850   1.40600711</w:t>
+      </w:r>
+    </w:p>
+    <w:p>
+      <w:pPr>
+        <w:shd w:val="clear" w:color="auto" w:fill="FFFFFF"/>
+        <w:tabs>
+          <w:tab w:val="left" w:pos="916"/>
+          <w:tab w:val="left" w:pos="1832"/>
+          <w:tab w:val="left" w:pos="2748"/>
+          <w:tab w:val="left" w:pos="3664"/>
+          <w:tab w:val="left" w:pos="4580"/>
+          <w:tab w:val="left" w:pos="5496"/>
+          <w:tab w:val="left" w:pos="6412"/>
+          <w:tab w:val="left" w:pos="7328"/>
+          <w:tab w:val="left" w:pos="8244"/>
+          <w:tab w:val="left" w:pos="9160"/>
+          <w:tab w:val="left" w:pos="10076"/>
+          <w:tab w:val="left" w:pos="10992"/>
+          <w:tab w:val="left" w:pos="11908"/>
+          <w:tab w:val="left" w:pos="12824"/>
+          <w:tab w:val="left" w:pos="13740"/>
+          <w:tab w:val="left" w:pos="14656"/>
+        </w:tabs>
+        <w:wordWrap w:val="0"/>
+        <w:spacing w:after="0" w:line="225" w:lineRule="atLeast"/>
+        <w:rPr>
+          <w:rFonts w:ascii="Lucida Console" w:eastAsia="Times New Roman" w:hAnsi="Lucida Console" w:cs="Courier New"/>
+          <w:color w:val="000000"/>
+          <w:sz w:val="20"/>
+          <w:szCs w:val="20"/>
+          <w:bdr w:val="none" w:sz="0" w:space="0" w:color="auto" w:frame="1"/>
+        </w:rPr>
+      </w:pPr>
+      <w:proofErr w:type="spellStart"/>
+      <w:r>
+        <w:rPr>
+          <w:rFonts w:ascii="Lucida Console" w:eastAsia="Times New Roman" w:hAnsi="Lucida Console" w:cs="Courier New"/>
+          <w:color w:val="000000"/>
+          <w:sz w:val="20"/>
+          <w:szCs w:val="20"/>
+          <w:bdr w:val="none" w:sz="0" w:space="0" w:color="auto" w:frame="1"/>
+        </w:rPr>
+        <w:t>pos_behSt</w:t>
+      </w:r>
+      <w:proofErr w:type="spellEnd"/>
+      <w:r>
+        <w:rPr>
+          <w:rFonts w:ascii="Lucida Console" w:eastAsia="Times New Roman" w:hAnsi="Lucida Console" w:cs="Courier New"/>
+          <w:color w:val="000000"/>
+          <w:sz w:val="20"/>
+          <w:szCs w:val="20"/>
+          <w:bdr w:val="none" w:sz="0" w:space="0" w:color="auto" w:frame="1"/>
+        </w:rPr>
+        <w:t xml:space="preserve">      0.90966911   1.79821290</w:t>
+      </w:r>
+    </w:p>
+    <w:p>
+      <w:pPr>
+        <w:shd w:val="clear" w:color="auto" w:fill="FFFFFF"/>
+        <w:tabs>
+          <w:tab w:val="left" w:pos="916"/>
+          <w:tab w:val="left" w:pos="1832"/>
+          <w:tab w:val="left" w:pos="2748"/>
+          <w:tab w:val="left" w:pos="3664"/>
+          <w:tab w:val="left" w:pos="4580"/>
+          <w:tab w:val="left" w:pos="5496"/>
+          <w:tab w:val="left" w:pos="6412"/>
+          <w:tab w:val="left" w:pos="7328"/>
+          <w:tab w:val="left" w:pos="8244"/>
+          <w:tab w:val="left" w:pos="9160"/>
+          <w:tab w:val="left" w:pos="10076"/>
+          <w:tab w:val="left" w:pos="10992"/>
+          <w:tab w:val="left" w:pos="11908"/>
+          <w:tab w:val="left" w:pos="12824"/>
+          <w:tab w:val="left" w:pos="13740"/>
+          <w:tab w:val="left" w:pos="14656"/>
+        </w:tabs>
+        <w:wordWrap w:val="0"/>
+        <w:spacing w:after="0" w:line="225" w:lineRule="atLeast"/>
+        <w:rPr>
+          <w:rFonts w:ascii="Lucida Console" w:eastAsia="Times New Roman" w:hAnsi="Lucida Console" w:cs="Courier New"/>
+          <w:color w:val="000000"/>
+          <w:sz w:val="20"/>
+          <w:szCs w:val="20"/>
+          <w:bdr w:val="none" w:sz="0" w:space="0" w:color="auto" w:frame="1"/>
+        </w:rPr>
+      </w:pPr>
+      <w:proofErr w:type="spellStart"/>
+      <w:r>
+        <w:rPr>
+          <w:rFonts w:ascii="Lucida Console" w:eastAsia="Times New Roman" w:hAnsi="Lucida Console" w:cs="Courier New"/>
+          <w:color w:val="000000"/>
+          <w:sz w:val="20"/>
+          <w:szCs w:val="20"/>
+          <w:bdr w:val="none" w:sz="0" w:space="0" w:color="auto" w:frame="1"/>
+        </w:rPr>
+        <w:t>pos_behQW</w:t>
+      </w:r>
+      <w:proofErr w:type="spellEnd"/>
+      <w:r>
+        <w:rPr>
+          <w:rFonts w:ascii="Lucida Console" w:eastAsia="Times New Roman" w:hAnsi="Lucida Console" w:cs="Courier New"/>
+          <w:color w:val="000000"/>
+          <w:sz w:val="20"/>
+          <w:szCs w:val="20"/>
+          <w:bdr w:val="none" w:sz="0" w:space="0" w:color="auto" w:frame="1"/>
+        </w:rPr>
+        <w:t xml:space="preserve">      0.78443786   1.76443750</w:t>
+      </w:r>
+    </w:p>
+    <w:p>
+      <w:pPr>
+        <w:shd w:val="clear" w:color="auto" w:fill="FFFFFF"/>
+        <w:tabs>
+          <w:tab w:val="left" w:pos="916"/>
+          <w:tab w:val="left" w:pos="1832"/>
+          <w:tab w:val="left" w:pos="2748"/>
+          <w:tab w:val="left" w:pos="3664"/>
+          <w:tab w:val="left" w:pos="4580"/>
+          <w:tab w:val="left" w:pos="5496"/>
+          <w:tab w:val="left" w:pos="6412"/>
+          <w:tab w:val="left" w:pos="7328"/>
+          <w:tab w:val="left" w:pos="8244"/>
+          <w:tab w:val="left" w:pos="9160"/>
+          <w:tab w:val="left" w:pos="10076"/>
+          <w:tab w:val="left" w:pos="10992"/>
+          <w:tab w:val="left" w:pos="11908"/>
+          <w:tab w:val="left" w:pos="12824"/>
+          <w:tab w:val="left" w:pos="13740"/>
+          <w:tab w:val="left" w:pos="14656"/>
+        </w:tabs>
+        <w:wordWrap w:val="0"/>
+        <w:spacing w:after="0" w:line="225" w:lineRule="atLeast"/>
+        <w:rPr>
+          <w:rFonts w:ascii="Lucida Console" w:eastAsia="Times New Roman" w:hAnsi="Lucida Console" w:cs="Courier New"/>
+          <w:color w:val="000000"/>
+          <w:sz w:val="20"/>
+          <w:szCs w:val="20"/>
+          <w:bdr w:val="none" w:sz="0" w:space="0" w:color="auto" w:frame="1"/>
+        </w:rPr>
+      </w:pPr>
+      <w:proofErr w:type="spellStart"/>
+      <w:r>
+        <w:rPr>
+          <w:rFonts w:ascii="Lucida Console" w:eastAsia="Times New Roman" w:hAnsi="Lucida Console" w:cs="Courier New"/>
+          <w:color w:val="000000"/>
+          <w:sz w:val="20"/>
+          <w:szCs w:val="20"/>
+          <w:bdr w:val="none" w:sz="0" w:space="0" w:color="auto" w:frame="1"/>
+        </w:rPr>
+        <w:t>pos_behQS</w:t>
+      </w:r>
+      <w:proofErr w:type="spellEnd"/>
+      <w:r>
+        <w:rPr>
+          <w:rFonts w:ascii="Lucida Console" w:eastAsia="Times New Roman" w:hAnsi="Lucida Console" w:cs="Courier New"/>
+          <w:color w:val="000000"/>
+          <w:sz w:val="20"/>
+          <w:szCs w:val="20"/>
+          <w:bdr w:val="none" w:sz="0" w:space="0" w:color="auto" w:frame="1"/>
+        </w:rPr>
+        <w:t xml:space="preserve">      0.83482829   2.08846128</w:t>
+      </w:r>
+    </w:p>
+    <w:p>
+      <w:pPr>
+        <w:shd w:val="clear" w:color="auto" w:fill="FFFFFF"/>
+        <w:tabs>
+          <w:tab w:val="left" w:pos="916"/>
+          <w:tab w:val="left" w:pos="1832"/>
+          <w:tab w:val="left" w:pos="2748"/>
+          <w:tab w:val="left" w:pos="3664"/>
+          <w:tab w:val="left" w:pos="4580"/>
+          <w:tab w:val="left" w:pos="5496"/>
+          <w:tab w:val="left" w:pos="6412"/>
+          <w:tab w:val="left" w:pos="7328"/>
+          <w:tab w:val="left" w:pos="8244"/>
+          <w:tab w:val="left" w:pos="9160"/>
+          <w:tab w:val="left" w:pos="10076"/>
+          <w:tab w:val="left" w:pos="10992"/>
+          <w:tab w:val="left" w:pos="11908"/>
+          <w:tab w:val="left" w:pos="12824"/>
+          <w:tab w:val="left" w:pos="13740"/>
+          <w:tab w:val="left" w:pos="14656"/>
+        </w:tabs>
+        <w:wordWrap w:val="0"/>
+        <w:spacing w:after="0" w:line="225" w:lineRule="atLeast"/>
+        <w:rPr>
+          <w:rFonts w:ascii="Lucida Console" w:eastAsia="Times New Roman" w:hAnsi="Lucida Console" w:cs="Courier New"/>
+          <w:color w:val="000000"/>
+          <w:sz w:val="20"/>
+          <w:szCs w:val="20"/>
+          <w:bdr w:val="none" w:sz="0" w:space="0" w:color="auto" w:frame="1"/>
+        </w:rPr>
+      </w:pPr>
+      <w:proofErr w:type="spellStart"/>
+      <w:r>
+        <w:rPr>
+          <w:rFonts w:ascii="Lucida Console" w:eastAsia="Times New Roman" w:hAnsi="Lucida Console" w:cs="Courier New"/>
+          <w:color w:val="000000"/>
+          <w:sz w:val="20"/>
+          <w:szCs w:val="20"/>
+          <w:bdr w:val="none" w:sz="0" w:space="0" w:color="auto" w:frame="1"/>
+        </w:rPr>
+        <w:t>pos_behSu</w:t>
+      </w:r>
+      <w:proofErr w:type="spellEnd"/>
+      <w:r>
+        <w:rPr>
+          <w:rFonts w:ascii="Lucida Console" w:eastAsia="Times New Roman" w:hAnsi="Lucida Console" w:cs="Courier New"/>
+          <w:color w:val="000000"/>
+          <w:sz w:val="20"/>
+          <w:szCs w:val="20"/>
+          <w:bdr w:val="none" w:sz="0" w:space="0" w:color="auto" w:frame="1"/>
+        </w:rPr>
+        <w:t xml:space="preserve">      0.51705177   2.73250260</w:t>
+      </w:r>
+    </w:p>
+    <w:p>
+      <w:pPr>
+        <w:shd w:val="clear" w:color="auto" w:fill="FFFFFF"/>
+        <w:tabs>
+          <w:tab w:val="left" w:pos="916"/>
+          <w:tab w:val="left" w:pos="1832"/>
+          <w:tab w:val="left" w:pos="2748"/>
+          <w:tab w:val="left" w:pos="3664"/>
+          <w:tab w:val="left" w:pos="4580"/>
+          <w:tab w:val="left" w:pos="5496"/>
+          <w:tab w:val="left" w:pos="6412"/>
+          <w:tab w:val="left" w:pos="7328"/>
+          <w:tab w:val="left" w:pos="8244"/>
+          <w:tab w:val="left" w:pos="9160"/>
+          <w:tab w:val="left" w:pos="10076"/>
+          <w:tab w:val="left" w:pos="10992"/>
+          <w:tab w:val="left" w:pos="11908"/>
+          <w:tab w:val="left" w:pos="12824"/>
+          <w:tab w:val="left" w:pos="13740"/>
+          <w:tab w:val="left" w:pos="14656"/>
+        </w:tabs>
+        <w:wordWrap w:val="0"/>
+        <w:spacing w:after="0" w:line="225" w:lineRule="atLeast"/>
+        <w:rPr>
+          <w:rFonts w:ascii="Lucida Console" w:eastAsia="Times New Roman" w:hAnsi="Lucida Console" w:cs="Courier New"/>
+          <w:color w:val="000000"/>
+          <w:sz w:val="20"/>
+          <w:szCs w:val="20"/>
+          <w:bdr w:val="none" w:sz="0" w:space="0" w:color="auto" w:frame="1"/>
+        </w:rPr>
+      </w:pPr>
+      <w:proofErr w:type="spellStart"/>
+      <w:r>
+        <w:rPr>
+          <w:rFonts w:ascii="Lucida Console" w:eastAsia="Times New Roman" w:hAnsi="Lucida Console" w:cs="Courier New"/>
+          <w:color w:val="000000"/>
+          <w:sz w:val="20"/>
+          <w:szCs w:val="20"/>
+          <w:bdr w:val="none" w:sz="0" w:space="0" w:color="auto" w:frame="1"/>
+        </w:rPr>
+        <w:t>pos_behVC</w:t>
+      </w:r>
+      <w:proofErr w:type="spellEnd"/>
+      <w:r>
+        <w:rPr>
+          <w:rFonts w:ascii="Lucida Console" w:eastAsia="Times New Roman" w:hAnsi="Lucida Console" w:cs="Courier New"/>
+          <w:color w:val="000000"/>
+          <w:sz w:val="20"/>
+          <w:szCs w:val="20"/>
+          <w:bdr w:val="none" w:sz="0" w:space="0" w:color="auto" w:frame="1"/>
+        </w:rPr>
+        <w:t xml:space="preserve">      0.32591140   1.87376486</w:t>
+      </w:r>
+    </w:p>
+    <w:p>
+      <w:pPr>
+        <w:shd w:val="clear" w:color="auto" w:fill="FFFFFF"/>
+        <w:tabs>
+          <w:tab w:val="left" w:pos="916"/>
+          <w:tab w:val="left" w:pos="1832"/>
+          <w:tab w:val="left" w:pos="2748"/>
+          <w:tab w:val="left" w:pos="3664"/>
+          <w:tab w:val="left" w:pos="4580"/>
+          <w:tab w:val="left" w:pos="5496"/>
+          <w:tab w:val="left" w:pos="6412"/>
+          <w:tab w:val="left" w:pos="7328"/>
+          <w:tab w:val="left" w:pos="8244"/>
+          <w:tab w:val="left" w:pos="9160"/>
+          <w:tab w:val="left" w:pos="10076"/>
+          <w:tab w:val="left" w:pos="10992"/>
+          <w:tab w:val="left" w:pos="11908"/>
+          <w:tab w:val="left" w:pos="12824"/>
+          <w:tab w:val="left" w:pos="13740"/>
+          <w:tab w:val="left" w:pos="14656"/>
+        </w:tabs>
+        <w:wordWrap w:val="0"/>
+        <w:spacing w:after="0" w:line="225" w:lineRule="atLeast"/>
+        <w:rPr>
+          <w:rFonts w:ascii="Lucida Console" w:eastAsia="Times New Roman" w:hAnsi="Lucida Console" w:cs="Courier New"/>
+          <w:color w:val="000000"/>
+          <w:sz w:val="20"/>
+          <w:szCs w:val="20"/>
+          <w:bdr w:val="none" w:sz="0" w:space="0" w:color="auto" w:frame="1"/>
+        </w:rPr>
+      </w:pPr>
+      <w:proofErr w:type="spellStart"/>
+      <w:r>
+        <w:rPr>
+          <w:rFonts w:ascii="Lucida Console" w:eastAsia="Times New Roman" w:hAnsi="Lucida Console" w:cs="Courier New"/>
+          <w:color w:val="000000"/>
+          <w:sz w:val="20"/>
+          <w:szCs w:val="20"/>
+          <w:bdr w:val="none" w:sz="0" w:space="0" w:color="auto" w:frame="1"/>
+        </w:rPr>
+        <w:t>amb_t</w:t>
+      </w:r>
+      <w:proofErr w:type="spellEnd"/>
+      <w:r>
+        <w:rPr>
+          <w:rFonts w:ascii="Lucida Console" w:eastAsia="Times New Roman" w:hAnsi="Lucida Console" w:cs="Courier New"/>
+          <w:color w:val="000000"/>
+          <w:sz w:val="20"/>
+          <w:szCs w:val="20"/>
+          <w:bdr w:val="none" w:sz="0" w:space="0" w:color="auto" w:frame="1"/>
+        </w:rPr>
+        <w:t xml:space="preserve">          0.23684966   0.30472565</w:t>
+      </w:r>
+    </w:p>
+    <w:p>
+      <w:pPr>
+        <w:shd w:val="clear" w:color="auto" w:fill="FFFFFF"/>
+        <w:tabs>
+          <w:tab w:val="left" w:pos="916"/>
+          <w:tab w:val="left" w:pos="1832"/>
+          <w:tab w:val="left" w:pos="2748"/>
+          <w:tab w:val="left" w:pos="3664"/>
+          <w:tab w:val="left" w:pos="4580"/>
+          <w:tab w:val="left" w:pos="5496"/>
+          <w:tab w:val="left" w:pos="6412"/>
+          <w:tab w:val="left" w:pos="7328"/>
+          <w:tab w:val="left" w:pos="8244"/>
+          <w:tab w:val="left" w:pos="9160"/>
+          <w:tab w:val="left" w:pos="10076"/>
+          <w:tab w:val="left" w:pos="10992"/>
+          <w:tab w:val="left" w:pos="11908"/>
+          <w:tab w:val="left" w:pos="12824"/>
+          <w:tab w:val="left" w:pos="13740"/>
+          <w:tab w:val="left" w:pos="14656"/>
+        </w:tabs>
+        <w:wordWrap w:val="0"/>
+        <w:spacing w:after="0" w:line="225" w:lineRule="atLeast"/>
+        <w:rPr>
+          <w:rFonts w:ascii="Lucida Console" w:eastAsia="Times New Roman" w:hAnsi="Lucida Console" w:cs="Courier New"/>
+          <w:color w:val="000000"/>
+          <w:sz w:val="20"/>
+          <w:szCs w:val="20"/>
+          <w:bdr w:val="none" w:sz="0" w:space="0" w:color="auto" w:frame="1"/>
+        </w:rPr>
+      </w:pPr>
+      <w:r>
+        <w:rPr>
+          <w:rFonts w:ascii="Lucida Console" w:eastAsia="Times New Roman" w:hAnsi="Lucida Console" w:cs="Courier New"/>
+          <w:color w:val="000000"/>
+          <w:sz w:val="20"/>
+          <w:szCs w:val="20"/>
+          <w:bdr w:val="none" w:sz="0" w:space="0" w:color="auto" w:frame="1"/>
+        </w:rPr>
+        <w:t>sun            0.04331496   0.05475050</w:t>
+      </w:r>
+    </w:p>
+    <w:p>
+      <w:pPr>
+        <w:shd w:val="clear" w:color="auto" w:fill="FFFFFF"/>
+        <w:tabs>
+          <w:tab w:val="left" w:pos="916"/>
+          <w:tab w:val="left" w:pos="1832"/>
+          <w:tab w:val="left" w:pos="2748"/>
+          <w:tab w:val="left" w:pos="3664"/>
+          <w:tab w:val="left" w:pos="4580"/>
+          <w:tab w:val="left" w:pos="5496"/>
+          <w:tab w:val="left" w:pos="6412"/>
+          <w:tab w:val="left" w:pos="7328"/>
+          <w:tab w:val="left" w:pos="8244"/>
+          <w:tab w:val="left" w:pos="9160"/>
+          <w:tab w:val="left" w:pos="10076"/>
+          <w:tab w:val="left" w:pos="10992"/>
+          <w:tab w:val="left" w:pos="11908"/>
+          <w:tab w:val="left" w:pos="12824"/>
+          <w:tab w:val="left" w:pos="13740"/>
+          <w:tab w:val="left" w:pos="14656"/>
+        </w:tabs>
+        <w:wordWrap w:val="0"/>
+        <w:spacing w:after="0" w:line="225" w:lineRule="atLeast"/>
+        <w:rPr>
+          <w:rFonts w:ascii="Lucida Console" w:eastAsia="Times New Roman" w:hAnsi="Lucida Console" w:cs="Courier New"/>
+          <w:color w:val="000000"/>
+          <w:sz w:val="20"/>
+          <w:szCs w:val="20"/>
+          <w:bdr w:val="none" w:sz="0" w:space="0" w:color="auto" w:frame="1"/>
+        </w:rPr>
+      </w:pPr>
+      <w:r>
+        <w:rPr>
+          <w:rFonts w:ascii="Lucida Console" w:eastAsia="Times New Roman" w:hAnsi="Lucida Console" w:cs="Courier New"/>
+          <w:color w:val="000000"/>
+          <w:sz w:val="20"/>
+          <w:szCs w:val="20"/>
+          <w:bdr w:val="none" w:sz="0" w:space="0" w:color="auto" w:frame="1"/>
+        </w:rPr>
+        <w:t>date          -0.</w:t>
+      </w:r>
+      <w:proofErr w:type="gramStart"/>
+      <w:r>
+        <w:rPr>
+          <w:rFonts w:ascii="Lucida Console" w:eastAsia="Times New Roman" w:hAnsi="Lucida Console" w:cs="Courier New"/>
+          <w:color w:val="000000"/>
+          <w:sz w:val="20"/>
+          <w:szCs w:val="20"/>
+          <w:bdr w:val="none" w:sz="0" w:space="0" w:color="auto" w:frame="1"/>
+        </w:rPr>
+        <w:t>04774784  -</w:t>
+      </w:r>
+      <w:proofErr w:type="gramEnd"/>
+      <w:r>
+        <w:rPr>
+          <w:rFonts w:ascii="Lucida Console" w:eastAsia="Times New Roman" w:hAnsi="Lucida Console" w:cs="Courier New"/>
+          <w:color w:val="000000"/>
+          <w:sz w:val="20"/>
+          <w:szCs w:val="20"/>
+          <w:bdr w:val="none" w:sz="0" w:space="0" w:color="auto" w:frame="1"/>
+        </w:rPr>
+        <w:t>0.01952742</w:t>
+      </w:r>
+    </w:p>
+    <w:p>
+      <w:pPr>
+        <w:shd w:val="clear" w:color="auto" w:fill="FFFFFF"/>
+        <w:tabs>
+          <w:tab w:val="left" w:pos="916"/>
+          <w:tab w:val="left" w:pos="1832"/>
+          <w:tab w:val="left" w:pos="2748"/>
+          <w:tab w:val="left" w:pos="3664"/>
+          <w:tab w:val="left" w:pos="4580"/>
+          <w:tab w:val="left" w:pos="5496"/>
+          <w:tab w:val="left" w:pos="6412"/>
+          <w:tab w:val="left" w:pos="7328"/>
+          <w:tab w:val="left" w:pos="8244"/>
+          <w:tab w:val="left" w:pos="9160"/>
+          <w:tab w:val="left" w:pos="10076"/>
+          <w:tab w:val="left" w:pos="10992"/>
+          <w:tab w:val="left" w:pos="11908"/>
+          <w:tab w:val="left" w:pos="12824"/>
+          <w:tab w:val="left" w:pos="13740"/>
+          <w:tab w:val="left" w:pos="14656"/>
+        </w:tabs>
+        <w:wordWrap w:val="0"/>
+        <w:spacing w:after="0" w:line="225" w:lineRule="atLeast"/>
+        <w:rPr>
+          <w:rFonts w:ascii="Lucida Console" w:eastAsia="Times New Roman" w:hAnsi="Lucida Console" w:cs="Courier New"/>
+          <w:color w:val="000000"/>
+          <w:sz w:val="20"/>
+          <w:szCs w:val="20"/>
+          <w:bdr w:val="none" w:sz="0" w:space="0" w:color="auto" w:frame="1"/>
+        </w:rPr>
+      </w:pPr>
+      <w:proofErr w:type="spellStart"/>
+      <w:r>
+        <w:rPr>
+          <w:rFonts w:ascii="Lucida Console" w:eastAsia="Times New Roman" w:hAnsi="Lucida Console" w:cs="Courier New"/>
+          <w:color w:val="000000"/>
+          <w:sz w:val="20"/>
+          <w:szCs w:val="20"/>
+          <w:bdr w:val="none" w:sz="0" w:space="0" w:color="auto" w:frame="1"/>
+        </w:rPr>
+        <w:t>hab_</w:t>
+      </w:r>
+      <w:proofErr w:type="gramStart"/>
+      <w:r>
+        <w:rPr>
+          <w:rFonts w:ascii="Lucida Console" w:eastAsia="Times New Roman" w:hAnsi="Lucida Console" w:cs="Courier New"/>
+          <w:color w:val="000000"/>
+          <w:sz w:val="20"/>
+          <w:szCs w:val="20"/>
+          <w:bdr w:val="none" w:sz="0" w:space="0" w:color="auto" w:frame="1"/>
+        </w:rPr>
+        <w:t>typeBMWD</w:t>
+      </w:r>
+      <w:proofErr w:type="spellEnd"/>
+      <w:r>
+        <w:rPr>
+          <w:rFonts w:ascii="Lucida Console" w:eastAsia="Times New Roman" w:hAnsi="Lucida Console" w:cs="Courier New"/>
+          <w:color w:val="000000"/>
+          <w:sz w:val="20"/>
+          <w:szCs w:val="20"/>
+          <w:bdr w:val="none" w:sz="0" w:space="0" w:color="auto" w:frame="1"/>
+        </w:rPr>
+        <w:t xml:space="preserve">  -</w:t>
+      </w:r>
+      <w:proofErr w:type="gramEnd"/>
+      <w:r>
+        <w:rPr>
+          <w:rFonts w:ascii="Lucida Console" w:eastAsia="Times New Roman" w:hAnsi="Lucida Console" w:cs="Courier New"/>
+          <w:color w:val="000000"/>
+          <w:sz w:val="20"/>
+          <w:szCs w:val="20"/>
+          <w:bdr w:val="none" w:sz="0" w:space="0" w:color="auto" w:frame="1"/>
+        </w:rPr>
+        <w:t>0.97043447   2.09760088</w:t>
+      </w:r>
+    </w:p>
+    <w:p>
+      <w:pPr>
+        <w:shd w:val="clear" w:color="auto" w:fill="FFFFFF"/>
+        <w:tabs>
+          <w:tab w:val="left" w:pos="916"/>
+          <w:tab w:val="left" w:pos="1832"/>
+          <w:tab w:val="left" w:pos="2748"/>
+          <w:tab w:val="left" w:pos="3664"/>
+          <w:tab w:val="left" w:pos="4580"/>
+          <w:tab w:val="left" w:pos="5496"/>
+          <w:tab w:val="left" w:pos="6412"/>
+          <w:tab w:val="left" w:pos="7328"/>
+          <w:tab w:val="left" w:pos="8244"/>
+          <w:tab w:val="left" w:pos="9160"/>
+          <w:tab w:val="left" w:pos="10076"/>
+          <w:tab w:val="left" w:pos="10992"/>
+          <w:tab w:val="left" w:pos="11908"/>
+          <w:tab w:val="left" w:pos="12824"/>
+          <w:tab w:val="left" w:pos="13740"/>
+          <w:tab w:val="left" w:pos="14656"/>
+        </w:tabs>
+        <w:wordWrap w:val="0"/>
+        <w:spacing w:after="0" w:line="225" w:lineRule="atLeast"/>
+        <w:rPr>
+          <w:rFonts w:ascii="Lucida Console" w:eastAsia="Times New Roman" w:hAnsi="Lucida Console" w:cs="Courier New"/>
+          <w:color w:val="000000"/>
+          <w:sz w:val="20"/>
+          <w:szCs w:val="20"/>
+          <w:bdr w:val="none" w:sz="0" w:space="0" w:color="auto" w:frame="1"/>
+        </w:rPr>
+      </w:pPr>
+      <w:proofErr w:type="spellStart"/>
+      <w:r>
+        <w:rPr>
+          <w:rFonts w:ascii="Lucida Console" w:eastAsia="Times New Roman" w:hAnsi="Lucida Console" w:cs="Courier New"/>
+          <w:color w:val="000000"/>
+          <w:sz w:val="20"/>
+          <w:szCs w:val="20"/>
+          <w:bdr w:val="none" w:sz="0" w:space="0" w:color="auto" w:frame="1"/>
+        </w:rPr>
+        <w:t>hab_typeGA</w:t>
+      </w:r>
+      <w:proofErr w:type="spellEnd"/>
+      <w:r>
+        <w:rPr>
+          <w:rFonts w:ascii="Lucida Console" w:eastAsia="Times New Roman" w:hAnsi="Lucida Console" w:cs="Courier New"/>
+          <w:color w:val="000000"/>
+          <w:sz w:val="20"/>
+          <w:szCs w:val="20"/>
+          <w:bdr w:val="none" w:sz="0" w:space="0" w:color="auto" w:frame="1"/>
+        </w:rPr>
+        <w:t xml:space="preserve">    -0.31961471   2.73728275</w:t>
+      </w:r>
+    </w:p>
+    <w:p>
+      <w:pPr>
+        <w:shd w:val="clear" w:color="auto" w:fill="FFFFFF"/>
+        <w:tabs>
+          <w:tab w:val="left" w:pos="916"/>
+          <w:tab w:val="left" w:pos="1832"/>
+          <w:tab w:val="left" w:pos="2748"/>
+          <w:tab w:val="left" w:pos="3664"/>
+          <w:tab w:val="left" w:pos="4580"/>
+          <w:tab w:val="left" w:pos="5496"/>
+          <w:tab w:val="left" w:pos="6412"/>
+          <w:tab w:val="left" w:pos="7328"/>
+          <w:tab w:val="left" w:pos="8244"/>
+          <w:tab w:val="left" w:pos="9160"/>
+          <w:tab w:val="left" w:pos="10076"/>
+          <w:tab w:val="left" w:pos="10992"/>
+          <w:tab w:val="left" w:pos="11908"/>
+          <w:tab w:val="left" w:pos="12824"/>
+          <w:tab w:val="left" w:pos="13740"/>
+          <w:tab w:val="left" w:pos="14656"/>
+        </w:tabs>
+        <w:wordWrap w:val="0"/>
+        <w:spacing w:after="0" w:line="225" w:lineRule="atLeast"/>
+        <w:rPr>
+          <w:rFonts w:ascii="Lucida Console" w:eastAsia="Times New Roman" w:hAnsi="Lucida Console" w:cs="Courier New"/>
+          <w:color w:val="000000"/>
+          <w:sz w:val="20"/>
+          <w:szCs w:val="20"/>
+          <w:bdr w:val="none" w:sz="0" w:space="0" w:color="auto" w:frame="1"/>
+        </w:rPr>
+      </w:pPr>
+      <w:proofErr w:type="spellStart"/>
+      <w:r>
+        <w:rPr>
+          <w:rFonts w:ascii="Lucida Console" w:eastAsia="Times New Roman" w:hAnsi="Lucida Console" w:cs="Courier New"/>
+          <w:color w:val="000000"/>
+          <w:sz w:val="20"/>
+          <w:szCs w:val="20"/>
+          <w:bdr w:val="none" w:sz="0" w:space="0" w:color="auto" w:frame="1"/>
+        </w:rPr>
+        <w:t>hab_typeGL</w:t>
+      </w:r>
+      <w:proofErr w:type="spellEnd"/>
+      <w:r>
+        <w:rPr>
+          <w:rFonts w:ascii="Lucida Console" w:eastAsia="Times New Roman" w:hAnsi="Lucida Console" w:cs="Courier New"/>
+          <w:color w:val="000000"/>
+          <w:sz w:val="20"/>
+          <w:szCs w:val="20"/>
+          <w:bdr w:val="none" w:sz="0" w:space="0" w:color="auto" w:frame="1"/>
+        </w:rPr>
+        <w:t xml:space="preserve">    -0.64040172   2.49175328</w:t>
+      </w:r>
+    </w:p>
+    <w:p>
+      <w:pPr>
+        <w:shd w:val="clear" w:color="auto" w:fill="FFFFFF"/>
+        <w:tabs>
+          <w:tab w:val="left" w:pos="916"/>
+          <w:tab w:val="left" w:pos="1832"/>
+          <w:tab w:val="left" w:pos="2748"/>
+          <w:tab w:val="left" w:pos="3664"/>
+          <w:tab w:val="left" w:pos="4580"/>
+          <w:tab w:val="left" w:pos="5496"/>
+          <w:tab w:val="left" w:pos="6412"/>
+          <w:tab w:val="left" w:pos="7328"/>
+          <w:tab w:val="left" w:pos="8244"/>
+          <w:tab w:val="left" w:pos="9160"/>
+          <w:tab w:val="left" w:pos="10076"/>
+          <w:tab w:val="left" w:pos="10992"/>
+          <w:tab w:val="left" w:pos="11908"/>
+          <w:tab w:val="left" w:pos="12824"/>
+          <w:tab w:val="left" w:pos="13740"/>
+          <w:tab w:val="left" w:pos="14656"/>
+        </w:tabs>
+        <w:wordWrap w:val="0"/>
+        <w:spacing w:after="0" w:line="225" w:lineRule="atLeast"/>
+        <w:rPr>
+          <w:rFonts w:ascii="Lucida Console" w:eastAsia="Times New Roman" w:hAnsi="Lucida Console" w:cs="Courier New"/>
+          <w:color w:val="000000"/>
+          <w:sz w:val="20"/>
+          <w:szCs w:val="20"/>
+        </w:rPr>
+      </w:pPr>
+      <w:proofErr w:type="spellStart"/>
+      <w:r>
+        <w:rPr>
+          <w:rFonts w:ascii="Lucida Console" w:eastAsia="Times New Roman" w:hAnsi="Lucida Console" w:cs="Courier New"/>
+          <w:color w:val="000000"/>
+          <w:sz w:val="20"/>
+          <w:szCs w:val="20"/>
+          <w:bdr w:val="none" w:sz="0" w:space="0" w:color="auto" w:frame="1"/>
+        </w:rPr>
+        <w:t>hab_typeWD</w:t>
+      </w:r>
+      <w:proofErr w:type="spellEnd"/>
+      <w:r>
+        <w:rPr>
+          <w:rFonts w:ascii="Lucida Console" w:eastAsia="Times New Roman" w:hAnsi="Lucida Console" w:cs="Courier New"/>
+          <w:color w:val="000000"/>
+          <w:sz w:val="20"/>
+          <w:szCs w:val="20"/>
+          <w:bdr w:val="none" w:sz="0" w:space="0" w:color="auto" w:frame="1"/>
+        </w:rPr>
+        <w:t xml:space="preserve">    -0.54422739   2.38136597</w:t>
+      </w:r>
+    </w:p>
+    <w:p>
+      <w:pPr>
+        <w:tabs>
+          <w:tab w:val="left" w:pos="1365"/>
+        </w:tabs>
+        <w:rPr>
+          <w:b/>
+        </w:rPr>
+      </w:pPr>
+      <w:bookmarkStart w:id="1" w:name="_GoBack"/>
       <w:bookmarkEnd w:id="1"/>
     </w:p>
-    <w:p>
-      <w:pPr>
-        <w:pStyle w:val="HTMLPreformatted"/>
-        <w:shd w:val="clear" w:color="auto" w:fill="FFFFFF"/>
-        <w:wordWrap w:val="0"/>
-        <w:spacing w:line="225" w:lineRule="atLeast"/>
-        <w:rPr>
-          <w:rStyle w:val="gnkrckgcgsb"/>
-          <w:rFonts w:ascii="Lucida Console" w:hAnsi="Lucida Console"/>
-          <w:color w:val="000000"/>
-          <w:bdr w:val="none" w:sz="0" w:space="0" w:color="auto" w:frame="1"/>
-        </w:rPr>
-      </w:pPr>
-      <w:proofErr w:type="spellStart"/>
-      <w:r>
-        <w:rPr>
-          <w:rStyle w:val="gnkrckgcgsb"/>
-          <w:rFonts w:ascii="Lucida Console" w:hAnsi="Lucida Console"/>
-          <w:color w:val="000000"/>
-          <w:bdr w:val="none" w:sz="0" w:space="0" w:color="auto" w:frame="1"/>
-        </w:rPr>
-        <w:t>pos_behQS</w:t>
-      </w:r>
-      <w:proofErr w:type="spellEnd"/>
-      <w:r>
-        <w:rPr>
-          <w:rStyle w:val="gnkrckgcgsb"/>
-          <w:rFonts w:ascii="Lucida Console" w:hAnsi="Lucida Console"/>
-          <w:color w:val="000000"/>
-          <w:bdr w:val="none" w:sz="0" w:space="0" w:color="auto" w:frame="1"/>
-        </w:rPr>
-        <w:t xml:space="preserve">      0.010875643   1.10776655</w:t>
-      </w:r>
-    </w:p>
-    <w:p>
-      <w:pPr>
-        <w:pStyle w:val="HTMLPreformatted"/>
-        <w:shd w:val="clear" w:color="auto" w:fill="FFFFFF"/>
-        <w:wordWrap w:val="0"/>
-        <w:spacing w:line="225" w:lineRule="atLeast"/>
-        <w:rPr>
-          <w:rStyle w:val="gnkrckgcgsb"/>
-          <w:rFonts w:ascii="Lucida Console" w:hAnsi="Lucida Console"/>
-          <w:color w:val="000000"/>
-          <w:bdr w:val="none" w:sz="0" w:space="0" w:color="auto" w:frame="1"/>
-        </w:rPr>
-      </w:pPr>
-      <w:proofErr w:type="spellStart"/>
-      <w:r>
-        <w:rPr>
-          <w:rStyle w:val="gnkrckgcgsb"/>
-          <w:rFonts w:ascii="Lucida Console" w:hAnsi="Lucida Console"/>
-          <w:color w:val="000000"/>
-          <w:bdr w:val="none" w:sz="0" w:space="0" w:color="auto" w:frame="1"/>
-        </w:rPr>
-        <w:t>pos_behSu</w:t>
-      </w:r>
-      <w:proofErr w:type="spellEnd"/>
-      <w:r>
-        <w:rPr>
-          <w:rStyle w:val="gnkrckgcgsb"/>
-          <w:rFonts w:ascii="Lucida Console" w:hAnsi="Lucida Console"/>
-          <w:color w:val="000000"/>
-          <w:bdr w:val="none" w:sz="0" w:space="0" w:color="auto" w:frame="1"/>
-        </w:rPr>
-        <w:t xml:space="preserve">     -0.343272827   1.78811851</w:t>
-      </w:r>
-    </w:p>
-    <w:p>
-      <w:pPr>
-        <w:pStyle w:val="HTMLPreformatted"/>
-        <w:shd w:val="clear" w:color="auto" w:fill="FFFFFF"/>
-        <w:wordWrap w:val="0"/>
-        <w:spacing w:line="225" w:lineRule="atLeast"/>
-        <w:rPr>
-          <w:rStyle w:val="gnkrckgcgsb"/>
-          <w:rFonts w:ascii="Lucida Console" w:hAnsi="Lucida Console"/>
-          <w:color w:val="000000"/>
-          <w:bdr w:val="none" w:sz="0" w:space="0" w:color="auto" w:frame="1"/>
-        </w:rPr>
-      </w:pPr>
-      <w:proofErr w:type="spellStart"/>
-      <w:r>
-        <w:rPr>
-          <w:rStyle w:val="gnkrckgcgsb"/>
-          <w:rFonts w:ascii="Lucida Console" w:hAnsi="Lucida Console"/>
-          <w:color w:val="000000"/>
-          <w:bdr w:val="none" w:sz="0" w:space="0" w:color="auto" w:frame="1"/>
-        </w:rPr>
-        <w:t>pos_behVC</w:t>
-      </w:r>
-      <w:proofErr w:type="spellEnd"/>
-      <w:r>
-        <w:rPr>
-          <w:rStyle w:val="gnkrckgcgsb"/>
-          <w:rFonts w:ascii="Lucida Console" w:hAnsi="Lucida Console"/>
-          <w:color w:val="000000"/>
-          <w:bdr w:val="none" w:sz="0" w:space="0" w:color="auto" w:frame="1"/>
-        </w:rPr>
-        <w:t xml:space="preserve">     -0.513609893   0.90858669</w:t>
-      </w:r>
-    </w:p>
-    <w:p>
-      <w:pPr>
-        <w:pStyle w:val="HTMLPreformatted"/>
-        <w:shd w:val="clear" w:color="auto" w:fill="FFFFFF"/>
-        <w:wordWrap w:val="0"/>
-        <w:spacing w:line="225" w:lineRule="atLeast"/>
-        <w:rPr>
-          <w:rStyle w:val="gnkrckgcgsb"/>
-          <w:rFonts w:ascii="Lucida Console" w:hAnsi="Lucida Console"/>
-          <w:color w:val="000000"/>
-          <w:bdr w:val="none" w:sz="0" w:space="0" w:color="auto" w:frame="1"/>
-        </w:rPr>
-      </w:pPr>
-      <w:proofErr w:type="spellStart"/>
-      <w:r>
-        <w:rPr>
-          <w:rStyle w:val="gnkrckgcgsb"/>
-          <w:rFonts w:ascii="Lucida Console" w:hAnsi="Lucida Console"/>
-          <w:color w:val="000000"/>
-          <w:bdr w:val="none" w:sz="0" w:space="0" w:color="auto" w:frame="1"/>
-        </w:rPr>
-        <w:t>amb_t</w:t>
-      </w:r>
-      <w:proofErr w:type="spellEnd"/>
-      <w:r>
-        <w:rPr>
-          <w:rStyle w:val="gnkrckgcgsb"/>
-          <w:rFonts w:ascii="Lucida Console" w:hAnsi="Lucida Console"/>
-          <w:color w:val="000000"/>
-          <w:bdr w:val="none" w:sz="0" w:space="0" w:color="auto" w:frame="1"/>
-        </w:rPr>
-        <w:t xml:space="preserve">          0.236849663   0.30472565</w:t>
-      </w:r>
-    </w:p>
-    <w:p>
-      <w:pPr>
-        <w:pStyle w:val="HTMLPreformatted"/>
-        <w:shd w:val="clear" w:color="auto" w:fill="FFFFFF"/>
-        <w:wordWrap w:val="0"/>
-        <w:spacing w:line="225" w:lineRule="atLeast"/>
-        <w:rPr>
-          <w:rStyle w:val="gnkrckgcgsb"/>
-          <w:rFonts w:ascii="Lucida Console" w:hAnsi="Lucida Console"/>
-          <w:color w:val="000000"/>
-          <w:bdr w:val="none" w:sz="0" w:space="0" w:color="auto" w:frame="1"/>
-        </w:rPr>
-      </w:pPr>
-      <w:r>
-        <w:rPr>
-          <w:rStyle w:val="gnkrckgcgsb"/>
-          <w:rFonts w:ascii="Lucida Console" w:hAnsi="Lucida Console"/>
-          <w:color w:val="000000"/>
-          <w:bdr w:val="none" w:sz="0" w:space="0" w:color="auto" w:frame="1"/>
-        </w:rPr>
-        <w:t>sun            0.043314956   0.05475050</w:t>
-      </w:r>
-    </w:p>
-    <w:p>
-      <w:pPr>
-        <w:pStyle w:val="HTMLPreformatted"/>
-        <w:shd w:val="clear" w:color="auto" w:fill="FFFFFF"/>
-        <w:wordWrap w:val="0"/>
-        <w:spacing w:line="225" w:lineRule="atLeast"/>
-        <w:rPr>
-          <w:rStyle w:val="gnkrckgcgsb"/>
-          <w:rFonts w:ascii="Lucida Console" w:hAnsi="Lucida Console"/>
-          <w:color w:val="000000"/>
-          <w:bdr w:val="none" w:sz="0" w:space="0" w:color="auto" w:frame="1"/>
-        </w:rPr>
-      </w:pPr>
-      <w:r>
-        <w:rPr>
-          <w:rStyle w:val="gnkrckgcgsb"/>
-          <w:rFonts w:ascii="Lucida Console" w:hAnsi="Lucida Console"/>
-          <w:color w:val="000000"/>
-          <w:bdr w:val="none" w:sz="0" w:space="0" w:color="auto" w:frame="1"/>
-        </w:rPr>
-        <w:t>date          -0.</w:t>
-      </w:r>
-      <w:proofErr w:type="gramStart"/>
-      <w:r>
-        <w:rPr>
-          <w:rStyle w:val="gnkrckgcgsb"/>
-          <w:rFonts w:ascii="Lucida Console" w:hAnsi="Lucida Console"/>
-          <w:color w:val="000000"/>
-          <w:bdr w:val="none" w:sz="0" w:space="0" w:color="auto" w:frame="1"/>
-        </w:rPr>
-        <w:t>047747843  -</w:t>
-      </w:r>
-      <w:proofErr w:type="gramEnd"/>
-      <w:r>
-        <w:rPr>
-          <w:rStyle w:val="gnkrckgcgsb"/>
-          <w:rFonts w:ascii="Lucida Console" w:hAnsi="Lucida Console"/>
-          <w:color w:val="000000"/>
-          <w:bdr w:val="none" w:sz="0" w:space="0" w:color="auto" w:frame="1"/>
-        </w:rPr>
-        <w:t>0.01952742</w:t>
-      </w:r>
-    </w:p>
-    <w:p>
-      <w:pPr>
-        <w:pStyle w:val="HTMLPreformatted"/>
-        <w:shd w:val="clear" w:color="auto" w:fill="FFFFFF"/>
-        <w:wordWrap w:val="0"/>
-        <w:spacing w:line="225" w:lineRule="atLeast"/>
-        <w:rPr>
-          <w:rStyle w:val="gnkrckgcgsb"/>
-          <w:rFonts w:ascii="Lucida Console" w:hAnsi="Lucida Console"/>
-          <w:color w:val="000000"/>
-          <w:bdr w:val="none" w:sz="0" w:space="0" w:color="auto" w:frame="1"/>
-        </w:rPr>
-      </w:pPr>
-      <w:proofErr w:type="spellStart"/>
-      <w:r>
-        <w:rPr>
-          <w:rStyle w:val="gnkrckgcgsb"/>
-          <w:rFonts w:ascii="Lucida Console" w:hAnsi="Lucida Console"/>
-          <w:color w:val="000000"/>
-          <w:bdr w:val="none" w:sz="0" w:space="0" w:color="auto" w:frame="1"/>
-        </w:rPr>
-        <w:t>hab_</w:t>
-      </w:r>
-      <w:proofErr w:type="gramStart"/>
-      <w:r>
-        <w:rPr>
-          <w:rStyle w:val="gnkrckgcgsb"/>
-          <w:rFonts w:ascii="Lucida Console" w:hAnsi="Lucida Console"/>
-          <w:color w:val="000000"/>
-          <w:bdr w:val="none" w:sz="0" w:space="0" w:color="auto" w:frame="1"/>
-        </w:rPr>
-        <w:t>typeBMWD</w:t>
-      </w:r>
-      <w:proofErr w:type="spellEnd"/>
-      <w:r>
-        <w:rPr>
-          <w:rStyle w:val="gnkrckgcgsb"/>
-          <w:rFonts w:ascii="Lucida Console" w:hAnsi="Lucida Console"/>
-          <w:color w:val="000000"/>
-          <w:bdr w:val="none" w:sz="0" w:space="0" w:color="auto" w:frame="1"/>
-        </w:rPr>
-        <w:t xml:space="preserve">  -</w:t>
-      </w:r>
-      <w:proofErr w:type="gramEnd"/>
-      <w:r>
-        <w:rPr>
-          <w:rStyle w:val="gnkrckgcgsb"/>
-          <w:rFonts w:ascii="Lucida Console" w:hAnsi="Lucida Console"/>
-          <w:color w:val="000000"/>
-          <w:bdr w:val="none" w:sz="0" w:space="0" w:color="auto" w:frame="1"/>
-        </w:rPr>
-        <w:t>0.970434471   2.09760088</w:t>
-      </w:r>
-    </w:p>
-    <w:p>
-      <w:pPr>
-        <w:pStyle w:val="HTMLPreformatted"/>
-        <w:shd w:val="clear" w:color="auto" w:fill="FFFFFF"/>
-        <w:wordWrap w:val="0"/>
-        <w:spacing w:line="225" w:lineRule="atLeast"/>
-        <w:rPr>
-          <w:rStyle w:val="gnkrckgcgsb"/>
-          <w:rFonts w:ascii="Lucida Console" w:hAnsi="Lucida Console"/>
-          <w:color w:val="000000"/>
-          <w:bdr w:val="none" w:sz="0" w:space="0" w:color="auto" w:frame="1"/>
-        </w:rPr>
-      </w:pPr>
-      <w:proofErr w:type="spellStart"/>
-      <w:r>
-        <w:rPr>
-          <w:rStyle w:val="gnkrckgcgsb"/>
-          <w:rFonts w:ascii="Lucida Console" w:hAnsi="Lucida Console"/>
-          <w:color w:val="000000"/>
-          <w:bdr w:val="none" w:sz="0" w:space="0" w:color="auto" w:frame="1"/>
-        </w:rPr>
-        <w:t>hab_typeGA</w:t>
-      </w:r>
-      <w:proofErr w:type="spellEnd"/>
-      <w:r>
-        <w:rPr>
-          <w:rStyle w:val="gnkrckgcgsb"/>
-          <w:rFonts w:ascii="Lucida Console" w:hAnsi="Lucida Console"/>
-          <w:color w:val="000000"/>
-          <w:bdr w:val="none" w:sz="0" w:space="0" w:color="auto" w:frame="1"/>
-        </w:rPr>
-        <w:t xml:space="preserve">    -0.319614710   2.73728275</w:t>
-      </w:r>
-    </w:p>
-    <w:p>
-      <w:pPr>
-        <w:pStyle w:val="HTMLPreformatted"/>
-        <w:shd w:val="clear" w:color="auto" w:fill="FFFFFF"/>
-        <w:wordWrap w:val="0"/>
-        <w:spacing w:line="225" w:lineRule="atLeast"/>
-        <w:rPr>
-          <w:rStyle w:val="gnkrckgcgsb"/>
-          <w:rFonts w:ascii="Lucida Console" w:hAnsi="Lucida Console"/>
-          <w:color w:val="000000"/>
-          <w:bdr w:val="none" w:sz="0" w:space="0" w:color="auto" w:frame="1"/>
-        </w:rPr>
-      </w:pPr>
-      <w:proofErr w:type="spellStart"/>
-      <w:r>
-        <w:rPr>
-          <w:rStyle w:val="gnkrckgcgsb"/>
-          <w:rFonts w:ascii="Lucida Console" w:hAnsi="Lucida Console"/>
-          <w:color w:val="000000"/>
-          <w:bdr w:val="none" w:sz="0" w:space="0" w:color="auto" w:frame="1"/>
-        </w:rPr>
-        <w:t>hab_typeGL</w:t>
-      </w:r>
-      <w:proofErr w:type="spellEnd"/>
-      <w:r>
-        <w:rPr>
-          <w:rStyle w:val="gnkrckgcgsb"/>
-          <w:rFonts w:ascii="Lucida Console" w:hAnsi="Lucida Console"/>
-          <w:color w:val="000000"/>
-          <w:bdr w:val="none" w:sz="0" w:space="0" w:color="auto" w:frame="1"/>
-        </w:rPr>
-        <w:t xml:space="preserve">    -0.640401718   2.49175328</w:t>
-      </w:r>
-    </w:p>
-    <w:p>
-      <w:pPr>
-        <w:pStyle w:val="HTMLPreformatted"/>
-        <w:shd w:val="clear" w:color="auto" w:fill="FFFFFF"/>
-        <w:wordWrap w:val="0"/>
-        <w:spacing w:line="225" w:lineRule="atLeast"/>
-        <w:rPr>
-          <w:rFonts w:ascii="Lucida Console" w:hAnsi="Lucida Console"/>
-          <w:color w:val="000000"/>
-        </w:rPr>
-      </w:pPr>
-      <w:proofErr w:type="spellStart"/>
-      <w:r>
-        <w:rPr>
-          <w:rStyle w:val="gnkrckgcgsb"/>
-          <w:rFonts w:ascii="Lucida Console" w:hAnsi="Lucida Console"/>
-          <w:color w:val="000000"/>
-          <w:bdr w:val="none" w:sz="0" w:space="0" w:color="auto" w:frame="1"/>
-        </w:rPr>
-        <w:t>hab_typeWD</w:t>
-      </w:r>
-      <w:proofErr w:type="spellEnd"/>
-      <w:r>
-        <w:rPr>
-          <w:rStyle w:val="gnkrckgcgsb"/>
-          <w:rFonts w:ascii="Lucida Console" w:hAnsi="Lucida Console"/>
-          <w:color w:val="000000"/>
-          <w:bdr w:val="none" w:sz="0" w:space="0" w:color="auto" w:frame="1"/>
-        </w:rPr>
-        <w:t xml:space="preserve">    -0.544227388   2.38136597</w:t>
-      </w:r>
-    </w:p>
-    <w:p/>
     <w:sectPr>
       <w:pgSz w:w="12240" w:h="15840"/>
       <w:pgMar w:top="1440" w:right="1440" w:bottom="1440" w:left="1440" w:header="720" w:footer="720" w:gutter="0"/>

</xml_diff>

<commit_message>
added highlight to doc
</commit_message>
<xml_diff>
--- a/_documents/Analysis_Output_(with amb_t).docx
+++ b/_documents/Analysis_Output_(with amb_t).docx
@@ -17906,15 +17906,17 @@
           <w:rStyle w:val="gnkrckgcgsb"/>
           <w:rFonts w:ascii="Lucida Console" w:hAnsi="Lucida Console"/>
           <w:color w:val="000000"/>
-          <w:bdr w:val="none" w:sz="0" w:space="0" w:color="auto" w:frame="1"/>
-        </w:rPr>
-      </w:pPr>
-      <w:proofErr w:type="spellStart"/>
-      <w:r>
-        <w:rPr>
-          <w:rStyle w:val="gnkrckgcgsb"/>
-          <w:rFonts w:ascii="Lucida Console" w:hAnsi="Lucida Console"/>
-          <w:color w:val="000000"/>
+          <w:highlight w:val="green"/>
+          <w:bdr w:val="none" w:sz="0" w:space="0" w:color="auto" w:frame="1"/>
+        </w:rPr>
+      </w:pPr>
+      <w:proofErr w:type="spellStart"/>
+      <w:r>
+        <w:rPr>
+          <w:rStyle w:val="gnkrckgcgsb"/>
+          <w:rFonts w:ascii="Lucida Console" w:hAnsi="Lucida Console"/>
+          <w:color w:val="000000"/>
+          <w:highlight w:val="green"/>
           <w:bdr w:val="none" w:sz="0" w:space="0" w:color="auto" w:frame="1"/>
         </w:rPr>
         <w:t>amb_t</w:t>
@@ -17925,6 +17927,7 @@
           <w:rStyle w:val="gnkrckgcgsb"/>
           <w:rFonts w:ascii="Lucida Console" w:hAnsi="Lucida Console"/>
           <w:color w:val="000000"/>
+          <w:highlight w:val="green"/>
           <w:bdr w:val="none" w:sz="0" w:space="0" w:color="auto" w:frame="1"/>
         </w:rPr>
         <w:t xml:space="preserve">          0.271599   </w:t>
@@ -17935,6 +17938,7 @@
           <w:rStyle w:val="gnkrckgcgsb"/>
           <w:rFonts w:ascii="Lucida Console" w:hAnsi="Lucida Console"/>
           <w:color w:val="000000"/>
+          <w:highlight w:val="green"/>
           <w:bdr w:val="none" w:sz="0" w:space="0" w:color="auto" w:frame="1"/>
         </w:rPr>
         <w:t>0.017110  15.873</w:t>
@@ -17951,14 +17955,16 @@
           <w:rStyle w:val="gnkrckgcgsb"/>
           <w:rFonts w:ascii="Lucida Console" w:hAnsi="Lucida Console"/>
           <w:color w:val="000000"/>
-          <w:bdr w:val="none" w:sz="0" w:space="0" w:color="auto" w:frame="1"/>
-        </w:rPr>
-      </w:pPr>
-      <w:r>
-        <w:rPr>
-          <w:rStyle w:val="gnkrckgcgsb"/>
-          <w:rFonts w:ascii="Lucida Console" w:hAnsi="Lucida Console"/>
-          <w:color w:val="000000"/>
+          <w:highlight w:val="green"/>
+          <w:bdr w:val="none" w:sz="0" w:space="0" w:color="auto" w:frame="1"/>
+        </w:rPr>
+      </w:pPr>
+      <w:r>
+        <w:rPr>
+          <w:rStyle w:val="gnkrckgcgsb"/>
+          <w:rFonts w:ascii="Lucida Console" w:hAnsi="Lucida Console"/>
+          <w:color w:val="000000"/>
+          <w:highlight w:val="green"/>
           <w:bdr w:val="none" w:sz="0" w:space="0" w:color="auto" w:frame="1"/>
         </w:rPr>
         <w:t xml:space="preserve">sun            0.048965   </w:t>
@@ -17969,6 +17975,7 @@
           <w:rStyle w:val="gnkrckgcgsb"/>
           <w:rFonts w:ascii="Lucida Console" w:hAnsi="Lucida Console"/>
           <w:color w:val="000000"/>
+          <w:highlight w:val="green"/>
           <w:bdr w:val="none" w:sz="0" w:space="0" w:color="auto" w:frame="1"/>
         </w:rPr>
         <w:t>0.002926  16.736</w:t>
@@ -17993,6 +18000,7 @@
           <w:rStyle w:val="gnkrckgcgsb"/>
           <w:rFonts w:ascii="Lucida Console" w:hAnsi="Lucida Console"/>
           <w:color w:val="000000"/>
+          <w:highlight w:val="green"/>
           <w:bdr w:val="none" w:sz="0" w:space="0" w:color="auto" w:frame="1"/>
         </w:rPr>
         <w:t xml:space="preserve">date          -0.033447   </w:t>
@@ -18003,6 +18011,7 @@
           <w:rStyle w:val="gnkrckgcgsb"/>
           <w:rFonts w:ascii="Lucida Console" w:hAnsi="Lucida Console"/>
           <w:color w:val="000000"/>
+          <w:highlight w:val="green"/>
           <w:bdr w:val="none" w:sz="0" w:space="0" w:color="auto" w:frame="1"/>
         </w:rPr>
         <w:t>0.007168  -</w:t>
@@ -18013,10 +18022,13 @@
           <w:rStyle w:val="gnkrckgcgsb"/>
           <w:rFonts w:ascii="Lucida Console" w:hAnsi="Lucida Console"/>
           <w:color w:val="000000"/>
+          <w:highlight w:val="green"/>
           <w:bdr w:val="none" w:sz="0" w:space="0" w:color="auto" w:frame="1"/>
         </w:rPr>
         <w:t>4.666</w:t>
       </w:r>
+      <w:bookmarkStart w:id="0" w:name="_GoBack"/>
+      <w:bookmarkEnd w:id="0"/>
     </w:p>
     <w:p>
       <w:pPr>
@@ -18413,7 +18425,7 @@
         </w:rPr>
         <w:t xml:space="preserve">     </w:t>
       </w:r>
-      <w:bookmarkStart w:id="0" w:name="_Hlk2845477"/>
+      <w:bookmarkStart w:id="1" w:name="_Hlk2845477"/>
       <w:r>
         <w:rPr>
           <w:rStyle w:val="gnkrckgcgsb"/>
@@ -18423,7 +18435,7 @@
         </w:rPr>
         <w:t>-0.008237348   0.75240631</w:t>
       </w:r>
-      <w:bookmarkEnd w:id="0"/>
+      <w:bookmarkEnd w:id="1"/>
     </w:p>
     <w:p>
       <w:pPr>
@@ -21451,8 +21463,6 @@
           <w:b/>
         </w:rPr>
       </w:pPr>
-      <w:bookmarkStart w:id="1" w:name="_GoBack"/>
-      <w:bookmarkEnd w:id="1"/>
     </w:p>
     <w:sectPr>
       <w:pgSz w:w="12240" w:h="15840"/>
@@ -21481,7 +21491,7 @@
       </w:pPr>
     </w:pPrDefault>
   </w:docDefaults>
-  <w:latentStyles w:defLockedState="0" w:defUIPriority="99" w:defSemiHidden="0" w:defUnhideWhenUsed="0" w:defQFormat="0" w:count="375">
+  <w:latentStyles w:defLockedState="0" w:defUIPriority="99" w:defSemiHidden="0" w:defUnhideWhenUsed="0" w:defQFormat="0" w:count="376">
     <w:lsdException w:name="Normal" w:uiPriority="0" w:qFormat="1"/>
     <w:lsdException w:name="heading 1" w:uiPriority="9" w:qFormat="1"/>
     <w:lsdException w:name="heading 2" w:semiHidden="1" w:uiPriority="9" w:unhideWhenUsed="1" w:qFormat="1"/>
@@ -21587,7 +21597,6 @@
     <w:lsdException w:name="HTML Sample" w:semiHidden="1" w:unhideWhenUsed="1"/>
     <w:lsdException w:name="HTML Typewriter" w:semiHidden="1" w:unhideWhenUsed="1"/>
     <w:lsdException w:name="HTML Variable" w:semiHidden="1" w:unhideWhenUsed="1"/>
-    <w:lsdException w:name="Normal Table" w:semiHidden="1" w:unhideWhenUsed="1"/>
     <w:lsdException w:name="annotation subject" w:semiHidden="1" w:unhideWhenUsed="1"/>
     <w:lsdException w:name="No List" w:semiHidden="1" w:unhideWhenUsed="1"/>
     <w:lsdException w:name="Outline List 1" w:semiHidden="1" w:unhideWhenUsed="1"/>
@@ -21634,10 +21643,8 @@
     <w:lsdException w:name="Table Subtle 2" w:semiHidden="1" w:unhideWhenUsed="1"/>
     <w:lsdException w:name="Table Web 1" w:semiHidden="1" w:unhideWhenUsed="1"/>
     <w:lsdException w:name="Table Web 2" w:semiHidden="1" w:unhideWhenUsed="1"/>
-    <w:lsdException w:name="Table Web 3" w:semiHidden="1" w:unhideWhenUsed="1"/>
     <w:lsdException w:name="Balloon Text" w:semiHidden="1" w:unhideWhenUsed="1"/>
     <w:lsdException w:name="Table Grid" w:uiPriority="39"/>
-    <w:lsdException w:name="Table Theme" w:semiHidden="1" w:unhideWhenUsed="1"/>
     <w:lsdException w:name="Placeholder Text" w:semiHidden="1"/>
     <w:lsdException w:name="No Spacing" w:uiPriority="1" w:qFormat="1"/>
     <w:lsdException w:name="Light Shading" w:uiPriority="60"/>
@@ -21857,6 +21864,7 @@
     <w:lsdException w:name="Smart Hyperlink" w:semiHidden="1" w:unhideWhenUsed="1"/>
     <w:lsdException w:name="Hashtag" w:semiHidden="1" w:unhideWhenUsed="1"/>
     <w:lsdException w:name="Unresolved Mention" w:semiHidden="1" w:unhideWhenUsed="1"/>
+    <w:lsdException w:name="Smart Link" w:semiHidden="1" w:unhideWhenUsed="1"/>
   </w:latentStyles>
   <w:style w:type="paragraph" w:default="1" w:styleId="Normal">
     <w:name w:val="Normal"/>

</xml_diff>

<commit_message>
added a level change to compare to a sit/squat outgroup & get those p-values
</commit_message>
<xml_diff>
--- a/_documents/Analysis_Output_(with amb_t).docx
+++ b/_documents/Analysis_Output_(with amb_t).docx
@@ -13345,6 +13345,17 @@
         </w:rPr>
         <w:t xml:space="preserve">               Estimate Std. Error t value</w:t>
       </w:r>
+      <w:r>
+        <w:rPr>
+          <w:rFonts w:ascii="Lucida Console" w:eastAsia="Times New Roman" w:hAnsi="Lucida Console" w:cs="Courier New"/>
+          <w:color w:val="000000"/>
+          <w:sz w:val="20"/>
+          <w:szCs w:val="20"/>
+          <w:bdr w:val="none" w:sz="0" w:space="0" w:color="auto" w:frame="1"/>
+        </w:rPr>
+        <w:tab/>
+        <w:t>p-value</w:t>
+      </w:r>
     </w:p>
     <w:p>
       <w:pPr>
@@ -13409,6 +13420,17 @@
         </w:rPr>
         <w:t xml:space="preserve"> 127.025112   4.851</w:t>
       </w:r>
+      <w:r>
+        <w:rPr>
+          <w:rFonts w:ascii="Lucida Console" w:eastAsia="Times New Roman" w:hAnsi="Lucida Console" w:cs="Courier New"/>
+          <w:color w:val="000000"/>
+          <w:sz w:val="20"/>
+          <w:szCs w:val="20"/>
+          <w:bdr w:val="none" w:sz="0" w:space="0" w:color="auto" w:frame="1"/>
+        </w:rPr>
+        <w:tab/>
+        <w:t>1.2306 e-06</w:t>
+      </w:r>
     </w:p>
     <w:p>
       <w:pPr>
@@ -13490,6 +13512,27 @@
         </w:rPr>
         <w:t>5.947</w:t>
       </w:r>
+      <w:r>
+        <w:rPr>
+          <w:rFonts w:ascii="Lucida Console" w:eastAsia="Times New Roman" w:hAnsi="Lucida Console" w:cs="Courier New"/>
+          <w:color w:val="000000"/>
+          <w:sz w:val="20"/>
+          <w:szCs w:val="20"/>
+          <w:highlight w:val="yellow"/>
+          <w:bdr w:val="none" w:sz="0" w:space="0" w:color="auto" w:frame="1"/>
+        </w:rPr>
+        <w:tab/>
+      </w:r>
+      <w:r>
+        <w:rPr>
+          <w:rFonts w:ascii="Lucida Console" w:eastAsia="Times New Roman" w:hAnsi="Lucida Console" w:cs="Courier New"/>
+          <w:color w:val="000000"/>
+          <w:sz w:val="20"/>
+          <w:szCs w:val="20"/>
+          <w:bdr w:val="none" w:sz="0" w:space="0" w:color="auto" w:frame="1"/>
+        </w:rPr>
+        <w:t>2.730589e-09</w:t>
+      </w:r>
     </w:p>
     <w:p>
       <w:pPr>
@@ -13547,6 +13590,27 @@
         </w:rPr>
         <w:t xml:space="preserve">      0.108881   0.259509   0.420</w:t>
       </w:r>
+      <w:r>
+        <w:rPr>
+          <w:rFonts w:ascii="Lucida Console" w:eastAsia="Times New Roman" w:hAnsi="Lucida Console" w:cs="Courier New"/>
+          <w:color w:val="000000"/>
+          <w:sz w:val="20"/>
+          <w:szCs w:val="20"/>
+          <w:highlight w:val="cyan"/>
+          <w:bdr w:val="none" w:sz="0" w:space="0" w:color="auto" w:frame="1"/>
+        </w:rPr>
+        <w:tab/>
+      </w:r>
+      <w:r>
+        <w:rPr>
+          <w:rFonts w:ascii="Lucida Console" w:eastAsia="Times New Roman" w:hAnsi="Lucida Console" w:cs="Courier New"/>
+          <w:color w:val="000000"/>
+          <w:sz w:val="20"/>
+          <w:szCs w:val="20"/>
+          <w:bdr w:val="none" w:sz="0" w:space="0" w:color="auto" w:frame="1"/>
+        </w:rPr>
+        <w:t>6.748041e-01</w:t>
+      </w:r>
     </w:p>
     <w:p>
       <w:pPr>
@@ -13628,6 +13692,27 @@
         </w:rPr>
         <w:t>0.483</w:t>
       </w:r>
+      <w:r>
+        <w:rPr>
+          <w:rFonts w:ascii="Lucida Console" w:eastAsia="Times New Roman" w:hAnsi="Lucida Console" w:cs="Courier New"/>
+          <w:color w:val="000000"/>
+          <w:sz w:val="20"/>
+          <w:szCs w:val="20"/>
+          <w:highlight w:val="cyan"/>
+          <w:bdr w:val="none" w:sz="0" w:space="0" w:color="auto" w:frame="1"/>
+        </w:rPr>
+        <w:tab/>
+      </w:r>
+      <w:r>
+        <w:rPr>
+          <w:rFonts w:ascii="Lucida Console" w:eastAsia="Times New Roman" w:hAnsi="Lucida Console" w:cs="Courier New"/>
+          <w:color w:val="000000"/>
+          <w:sz w:val="20"/>
+          <w:szCs w:val="20"/>
+          <w:bdr w:val="none" w:sz="0" w:space="0" w:color="auto" w:frame="1"/>
+        </w:rPr>
+        <w:t>6.292556e-01</w:t>
+      </w:r>
     </w:p>
     <w:p>
       <w:pPr>
@@ -13709,6 +13794,27 @@
         </w:rPr>
         <w:t>2.577</w:t>
       </w:r>
+      <w:r>
+        <w:rPr>
+          <w:rFonts w:ascii="Lucida Console" w:eastAsia="Times New Roman" w:hAnsi="Lucida Console" w:cs="Courier New"/>
+          <w:color w:val="000000"/>
+          <w:sz w:val="20"/>
+          <w:szCs w:val="20"/>
+          <w:highlight w:val="yellow"/>
+          <w:bdr w:val="none" w:sz="0" w:space="0" w:color="auto" w:frame="1"/>
+        </w:rPr>
+        <w:tab/>
+      </w:r>
+      <w:r>
+        <w:rPr>
+          <w:rFonts w:ascii="Lucida Console" w:eastAsia="Times New Roman" w:hAnsi="Lucida Console" w:cs="Courier New"/>
+          <w:color w:val="000000"/>
+          <w:sz w:val="20"/>
+          <w:szCs w:val="20"/>
+          <w:bdr w:val="none" w:sz="0" w:space="0" w:color="auto" w:frame="1"/>
+        </w:rPr>
+        <w:t>9.954590e-03</w:t>
+      </w:r>
     </w:p>
     <w:p>
       <w:pPr>
@@ -13766,6 +13872,27 @@
         </w:rPr>
         <w:t xml:space="preserve">      0.268014   0.535409   0.501</w:t>
       </w:r>
+      <w:r>
+        <w:rPr>
+          <w:rFonts w:ascii="Lucida Console" w:eastAsia="Times New Roman" w:hAnsi="Lucida Console" w:cs="Courier New"/>
+          <w:color w:val="000000"/>
+          <w:sz w:val="20"/>
+          <w:szCs w:val="20"/>
+          <w:highlight w:val="cyan"/>
+          <w:bdr w:val="none" w:sz="0" w:space="0" w:color="auto" w:frame="1"/>
+        </w:rPr>
+        <w:tab/>
+      </w:r>
+      <w:r>
+        <w:rPr>
+          <w:rFonts w:ascii="Lucida Console" w:eastAsia="Times New Roman" w:hAnsi="Lucida Console" w:cs="Courier New"/>
+          <w:color w:val="000000"/>
+          <w:sz w:val="20"/>
+          <w:szCs w:val="20"/>
+          <w:bdr w:val="none" w:sz="0" w:space="0" w:color="auto" w:frame="1"/>
+        </w:rPr>
+        <w:t>6.166676e-01</w:t>
+      </w:r>
     </w:p>
     <w:p>
       <w:pPr>
@@ -13821,9 +13948,8 @@
           <w:highlight w:val="cyan"/>
           <w:bdr w:val="none" w:sz="0" w:space="0" w:color="auto" w:frame="1"/>
         </w:rPr>
-        <w:t xml:space="preserve">     -0.253125   </w:t>
-      </w:r>
-      <w:proofErr w:type="gramStart"/>
+        <w:t xml:space="preserve">     -0.253125   0.351434  -0.720</w:t>
+      </w:r>
       <w:r>
         <w:rPr>
           <w:rFonts w:ascii="Lucida Console" w:eastAsia="Times New Roman" w:hAnsi="Lucida Console" w:cs="Courier New"/>
@@ -13833,20 +13959,20 @@
           <w:highlight w:val="cyan"/>
           <w:bdr w:val="none" w:sz="0" w:space="0" w:color="auto" w:frame="1"/>
         </w:rPr>
-        <w:t>0.351434  -</w:t>
-      </w:r>
-      <w:proofErr w:type="gramEnd"/>
-      <w:r>
-        <w:rPr>
-          <w:rFonts w:ascii="Lucida Console" w:eastAsia="Times New Roman" w:hAnsi="Lucida Console" w:cs="Courier New"/>
-          <w:color w:val="000000"/>
-          <w:sz w:val="20"/>
-          <w:szCs w:val="20"/>
-          <w:highlight w:val="cyan"/>
-          <w:bdr w:val="none" w:sz="0" w:space="0" w:color="auto" w:frame="1"/>
-        </w:rPr>
-        <w:t>0.720</w:t>
-      </w:r>
+        <w:tab/>
+      </w:r>
+      <w:r>
+        <w:rPr>
+          <w:rFonts w:ascii="Lucida Console" w:eastAsia="Times New Roman" w:hAnsi="Lucida Console" w:cs="Courier New"/>
+          <w:color w:val="000000"/>
+          <w:sz w:val="20"/>
+          <w:szCs w:val="20"/>
+          <w:bdr w:val="none" w:sz="0" w:space="0" w:color="auto" w:frame="1"/>
+        </w:rPr>
+        <w:t>4.713638e-01</w:t>
+      </w:r>
+      <w:bookmarkStart w:id="0" w:name="_GoBack"/>
+      <w:bookmarkEnd w:id="0"/>
     </w:p>
     <w:p>
       <w:pPr>
@@ -18266,8 +18392,6 @@
             <w:r>
               <w:t>-values</w:t>
             </w:r>
-            <w:bookmarkStart w:id="0" w:name="_GoBack"/>
-            <w:bookmarkEnd w:id="0"/>
           </w:p>
         </w:tc>
         <w:tc>
@@ -23948,6 +24072,56 @@
 </w:document>
 </file>
 
+<file path=word/endnotes.xml><?xml version="1.0" encoding="utf-8"?>
+<w:endnotes xmlns:wpc="http://schemas.microsoft.com/office/word/2010/wordprocessingCanvas" xmlns:cx="http://schemas.microsoft.com/office/drawing/2014/chartex" xmlns:cx1="http://schemas.microsoft.com/office/drawing/2015/9/8/chartex" xmlns:cx2="http://schemas.microsoft.com/office/drawing/2015/10/21/chartex" xmlns:cx3="http://schemas.microsoft.com/office/drawing/2016/5/9/chartex" xmlns:cx4="http://schemas.microsoft.com/office/drawing/2016/5/10/chartex" xmlns:cx5="http://schemas.microsoft.com/office/drawing/2016/5/11/chartex" xmlns:cx6="http://schemas.microsoft.com/office/drawing/2016/5/12/chartex" xmlns:cx7="http://schemas.microsoft.com/office/drawing/2016/5/13/chartex" xmlns:cx8="http://schemas.microsoft.com/office/drawing/2016/5/14/chartex" xmlns:mc="http://schemas.openxmlformats.org/markup-compatibility/2006" xmlns:aink="http://schemas.microsoft.com/office/drawing/2016/ink" xmlns:am3d="http://schemas.microsoft.com/office/drawing/2017/model3d" xmlns:o="urn:schemas-microsoft-com:office:office" xmlns:r="http://schemas.openxmlformats.org/officeDocument/2006/relationships" xmlns:m="http://schemas.openxmlformats.org/officeDocument/2006/math" xmlns:v="urn:schemas-microsoft-com:vml" xmlns:wp14="http://schemas.microsoft.com/office/word/2010/wordprocessingDrawing" xmlns:wp="http://schemas.openxmlformats.org/drawingml/2006/wordprocessingDrawing" xmlns:w10="urn:schemas-microsoft-com:office:word" xmlns:w="http://schemas.openxmlformats.org/wordprocessingml/2006/main" xmlns:w14="http://schemas.microsoft.com/office/word/2010/wordml" xmlns:w15="http://schemas.microsoft.com/office/word/2012/wordml" xmlns:w16cid="http://schemas.microsoft.com/office/word/2016/wordml/cid" xmlns:w16se="http://schemas.microsoft.com/office/word/2015/wordml/symex" xmlns:wpg="http://schemas.microsoft.com/office/word/2010/wordprocessingGroup" xmlns:wpi="http://schemas.microsoft.com/office/word/2010/wordprocessingInk" xmlns:wne="http://schemas.microsoft.com/office/word/2006/wordml" xmlns:wps="http://schemas.microsoft.com/office/word/2010/wordprocessingShape" mc:Ignorable="w14 w15 w16se w16cid wp14">
+  <w:endnote w:type="separator" w:id="-1">
+    <w:p>
+      <w:pPr>
+        <w:spacing w:after="0" w:line="240" w:lineRule="auto"/>
+      </w:pPr>
+      <w:r>
+        <w:separator/>
+      </w:r>
+    </w:p>
+  </w:endnote>
+  <w:endnote w:type="continuationSeparator" w:id="0">
+    <w:p>
+      <w:pPr>
+        <w:spacing w:after="0" w:line="240" w:lineRule="auto"/>
+      </w:pPr>
+      <w:r>
+        <w:continuationSeparator/>
+      </w:r>
+    </w:p>
+  </w:endnote>
+</w:endnotes>
+</file>
+
+<file path=word/footnotes.xml><?xml version="1.0" encoding="utf-8"?>
+<w:footnotes xmlns:wpc="http://schemas.microsoft.com/office/word/2010/wordprocessingCanvas" xmlns:cx="http://schemas.microsoft.com/office/drawing/2014/chartex" xmlns:cx1="http://schemas.microsoft.com/office/drawing/2015/9/8/chartex" xmlns:cx2="http://schemas.microsoft.com/office/drawing/2015/10/21/chartex" xmlns:cx3="http://schemas.microsoft.com/office/drawing/2016/5/9/chartex" xmlns:cx4="http://schemas.microsoft.com/office/drawing/2016/5/10/chartex" xmlns:cx5="http://schemas.microsoft.com/office/drawing/2016/5/11/chartex" xmlns:cx6="http://schemas.microsoft.com/office/drawing/2016/5/12/chartex" xmlns:cx7="http://schemas.microsoft.com/office/drawing/2016/5/13/chartex" xmlns:cx8="http://schemas.microsoft.com/office/drawing/2016/5/14/chartex" xmlns:mc="http://schemas.openxmlformats.org/markup-compatibility/2006" xmlns:aink="http://schemas.microsoft.com/office/drawing/2016/ink" xmlns:am3d="http://schemas.microsoft.com/office/drawing/2017/model3d" xmlns:o="urn:schemas-microsoft-com:office:office" xmlns:r="http://schemas.openxmlformats.org/officeDocument/2006/relationships" xmlns:m="http://schemas.openxmlformats.org/officeDocument/2006/math" xmlns:v="urn:schemas-microsoft-com:vml" xmlns:wp14="http://schemas.microsoft.com/office/word/2010/wordprocessingDrawing" xmlns:wp="http://schemas.openxmlformats.org/drawingml/2006/wordprocessingDrawing" xmlns:w10="urn:schemas-microsoft-com:office:word" xmlns:w="http://schemas.openxmlformats.org/wordprocessingml/2006/main" xmlns:w14="http://schemas.microsoft.com/office/word/2010/wordml" xmlns:w15="http://schemas.microsoft.com/office/word/2012/wordml" xmlns:w16cid="http://schemas.microsoft.com/office/word/2016/wordml/cid" xmlns:w16se="http://schemas.microsoft.com/office/word/2015/wordml/symex" xmlns:wpg="http://schemas.microsoft.com/office/word/2010/wordprocessingGroup" xmlns:wpi="http://schemas.microsoft.com/office/word/2010/wordprocessingInk" xmlns:wne="http://schemas.microsoft.com/office/word/2006/wordml" xmlns:wps="http://schemas.microsoft.com/office/word/2010/wordprocessingShape" mc:Ignorable="w14 w15 w16se w16cid wp14">
+  <w:footnote w:type="separator" w:id="-1">
+    <w:p>
+      <w:pPr>
+        <w:spacing w:after="0" w:line="240" w:lineRule="auto"/>
+      </w:pPr>
+      <w:r>
+        <w:separator/>
+      </w:r>
+    </w:p>
+  </w:footnote>
+  <w:footnote w:type="continuationSeparator" w:id="0">
+    <w:p>
+      <w:pPr>
+        <w:spacing w:after="0" w:line="240" w:lineRule="auto"/>
+      </w:pPr>
+      <w:r>
+        <w:continuationSeparator/>
+      </w:r>
+    </w:p>
+  </w:footnote>
+</w:footnotes>
+</file>
+
 <file path=word/styles.xml><?xml version="1.0" encoding="utf-8"?>
 <w:styles xmlns:mc="http://schemas.openxmlformats.org/markup-compatibility/2006" xmlns:r="http://schemas.openxmlformats.org/officeDocument/2006/relationships" xmlns:w="http://schemas.openxmlformats.org/wordprocessingml/2006/main" xmlns:w14="http://schemas.microsoft.com/office/word/2010/wordml" xmlns:w15="http://schemas.microsoft.com/office/word/2012/wordml" xmlns:w16cid="http://schemas.microsoft.com/office/word/2016/wordml/cid" xmlns:w16se="http://schemas.microsoft.com/office/word/2015/wordml/symex" mc:Ignorable="w14 w15 w16se w16cid">
   <w:docDefaults>
@@ -24446,6 +24620,50 @@
       </w:tblBorders>
     </w:tblPr>
   </w:style>
+  <w:style w:type="paragraph" w:styleId="Header">
+    <w:name w:val="header"/>
+    <w:basedOn w:val="Normal"/>
+    <w:link w:val="HeaderChar"/>
+    <w:uiPriority w:val="99"/>
+    <w:unhideWhenUsed/>
+    <w:rsid w:val="00AB2D2A"/>
+    <w:pPr>
+      <w:tabs>
+        <w:tab w:val="center" w:pos="4680"/>
+        <w:tab w:val="right" w:pos="9360"/>
+      </w:tabs>
+      <w:spacing w:after="0" w:line="240" w:lineRule="auto"/>
+    </w:pPr>
+  </w:style>
+  <w:style w:type="character" w:customStyle="1" w:styleId="HeaderChar">
+    <w:name w:val="Header Char"/>
+    <w:basedOn w:val="DefaultParagraphFont"/>
+    <w:link w:val="Header"/>
+    <w:uiPriority w:val="99"/>
+    <w:rsid w:val="00AB2D2A"/>
+  </w:style>
+  <w:style w:type="paragraph" w:styleId="Footer">
+    <w:name w:val="footer"/>
+    <w:basedOn w:val="Normal"/>
+    <w:link w:val="FooterChar"/>
+    <w:uiPriority w:val="99"/>
+    <w:unhideWhenUsed/>
+    <w:rsid w:val="00AB2D2A"/>
+    <w:pPr>
+      <w:tabs>
+        <w:tab w:val="center" w:pos="4680"/>
+        <w:tab w:val="right" w:pos="9360"/>
+      </w:tabs>
+      <w:spacing w:after="0" w:line="240" w:lineRule="auto"/>
+    </w:pPr>
+  </w:style>
+  <w:style w:type="character" w:customStyle="1" w:styleId="FooterChar">
+    <w:name w:val="Footer Char"/>
+    <w:basedOn w:val="DefaultParagraphFont"/>
+    <w:link w:val="Footer"/>
+    <w:uiPriority w:val="99"/>
+    <w:rsid w:val="00AB2D2A"/>
+  </w:style>
 </w:styles>
 </file>
 

</xml_diff>